<commit_message>
-Formatted section 2 -Added to section 2.4, 6.4, 6.5, Glossary A
</commit_message>
<xml_diff>
--- a/SoftwareRequirementsSpecification.docx
+++ b/SoftwareRequirementsSpecification.docx
@@ -179,10 +179,7 @@
           </w:pPr>
           <w:hyperlink w:anchor="_p8dlzotvry9j">
             <w:r>
-              <w:t>1.2 Documen</w:t>
-            </w:r>
-            <w:r>
-              <w:t>t conventions</w:t>
+              <w:t>1.2 Document conventions</w:t>
             </w:r>
           </w:hyperlink>
           <w:r>
@@ -480,13 +477,7 @@
               <w:rPr>
                 <w:b/>
               </w:rPr>
-              <w:t>3. Syst</w:t>
-            </w:r>
-            <w:r>
-              <w:rPr>
-                <w:b/>
-              </w:rPr>
-              <w:t>em features</w:t>
+              <w:t>3. System features</w:t>
             </w:r>
           </w:hyperlink>
           <w:r>
@@ -652,10 +643,7 @@
           </w:pPr>
           <w:hyperlink w:anchor="_duigqtwskol5">
             <w:r>
-              <w:t>3.2</w:t>
-            </w:r>
-            <w:r>
-              <w:t>.1Description</w:t>
+              <w:t>3.2.1Description</w:t>
             </w:r>
           </w:hyperlink>
           <w:r>
@@ -823,10 +811,7 @@
           </w:pPr>
           <w:hyperlink w:anchor="_5xp3dojw1gps">
             <w:r>
-              <w:t>4.3</w:t>
-            </w:r>
-            <w:r>
-              <w:t xml:space="preserve"> Reports</w:t>
+              <w:t>4.3 Reports</w:t>
             </w:r>
           </w:hyperlink>
           <w:r>
@@ -994,10 +979,7 @@
           </w:pPr>
           <w:hyperlink w:anchor="_ia7zym6bshkv">
             <w:r>
-              <w:t>5.3 Hardw</w:t>
-            </w:r>
-            <w:r>
-              <w:t>are interfaces</w:t>
+              <w:t>5.3 Hardware interfaces</w:t>
             </w:r>
           </w:hyperlink>
           <w:r>
@@ -1165,10 +1147,7 @@
           </w:pPr>
           <w:hyperlink w:anchor="_gk3aptepdyyu">
             <w:r>
-              <w:t>6.3 Sec</w:t>
-            </w:r>
-            <w:r>
-              <w:t>urity</w:t>
+              <w:t>6.3 Security</w:t>
             </w:r>
           </w:hyperlink>
           <w:r>
@@ -1346,13 +1325,7 @@
               <w:rPr>
                 <w:b/>
               </w:rPr>
-              <w:t>Appendi</w:t>
-            </w:r>
-            <w:r>
-              <w:rPr>
-                <w:b/>
-              </w:rPr>
-              <w:t>x A: Glossary</w:t>
+              <w:t>Appendix A: Glossary</w:t>
             </w:r>
           </w:hyperlink>
           <w:r>
@@ -1460,10 +1433,7 @@
       <w:bookmarkStart w:id="3" w:name="_itjz3pgckayj" w:colFirst="0" w:colLast="0"/>
       <w:bookmarkEnd w:id="3"/>
       <w:r>
-        <w:t xml:space="preserve">1. </w:t>
-      </w:r>
-      <w:r>
-        <w:t>Introduction</w:t>
+        <w:t>1. Introduction</w:t>
       </w:r>
     </w:p>
     <w:p>
@@ -1481,21 +1451,7 @@
           <w:sz w:val="24"/>
           <w:szCs w:val="24"/>
         </w:rPr>
-        <w:t>The Computer Science department office makes Faculty Information Cards each semester, which are then put up outside each faculty member’s office, as well as the de</w:t>
-      </w:r>
-      <w:r>
-        <w:rPr>
-          <w:sz w:val="24"/>
-          <w:szCs w:val="24"/>
-        </w:rPr>
-        <w:t>partment office. These cards display course information, as well as office location, office hours, and contact information for the faculty member. This card is to inform students and others of availability for faculty members. Currently, the information is</w:t>
-      </w:r>
-      <w:r>
-        <w:rPr>
-          <w:sz w:val="24"/>
-          <w:szCs w:val="24"/>
-        </w:rPr>
-        <w:t xml:space="preserve"> collected from the faculty members and then manually put into the system, by the office clerk, which then formats and prints them out individually.</w:t>
+        <w:t>The Computer Science department office makes Faculty Information Cards each semester, which are then put up outside each faculty member’s office, as well as the department office. These cards display course information, as well as office location, office hours, and contact information for the faculty member. This card is to inform students and others of availability for faculty members. Currently, the information is collected from the faculty members and then manually put into the system, by the office clerk, which then formats and prints them out individually.</w:t>
       </w:r>
       <w:bookmarkStart w:id="4" w:name="_lvfkowbkkzk8" w:colFirst="0" w:colLast="0"/>
       <w:bookmarkEnd w:id="4"/>
@@ -1522,28 +1478,7 @@
           <w:sz w:val="24"/>
           <w:szCs w:val="24"/>
         </w:rPr>
-        <w:t>T</w:t>
-      </w:r>
-      <w:r>
-        <w:rPr>
-          <w:sz w:val="24"/>
-          <w:szCs w:val="24"/>
-        </w:rPr>
-        <w:t>his SRS describes the functional and nonfunctional requirements for software release 1.0 and e</w:t>
-      </w:r>
-      <w:r>
-        <w:rPr>
-          <w:sz w:val="24"/>
-          <w:szCs w:val="24"/>
-        </w:rPr>
-        <w:t>xpected subsequent releases of Hornet CardGen.  This document is intended to be used by the members of the project team who will implement and verify the correct functioning of the system.  Unless otherwise noted, all requirements specified here are commit</w:t>
-      </w:r>
-      <w:r>
-        <w:rPr>
-          <w:sz w:val="24"/>
-          <w:szCs w:val="24"/>
-        </w:rPr>
-        <w:t>ted for release 1.0.</w:t>
+        <w:t>This SRS describes the functional and nonfunctional requirements for software release 1.0 and expected subsequent releases of Hornet CardGen.  This document is intended to be used by the members of the project team who will implement and verify the correct functioning of the system.  Unless otherwise noted, all requirements specified here are committed for release 1.0.</w:t>
       </w:r>
     </w:p>
     <w:p>
@@ -1585,10 +1520,21 @@
     </w:p>
     <w:p>
       <w:r>
-        <w:t>Hornet CardGen will permit Office Administrators and Office Clerks to create and print faculty information cards (FICs). A detailed d</w:t>
-      </w:r>
-      <w:r>
-        <w:t>escription is available in the Hornet CardGen Vision and Scope Document [1], along with the features that are scheduled for full or partial implementation in this release.</w:t>
+        <w:t xml:space="preserve">Hornet CardGen will permit Office Administrators and Office Clerks to create and print faculty information cards (FICs). A detailed description is available in the Hornet CardGen </w:t>
+      </w:r>
+      <w:commentRangeStart w:id="7"/>
+      <w:r>
+        <w:t>Vision and Scope Document [1]</w:t>
+      </w:r>
+      <w:commentRangeEnd w:id="7"/>
+      <w:r>
+        <w:rPr>
+          <w:rStyle w:val="CommentReference"/>
+        </w:rPr>
+        <w:commentReference w:id="7"/>
+      </w:r>
+      <w:r>
+        <w:t>, along with the features that are scheduled for full or partial implementation in this release.</w:t>
       </w:r>
     </w:p>
     <w:p>
@@ -1596,8 +1542,8 @@
         <w:pStyle w:val="Heading2"/>
         <w:contextualSpacing w:val="0"/>
       </w:pPr>
-      <w:bookmarkStart w:id="7" w:name="_sov58fsxxpt0" w:colFirst="0" w:colLast="0"/>
-      <w:bookmarkEnd w:id="7"/>
+      <w:bookmarkStart w:id="8" w:name="_sov58fsxxpt0" w:colFirst="0" w:colLast="0"/>
+      <w:bookmarkEnd w:id="8"/>
       <w:r>
         <w:t>1.4 References</w:t>
       </w:r>
@@ -1622,15 +1568,7 @@
           <w:sz w:val="24"/>
           <w:szCs w:val="24"/>
         </w:rPr>
-        <w:t>Software Specifications and t</w:t>
-      </w:r>
-      <w:r>
-        <w:rPr>
-          <w:i/>
-          <w:sz w:val="24"/>
-          <w:szCs w:val="24"/>
-        </w:rPr>
-        <w:t>he Business Analyst: An industry’s perspective</w:t>
+        <w:t>Software Specifications and the Business Analyst: An industry’s perspective</w:t>
       </w:r>
       <w:r>
         <w:rPr>
@@ -1700,33 +1638,35 @@
         <w:pStyle w:val="Heading1"/>
         <w:contextualSpacing w:val="0"/>
       </w:pPr>
-      <w:bookmarkStart w:id="8" w:name="_6wd2k7k9qjcd" w:colFirst="0" w:colLast="0"/>
-      <w:bookmarkEnd w:id="8"/>
+      <w:bookmarkStart w:id="9" w:name="_6wd2k7k9qjcd" w:colFirst="0" w:colLast="0"/>
+      <w:bookmarkEnd w:id="9"/>
       <w:r>
         <w:lastRenderedPageBreak/>
         <w:t>2. Overall description</w:t>
       </w:r>
-      <w:bookmarkStart w:id="9" w:name="_94oqtvlwkqc4" w:colFirst="0" w:colLast="0"/>
-      <w:bookmarkEnd w:id="9"/>
+      <w:bookmarkStart w:id="10" w:name="_94oqtvlwkqc4" w:colFirst="0" w:colLast="0"/>
+      <w:bookmarkEnd w:id="10"/>
     </w:p>
     <w:p>
       <w:pPr>
         <w:pStyle w:val="Heading1"/>
         <w:contextualSpacing w:val="0"/>
-      </w:pPr>
-      <w:r>
-        <w:t xml:space="preserve">2.1 </w:t>
-      </w:r>
-      <w:r>
-        <w:t>Product perspective</w:t>
-      </w:r>
-    </w:p>
-    <w:p>
-      <w:r>
-        <w:t>Hornet CardGen is a new software system that replaces the current manual processes for creating FICs in the Computer Science Department of California State University, Sacramento.  The system is expected to evolve over several releases,</w:t>
-      </w:r>
-      <w:r>
-        <w:t xml:space="preserve"> ultimately providing multiple </w:t>
+        <w:rPr>
+          <w:sz w:val="32"/>
+          <w:szCs w:val="32"/>
+        </w:rPr>
+      </w:pPr>
+      <w:r>
+        <w:rPr>
+          <w:sz w:val="32"/>
+          <w:szCs w:val="32"/>
+        </w:rPr>
+        <w:t>2.1 Product perspective</w:t>
+      </w:r>
+    </w:p>
+    <w:p>
+      <w:r>
+        <w:t xml:space="preserve">Hornet CardGen is a new software system that replaces the current manual processes for creating FICs in the Computer Science Department of California State University, Sacramento.  The system is expected to evolve over several releases, ultimately providing multiple </w:t>
       </w:r>
       <w:r>
         <w:t>department’s</w:t>
@@ -1734,11 +1674,22 @@
       <w:r>
         <w:t xml:space="preserve"> access to our FIC printing services. </w:t>
       </w:r>
-      <w:bookmarkStart w:id="10" w:name="_mguprq6cfxjf" w:colFirst="0" w:colLast="0"/>
-      <w:bookmarkEnd w:id="10"/>
-    </w:p>
-    <w:p>
-      <w:r>
+      <w:bookmarkStart w:id="11" w:name="_mguprq6cfxjf" w:colFirst="0" w:colLast="0"/>
+      <w:bookmarkEnd w:id="11"/>
+    </w:p>
+    <w:p/>
+    <w:p>
+      <w:pPr>
+        <w:rPr>
+          <w:sz w:val="32"/>
+          <w:szCs w:val="32"/>
+        </w:rPr>
+      </w:pPr>
+      <w:r>
+        <w:rPr>
+          <w:sz w:val="32"/>
+          <w:szCs w:val="32"/>
+        </w:rPr>
         <w:t>2.2 User classes and characteristics</w:t>
       </w:r>
     </w:p>
@@ -1886,14 +1837,7 @@
                 <w:sz w:val="24"/>
                 <w:szCs w:val="24"/>
               </w:rPr>
-              <w:t>An Office Administrator is an office employee who organizes course and faculty information of their assigned department.  The Office Administrator is expected to create Faculty Information Cards (FICs) every semester, or when changes in information occurs.</w:t>
-            </w:r>
-            <w:r>
-              <w:rPr>
-                <w:sz w:val="24"/>
-                <w:szCs w:val="24"/>
-              </w:rPr>
-              <w:t xml:space="preserve">   </w:t>
+              <w:t xml:space="preserve">An Office Administrator is an office employee who organizes course and faculty information of their assigned department.  The Office Administrator is expected to create Faculty Information Cards (FICs) every semester, or when changes in information occurs.   </w:t>
             </w:r>
           </w:p>
         </w:tc>
@@ -1951,14 +1895,7 @@
                 <w:sz w:val="24"/>
                 <w:szCs w:val="24"/>
               </w:rPr>
-              <w:t>An Office Clerk is an office employee who requests and inputs faculty office hours for their assigned Department. The Office Clerk is expected to provide any new or changed faculty member’s office hours prior to the start of each semester</w:t>
-            </w:r>
-            <w:r>
-              <w:rPr>
-                <w:sz w:val="24"/>
-                <w:szCs w:val="24"/>
-              </w:rPr>
-              <w:t xml:space="preserve">.  </w:t>
+              <w:t xml:space="preserve">An Office Clerk is an office employee who requests and inputs faculty office hours for their assigned Department. The Office Clerk is expected to provide any new or changed faculty member’s office hours prior to the start of each semester.  </w:t>
             </w:r>
           </w:p>
         </w:tc>
@@ -1969,8 +1906,8 @@
         <w:pStyle w:val="Heading2"/>
         <w:contextualSpacing w:val="0"/>
       </w:pPr>
-      <w:bookmarkStart w:id="11" w:name="_smwj9oc42w6" w:colFirst="0" w:colLast="0"/>
-      <w:bookmarkEnd w:id="11"/>
+      <w:bookmarkStart w:id="12" w:name="_smwj9oc42w6" w:colFirst="0" w:colLast="0"/>
+      <w:bookmarkEnd w:id="12"/>
       <w:r>
         <w:t>2.3 Operating environment</w:t>
       </w:r>
@@ -1995,8 +1932,8 @@
         </w:rPr>
         <w:t>Hornet CardGen shall correctly operate using</w:t>
       </w:r>
-      <w:commentRangeStart w:id="12"/>
       <w:commentRangeStart w:id="13"/>
+      <w:commentRangeStart w:id="14"/>
       <w:r>
         <w:rPr>
           <w:sz w:val="24"/>
@@ -2004,13 +1941,13 @@
         </w:rPr>
         <w:t xml:space="preserve"> any version of the Google Chrome</w:t>
       </w:r>
-      <w:commentRangeEnd w:id="12"/>
-      <w:r>
-        <w:commentReference w:id="12"/>
-      </w:r>
       <w:commentRangeEnd w:id="13"/>
       <w:r>
         <w:commentReference w:id="13"/>
+      </w:r>
+      <w:commentRangeEnd w:id="14"/>
+      <w:r>
+        <w:commentReference w:id="14"/>
       </w:r>
       <w:r>
         <w:rPr>
@@ -2046,29 +1983,67 @@
         <w:pStyle w:val="Heading2"/>
         <w:contextualSpacing w:val="0"/>
       </w:pPr>
-      <w:bookmarkStart w:id="14" w:name="_k5yhs62mft6x" w:colFirst="0" w:colLast="0"/>
-      <w:bookmarkEnd w:id="14"/>
+      <w:bookmarkStart w:id="15" w:name="_k5yhs62mft6x" w:colFirst="0" w:colLast="0"/>
+      <w:bookmarkEnd w:id="15"/>
       <w:r>
         <w:t>2.4 Design and implementation constraints</w:t>
       </w:r>
     </w:p>
     <w:p>
-      <w:proofErr w:type="gramStart"/>
-      <w:r>
-        <w:t>t</w:t>
-      </w:r>
-      <w:r>
-        <w:t>ext</w:t>
-      </w:r>
-      <w:proofErr w:type="gramEnd"/>
+      <w:pPr>
+        <w:pStyle w:val="ListParagraph"/>
+        <w:numPr>
+          <w:ilvl w:val="0"/>
+          <w:numId w:val="7"/>
+        </w:numPr>
+        <w:rPr>
+          <w:sz w:val="24"/>
+          <w:szCs w:val="24"/>
+        </w:rPr>
+      </w:pPr>
+      <w:commentRangeStart w:id="16"/>
+      <w:r>
+        <w:rPr>
+          <w:sz w:val="24"/>
+          <w:szCs w:val="24"/>
+        </w:rPr>
+        <w:t>The system shall use a standard MYSQL database engine.</w:t>
+      </w:r>
+    </w:p>
+    <w:p>
+      <w:pPr>
+        <w:pStyle w:val="ListParagraph"/>
+        <w:numPr>
+          <w:ilvl w:val="0"/>
+          <w:numId w:val="7"/>
+        </w:numPr>
+        <w:rPr>
+          <w:sz w:val="24"/>
+          <w:szCs w:val="24"/>
+        </w:rPr>
+      </w:pPr>
+      <w:r>
+        <w:rPr>
+          <w:sz w:val="24"/>
+          <w:szCs w:val="24"/>
+        </w:rPr>
+        <w:t>All HTML code shall conform to the HTML 5.0 standard.</w:t>
+      </w:r>
+      <w:commentRangeEnd w:id="16"/>
+      <w:r>
+        <w:rPr>
+          <w:rStyle w:val="CommentReference"/>
+        </w:rPr>
+        <w:commentReference w:id="16"/>
+      </w:r>
     </w:p>
     <w:p>
       <w:pPr>
         <w:pStyle w:val="Heading2"/>
         <w:contextualSpacing w:val="0"/>
       </w:pPr>
-      <w:bookmarkStart w:id="15" w:name="_z1qfo6ax4z57" w:colFirst="0" w:colLast="0"/>
-      <w:bookmarkEnd w:id="15"/>
+      <w:bookmarkStart w:id="17" w:name="_z1qfo6ax4z57" w:colFirst="0" w:colLast="0"/>
+      <w:bookmarkEnd w:id="17"/>
       <w:r>
         <w:lastRenderedPageBreak/>
         <w:t>2.5 Assumptions and dependencies</w:t>
@@ -2079,8 +2054,8 @@
         <w:pStyle w:val="Heading3"/>
         <w:contextualSpacing w:val="0"/>
       </w:pPr>
-      <w:bookmarkStart w:id="16" w:name="_d3vjy468t3ko" w:colFirst="0" w:colLast="0"/>
-      <w:bookmarkEnd w:id="16"/>
+      <w:bookmarkStart w:id="18" w:name="_d3vjy468t3ko" w:colFirst="0" w:colLast="0"/>
+      <w:bookmarkEnd w:id="18"/>
       <w:r>
         <w:t>Assumptions</w:t>
       </w:r>
@@ -2124,21 +2099,7 @@
           <w:sz w:val="24"/>
           <w:szCs w:val="24"/>
         </w:rPr>
-        <w:t>In a future iteration, where more departments are considered to use the pr</w:t>
-      </w:r>
-      <w:r>
-        <w:rPr>
-          <w:sz w:val="24"/>
-          <w:szCs w:val="24"/>
-        </w:rPr>
-        <w:t>oduct, more analysis will have to be done to decide if any changes will be needed to accommodate them. For now, it is best to assume that there will be some amount of change needed. At bare minimum, time will need to be spent to train more people to use th</w:t>
-      </w:r>
-      <w:r>
-        <w:rPr>
-          <w:sz w:val="24"/>
-          <w:szCs w:val="24"/>
-        </w:rPr>
-        <w:t>e product.</w:t>
+        <w:t>In a future iteration, where more departments are considered to use the product, more analysis will have to be done to decide if any changes will be needed to accommodate them. For now, it is best to assume that there will be some amount of change needed. At bare minimum, time will need to be spent to train more people to use the product.</w:t>
       </w:r>
     </w:p>
     <w:p>
@@ -2180,21 +2141,7 @@
           <w:sz w:val="24"/>
           <w:szCs w:val="24"/>
         </w:rPr>
-        <w:t>The external Registrar’s system wil</w:t>
-      </w:r>
-      <w:r>
-        <w:rPr>
-          <w:sz w:val="24"/>
-          <w:szCs w:val="24"/>
-        </w:rPr>
-        <w:t>l be assumed to be up and running, and the exported file given to Office Administrators does not change after Hornet CardGen undergoes development. This assumption should be followed up on and verified, should this project undergo actual design and develop</w:t>
-      </w:r>
-      <w:r>
-        <w:rPr>
-          <w:sz w:val="24"/>
-          <w:szCs w:val="24"/>
-        </w:rPr>
-        <w:t>ment.</w:t>
+        <w:t>The external Registrar’s system will be assumed to be up and running, and the exported file given to Office Administrators does not change after Hornet CardGen undergoes development. This assumption should be followed up on and verified, should this project undergo actual design and development.</w:t>
       </w:r>
     </w:p>
     <w:p>
@@ -2231,8 +2178,8 @@
         <w:pStyle w:val="Heading3"/>
         <w:contextualSpacing w:val="0"/>
       </w:pPr>
-      <w:bookmarkStart w:id="17" w:name="_m28nvlu1zbp5" w:colFirst="0" w:colLast="0"/>
-      <w:bookmarkEnd w:id="17"/>
+      <w:bookmarkStart w:id="19" w:name="_m28nvlu1zbp5" w:colFirst="0" w:colLast="0"/>
+      <w:bookmarkEnd w:id="19"/>
       <w:r>
         <w:t>Dependencies</w:t>
       </w:r>
@@ -2255,14 +2202,7 @@
           <w:sz w:val="24"/>
           <w:szCs w:val="24"/>
         </w:rPr>
-        <w:t>This system requires the e</w:t>
-      </w:r>
-      <w:r>
-        <w:rPr>
-          <w:sz w:val="24"/>
-          <w:szCs w:val="24"/>
-        </w:rPr>
-        <w:t>xternal Registrar's system to be operational and accessible to Office Administrators for manual data export.</w:t>
+        <w:t>This system requires the external Registrar's system to be operational and accessible to Office Administrators for manual data export.</w:t>
       </w:r>
     </w:p>
     <w:p>
@@ -2283,14 +2223,7 @@
           <w:sz w:val="24"/>
           <w:szCs w:val="24"/>
         </w:rPr>
-        <w:t xml:space="preserve">The format of the data exported from the Registrar system must be unchanged from the development phase of Hornet CardGen. If the format changes at </w:t>
-      </w:r>
-      <w:r>
-        <w:rPr>
-          <w:sz w:val="24"/>
-          <w:szCs w:val="24"/>
-        </w:rPr>
-        <w:t>all on the Registrar’s end, it is likely that the data import process in Hornet CardGen will be broken.</w:t>
+        <w:t>The format of the data exported from the Registrar system must be unchanged from the development phase of Hornet CardGen. If the format changes at all on the Registrar’s end, it is likely that the data import process in Hornet CardGen will be broken.</w:t>
       </w:r>
     </w:p>
     <w:p>
@@ -2332,14 +2265,7 @@
           <w:sz w:val="24"/>
           <w:szCs w:val="24"/>
         </w:rPr>
-        <w:t>This syste</w:t>
-      </w:r>
-      <w:r>
-        <w:rPr>
-          <w:sz w:val="24"/>
-          <w:szCs w:val="24"/>
-        </w:rPr>
-        <w:t>m requires an active printer to be accessible for the final task of printing the Faculty Information Cards.</w:t>
+        <w:t>This system requires an active printer to be accessible for the final task of printing the Faculty Information Cards.</w:t>
       </w:r>
     </w:p>
     <w:p>
@@ -2395,14 +2321,7 @@
           <w:sz w:val="24"/>
           <w:szCs w:val="24"/>
         </w:rPr>
-        <w:t>The system will exp</w:t>
-      </w:r>
-      <w:r>
-        <w:rPr>
-          <w:sz w:val="24"/>
-          <w:szCs w:val="24"/>
-        </w:rPr>
-        <w:t xml:space="preserve">ort to a file that can be printed from most PCs. That file will be </w:t>
+        <w:t xml:space="preserve">The system will export to a file that can be printed from most PCs. That file will be </w:t>
       </w:r>
       <w:r>
         <w:rPr>
@@ -2433,8 +2352,8 @@
         <w:pStyle w:val="Heading1"/>
         <w:contextualSpacing w:val="0"/>
       </w:pPr>
-      <w:bookmarkStart w:id="18" w:name="_8nsn1yc6pxs6" w:colFirst="0" w:colLast="0"/>
-      <w:bookmarkEnd w:id="18"/>
+      <w:bookmarkStart w:id="20" w:name="_8nsn1yc6pxs6" w:colFirst="0" w:colLast="0"/>
+      <w:bookmarkEnd w:id="20"/>
       <w:r>
         <w:t>3. System features</w:t>
       </w:r>
@@ -2444,18 +2363,15 @@
         <w:pStyle w:val="Heading2"/>
         <w:contextualSpacing w:val="0"/>
       </w:pPr>
-      <w:bookmarkStart w:id="19" w:name="_v3hft7weltz6" w:colFirst="0" w:colLast="0"/>
-      <w:bookmarkEnd w:id="19"/>
+      <w:bookmarkStart w:id="21" w:name="_v3hft7weltz6" w:colFirst="0" w:colLast="0"/>
+      <w:bookmarkEnd w:id="21"/>
       <w:r>
         <w:t>3.1 Store Faculty Information</w:t>
       </w:r>
     </w:p>
     <w:p>
       <w:r>
-        <w:t>Upon creating a new semester, importing to an existing semester or editing an existing semeste</w:t>
-      </w:r>
-      <w:r>
-        <w:t>r</w:t>
+        <w:t>Upon creating a new semester, importing to an existing semester or editing an existing semester</w:t>
       </w:r>
       <w:r>
         <w:t>.</w:t>
@@ -2466,8 +2382,8 @@
         <w:pStyle w:val="Heading3"/>
         <w:contextualSpacing w:val="0"/>
       </w:pPr>
-      <w:bookmarkStart w:id="20" w:name="_z0yrfofebitv" w:colFirst="0" w:colLast="0"/>
-      <w:bookmarkEnd w:id="20"/>
+      <w:bookmarkStart w:id="22" w:name="_z0yrfofebitv" w:colFirst="0" w:colLast="0"/>
+      <w:bookmarkEnd w:id="22"/>
       <w:r>
         <w:t>3.1.1 Description</w:t>
       </w:r>
@@ -2484,14 +2400,7 @@
           <w:sz w:val="24"/>
           <w:szCs w:val="24"/>
         </w:rPr>
-        <w:t>An Office Administrator who has been authenticated can store faculty information through importing a registrar’s file during the creation of a new semester or importing a registrar’s file to an existing semester, or modifying an existin</w:t>
-      </w:r>
-      <w:r>
-        <w:rPr>
-          <w:sz w:val="24"/>
-          <w:szCs w:val="24"/>
-        </w:rPr>
-        <w:t xml:space="preserve">g semester’s data fields. </w:t>
+        <w:t xml:space="preserve">An Office Administrator who has been authenticated can store faculty information through importing a registrar’s file during the creation of a new semester or importing a registrar’s file to an existing semester, or modifying an existing semester’s data fields. </w:t>
       </w:r>
     </w:p>
     <w:p>
@@ -2499,8 +2408,8 @@
         <w:pStyle w:val="Heading3"/>
         <w:contextualSpacing w:val="0"/>
       </w:pPr>
-      <w:bookmarkStart w:id="21" w:name="_5xsjew1oqdxp" w:colFirst="0" w:colLast="0"/>
-      <w:bookmarkEnd w:id="21"/>
+      <w:bookmarkStart w:id="23" w:name="_5xsjew1oqdxp" w:colFirst="0" w:colLast="0"/>
+      <w:bookmarkEnd w:id="23"/>
       <w:r>
         <w:t>3.1.2 Functional requirements</w:t>
       </w:r>
@@ -2518,8 +2427,8 @@
         <w:pStyle w:val="Heading2"/>
         <w:contextualSpacing w:val="0"/>
       </w:pPr>
-      <w:bookmarkStart w:id="22" w:name="_4oobd4jn7hbq" w:colFirst="0" w:colLast="0"/>
-      <w:bookmarkEnd w:id="22"/>
+      <w:bookmarkStart w:id="24" w:name="_4oobd4jn7hbq" w:colFirst="0" w:colLast="0"/>
+      <w:bookmarkEnd w:id="24"/>
       <w:r>
         <w:t>3.2 Print Faculty Information Cards</w:t>
       </w:r>
@@ -2537,8 +2446,8 @@
         <w:pStyle w:val="Heading3"/>
         <w:contextualSpacing w:val="0"/>
       </w:pPr>
-      <w:bookmarkStart w:id="23" w:name="_duigqtwskol5" w:colFirst="0" w:colLast="0"/>
-      <w:bookmarkEnd w:id="23"/>
+      <w:bookmarkStart w:id="25" w:name="_duigqtwskol5" w:colFirst="0" w:colLast="0"/>
+      <w:bookmarkEnd w:id="25"/>
       <w:r>
         <w:t>3.2.1 Description</w:t>
       </w:r>
@@ -2566,8 +2475,8 @@
         <w:pStyle w:val="Heading3"/>
         <w:contextualSpacing w:val="0"/>
       </w:pPr>
-      <w:bookmarkStart w:id="24" w:name="_ln1p5q2qgut4" w:colFirst="0" w:colLast="0"/>
-      <w:bookmarkEnd w:id="24"/>
+      <w:bookmarkStart w:id="26" w:name="_ln1p5q2qgut4" w:colFirst="0" w:colLast="0"/>
+      <w:bookmarkEnd w:id="26"/>
       <w:r>
         <w:t>3.2.2 Functional requirements</w:t>
       </w:r>
@@ -2586,8 +2495,8 @@
         <w:pStyle w:val="Heading2"/>
         <w:contextualSpacing w:val="0"/>
       </w:pPr>
-      <w:bookmarkStart w:id="25" w:name="_myglk22qiulx" w:colFirst="0" w:colLast="0"/>
-      <w:bookmarkEnd w:id="25"/>
+      <w:bookmarkStart w:id="27" w:name="_myglk22qiulx" w:colFirst="0" w:colLast="0"/>
+      <w:bookmarkEnd w:id="27"/>
       <w:r>
         <w:t>3.3 Create, View, and Modify Faculty Information Cards</w:t>
       </w:r>
@@ -2623,8 +2532,8 @@
         <w:pStyle w:val="Heading3"/>
         <w:contextualSpacing w:val="0"/>
       </w:pPr>
-      <w:bookmarkStart w:id="26" w:name="_iip0vcy88g6o" w:colFirst="0" w:colLast="0"/>
-      <w:bookmarkEnd w:id="26"/>
+      <w:bookmarkStart w:id="28" w:name="_iip0vcy88g6o" w:colFirst="0" w:colLast="0"/>
+      <w:bookmarkEnd w:id="28"/>
       <w:r>
         <w:t>3.3.1 Description</w:t>
       </w:r>
@@ -2668,10 +2577,9 @@
         <w:pStyle w:val="Heading3"/>
         <w:contextualSpacing w:val="0"/>
       </w:pPr>
-      <w:bookmarkStart w:id="27" w:name="_539lklgrqgu" w:colFirst="0" w:colLast="0"/>
-      <w:bookmarkEnd w:id="27"/>
-      <w:r>
-        <w:lastRenderedPageBreak/>
+      <w:bookmarkStart w:id="29" w:name="_539lklgrqgu" w:colFirst="0" w:colLast="0"/>
+      <w:bookmarkEnd w:id="29"/>
+      <w:r>
         <w:t>3.3.2 Functional Requirements</w:t>
       </w:r>
       <w:r>
@@ -2691,8 +2599,8 @@
         <w:pStyle w:val="Heading2"/>
         <w:contextualSpacing w:val="0"/>
       </w:pPr>
-      <w:bookmarkStart w:id="28" w:name="_gbxdz1yje981" w:colFirst="0" w:colLast="0"/>
-      <w:bookmarkEnd w:id="28"/>
+      <w:bookmarkStart w:id="30" w:name="_gbxdz1yje981" w:colFirst="0" w:colLast="0"/>
+      <w:bookmarkEnd w:id="30"/>
       <w:r>
         <w:t>3.4 Account Management</w:t>
       </w:r>
@@ -2705,8 +2613,8 @@
         <w:pStyle w:val="Heading3"/>
         <w:contextualSpacing w:val="0"/>
       </w:pPr>
-      <w:bookmarkStart w:id="29" w:name="_oa8nvkqn7sc4" w:colFirst="0" w:colLast="0"/>
-      <w:bookmarkEnd w:id="29"/>
+      <w:bookmarkStart w:id="31" w:name="_oa8nvkqn7sc4" w:colFirst="0" w:colLast="0"/>
+      <w:bookmarkEnd w:id="31"/>
       <w:r>
         <w:t>3.4.1 Description</w:t>
       </w:r>
@@ -2727,14 +2635,7 @@
           <w:sz w:val="24"/>
           <w:szCs w:val="24"/>
         </w:rPr>
-        <w:t>An Office Administrator who has been authenticated can create and assign accounts to departments, promote and view accounts, and reset passwords to accounts.  An Office Administrator can only promote accounts withi</w:t>
-      </w:r>
-      <w:r>
-        <w:rPr>
-          <w:sz w:val="24"/>
-          <w:szCs w:val="24"/>
-        </w:rPr>
-        <w:t xml:space="preserve">n their own department. </w:t>
+        <w:t xml:space="preserve">An Office Administrator who has been authenticated can create and assign accounts to departments, promote and view accounts, and reset passwords to accounts.  An Office Administrator can only promote accounts within their own department. </w:t>
       </w:r>
     </w:p>
     <w:p/>
@@ -2743,8 +2644,8 @@
         <w:pStyle w:val="Heading3"/>
         <w:contextualSpacing w:val="0"/>
       </w:pPr>
-      <w:bookmarkStart w:id="30" w:name="_1qasckgbun5j" w:colFirst="0" w:colLast="0"/>
-      <w:bookmarkEnd w:id="30"/>
+      <w:bookmarkStart w:id="32" w:name="_1qasckgbun5j" w:colFirst="0" w:colLast="0"/>
+      <w:bookmarkEnd w:id="32"/>
       <w:r>
         <w:t>3.4.2 Functional Requirements</w:t>
       </w:r>
@@ -2754,8 +2655,8 @@
         <w:pStyle w:val="Heading2"/>
         <w:contextualSpacing w:val="0"/>
       </w:pPr>
-      <w:bookmarkStart w:id="31" w:name="_9dnraqg8lztn" w:colFirst="0" w:colLast="0"/>
-      <w:bookmarkEnd w:id="31"/>
+      <w:bookmarkStart w:id="33" w:name="_9dnraqg8lztn" w:colFirst="0" w:colLast="0"/>
+      <w:bookmarkEnd w:id="33"/>
       <w:r>
         <w:t xml:space="preserve">3.5 Create Departments   </w:t>
       </w:r>
@@ -2765,8 +2666,8 @@
         <w:pStyle w:val="Heading3"/>
         <w:contextualSpacing w:val="0"/>
       </w:pPr>
-      <w:bookmarkStart w:id="32" w:name="_l55k2b6b2mmf" w:colFirst="0" w:colLast="0"/>
-      <w:bookmarkEnd w:id="32"/>
+      <w:bookmarkStart w:id="34" w:name="_l55k2b6b2mmf" w:colFirst="0" w:colLast="0"/>
+      <w:bookmarkEnd w:id="34"/>
       <w:r>
         <w:t xml:space="preserve">3.5.1 Description      </w:t>
       </w:r>
@@ -2781,14 +2682,7 @@
           <w:sz w:val="24"/>
           <w:szCs w:val="24"/>
         </w:rPr>
-        <w:t>An Office Administrator who has been authenticated can create a department.  Department creation requires assigning or creating an account to be set as the Of</w:t>
-      </w:r>
-      <w:r>
-        <w:rPr>
-          <w:sz w:val="24"/>
-          <w:szCs w:val="24"/>
-        </w:rPr>
-        <w:t>fice Administrator for the created department.</w:t>
+        <w:t>An Office Administrator who has been authenticated can create a department.  Department creation requires assigning or creating an account to be set as the Office Administrator for the created department.</w:t>
       </w:r>
     </w:p>
     <w:p>
@@ -2796,8 +2690,8 @@
         <w:pStyle w:val="Heading3"/>
         <w:contextualSpacing w:val="0"/>
       </w:pPr>
-      <w:bookmarkStart w:id="33" w:name="_ec03tzjqisep" w:colFirst="0" w:colLast="0"/>
-      <w:bookmarkEnd w:id="33"/>
+      <w:bookmarkStart w:id="35" w:name="_ec03tzjqisep" w:colFirst="0" w:colLast="0"/>
+      <w:bookmarkEnd w:id="35"/>
       <w:r>
         <w:t>3.5.2 Functional Requirements</w:t>
       </w:r>
@@ -2810,8 +2704,8 @@
         <w:pStyle w:val="Heading1"/>
         <w:contextualSpacing w:val="0"/>
       </w:pPr>
-      <w:bookmarkStart w:id="34" w:name="_as1a6nhpmtnq" w:colFirst="0" w:colLast="0"/>
-      <w:bookmarkEnd w:id="34"/>
+      <w:bookmarkStart w:id="36" w:name="_as1a6nhpmtnq" w:colFirst="0" w:colLast="0"/>
+      <w:bookmarkEnd w:id="36"/>
       <w:r>
         <w:t>4. Data requirements</w:t>
       </w:r>
@@ -2821,8 +2715,8 @@
         <w:pStyle w:val="Heading2"/>
         <w:contextualSpacing w:val="0"/>
       </w:pPr>
-      <w:bookmarkStart w:id="35" w:name="_awz3kq1efp1w" w:colFirst="0" w:colLast="0"/>
-      <w:bookmarkEnd w:id="35"/>
+      <w:bookmarkStart w:id="37" w:name="_awz3kq1efp1w" w:colFirst="0" w:colLast="0"/>
+      <w:bookmarkEnd w:id="37"/>
       <w:r>
         <w:t>4.1 Logical data model</w:t>
       </w:r>
@@ -2840,8 +2734,8 @@
         <w:pStyle w:val="Heading2"/>
         <w:contextualSpacing w:val="0"/>
       </w:pPr>
-      <w:bookmarkStart w:id="36" w:name="_ms3kmv3x9k30" w:colFirst="0" w:colLast="0"/>
-      <w:bookmarkEnd w:id="36"/>
+      <w:bookmarkStart w:id="38" w:name="_ms3kmv3x9k30" w:colFirst="0" w:colLast="0"/>
+      <w:bookmarkEnd w:id="38"/>
       <w:r>
         <w:t>4.2 Data dictionary</w:t>
       </w:r>
@@ -2859,9 +2753,10 @@
         <w:pStyle w:val="Heading2"/>
         <w:contextualSpacing w:val="0"/>
       </w:pPr>
-      <w:bookmarkStart w:id="37" w:name="_5xp3dojw1gps" w:colFirst="0" w:colLast="0"/>
-      <w:bookmarkEnd w:id="37"/>
-      <w:r>
+      <w:bookmarkStart w:id="39" w:name="_5xp3dojw1gps" w:colFirst="0" w:colLast="0"/>
+      <w:bookmarkEnd w:id="39"/>
+      <w:r>
+        <w:lastRenderedPageBreak/>
         <w:t>4.3 Reports</w:t>
       </w:r>
       <w:r>
@@ -2878,10 +2773,9 @@
         <w:pStyle w:val="Heading2"/>
         <w:contextualSpacing w:val="0"/>
       </w:pPr>
-      <w:bookmarkStart w:id="38" w:name="_s8u9qaartqet" w:colFirst="0" w:colLast="0"/>
-      <w:bookmarkEnd w:id="38"/>
-      <w:r>
-        <w:lastRenderedPageBreak/>
+      <w:bookmarkStart w:id="40" w:name="_s8u9qaartqet" w:colFirst="0" w:colLast="0"/>
+      <w:bookmarkEnd w:id="40"/>
+      <w:r>
         <w:t>4.4 Data acquisition, integrity, retention, and disposal</w:t>
       </w:r>
     </w:p>
@@ -2895,13 +2789,10 @@
         <w:pStyle w:val="Heading1"/>
         <w:contextualSpacing w:val="0"/>
       </w:pPr>
-      <w:bookmarkStart w:id="39" w:name="_uwxzqwsr53j" w:colFirst="0" w:colLast="0"/>
-      <w:bookmarkEnd w:id="39"/>
-      <w:r>
-        <w:t>5</w:t>
-      </w:r>
-      <w:r>
-        <w:t>. External interface requirements</w:t>
+      <w:bookmarkStart w:id="41" w:name="_uwxzqwsr53j" w:colFirst="0" w:colLast="0"/>
+      <w:bookmarkEnd w:id="41"/>
+      <w:r>
+        <w:t>5. External interface requirements</w:t>
       </w:r>
     </w:p>
     <w:p>
@@ -2909,8 +2800,8 @@
         <w:pStyle w:val="Heading2"/>
         <w:contextualSpacing w:val="0"/>
       </w:pPr>
-      <w:bookmarkStart w:id="40" w:name="_qapcxxf2loqr" w:colFirst="0" w:colLast="0"/>
-      <w:bookmarkEnd w:id="40"/>
+      <w:bookmarkStart w:id="42" w:name="_qapcxxf2loqr" w:colFirst="0" w:colLast="0"/>
+      <w:bookmarkEnd w:id="42"/>
       <w:r>
         <w:t>5.1 User interfaces</w:t>
       </w:r>
@@ -2928,8 +2819,8 @@
         <w:pStyle w:val="Heading2"/>
         <w:contextualSpacing w:val="0"/>
       </w:pPr>
-      <w:bookmarkStart w:id="41" w:name="_p31gulokr4t8" w:colFirst="0" w:colLast="0"/>
-      <w:bookmarkEnd w:id="41"/>
+      <w:bookmarkStart w:id="43" w:name="_p31gulokr4t8" w:colFirst="0" w:colLast="0"/>
+      <w:bookmarkEnd w:id="43"/>
       <w:r>
         <w:t>5.2 Software interfaces</w:t>
       </w:r>
@@ -2949,8 +2840,8 @@
         <w:pStyle w:val="Heading2"/>
         <w:contextualSpacing w:val="0"/>
       </w:pPr>
-      <w:bookmarkStart w:id="42" w:name="_ia7zym6bshkv" w:colFirst="0" w:colLast="0"/>
-      <w:bookmarkEnd w:id="42"/>
+      <w:bookmarkStart w:id="44" w:name="_ia7zym6bshkv" w:colFirst="0" w:colLast="0"/>
+      <w:bookmarkEnd w:id="44"/>
       <w:r>
         <w:t>5.3 Hardware interfaces</w:t>
       </w:r>
@@ -2968,8 +2859,8 @@
         <w:pStyle w:val="Heading2"/>
         <w:contextualSpacing w:val="0"/>
       </w:pPr>
-      <w:bookmarkStart w:id="43" w:name="_l8ocjplrk5q9" w:colFirst="0" w:colLast="0"/>
-      <w:bookmarkEnd w:id="43"/>
+      <w:bookmarkStart w:id="45" w:name="_l8ocjplrk5q9" w:colFirst="0" w:colLast="0"/>
+      <w:bookmarkEnd w:id="45"/>
       <w:r>
         <w:t>5.4 Communication interfaces</w:t>
       </w:r>
@@ -2978,20 +2869,17 @@
       </w:r>
     </w:p>
     <w:p>
-      <w:commentRangeStart w:id="44"/>
-      <w:commentRangeStart w:id="45"/>
       <w:commentRangeStart w:id="46"/>
-      <w:r>
-        <w:t xml:space="preserve">When requested by an Office </w:t>
-      </w:r>
-      <w:r>
-        <w:t>Administrator, Hornet CardGen shall send an email to the Office Administrator or Office Clerk allowing them to change their password.</w:t>
-      </w:r>
-      <w:commentRangeEnd w:id="44"/>
-      <w:r>
-        <w:commentReference w:id="44"/>
-      </w:r>
-      <w:commentRangeEnd w:id="45"/>
+      <w:commentRangeStart w:id="47"/>
+      <w:commentRangeStart w:id="48"/>
+      <w:r>
+        <w:t>When requested by an Office Administrator, Hornet CardGen shall send an email to the Office Administrator or Office Clerk allowing them to change their password.</w:t>
+      </w:r>
+      <w:commentRangeEnd w:id="46"/>
+      <w:r>
+        <w:commentReference w:id="46"/>
+      </w:r>
+      <w:commentRangeEnd w:id="47"/>
       <w:r>
         <w:t xml:space="preserve"> (In case the password is lost or forgotten the Office Administrator has the power to send in a request for a new password. The Hornet CardGen in returns sends an email to the Office Administrator or Office Clerk </w:t>
       </w:r>
@@ -3008,14 +2896,14 @@
         <w:t>which allow them to change their password.)</w:t>
       </w:r>
       <w:r>
-        <w:commentReference w:id="45"/>
-      </w:r>
-      <w:commentRangeEnd w:id="46"/>
+        <w:commentReference w:id="47"/>
+      </w:r>
+      <w:commentRangeEnd w:id="48"/>
       <w:r>
         <w:rPr>
           <w:rStyle w:val="CommentReference"/>
         </w:rPr>
-        <w:commentReference w:id="46"/>
+        <w:commentReference w:id="48"/>
       </w:r>
     </w:p>
     <w:p>
@@ -3023,8 +2911,8 @@
         <w:pStyle w:val="Heading1"/>
         <w:contextualSpacing w:val="0"/>
       </w:pPr>
-      <w:bookmarkStart w:id="47" w:name="_7waccoea2e73" w:colFirst="0" w:colLast="0"/>
-      <w:bookmarkEnd w:id="47"/>
+      <w:bookmarkStart w:id="49" w:name="_7waccoea2e73" w:colFirst="0" w:colLast="0"/>
+      <w:bookmarkEnd w:id="49"/>
       <w:r>
         <w:t>6. Quality attributes</w:t>
       </w:r>
@@ -3034,8 +2922,8 @@
         <w:pStyle w:val="Heading2"/>
         <w:contextualSpacing w:val="0"/>
       </w:pPr>
-      <w:bookmarkStart w:id="48" w:name="_o489jfgmko1o" w:colFirst="0" w:colLast="0"/>
-      <w:bookmarkEnd w:id="48"/>
+      <w:bookmarkStart w:id="50" w:name="_o489jfgmko1o" w:colFirst="0" w:colLast="0"/>
+      <w:bookmarkEnd w:id="50"/>
       <w:r>
         <w:t>6.1 Usability</w:t>
       </w:r>
@@ -3057,22 +2945,14 @@
           <w:szCs w:val="24"/>
         </w:rPr>
       </w:pPr>
-      <w:commentRangeStart w:id="49"/>
+      <w:commentRangeStart w:id="51"/>
       <w:r>
         <w:rPr>
           <w:rFonts w:ascii="Times New Roman" w:eastAsia="Times New Roman" w:hAnsi="Times New Roman" w:cs="Times New Roman"/>
           <w:sz w:val="24"/>
           <w:szCs w:val="24"/>
         </w:rPr>
-        <w:t xml:space="preserve">Hornet CardGen shall allow an Office Administrator or Office Clerk to print all </w:t>
-      </w:r>
-      <w:r>
-        <w:rPr>
-          <w:rFonts w:ascii="Times New Roman" w:eastAsia="Times New Roman" w:hAnsi="Times New Roman" w:cs="Times New Roman"/>
-          <w:sz w:val="24"/>
-          <w:szCs w:val="24"/>
-        </w:rPr>
-        <w:t>of their department’s FICs in a single interaction.</w:t>
+        <w:t>Hornet CardGen shall allow an Office Administrator or Office Clerk to print all of their department’s FICs in a single interaction.</w:t>
       </w:r>
     </w:p>
     <w:p>
@@ -3118,15 +2998,7 @@
           <w:sz w:val="24"/>
           <w:szCs w:val="24"/>
         </w:rPr>
-        <w:t>Hornet CardGen shall allow an Office Administrator to change the faculty inf</w:t>
-      </w:r>
-      <w:r>
-        <w:rPr>
-          <w:rFonts w:ascii="Times New Roman" w:eastAsia="Times New Roman" w:hAnsi="Times New Roman" w:cs="Times New Roman"/>
-          <w:sz w:val="24"/>
-          <w:szCs w:val="24"/>
-        </w:rPr>
-        <w:t>ormation.</w:t>
+        <w:t>Hornet CardGen shall allow an Office Administrator to change the faculty information.</w:t>
       </w:r>
     </w:p>
     <w:p>
@@ -3134,9 +3006,10 @@
         <w:pStyle w:val="Heading2"/>
         <w:contextualSpacing w:val="0"/>
       </w:pPr>
-      <w:bookmarkStart w:id="50" w:name="_lcte2lem2fwd" w:colFirst="0" w:colLast="0"/>
-      <w:bookmarkEnd w:id="50"/>
-      <w:r>
+      <w:bookmarkStart w:id="52" w:name="_lcte2lem2fwd" w:colFirst="0" w:colLast="0"/>
+      <w:bookmarkEnd w:id="52"/>
+      <w:r>
+        <w:lastRenderedPageBreak/>
         <w:t>6.2 Performance</w:t>
       </w:r>
       <w:r>
@@ -3171,10 +3044,9 @@
         <w:pStyle w:val="Heading2"/>
         <w:contextualSpacing w:val="0"/>
       </w:pPr>
-      <w:bookmarkStart w:id="51" w:name="_gk3aptepdyyu" w:colFirst="0" w:colLast="0"/>
-      <w:bookmarkEnd w:id="51"/>
-      <w:r>
-        <w:lastRenderedPageBreak/>
+      <w:bookmarkStart w:id="53" w:name="_gk3aptepdyyu" w:colFirst="0" w:colLast="0"/>
+      <w:bookmarkEnd w:id="53"/>
+      <w:r>
         <w:t>6.3 Security</w:t>
       </w:r>
       <w:r>
@@ -3264,19 +3136,11 @@
           <w:sz w:val="24"/>
           <w:szCs w:val="24"/>
         </w:rPr>
-        <w:t>Office Administrators and Office Clerks shall be limit</w:t>
-      </w:r>
-      <w:r>
-        <w:rPr>
-          <w:rFonts w:ascii="Times New Roman" w:eastAsia="Times New Roman" w:hAnsi="Times New Roman" w:cs="Times New Roman"/>
-          <w:sz w:val="24"/>
-          <w:szCs w:val="24"/>
-        </w:rPr>
-        <w:t>ed to viewing information of their own department.</w:t>
-      </w:r>
-      <w:commentRangeEnd w:id="49"/>
-      <w:r>
-        <w:commentReference w:id="49"/>
+        <w:t>Office Administrators and Office Clerks shall be limited to viewing information of their own department.</w:t>
+      </w:r>
+      <w:commentRangeEnd w:id="51"/>
+      <w:r>
+        <w:commentReference w:id="51"/>
       </w:r>
     </w:p>
     <w:p>
@@ -3284,8 +3148,8 @@
         <w:pStyle w:val="Heading2"/>
         <w:contextualSpacing w:val="0"/>
       </w:pPr>
-      <w:bookmarkStart w:id="52" w:name="_8przqbdq5rm0" w:colFirst="0" w:colLast="0"/>
-      <w:bookmarkEnd w:id="52"/>
+      <w:bookmarkStart w:id="54" w:name="_8przqbdq5rm0" w:colFirst="0" w:colLast="0"/>
+      <w:bookmarkEnd w:id="54"/>
       <w:r>
         <w:t>6.4 Safety</w:t>
       </w:r>
@@ -3294,8 +3158,25 @@
       </w:r>
     </w:p>
     <w:p>
-      <w:r>
-        <w:t xml:space="preserve">Text </w:t>
+      <w:pPr>
+        <w:rPr>
+          <w:sz w:val="24"/>
+          <w:szCs w:val="24"/>
+        </w:rPr>
+      </w:pPr>
+      <w:r>
+        <w:rPr>
+          <w:sz w:val="24"/>
+          <w:szCs w:val="24"/>
+        </w:rPr>
+        <w:t>There are no safety requirements.</w:t>
+      </w:r>
+      <w:r>
+        <w:rPr>
+          <w:sz w:val="24"/>
+          <w:szCs w:val="24"/>
+        </w:rPr>
+        <w:t xml:space="preserve"> </w:t>
       </w:r>
     </w:p>
     <w:p>
@@ -3303,8 +3184,8 @@
         <w:pStyle w:val="Heading2"/>
         <w:contextualSpacing w:val="0"/>
       </w:pPr>
-      <w:bookmarkStart w:id="53" w:name="_l2d16y4p1szu" w:colFirst="0" w:colLast="0"/>
-      <w:bookmarkEnd w:id="53"/>
+      <w:bookmarkStart w:id="55" w:name="_l2d16y4p1szu" w:colFirst="0" w:colLast="0"/>
+      <w:bookmarkEnd w:id="55"/>
       <w:r>
         <w:t>6.5 Availability</w:t>
       </w:r>
@@ -3313,8 +3194,46 @@
       </w:r>
     </w:p>
     <w:p>
-      <w:r>
-        <w:t xml:space="preserve">Text </w:t>
+      <w:pPr>
+        <w:pStyle w:val="ListParagraph"/>
+        <w:numPr>
+          <w:ilvl w:val="0"/>
+          <w:numId w:val="8"/>
+        </w:numPr>
+        <w:rPr>
+          <w:sz w:val="24"/>
+          <w:szCs w:val="24"/>
+        </w:rPr>
+      </w:pPr>
+      <w:r>
+        <w:rPr>
+          <w:sz w:val="24"/>
+          <w:szCs w:val="24"/>
+        </w:rPr>
+        <w:t xml:space="preserve">Hornet </w:t>
+      </w:r>
+      <w:proofErr w:type="spellStart"/>
+      <w:r>
+        <w:rPr>
+          <w:sz w:val="24"/>
+          <w:szCs w:val="24"/>
+        </w:rPr>
+        <w:t>CardGen</w:t>
+      </w:r>
+      <w:proofErr w:type="spellEnd"/>
+      <w:r>
+        <w:rPr>
+          <w:sz w:val="24"/>
+          <w:szCs w:val="24"/>
+        </w:rPr>
+        <w:t xml:space="preserve"> shall be a</w:t>
+      </w:r>
+      <w:r>
+        <w:rPr>
+          <w:sz w:val="24"/>
+          <w:szCs w:val="24"/>
+        </w:rPr>
+        <w:t>vailable during standard department office hours between 9:00 A.M. and 5:00 P.M. local time, excluding scheduled maintenance windows.</w:t>
       </w:r>
     </w:p>
     <w:p>
@@ -3322,8 +3241,8 @@
         <w:pStyle w:val="Heading2"/>
         <w:contextualSpacing w:val="0"/>
       </w:pPr>
-      <w:bookmarkStart w:id="54" w:name="_ancw5p3up10n" w:colFirst="0" w:colLast="0"/>
-      <w:bookmarkEnd w:id="54"/>
+      <w:bookmarkStart w:id="56" w:name="_ancw5p3up10n" w:colFirst="0" w:colLast="0"/>
+      <w:bookmarkEnd w:id="56"/>
       <w:r>
         <w:t>6.6 Robustness</w:t>
       </w:r>
@@ -3332,8 +3251,19 @@
       </w:r>
     </w:p>
     <w:p>
-      <w:r>
-        <w:t xml:space="preserve">Text </w:t>
+      <w:commentRangeStart w:id="57"/>
+      <w:r>
+        <w:t>Text</w:t>
+      </w:r>
+      <w:commentRangeEnd w:id="57"/>
+      <w:r>
+        <w:rPr>
+          <w:rStyle w:val="CommentReference"/>
+        </w:rPr>
+        <w:commentReference w:id="57"/>
+      </w:r>
+      <w:r>
+        <w:t xml:space="preserve"> </w:t>
       </w:r>
     </w:p>
     <w:p>
@@ -3341,23 +3271,18 @@
         <w:pStyle w:val="Heading2"/>
         <w:contextualSpacing w:val="0"/>
       </w:pPr>
-      <w:bookmarkStart w:id="55" w:name="_esm1u1fdvtud" w:colFirst="0" w:colLast="0"/>
-      <w:bookmarkEnd w:id="55"/>
+      <w:bookmarkStart w:id="58" w:name="_esm1u1fdvtud" w:colFirst="0" w:colLast="0"/>
+      <w:bookmarkEnd w:id="58"/>
       <w:proofErr w:type="gramStart"/>
       <w:r>
         <w:t>6.x</w:t>
       </w:r>
       <w:proofErr w:type="gramEnd"/>
       <w:r>
-        <w:t xml:space="preserve"> [more</w:t>
-      </w:r>
-      <w:r>
-        <w:t>]</w:t>
-      </w:r>
-    </w:p>
-    <w:p>
-      <w:bookmarkStart w:id="56" w:name="_GoBack"/>
-      <w:bookmarkEnd w:id="56"/>
+        <w:t xml:space="preserve"> [more]</w:t>
+      </w:r>
+    </w:p>
+    <w:p>
       <w:r>
         <w:t xml:space="preserve">Text </w:t>
       </w:r>
@@ -3367,8 +3292,8 @@
         <w:pStyle w:val="Heading1"/>
         <w:contextualSpacing w:val="0"/>
       </w:pPr>
-      <w:bookmarkStart w:id="57" w:name="_79xvpe27r6cz" w:colFirst="0" w:colLast="0"/>
-      <w:bookmarkEnd w:id="57"/>
+      <w:bookmarkStart w:id="59" w:name="_79xvpe27r6cz" w:colFirst="0" w:colLast="0"/>
+      <w:bookmarkEnd w:id="59"/>
       <w:r>
         <w:t>7. Internationalization and localization requirements</w:t>
       </w:r>
@@ -3383,8 +3308,8 @@
         <w:pStyle w:val="Heading1"/>
         <w:contextualSpacing w:val="0"/>
       </w:pPr>
-      <w:bookmarkStart w:id="58" w:name="_h8y13dcyen0k" w:colFirst="0" w:colLast="0"/>
-      <w:bookmarkEnd w:id="58"/>
+      <w:bookmarkStart w:id="60" w:name="_h8y13dcyen0k" w:colFirst="0" w:colLast="0"/>
+      <w:bookmarkEnd w:id="60"/>
       <w:r>
         <w:t>8. Other requirements</w:t>
       </w:r>
@@ -3399,9 +3324,10 @@
         <w:pStyle w:val="Heading1"/>
         <w:contextualSpacing w:val="0"/>
       </w:pPr>
-      <w:bookmarkStart w:id="59" w:name="_8df6euqil692" w:colFirst="0" w:colLast="0"/>
-      <w:bookmarkEnd w:id="59"/>
-      <w:r>
+      <w:bookmarkStart w:id="61" w:name="_8df6euqil692" w:colFirst="0" w:colLast="0"/>
+      <w:bookmarkEnd w:id="61"/>
+      <w:r>
+        <w:lastRenderedPageBreak/>
         <w:t>Appendix A: Glossary</w:t>
       </w:r>
     </w:p>
@@ -3447,10 +3373,7 @@
               <w:spacing w:line="240" w:lineRule="auto"/>
             </w:pPr>
             <w:r>
-              <w:t>word/ac</w:t>
-            </w:r>
-            <w:r>
-              <w:t>ronym</w:t>
+              <w:t>word/acronym</w:t>
             </w:r>
           </w:p>
         </w:tc>
@@ -3475,6 +3398,181 @@
           </w:p>
         </w:tc>
       </w:tr>
+      <w:tr>
+        <w:tc>
+          <w:tcPr>
+            <w:tcW w:w="2310" w:type="dxa"/>
+            <w:tcMar>
+              <w:top w:w="100" w:type="dxa"/>
+              <w:left w:w="100" w:type="dxa"/>
+              <w:bottom w:w="100" w:type="dxa"/>
+              <w:right w:w="100" w:type="dxa"/>
+            </w:tcMar>
+          </w:tcPr>
+          <w:p>
+            <w:pPr>
+              <w:widowControl w:val="0"/>
+              <w:spacing w:line="240" w:lineRule="auto"/>
+            </w:pPr>
+            <w:r>
+              <w:t>Avery 5689 Cardstock</w:t>
+            </w:r>
+          </w:p>
+        </w:tc>
+        <w:tc>
+          <w:tcPr>
+            <w:tcW w:w="7050" w:type="dxa"/>
+            <w:tcMar>
+              <w:top w:w="100" w:type="dxa"/>
+              <w:left w:w="100" w:type="dxa"/>
+              <w:bottom w:w="100" w:type="dxa"/>
+              <w:right w:w="100" w:type="dxa"/>
+            </w:tcMar>
+          </w:tcPr>
+          <w:p>
+            <w:pPr>
+              <w:widowControl w:val="0"/>
+              <w:spacing w:line="240" w:lineRule="auto"/>
+            </w:pPr>
+            <w:r>
+              <w:t>A type of printable card templates</w:t>
+            </w:r>
+          </w:p>
+        </w:tc>
+      </w:tr>
+      <w:tr>
+        <w:tc>
+          <w:tcPr>
+            <w:tcW w:w="2310" w:type="dxa"/>
+            <w:tcMar>
+              <w:top w:w="100" w:type="dxa"/>
+              <w:left w:w="100" w:type="dxa"/>
+              <w:bottom w:w="100" w:type="dxa"/>
+              <w:right w:w="100" w:type="dxa"/>
+            </w:tcMar>
+          </w:tcPr>
+          <w:p>
+            <w:pPr>
+              <w:widowControl w:val="0"/>
+              <w:spacing w:line="240" w:lineRule="auto"/>
+            </w:pPr>
+            <w:r>
+              <w:t>FIC(s)</w:t>
+            </w:r>
+          </w:p>
+        </w:tc>
+        <w:tc>
+          <w:tcPr>
+            <w:tcW w:w="7050" w:type="dxa"/>
+            <w:tcMar>
+              <w:top w:w="100" w:type="dxa"/>
+              <w:left w:w="100" w:type="dxa"/>
+              <w:bottom w:w="100" w:type="dxa"/>
+              <w:right w:w="100" w:type="dxa"/>
+            </w:tcMar>
+          </w:tcPr>
+          <w:p>
+            <w:pPr>
+              <w:widowControl w:val="0"/>
+              <w:spacing w:line="240" w:lineRule="auto"/>
+            </w:pPr>
+            <w:r>
+              <w:t>Faculty Information Cards</w:t>
+            </w:r>
+          </w:p>
+        </w:tc>
+      </w:tr>
+      <w:tr>
+        <w:tc>
+          <w:tcPr>
+            <w:tcW w:w="2310" w:type="dxa"/>
+            <w:tcMar>
+              <w:top w:w="100" w:type="dxa"/>
+              <w:left w:w="100" w:type="dxa"/>
+              <w:bottom w:w="100" w:type="dxa"/>
+              <w:right w:w="100" w:type="dxa"/>
+            </w:tcMar>
+          </w:tcPr>
+          <w:p>
+            <w:pPr>
+              <w:widowControl w:val="0"/>
+              <w:spacing w:line="240" w:lineRule="auto"/>
+            </w:pPr>
+            <w:r>
+              <w:t xml:space="preserve">Hornet </w:t>
+            </w:r>
+            <w:proofErr w:type="spellStart"/>
+            <w:r>
+              <w:t>CardGen</w:t>
+            </w:r>
+            <w:proofErr w:type="spellEnd"/>
+          </w:p>
+        </w:tc>
+        <w:tc>
+          <w:tcPr>
+            <w:tcW w:w="7050" w:type="dxa"/>
+            <w:tcMar>
+              <w:top w:w="100" w:type="dxa"/>
+              <w:left w:w="100" w:type="dxa"/>
+              <w:bottom w:w="100" w:type="dxa"/>
+              <w:right w:w="100" w:type="dxa"/>
+            </w:tcMar>
+          </w:tcPr>
+          <w:p>
+            <w:pPr>
+              <w:widowControl w:val="0"/>
+              <w:spacing w:line="240" w:lineRule="auto"/>
+            </w:pPr>
+            <w:r>
+              <w:t>Name of the software</w:t>
+            </w:r>
+            <w:bookmarkStart w:id="62" w:name="_GoBack"/>
+            <w:bookmarkEnd w:id="62"/>
+          </w:p>
+        </w:tc>
+      </w:tr>
+      <w:tr>
+        <w:tc>
+          <w:tcPr>
+            <w:tcW w:w="2310" w:type="dxa"/>
+            <w:tcMar>
+              <w:top w:w="100" w:type="dxa"/>
+              <w:left w:w="100" w:type="dxa"/>
+              <w:bottom w:w="100" w:type="dxa"/>
+              <w:right w:w="100" w:type="dxa"/>
+            </w:tcMar>
+          </w:tcPr>
+          <w:p>
+            <w:pPr>
+              <w:widowControl w:val="0"/>
+              <w:spacing w:line="240" w:lineRule="auto"/>
+            </w:pPr>
+            <w:r>
+              <w:t>SRS</w:t>
+            </w:r>
+          </w:p>
+        </w:tc>
+        <w:tc>
+          <w:tcPr>
+            <w:tcW w:w="7050" w:type="dxa"/>
+            <w:tcMar>
+              <w:top w:w="100" w:type="dxa"/>
+              <w:left w:w="100" w:type="dxa"/>
+              <w:bottom w:w="100" w:type="dxa"/>
+              <w:right w:w="100" w:type="dxa"/>
+            </w:tcMar>
+          </w:tcPr>
+          <w:p>
+            <w:pPr>
+              <w:widowControl w:val="0"/>
+              <w:spacing w:line="240" w:lineRule="auto"/>
+            </w:pPr>
+            <w:r>
+              <w:t>Software Requirements Specifications</w:t>
+            </w:r>
+          </w:p>
+        </w:tc>
+      </w:tr>
     </w:tbl>
     <w:p/>
     <w:p>
@@ -3482,10 +3580,9 @@
         <w:pStyle w:val="Heading1"/>
         <w:contextualSpacing w:val="0"/>
       </w:pPr>
-      <w:bookmarkStart w:id="60" w:name="_ngyqthfi6vio" w:colFirst="0" w:colLast="0"/>
-      <w:bookmarkEnd w:id="60"/>
-      <w:r>
-        <w:lastRenderedPageBreak/>
+      <w:bookmarkStart w:id="63" w:name="_ngyqthfi6vio" w:colFirst="0" w:colLast="0"/>
+      <w:bookmarkEnd w:id="63"/>
+      <w:r>
         <w:t>Appendix B: Analysis models</w:t>
       </w:r>
     </w:p>
@@ -3514,10 +3611,7 @@
         <w:spacing w:line="240" w:lineRule="auto"/>
       </w:pPr>
       <w:r>
-        <w:t>Discussion Topic: Should we just add to the SRS as we go?  Or, s</w:t>
-      </w:r>
-      <w:r>
-        <w:t>hould we write the sections separately and then add them to this SRS document?</w:t>
+        <w:t>Discussion Topic: Should we just add to the SRS as we go?  Or, should we write the sections separately and then add them to this SRS document?</w:t>
       </w:r>
     </w:p>
   </w:comment>
@@ -3539,34 +3633,38 @@
         <w:spacing w:line="240" w:lineRule="auto"/>
       </w:pPr>
       <w:r>
-        <w:t>I actually thin</w:t>
-      </w:r>
-      <w:r>
-        <w:t>k we should add to this doc as we go. It's good to periodically read through the whole thing to make sure it's consistent, and that is much easier if it's in a single doc. If we are writing them in separate docs, then we have to go through each of those to</w:t>
-      </w:r>
-      <w:r>
-        <w:t xml:space="preserve"> try and see if everything is consistent. Also, this doc will be consistently changing throughout the semester until we deliver it. I don't think there will be a solid way to call a section "done" and then migrate it into this doc. Also, we will want some </w:t>
-      </w:r>
-      <w:r>
-        <w:t>sort of revision history - and doing it all in separate docs makes that harder as well.</w:t>
+        <w:t>I actually think we should add to this doc as we go. It's good to periodically read through the whole thing to make sure it's consistent, and that is much easier if it's in a single doc. If we are writing them in separate docs, then we have to go through each of those to try and see if everything is consistent. Also, this doc will be consistently changing throughout the semester until we deliver it. I don't think there will be a solid way to call a section "done" and then migrate it into this doc. Also, we will want some sort of revision history - and doing it all in separate docs makes that harder as well.</w:t>
       </w:r>
     </w:p>
   </w:comment>
-  <w:comment w:id="12" w:author="Will Dob" w:date="2017-03-26T23:24:00Z" w:initials="">
+  <w:comment w:id="7" w:author="William D" w:date="2017-04-04T13:07:00Z" w:initials="WD">
+    <w:p>
+      <w:pPr>
+        <w:pStyle w:val="CommentText"/>
+      </w:pPr>
+      <w:r>
+        <w:rPr>
+          <w:rStyle w:val="CommentReference"/>
+        </w:rPr>
+        <w:annotationRef/>
+      </w:r>
+      <w:r>
+        <w:t>Are we including the vision and scope document in the SRS, or maintaining as a separate document?</w:t>
+      </w:r>
+    </w:p>
+  </w:comment>
+  <w:comment w:id="13" w:author="Will Dob" w:date="2017-03-26T23:24:00Z" w:initials="">
     <w:p>
       <w:pPr>
         <w:widowControl w:val="0"/>
         <w:spacing w:line="240" w:lineRule="auto"/>
       </w:pPr>
       <w:r>
-        <w:t>I believe we learned they will use google chrome as their web browser.  But I am not sure if other departments use other web browsers.  Also do we know what versions to</w:t>
-      </w:r>
-      <w:r>
-        <w:t xml:space="preserve"> support?</w:t>
+        <w:t>I believe we learned they will use google chrome as their web browser.  But I am not sure if other departments use other web browsers.  Also do we know what versions to support?</w:t>
       </w:r>
     </w:p>
   </w:comment>
-  <w:comment w:id="13" w:author="Ron Lewis" w:date="2017-03-26T23:24:00Z" w:initials="">
+  <w:comment w:id="14" w:author="Ron Lewis" w:date="2017-03-26T23:24:00Z" w:initials="">
     <w:p>
       <w:pPr>
         <w:widowControl w:val="0"/>
@@ -3581,10 +3679,7 @@
       </w:r>
       <w:proofErr w:type="spellEnd"/>
       <w:r>
-        <w:t xml:space="preserve"> to bring over the relevant information. I think since</w:t>
-      </w:r>
-      <w:r>
-        <w:t xml:space="preserve"> the OS are pretty recent, we can probably assume </w:t>
+        <w:t xml:space="preserve"> to bring over the relevant information. I think since the OS are pretty recent, we can probably assume </w:t>
       </w:r>
       <w:proofErr w:type="spellStart"/>
       <w:r>
@@ -3607,14 +3702,27 @@
         <w:spacing w:line="240" w:lineRule="auto"/>
       </w:pPr>
       <w:r>
-        <w:t>From 3/2: Ron: I was directed by Radimsky to ask Mike Wimple about faculty department office computer configurations. They are curren</w:t>
-      </w:r>
-      <w:r>
-        <w:t>tly all running Windows 7 and use Chrome as the default browser. They are planning to upgrade to Windows 10 over the summer, but will stick with Chrome as the default browser.</w:t>
+        <w:t>From 3/2: Ron: I was directed by Radimsky to ask Mike Wimple about faculty department office computer configurations. They are currently all running Windows 7 and use Chrome as the default browser. They are planning to upgrade to Windows 10 over the summer, but will stick with Chrome as the default browser.</w:t>
       </w:r>
     </w:p>
   </w:comment>
-  <w:comment w:id="44" w:author="Will Dob" w:date="2017-03-26T23:30:00Z" w:initials="">
+  <w:comment w:id="16" w:author="William D" w:date="2017-04-04T12:46:00Z" w:initials="WD">
+    <w:p>
+      <w:pPr>
+        <w:pStyle w:val="CommentText"/>
+      </w:pPr>
+      <w:r>
+        <w:rPr>
+          <w:rStyle w:val="CommentReference"/>
+        </w:rPr>
+        <w:annotationRef/>
+      </w:r>
+      <w:r>
+        <w:t>Do we need to mention these constraints?  Or are they even constraints?</w:t>
+      </w:r>
+    </w:p>
+  </w:comment>
+  <w:comment w:id="46" w:author="Will Dob" w:date="2017-03-26T23:30:00Z" w:initials="">
     <w:p>
       <w:pPr>
         <w:widowControl w:val="0"/>
@@ -3625,7 +3733,7 @@
       </w:r>
     </w:p>
   </w:comment>
-  <w:comment w:id="45" w:author="Ron Lewis" w:date="2017-03-26T23:30:00Z" w:initials="">
+  <w:comment w:id="47" w:author="Ron Lewis" w:date="2017-03-26T23:30:00Z" w:initials="">
     <w:p>
       <w:pPr>
         <w:widowControl w:val="0"/>
@@ -3636,7 +3744,7 @@
       </w:r>
     </w:p>
   </w:comment>
-  <w:comment w:id="46" w:author="Marryum Jamal" w:date="2017-03-26T20:40:00Z" w:initials="MJ">
+  <w:comment w:id="48" w:author="Marryum Jamal" w:date="2017-03-26T20:40:00Z" w:initials="MJ">
     <w:p>
       <w:pPr>
         <w:pStyle w:val="CommentText"/>
@@ -3657,7 +3765,7 @@
       </w:pPr>
     </w:p>
   </w:comment>
-  <w:comment w:id="49" w:author="Omar Tapia" w:date="2017-03-13T04:26:00Z" w:initials="">
+  <w:comment w:id="51" w:author="Omar Tapia" w:date="2017-03-13T04:26:00Z" w:initials="">
     <w:p>
       <w:pPr>
         <w:widowControl w:val="0"/>
@@ -3670,6 +3778,22 @@
       <w:proofErr w:type="gramEnd"/>
       <w:r>
         <w:t xml:space="preserve"> Quality Attributes Doc</w:t>
+      </w:r>
+    </w:p>
+  </w:comment>
+  <w:comment w:id="57" w:author="William D" w:date="2017-04-04T13:01:00Z" w:initials="WD">
+    <w:p>
+      <w:pPr>
+        <w:pStyle w:val="CommentText"/>
+      </w:pPr>
+      <w:r>
+        <w:rPr>
+          <w:rStyle w:val="CommentReference"/>
+        </w:rPr>
+        <w:annotationRef/>
+      </w:r>
+      <w:r>
+        <w:t>I want to say there are no robustness requirements, but I feel like I am overlooking something.</w:t>
       </w:r>
     </w:p>
   </w:comment>
@@ -3681,12 +3805,15 @@
   <w15:commentEx w15:paraId="58AD96EE" w15:done="0"/>
   <w15:commentEx w15:paraId="16840646" w15:done="0"/>
   <w15:commentEx w15:paraId="61F16ECA" w15:done="0"/>
+  <w15:commentEx w15:paraId="49AFB194" w15:done="0"/>
   <w15:commentEx w15:paraId="0634208A" w15:done="0"/>
   <w15:commentEx w15:paraId="41C47C55" w15:done="0"/>
+  <w15:commentEx w15:paraId="2F36F66B" w15:done="0"/>
   <w15:commentEx w15:paraId="29E299F4" w15:done="0"/>
   <w15:commentEx w15:paraId="7538EDA5" w15:done="0"/>
   <w15:commentEx w15:paraId="784D69B3" w15:paraIdParent="7538EDA5" w15:done="0"/>
   <w15:commentEx w15:paraId="2401C223" w15:done="0"/>
+  <w15:commentEx w15:paraId="1E5B349F" w15:done="0"/>
 </w15:commentsEx>
 </file>
 
@@ -3806,6 +3933,92 @@
     </w:lvl>
   </w:abstractNum>
   <w:abstractNum w:abstractNumId="1" w15:restartNumberingAfterBreak="0">
+    <w:nsid w:val="350B18DC"/>
+    <w:multiLevelType w:val="hybridMultilevel"/>
+    <w:tmpl w:val="DF569ADC"/>
+    <w:lvl w:ilvl="0" w:tplc="0409000F">
+      <w:start w:val="1"/>
+      <w:numFmt w:val="decimal"/>
+      <w:lvlText w:val="%1."/>
+      <w:lvlJc w:val="left"/>
+      <w:pPr>
+        <w:ind w:left="360" w:hanging="360"/>
+      </w:pPr>
+    </w:lvl>
+    <w:lvl w:ilvl="1" w:tplc="04090019" w:tentative="1">
+      <w:start w:val="1"/>
+      <w:numFmt w:val="lowerLetter"/>
+      <w:lvlText w:val="%2."/>
+      <w:lvlJc w:val="left"/>
+      <w:pPr>
+        <w:ind w:left="1080" w:hanging="360"/>
+      </w:pPr>
+    </w:lvl>
+    <w:lvl w:ilvl="2" w:tplc="0409001B" w:tentative="1">
+      <w:start w:val="1"/>
+      <w:numFmt w:val="lowerRoman"/>
+      <w:lvlText w:val="%3."/>
+      <w:lvlJc w:val="right"/>
+      <w:pPr>
+        <w:ind w:left="1800" w:hanging="180"/>
+      </w:pPr>
+    </w:lvl>
+    <w:lvl w:ilvl="3" w:tplc="0409000F" w:tentative="1">
+      <w:start w:val="1"/>
+      <w:numFmt w:val="decimal"/>
+      <w:lvlText w:val="%4."/>
+      <w:lvlJc w:val="left"/>
+      <w:pPr>
+        <w:ind w:left="2520" w:hanging="360"/>
+      </w:pPr>
+    </w:lvl>
+    <w:lvl w:ilvl="4" w:tplc="04090019" w:tentative="1">
+      <w:start w:val="1"/>
+      <w:numFmt w:val="lowerLetter"/>
+      <w:lvlText w:val="%5."/>
+      <w:lvlJc w:val="left"/>
+      <w:pPr>
+        <w:ind w:left="3240" w:hanging="360"/>
+      </w:pPr>
+    </w:lvl>
+    <w:lvl w:ilvl="5" w:tplc="0409001B" w:tentative="1">
+      <w:start w:val="1"/>
+      <w:numFmt w:val="lowerRoman"/>
+      <w:lvlText w:val="%6."/>
+      <w:lvlJc w:val="right"/>
+      <w:pPr>
+        <w:ind w:left="3960" w:hanging="180"/>
+      </w:pPr>
+    </w:lvl>
+    <w:lvl w:ilvl="6" w:tplc="0409000F" w:tentative="1">
+      <w:start w:val="1"/>
+      <w:numFmt w:val="decimal"/>
+      <w:lvlText w:val="%7."/>
+      <w:lvlJc w:val="left"/>
+      <w:pPr>
+        <w:ind w:left="4680" w:hanging="360"/>
+      </w:pPr>
+    </w:lvl>
+    <w:lvl w:ilvl="7" w:tplc="04090019" w:tentative="1">
+      <w:start w:val="1"/>
+      <w:numFmt w:val="lowerLetter"/>
+      <w:lvlText w:val="%8."/>
+      <w:lvlJc w:val="left"/>
+      <w:pPr>
+        <w:ind w:left="5400" w:hanging="360"/>
+      </w:pPr>
+    </w:lvl>
+    <w:lvl w:ilvl="8" w:tplc="0409001B" w:tentative="1">
+      <w:start w:val="1"/>
+      <w:numFmt w:val="lowerRoman"/>
+      <w:lvlText w:val="%9."/>
+      <w:lvlJc w:val="right"/>
+      <w:pPr>
+        <w:ind w:left="6120" w:hanging="180"/>
+      </w:pPr>
+    </w:lvl>
+  </w:abstractNum>
+  <w:abstractNum w:abstractNumId="2" w15:restartNumberingAfterBreak="0">
     <w:nsid w:val="51DD4BDB"/>
     <w:multiLevelType w:val="multilevel"/>
     <w:tmpl w:val="C228103A"/>
@@ -3918,7 +4131,7 @@
       </w:rPr>
     </w:lvl>
   </w:abstractNum>
-  <w:abstractNum w:abstractNumId="2" w15:restartNumberingAfterBreak="0">
+  <w:abstractNum w:abstractNumId="3" w15:restartNumberingAfterBreak="0">
     <w:nsid w:val="5F9806FC"/>
     <w:multiLevelType w:val="multilevel"/>
     <w:tmpl w:val="6894531A"/>
@@ -4031,7 +4244,7 @@
       </w:rPr>
     </w:lvl>
   </w:abstractNum>
-  <w:abstractNum w:abstractNumId="3" w15:restartNumberingAfterBreak="0">
+  <w:abstractNum w:abstractNumId="4" w15:restartNumberingAfterBreak="0">
     <w:nsid w:val="62B04B6C"/>
     <w:multiLevelType w:val="multilevel"/>
     <w:tmpl w:val="64B6EE8A"/>
@@ -4144,7 +4357,93 @@
       </w:rPr>
     </w:lvl>
   </w:abstractNum>
-  <w:abstractNum w:abstractNumId="4" w15:restartNumberingAfterBreak="0">
+  <w:abstractNum w:abstractNumId="5" w15:restartNumberingAfterBreak="0">
+    <w:nsid w:val="62D0155D"/>
+    <w:multiLevelType w:val="hybridMultilevel"/>
+    <w:tmpl w:val="AD60A924"/>
+    <w:lvl w:ilvl="0" w:tplc="0409000F">
+      <w:start w:val="1"/>
+      <w:numFmt w:val="decimal"/>
+      <w:lvlText w:val="%1."/>
+      <w:lvlJc w:val="left"/>
+      <w:pPr>
+        <w:ind w:left="360" w:hanging="360"/>
+      </w:pPr>
+    </w:lvl>
+    <w:lvl w:ilvl="1" w:tplc="04090019" w:tentative="1">
+      <w:start w:val="1"/>
+      <w:numFmt w:val="lowerLetter"/>
+      <w:lvlText w:val="%2."/>
+      <w:lvlJc w:val="left"/>
+      <w:pPr>
+        <w:ind w:left="1080" w:hanging="360"/>
+      </w:pPr>
+    </w:lvl>
+    <w:lvl w:ilvl="2" w:tplc="0409001B" w:tentative="1">
+      <w:start w:val="1"/>
+      <w:numFmt w:val="lowerRoman"/>
+      <w:lvlText w:val="%3."/>
+      <w:lvlJc w:val="right"/>
+      <w:pPr>
+        <w:ind w:left="1800" w:hanging="180"/>
+      </w:pPr>
+    </w:lvl>
+    <w:lvl w:ilvl="3" w:tplc="0409000F" w:tentative="1">
+      <w:start w:val="1"/>
+      <w:numFmt w:val="decimal"/>
+      <w:lvlText w:val="%4."/>
+      <w:lvlJc w:val="left"/>
+      <w:pPr>
+        <w:ind w:left="2520" w:hanging="360"/>
+      </w:pPr>
+    </w:lvl>
+    <w:lvl w:ilvl="4" w:tplc="04090019" w:tentative="1">
+      <w:start w:val="1"/>
+      <w:numFmt w:val="lowerLetter"/>
+      <w:lvlText w:val="%5."/>
+      <w:lvlJc w:val="left"/>
+      <w:pPr>
+        <w:ind w:left="3240" w:hanging="360"/>
+      </w:pPr>
+    </w:lvl>
+    <w:lvl w:ilvl="5" w:tplc="0409001B" w:tentative="1">
+      <w:start w:val="1"/>
+      <w:numFmt w:val="lowerRoman"/>
+      <w:lvlText w:val="%6."/>
+      <w:lvlJc w:val="right"/>
+      <w:pPr>
+        <w:ind w:left="3960" w:hanging="180"/>
+      </w:pPr>
+    </w:lvl>
+    <w:lvl w:ilvl="6" w:tplc="0409000F" w:tentative="1">
+      <w:start w:val="1"/>
+      <w:numFmt w:val="decimal"/>
+      <w:lvlText w:val="%7."/>
+      <w:lvlJc w:val="left"/>
+      <w:pPr>
+        <w:ind w:left="4680" w:hanging="360"/>
+      </w:pPr>
+    </w:lvl>
+    <w:lvl w:ilvl="7" w:tplc="04090019" w:tentative="1">
+      <w:start w:val="1"/>
+      <w:numFmt w:val="lowerLetter"/>
+      <w:lvlText w:val="%8."/>
+      <w:lvlJc w:val="left"/>
+      <w:pPr>
+        <w:ind w:left="5400" w:hanging="360"/>
+      </w:pPr>
+    </w:lvl>
+    <w:lvl w:ilvl="8" w:tplc="0409001B" w:tentative="1">
+      <w:start w:val="1"/>
+      <w:numFmt w:val="lowerRoman"/>
+      <w:lvlText w:val="%9."/>
+      <w:lvlJc w:val="right"/>
+      <w:pPr>
+        <w:ind w:left="6120" w:hanging="180"/>
+      </w:pPr>
+    </w:lvl>
+  </w:abstractNum>
+  <w:abstractNum w:abstractNumId="6" w15:restartNumberingAfterBreak="0">
     <w:nsid w:val="7CE64437"/>
     <w:multiLevelType w:val="multilevel"/>
     <w:tmpl w:val="7A8A9AB8"/>
@@ -4257,7 +4556,7 @@
       </w:rPr>
     </w:lvl>
   </w:abstractNum>
-  <w:abstractNum w:abstractNumId="5" w15:restartNumberingAfterBreak="0">
+  <w:abstractNum w:abstractNumId="7" w15:restartNumberingAfterBreak="0">
     <w:nsid w:val="7F7F0810"/>
     <w:multiLevelType w:val="multilevel"/>
     <w:tmpl w:val="F1A8734C"/>
@@ -4371,21 +4670,27 @@
     </w:lvl>
   </w:abstractNum>
   <w:num w:numId="1">
+    <w:abstractNumId w:val="4"/>
+  </w:num>
+  <w:num w:numId="2">
     <w:abstractNumId w:val="3"/>
   </w:num>
-  <w:num w:numId="2">
+  <w:num w:numId="3">
     <w:abstractNumId w:val="2"/>
   </w:num>
-  <w:num w:numId="3">
-    <w:abstractNumId w:val="1"/>
-  </w:num>
   <w:num w:numId="4">
-    <w:abstractNumId w:val="4"/>
+    <w:abstractNumId w:val="6"/>
   </w:num>
   <w:num w:numId="5">
     <w:abstractNumId w:val="0"/>
   </w:num>
   <w:num w:numId="6">
+    <w:abstractNumId w:val="7"/>
+  </w:num>
+  <w:num w:numId="7">
+    <w:abstractNumId w:val="1"/>
+  </w:num>
+  <w:num w:numId="8">
     <w:abstractNumId w:val="5"/>
   </w:num>
 </w:numbering>
@@ -4393,6 +4698,9 @@
 
 <file path=word/people.xml><?xml version="1.0" encoding="utf-8"?>
 <w15:people xmlns:wpc="http://schemas.microsoft.com/office/word/2010/wordprocessingCanvas" xmlns:mc="http://schemas.openxmlformats.org/markup-compatibility/2006" xmlns:o="urn:schemas-microsoft-com:office:office" xmlns:r="http://schemas.openxmlformats.org/officeDocument/2006/relationships" xmlns:m="http://schemas.openxmlformats.org/officeDocument/2006/math" xmlns:v="urn:schemas-microsoft-com:vml" xmlns:wp14="http://schemas.microsoft.com/office/word/2010/wordprocessingDrawing" xmlns:wp="http://schemas.openxmlformats.org/drawingml/2006/wordprocessingDrawing" xmlns:w10="urn:schemas-microsoft-com:office:word" xmlns:w="http://schemas.openxmlformats.org/wordprocessingml/2006/main" xmlns:w14="http://schemas.microsoft.com/office/word/2010/wordml" xmlns:w15="http://schemas.microsoft.com/office/word/2012/wordml" xmlns:wpg="http://schemas.microsoft.com/office/word/2010/wordprocessingGroup" xmlns:wpi="http://schemas.microsoft.com/office/word/2010/wordprocessingInk" xmlns:wne="http://schemas.microsoft.com/office/word/2006/wordml" xmlns:wps="http://schemas.microsoft.com/office/word/2010/wordprocessingShape" mc:Ignorable="w14 w15 wp14">
+  <w15:person w15:author="William D">
+    <w15:presenceInfo w15:providerId="Windows Live" w15:userId="82861fdd71f42723"/>
+  </w15:person>
   <w15:person w15:author="Marryum Jamal">
     <w15:presenceInfo w15:providerId="Windows Live" w15:userId="ca536e78036d8f5e"/>
   </w15:person>
@@ -5057,6 +5365,17 @@
       <w:szCs w:val="20"/>
     </w:rPr>
   </w:style>
+  <w:style w:type="paragraph" w:styleId="ListParagraph">
+    <w:name w:val="List Paragraph"/>
+    <w:basedOn w:val="Normal"/>
+    <w:uiPriority w:val="34"/>
+    <w:qFormat/>
+    <w:rsid w:val="008007F4"/>
+    <w:pPr>
+      <w:ind w:left="720"/>
+      <w:contextualSpacing/>
+    </w:pPr>
+  </w:style>
 </w:styles>
 </file>
 
@@ -5319,4 +5638,16 @@
     </a:ext>
   </a:extLst>
 </a:theme>
+</file>
+
+<file path=customXml/item1.xml><?xml version="1.0" encoding="utf-8"?>
+<b:Sources xmlns:b="http://schemas.openxmlformats.org/officeDocument/2006/bibliography" xmlns="http://schemas.openxmlformats.org/officeDocument/2006/bibliography" SelectedStyle="\chicago.xsl" StyleName="Chicago" Version="16"/>
+</file>
+
+<file path=customXml/itemProps1.xml><?xml version="1.0" encoding="utf-8"?>
+<ds:datastoreItem xmlns:ds="http://schemas.openxmlformats.org/officeDocument/2006/customXml" ds:itemID="{AF3126DE-8FE7-4759-8451-0DF7CE525594}">
+  <ds:schemaRefs>
+    <ds:schemaRef ds:uri="http://schemas.openxmlformats.org/officeDocument/2006/bibliography"/>
+  </ds:schemaRefs>
+</ds:datastoreItem>
 </file>
</xml_diff>

<commit_message>
Broke SRS into subdocs for less issues
</commit_message>
<xml_diff>
--- a/SoftwareRequirementsSpecification.docx
+++ b/SoftwareRequirementsSpecification.docx
@@ -3652,16 +3652,7 @@
           <w:sz w:val="24"/>
           <w:szCs w:val="24"/>
         </w:rPr>
-        <w:t>The Computer Science department office makes Faculty Information Cards each semester, which are then put up outside each faculty member’s office, as well as the department office. These cards display course informat</w:t>
-      </w:r>
-      <w:bookmarkStart w:id="4" w:name="_GoBack"/>
-      <w:bookmarkEnd w:id="4"/>
-      <w:r>
-        <w:rPr>
-          <w:sz w:val="24"/>
-          <w:szCs w:val="24"/>
-        </w:rPr>
-        <w:t>ion, as well as office location, office hours, and contact information for the faculty member. This card is to inform students and others of availability for faculty members. Currently, the information is collected from the faculty members and then manually put into the system, by the office clerk, which then formats and prints them out individually.</w:t>
+        <w:t>The Computer Science department office makes Faculty Information Cards each semester, which are then put up outside each faculty member’s office, as well as the department office. These cards display course information, as well as office location, office hours, and contact information for the faculty member. This card is to inform students and others of availability for faculty members. Currently, the information is collected from the faculty members and then manually put into the system, by the office clerk, which then formats and prints them out individually.</w:t>
       </w:r>
     </w:p>
     <w:p>
@@ -3670,11 +3661,11 @@
         <w:spacing w:line="240" w:lineRule="auto"/>
         <w:contextualSpacing w:val="0"/>
       </w:pPr>
-      <w:bookmarkStart w:id="5" w:name="_Toc479328523"/>
+      <w:bookmarkStart w:id="4" w:name="_Toc479328523"/>
       <w:r>
         <w:t>1.1 Purpose</w:t>
       </w:r>
-      <w:bookmarkEnd w:id="5"/>
+      <w:bookmarkEnd w:id="4"/>
     </w:p>
     <w:p>
       <w:pPr>
@@ -3712,11 +3703,11 @@
         <w:pStyle w:val="Heading2"/>
         <w:contextualSpacing w:val="0"/>
       </w:pPr>
-      <w:bookmarkStart w:id="6" w:name="_Toc479328524"/>
+      <w:bookmarkStart w:id="5" w:name="_Toc479328524"/>
       <w:r>
         <w:t>1.2 Document conventions</w:t>
       </w:r>
-      <w:bookmarkEnd w:id="6"/>
+      <w:bookmarkEnd w:id="5"/>
     </w:p>
     <w:p>
       <w:pPr>
@@ -3738,13 +3729,13 @@
         <w:pStyle w:val="Heading2"/>
         <w:contextualSpacing w:val="0"/>
       </w:pPr>
-      <w:bookmarkStart w:id="7" w:name="_dojxpoiltiyh" w:colFirst="0" w:colLast="0"/>
-      <w:bookmarkStart w:id="8" w:name="_Toc479328525"/>
+      <w:bookmarkStart w:id="6" w:name="_dojxpoiltiyh" w:colFirst="0" w:colLast="0"/>
+      <w:bookmarkStart w:id="7" w:name="_Toc479328525"/>
+      <w:bookmarkEnd w:id="6"/>
+      <w:r>
+        <w:t>1.3 Project scope</w:t>
+      </w:r>
       <w:bookmarkEnd w:id="7"/>
-      <w:r>
-        <w:t>1.3 Project scope</w:t>
-      </w:r>
-      <w:bookmarkEnd w:id="8"/>
     </w:p>
     <w:p>
       <w:r>
@@ -3766,16 +3757,16 @@
       <w:r>
         <w:t xml:space="preserve"> </w:t>
       </w:r>
-      <w:commentRangeStart w:id="9"/>
+      <w:commentRangeStart w:id="8"/>
       <w:r>
         <w:t>Vision and Scope Document [1]</w:t>
       </w:r>
-      <w:commentRangeEnd w:id="9"/>
+      <w:commentRangeEnd w:id="8"/>
       <w:r>
         <w:rPr>
           <w:rStyle w:val="CommentReference"/>
         </w:rPr>
-        <w:commentReference w:id="9"/>
+        <w:commentReference w:id="8"/>
       </w:r>
       <w:r>
         <w:t>, along with the features that are scheduled for full or partial implementation in this release.</w:t>
@@ -3786,11 +3777,11 @@
         <w:pStyle w:val="Heading2"/>
         <w:contextualSpacing w:val="0"/>
       </w:pPr>
-      <w:bookmarkStart w:id="10" w:name="_Toc479328526"/>
+      <w:bookmarkStart w:id="9" w:name="_Toc479328526"/>
       <w:r>
         <w:t>1.4 References</w:t>
       </w:r>
-      <w:bookmarkEnd w:id="10"/>
+      <w:bookmarkEnd w:id="9"/>
     </w:p>
     <w:p>
       <w:pPr>
@@ -3875,12 +3866,12 @@
         <w:pStyle w:val="Heading1"/>
         <w:contextualSpacing w:val="0"/>
       </w:pPr>
-      <w:bookmarkStart w:id="11" w:name="_Toc479328527"/>
+      <w:bookmarkStart w:id="10" w:name="_Toc479328527"/>
       <w:r>
         <w:lastRenderedPageBreak/>
         <w:t>2. Overall description</w:t>
       </w:r>
-      <w:bookmarkEnd w:id="11"/>
+      <w:bookmarkEnd w:id="10"/>
     </w:p>
     <w:p>
       <w:pPr>
@@ -3891,7 +3882,7 @@
           <w:szCs w:val="32"/>
         </w:rPr>
       </w:pPr>
-      <w:bookmarkStart w:id="12" w:name="_Toc479328528"/>
+      <w:bookmarkStart w:id="11" w:name="_Toc479328528"/>
       <w:r>
         <w:rPr>
           <w:sz w:val="32"/>
@@ -3899,7 +3890,7 @@
         </w:rPr>
         <w:t>2.1 Product perspective</w:t>
       </w:r>
-      <w:bookmarkEnd w:id="12"/>
+      <w:bookmarkEnd w:id="11"/>
     </w:p>
     <w:p>
       <w:r>
@@ -4149,11 +4140,11 @@
         <w:pStyle w:val="Heading2"/>
         <w:contextualSpacing w:val="0"/>
       </w:pPr>
-      <w:bookmarkStart w:id="13" w:name="_Toc479328529"/>
+      <w:bookmarkStart w:id="12" w:name="_Toc479328529"/>
       <w:r>
         <w:t>2.3 Operating environment</w:t>
       </w:r>
-      <w:bookmarkEnd w:id="13"/>
+      <w:bookmarkEnd w:id="12"/>
     </w:p>
     <w:p>
       <w:pPr>
@@ -4191,8 +4182,8 @@
         </w:rPr>
         <w:t xml:space="preserve"> shall correctly operate using</w:t>
       </w:r>
+      <w:commentRangeStart w:id="13"/>
       <w:commentRangeStart w:id="14"/>
-      <w:commentRangeStart w:id="15"/>
       <w:r>
         <w:rPr>
           <w:sz w:val="24"/>
@@ -4200,13 +4191,13 @@
         </w:rPr>
         <w:t xml:space="preserve"> any version of the Google Chrome</w:t>
       </w:r>
+      <w:commentRangeEnd w:id="13"/>
+      <w:r>
+        <w:commentReference w:id="13"/>
+      </w:r>
       <w:commentRangeEnd w:id="14"/>
       <w:r>
         <w:commentReference w:id="14"/>
-      </w:r>
-      <w:commentRangeEnd w:id="15"/>
-      <w:r>
-        <w:commentReference w:id="15"/>
       </w:r>
       <w:r>
         <w:rPr>
@@ -4258,11 +4249,11 @@
         <w:pStyle w:val="Heading2"/>
         <w:contextualSpacing w:val="0"/>
       </w:pPr>
-      <w:bookmarkStart w:id="16" w:name="_Toc479328530"/>
+      <w:bookmarkStart w:id="15" w:name="_Toc479328530"/>
       <w:r>
         <w:t>2.4 Design and implementation constraints</w:t>
       </w:r>
-      <w:bookmarkEnd w:id="16"/>
+      <w:bookmarkEnd w:id="15"/>
     </w:p>
     <w:p>
       <w:pPr>
@@ -4276,7 +4267,7 @@
           <w:szCs w:val="24"/>
         </w:rPr>
       </w:pPr>
-      <w:commentRangeStart w:id="17"/>
+      <w:commentRangeStart w:id="16"/>
       <w:r>
         <w:rPr>
           <w:sz w:val="24"/>
@@ -4304,12 +4295,12 @@
         </w:rPr>
         <w:t>All HTML code shall conform to the HTML 5.0 standard.</w:t>
       </w:r>
-      <w:commentRangeEnd w:id="17"/>
+      <w:commentRangeEnd w:id="16"/>
       <w:r>
         <w:rPr>
           <w:rStyle w:val="CommentReference"/>
         </w:rPr>
-        <w:commentReference w:id="17"/>
+        <w:commentReference w:id="16"/>
       </w:r>
     </w:p>
     <w:p>
@@ -4317,25 +4308,25 @@
         <w:pStyle w:val="Heading2"/>
         <w:contextualSpacing w:val="0"/>
       </w:pPr>
-      <w:bookmarkStart w:id="18" w:name="_Toc479328531"/>
+      <w:bookmarkStart w:id="17" w:name="_Toc479328531"/>
       <w:r>
         <w:lastRenderedPageBreak/>
         <w:t>2.5 Assumptions and dependencies</w:t>
       </w:r>
-      <w:bookmarkEnd w:id="18"/>
+      <w:bookmarkEnd w:id="17"/>
     </w:p>
     <w:p>
       <w:pPr>
         <w:pStyle w:val="Heading3"/>
         <w:contextualSpacing w:val="0"/>
       </w:pPr>
-      <w:bookmarkStart w:id="19" w:name="_d3vjy468t3ko" w:colFirst="0" w:colLast="0"/>
-      <w:bookmarkStart w:id="20" w:name="_Toc479328532"/>
+      <w:bookmarkStart w:id="18" w:name="_d3vjy468t3ko" w:colFirst="0" w:colLast="0"/>
+      <w:bookmarkStart w:id="19" w:name="_Toc479328532"/>
+      <w:bookmarkEnd w:id="18"/>
+      <w:r>
+        <w:t>Assumptions</w:t>
+      </w:r>
       <w:bookmarkEnd w:id="19"/>
-      <w:r>
-        <w:t>Assumptions</w:t>
-      </w:r>
-      <w:bookmarkEnd w:id="20"/>
     </w:p>
     <w:p>
       <w:pPr>
@@ -4471,13 +4462,13 @@
         <w:pStyle w:val="Heading3"/>
         <w:contextualSpacing w:val="0"/>
       </w:pPr>
-      <w:bookmarkStart w:id="21" w:name="_m28nvlu1zbp5" w:colFirst="0" w:colLast="0"/>
-      <w:bookmarkStart w:id="22" w:name="_Toc479328533"/>
+      <w:bookmarkStart w:id="20" w:name="_m28nvlu1zbp5" w:colFirst="0" w:colLast="0"/>
+      <w:bookmarkStart w:id="21" w:name="_Toc479328533"/>
+      <w:bookmarkEnd w:id="20"/>
+      <w:r>
+        <w:t>Dependencies</w:t>
+      </w:r>
       <w:bookmarkEnd w:id="21"/>
-      <w:r>
-        <w:t>Dependencies</w:t>
-      </w:r>
-      <w:bookmarkEnd w:id="22"/>
     </w:p>
     <w:p>
       <w:pPr>
@@ -4679,22 +4670,22 @@
         <w:pStyle w:val="Heading1"/>
         <w:contextualSpacing w:val="0"/>
       </w:pPr>
-      <w:bookmarkStart w:id="23" w:name="_Toc479328534"/>
+      <w:bookmarkStart w:id="22" w:name="_Toc479328534"/>
       <w:r>
         <w:t>3. System features</w:t>
       </w:r>
-      <w:bookmarkEnd w:id="23"/>
+      <w:bookmarkEnd w:id="22"/>
     </w:p>
     <w:p>
       <w:pPr>
         <w:pStyle w:val="Heading2"/>
         <w:contextualSpacing w:val="0"/>
       </w:pPr>
-      <w:bookmarkStart w:id="24" w:name="_Toc479328535"/>
+      <w:bookmarkStart w:id="23" w:name="_Toc479328535"/>
       <w:r>
         <w:t>3.1 Store Faculty Information</w:t>
       </w:r>
-      <w:bookmarkEnd w:id="24"/>
+      <w:bookmarkEnd w:id="23"/>
     </w:p>
     <w:p>
       <w:r>
@@ -4709,11 +4700,11 @@
         <w:pStyle w:val="Heading3"/>
         <w:contextualSpacing w:val="0"/>
       </w:pPr>
-      <w:bookmarkStart w:id="25" w:name="_Toc479328536"/>
+      <w:bookmarkStart w:id="24" w:name="_Toc479328536"/>
       <w:r>
         <w:t>3.1.1 Description</w:t>
       </w:r>
-      <w:bookmarkEnd w:id="25"/>
+      <w:bookmarkEnd w:id="24"/>
     </w:p>
     <w:p>
       <w:pPr>
@@ -4735,11 +4726,11 @@
         <w:pStyle w:val="Heading3"/>
         <w:contextualSpacing w:val="0"/>
       </w:pPr>
-      <w:bookmarkStart w:id="26" w:name="_Toc479328537"/>
+      <w:bookmarkStart w:id="25" w:name="_Toc479328537"/>
       <w:r>
         <w:t>3.1.2 Functional requirements</w:t>
       </w:r>
-      <w:bookmarkEnd w:id="26"/>
+      <w:bookmarkEnd w:id="25"/>
     </w:p>
     <w:p>
       <w:pPr>
@@ -4754,11 +4745,11 @@
         <w:pStyle w:val="Heading2"/>
         <w:contextualSpacing w:val="0"/>
       </w:pPr>
-      <w:bookmarkStart w:id="27" w:name="_Toc479328538"/>
+      <w:bookmarkStart w:id="26" w:name="_Toc479328538"/>
       <w:r>
         <w:t>3.2 Print Faculty Information Cards</w:t>
       </w:r>
-      <w:bookmarkEnd w:id="27"/>
+      <w:bookmarkEnd w:id="26"/>
       <w:r>
         <w:t xml:space="preserve">   </w:t>
       </w:r>
@@ -4773,11 +4764,11 @@
         <w:pStyle w:val="Heading3"/>
         <w:contextualSpacing w:val="0"/>
       </w:pPr>
-      <w:bookmarkStart w:id="28" w:name="_Toc479328539"/>
+      <w:bookmarkStart w:id="27" w:name="_Toc479328539"/>
       <w:r>
         <w:t>3.2.1 Description</w:t>
       </w:r>
-      <w:bookmarkEnd w:id="28"/>
+      <w:bookmarkEnd w:id="27"/>
       <w:r>
         <w:t xml:space="preserve">      </w:t>
       </w:r>
@@ -4802,11 +4793,11 @@
         <w:pStyle w:val="Heading3"/>
         <w:contextualSpacing w:val="0"/>
       </w:pPr>
-      <w:bookmarkStart w:id="29" w:name="_Toc479328540"/>
+      <w:bookmarkStart w:id="28" w:name="_Toc479328540"/>
       <w:r>
         <w:t>3.2.2 Functional requirements</w:t>
       </w:r>
-      <w:bookmarkEnd w:id="29"/>
+      <w:bookmarkEnd w:id="28"/>
       <w:r>
         <w:t xml:space="preserve">      </w:t>
       </w:r>
@@ -4822,13 +4813,13 @@
         <w:pStyle w:val="Heading2"/>
         <w:contextualSpacing w:val="0"/>
       </w:pPr>
-      <w:bookmarkStart w:id="30" w:name="_myglk22qiulx" w:colFirst="0" w:colLast="0"/>
-      <w:bookmarkStart w:id="31" w:name="_Toc479328541"/>
+      <w:bookmarkStart w:id="29" w:name="_myglk22qiulx" w:colFirst="0" w:colLast="0"/>
+      <w:bookmarkStart w:id="30" w:name="_Toc479328541"/>
+      <w:bookmarkEnd w:id="29"/>
+      <w:r>
+        <w:t>3.3 Create, View, and Modify Faculty Information Cards</w:t>
+      </w:r>
       <w:bookmarkEnd w:id="30"/>
-      <w:r>
-        <w:t>3.3 Create, View, and Modify Faculty Information Cards</w:t>
-      </w:r>
-      <w:bookmarkEnd w:id="31"/>
       <w:r>
         <w:t xml:space="preserve">   </w:t>
       </w:r>
@@ -4861,13 +4852,13 @@
         <w:pStyle w:val="Heading3"/>
         <w:contextualSpacing w:val="0"/>
       </w:pPr>
-      <w:bookmarkStart w:id="32" w:name="_iip0vcy88g6o" w:colFirst="0" w:colLast="0"/>
-      <w:bookmarkStart w:id="33" w:name="_Toc479328542"/>
+      <w:bookmarkStart w:id="31" w:name="_iip0vcy88g6o" w:colFirst="0" w:colLast="0"/>
+      <w:bookmarkStart w:id="32" w:name="_Toc479328542"/>
+      <w:bookmarkEnd w:id="31"/>
+      <w:r>
+        <w:t>3.3.1 Description</w:t>
+      </w:r>
       <w:bookmarkEnd w:id="32"/>
-      <w:r>
-        <w:t>3.3.1 Description</w:t>
-      </w:r>
-      <w:bookmarkEnd w:id="33"/>
       <w:r>
         <w:t xml:space="preserve">      </w:t>
       </w:r>
@@ -4908,13 +4899,13 @@
         <w:pStyle w:val="Heading3"/>
         <w:contextualSpacing w:val="0"/>
       </w:pPr>
-      <w:bookmarkStart w:id="34" w:name="_539lklgrqgu" w:colFirst="0" w:colLast="0"/>
-      <w:bookmarkStart w:id="35" w:name="_Toc479328543"/>
+      <w:bookmarkStart w:id="33" w:name="_539lklgrqgu" w:colFirst="0" w:colLast="0"/>
+      <w:bookmarkStart w:id="34" w:name="_Toc479328543"/>
+      <w:bookmarkEnd w:id="33"/>
+      <w:r>
+        <w:t>3.3.2 Functional Requirements</w:t>
+      </w:r>
       <w:bookmarkEnd w:id="34"/>
-      <w:r>
-        <w:t>3.3.2 Functional Requirements</w:t>
-      </w:r>
-      <w:bookmarkEnd w:id="35"/>
       <w:r>
         <w:t xml:space="preserve">      </w:t>
       </w:r>
@@ -4932,13 +4923,13 @@
         <w:pStyle w:val="Heading2"/>
         <w:contextualSpacing w:val="0"/>
       </w:pPr>
-      <w:bookmarkStart w:id="36" w:name="_gbxdz1yje981" w:colFirst="0" w:colLast="0"/>
-      <w:bookmarkStart w:id="37" w:name="_Toc479328544"/>
+      <w:bookmarkStart w:id="35" w:name="_gbxdz1yje981" w:colFirst="0" w:colLast="0"/>
+      <w:bookmarkStart w:id="36" w:name="_Toc479328544"/>
+      <w:bookmarkEnd w:id="35"/>
+      <w:r>
+        <w:t>3.4 Account Management</w:t>
+      </w:r>
       <w:bookmarkEnd w:id="36"/>
-      <w:r>
-        <w:t>3.4 Account Management</w:t>
-      </w:r>
-      <w:bookmarkEnd w:id="37"/>
       <w:r>
         <w:t xml:space="preserve">   </w:t>
       </w:r>
@@ -4948,13 +4939,13 @@
         <w:pStyle w:val="Heading3"/>
         <w:contextualSpacing w:val="0"/>
       </w:pPr>
-      <w:bookmarkStart w:id="38" w:name="_oa8nvkqn7sc4" w:colFirst="0" w:colLast="0"/>
-      <w:bookmarkStart w:id="39" w:name="_Toc479328545"/>
+      <w:bookmarkStart w:id="37" w:name="_oa8nvkqn7sc4" w:colFirst="0" w:colLast="0"/>
+      <w:bookmarkStart w:id="38" w:name="_Toc479328545"/>
+      <w:bookmarkEnd w:id="37"/>
+      <w:r>
+        <w:t>3.4.1 Description</w:t>
+      </w:r>
       <w:bookmarkEnd w:id="38"/>
-      <w:r>
-        <w:t>3.4.1 Description</w:t>
-      </w:r>
-      <w:bookmarkEnd w:id="39"/>
       <w:r>
         <w:t xml:space="preserve">      </w:t>
       </w:r>
@@ -4981,26 +4972,26 @@
         <w:pStyle w:val="Heading3"/>
         <w:contextualSpacing w:val="0"/>
       </w:pPr>
-      <w:bookmarkStart w:id="40" w:name="_1qasckgbun5j" w:colFirst="0" w:colLast="0"/>
-      <w:bookmarkStart w:id="41" w:name="_Toc479328546"/>
+      <w:bookmarkStart w:id="39" w:name="_1qasckgbun5j" w:colFirst="0" w:colLast="0"/>
+      <w:bookmarkStart w:id="40" w:name="_Toc479328546"/>
+      <w:bookmarkEnd w:id="39"/>
+      <w:r>
+        <w:t>3.4.2 Functional Requirements</w:t>
+      </w:r>
       <w:bookmarkEnd w:id="40"/>
-      <w:r>
-        <w:t>3.4.2 Functional Requirements</w:t>
-      </w:r>
-      <w:bookmarkEnd w:id="41"/>
     </w:p>
     <w:p>
       <w:pPr>
         <w:pStyle w:val="Heading2"/>
         <w:contextualSpacing w:val="0"/>
       </w:pPr>
-      <w:bookmarkStart w:id="42" w:name="_9dnraqg8lztn" w:colFirst="0" w:colLast="0"/>
-      <w:bookmarkStart w:id="43" w:name="_Toc479328547"/>
+      <w:bookmarkStart w:id="41" w:name="_9dnraqg8lztn" w:colFirst="0" w:colLast="0"/>
+      <w:bookmarkStart w:id="42" w:name="_Toc479328547"/>
+      <w:bookmarkEnd w:id="41"/>
+      <w:r>
+        <w:t>3.5 Create Departments</w:t>
+      </w:r>
       <w:bookmarkEnd w:id="42"/>
-      <w:r>
-        <w:t>3.5 Create Departments</w:t>
-      </w:r>
-      <w:bookmarkEnd w:id="43"/>
       <w:r>
         <w:t xml:space="preserve">   </w:t>
       </w:r>
@@ -5010,13 +5001,13 @@
         <w:pStyle w:val="Heading3"/>
         <w:contextualSpacing w:val="0"/>
       </w:pPr>
-      <w:bookmarkStart w:id="44" w:name="_l55k2b6b2mmf" w:colFirst="0" w:colLast="0"/>
-      <w:bookmarkStart w:id="45" w:name="_Toc479328548"/>
+      <w:bookmarkStart w:id="43" w:name="_l55k2b6b2mmf" w:colFirst="0" w:colLast="0"/>
+      <w:bookmarkStart w:id="44" w:name="_Toc479328548"/>
+      <w:bookmarkEnd w:id="43"/>
+      <w:r>
+        <w:t>3.5.1 Description</w:t>
+      </w:r>
       <w:bookmarkEnd w:id="44"/>
-      <w:r>
-        <w:t>3.5.1 Description</w:t>
-      </w:r>
-      <w:bookmarkEnd w:id="45"/>
       <w:r>
         <w:t xml:space="preserve">      </w:t>
       </w:r>
@@ -5041,13 +5032,13 @@
         <w:pStyle w:val="Heading3"/>
         <w:contextualSpacing w:val="0"/>
       </w:pPr>
-      <w:bookmarkStart w:id="46" w:name="_ec03tzjqisep" w:colFirst="0" w:colLast="0"/>
-      <w:bookmarkStart w:id="47" w:name="_Toc479328549"/>
+      <w:bookmarkStart w:id="45" w:name="_ec03tzjqisep" w:colFirst="0" w:colLast="0"/>
+      <w:bookmarkStart w:id="46" w:name="_Toc479328549"/>
+      <w:bookmarkEnd w:id="45"/>
+      <w:r>
+        <w:t>3.5.2 Functional Requirements</w:t>
+      </w:r>
       <w:bookmarkEnd w:id="46"/>
-      <w:r>
-        <w:t>3.5.2 Functional Requirements</w:t>
-      </w:r>
-      <w:bookmarkEnd w:id="47"/>
       <w:r>
         <w:t xml:space="preserve">      </w:t>
       </w:r>
@@ -5057,22 +5048,22 @@
         <w:pStyle w:val="Heading1"/>
         <w:contextualSpacing w:val="0"/>
       </w:pPr>
-      <w:bookmarkStart w:id="48" w:name="_Toc479328550"/>
+      <w:bookmarkStart w:id="47" w:name="_Toc479328550"/>
       <w:r>
         <w:t>4. Data requirements</w:t>
       </w:r>
-      <w:bookmarkEnd w:id="48"/>
+      <w:bookmarkEnd w:id="47"/>
     </w:p>
     <w:p>
       <w:pPr>
         <w:pStyle w:val="Heading2"/>
         <w:contextualSpacing w:val="0"/>
       </w:pPr>
-      <w:bookmarkStart w:id="49" w:name="_Toc479328551"/>
+      <w:bookmarkStart w:id="48" w:name="_Toc479328551"/>
       <w:r>
         <w:t>4.1 Logical data model</w:t>
       </w:r>
-      <w:bookmarkEnd w:id="49"/>
+      <w:bookmarkEnd w:id="48"/>
       <w:r>
         <w:t xml:space="preserve">   </w:t>
       </w:r>
@@ -5087,11 +5078,11 @@
         <w:pStyle w:val="Heading2"/>
         <w:contextualSpacing w:val="0"/>
       </w:pPr>
-      <w:bookmarkStart w:id="50" w:name="_Toc479328552"/>
+      <w:bookmarkStart w:id="49" w:name="_Toc479328552"/>
       <w:r>
         <w:t>4.2 Data dictionary</w:t>
       </w:r>
-      <w:bookmarkEnd w:id="50"/>
+      <w:bookmarkEnd w:id="49"/>
       <w:r>
         <w:t xml:space="preserve">   </w:t>
       </w:r>
@@ -5106,11 +5097,11 @@
         <w:pStyle w:val="Heading2"/>
         <w:contextualSpacing w:val="0"/>
       </w:pPr>
-      <w:bookmarkStart w:id="51" w:name="_Toc479328553"/>
+      <w:bookmarkStart w:id="50" w:name="_Toc479328553"/>
       <w:r>
         <w:t>4.3 Reports</w:t>
       </w:r>
-      <w:bookmarkEnd w:id="51"/>
+      <w:bookmarkEnd w:id="50"/>
       <w:r>
         <w:t xml:space="preserve">   </w:t>
       </w:r>
@@ -5125,12 +5116,12 @@
         <w:pStyle w:val="Heading2"/>
         <w:contextualSpacing w:val="0"/>
       </w:pPr>
-      <w:bookmarkStart w:id="52" w:name="_Toc479328554"/>
+      <w:bookmarkStart w:id="51" w:name="_Toc479328554"/>
       <w:r>
         <w:lastRenderedPageBreak/>
         <w:t>4.4 Data acquisition, integrity, retention, and disposal</w:t>
       </w:r>
-      <w:bookmarkEnd w:id="52"/>
+      <w:bookmarkEnd w:id="51"/>
     </w:p>
     <w:p>
       <w:r>
@@ -5142,22 +5133,28 @@
         <w:pStyle w:val="Heading1"/>
         <w:contextualSpacing w:val="0"/>
       </w:pPr>
-      <w:bookmarkStart w:id="53" w:name="_Toc479328555"/>
-      <w:r>
-        <w:t>5. External interface requirements</w:t>
-      </w:r>
-      <w:bookmarkEnd w:id="53"/>
+      <w:bookmarkStart w:id="52" w:name="_Toc479328555"/>
+      <w:r>
+        <w:t xml:space="preserve">5. </w:t>
+      </w:r>
+      <w:r>
+        <w:t>I</w:t>
+      </w:r>
+      <w:r>
+        <w:t>nterface requirements</w:t>
+      </w:r>
+      <w:bookmarkEnd w:id="52"/>
     </w:p>
     <w:p>
       <w:pPr>
         <w:pStyle w:val="Heading2"/>
         <w:contextualSpacing w:val="0"/>
       </w:pPr>
-      <w:bookmarkStart w:id="54" w:name="_Toc479328556"/>
+      <w:bookmarkStart w:id="53" w:name="_Toc479328556"/>
       <w:r>
         <w:t>5.1 User interfaces</w:t>
       </w:r>
-      <w:bookmarkEnd w:id="54"/>
+      <w:bookmarkEnd w:id="53"/>
       <w:r>
         <w:t xml:space="preserve">   </w:t>
       </w:r>
@@ -5172,11 +5169,11 @@
         <w:pStyle w:val="Heading2"/>
         <w:contextualSpacing w:val="0"/>
       </w:pPr>
-      <w:bookmarkStart w:id="55" w:name="_Toc479328557"/>
+      <w:bookmarkStart w:id="54" w:name="_Toc479328557"/>
       <w:r>
         <w:t>5.2 Software interfaces</w:t>
       </w:r>
-      <w:bookmarkEnd w:id="55"/>
+      <w:bookmarkEnd w:id="54"/>
       <w:r>
         <w:t xml:space="preserve">   </w:t>
       </w:r>
@@ -5191,11 +5188,11 @@
         <w:pStyle w:val="Heading2"/>
         <w:contextualSpacing w:val="0"/>
       </w:pPr>
-      <w:bookmarkStart w:id="56" w:name="_Toc479328558"/>
+      <w:bookmarkStart w:id="55" w:name="_Toc479328558"/>
       <w:r>
         <w:t>5.3 Hardware interfaces</w:t>
       </w:r>
-      <w:bookmarkEnd w:id="56"/>
+      <w:bookmarkEnd w:id="55"/>
       <w:r>
         <w:t xml:space="preserve">   </w:t>
       </w:r>
@@ -5218,19 +5215,19 @@
         <w:pStyle w:val="Heading2"/>
         <w:contextualSpacing w:val="0"/>
       </w:pPr>
-      <w:bookmarkStart w:id="57" w:name="_Toc479328559"/>
+      <w:bookmarkStart w:id="56" w:name="_Toc479328559"/>
       <w:r>
         <w:t>5.4 Communication interfaces</w:t>
       </w:r>
-      <w:bookmarkEnd w:id="57"/>
+      <w:bookmarkEnd w:id="56"/>
       <w:r>
         <w:t xml:space="preserve">   </w:t>
       </w:r>
     </w:p>
     <w:p>
+      <w:commentRangeStart w:id="57"/>
       <w:commentRangeStart w:id="58"/>
       <w:commentRangeStart w:id="59"/>
-      <w:commentRangeStart w:id="60"/>
       <w:r>
         <w:t xml:space="preserve">When requested by an Office Administrator, Hornet </w:t>
       </w:r>
@@ -5242,43 +5239,43 @@
       <w:r>
         <w:t xml:space="preserve"> shall send an email to the Office Administrator or Office Clerk allowing them to change their password.</w:t>
       </w:r>
+      <w:commentRangeEnd w:id="57"/>
+      <w:r>
+        <w:commentReference w:id="57"/>
+      </w:r>
       <w:commentRangeEnd w:id="58"/>
       <w:r>
+        <w:t xml:space="preserve"> (In case the password is lost or forgotten the Office Administrator has the power to send in a request for a new password. The Hornet </w:t>
+      </w:r>
+      <w:proofErr w:type="spellStart"/>
+      <w:r>
+        <w:t>CardGen</w:t>
+      </w:r>
+      <w:proofErr w:type="spellEnd"/>
+      <w:r>
+        <w:t xml:space="preserve"> in returns sends an email to the Office Administrator or Office Clerk </w:t>
+      </w:r>
+      <w:r>
+        <w:t>(or with specific steps to</w:t>
+      </w:r>
+      <w:r>
+        <w:t>)</w:t>
+      </w:r>
+      <w:r>
+        <w:t xml:space="preserve"> </w:t>
+      </w:r>
+      <w:r>
+        <w:t>which allow them to change their password.)</w:t>
+      </w:r>
+      <w:r>
         <w:commentReference w:id="58"/>
       </w:r>
       <w:commentRangeEnd w:id="59"/>
       <w:r>
-        <w:t xml:space="preserve"> (In case the password is lost or forgotten the Office Administrator has the power to send in a request for a new password. The Hornet </w:t>
-      </w:r>
-      <w:proofErr w:type="spellStart"/>
-      <w:r>
-        <w:t>CardGen</w:t>
-      </w:r>
-      <w:proofErr w:type="spellEnd"/>
-      <w:r>
-        <w:t xml:space="preserve"> in returns sends an email to the Office Administrator or Office Clerk </w:t>
-      </w:r>
-      <w:r>
-        <w:t>(or with specific steps to</w:t>
-      </w:r>
-      <w:r>
-        <w:t>)</w:t>
-      </w:r>
-      <w:r>
-        <w:t xml:space="preserve"> </w:t>
-      </w:r>
-      <w:r>
-        <w:t>which allow them to change their password.)</w:t>
-      </w:r>
-      <w:r>
+        <w:rPr>
+          <w:rStyle w:val="CommentReference"/>
+        </w:rPr>
         <w:commentReference w:id="59"/>
-      </w:r>
-      <w:commentRangeEnd w:id="60"/>
-      <w:r>
-        <w:rPr>
-          <w:rStyle w:val="CommentReference"/>
-        </w:rPr>
-        <w:commentReference w:id="60"/>
       </w:r>
     </w:p>
     <w:p>
@@ -5286,22 +5283,22 @@
         <w:pStyle w:val="Heading1"/>
         <w:contextualSpacing w:val="0"/>
       </w:pPr>
-      <w:bookmarkStart w:id="61" w:name="_Toc479328560"/>
+      <w:bookmarkStart w:id="60" w:name="_Toc479328560"/>
       <w:r>
         <w:t>6. Quality attributes</w:t>
       </w:r>
-      <w:bookmarkEnd w:id="61"/>
+      <w:bookmarkEnd w:id="60"/>
     </w:p>
     <w:p>
       <w:pPr>
         <w:pStyle w:val="Heading2"/>
         <w:contextualSpacing w:val="0"/>
       </w:pPr>
-      <w:bookmarkStart w:id="62" w:name="_Toc479328561"/>
+      <w:bookmarkStart w:id="61" w:name="_Toc479328561"/>
       <w:r>
         <w:t>6.1 Usability</w:t>
       </w:r>
-      <w:bookmarkEnd w:id="62"/>
+      <w:bookmarkEnd w:id="61"/>
       <w:r>
         <w:t xml:space="preserve">   </w:t>
       </w:r>
@@ -5320,7 +5317,7 @@
           <w:szCs w:val="24"/>
         </w:rPr>
       </w:pPr>
-      <w:commentRangeStart w:id="63"/>
+      <w:commentRangeStart w:id="62"/>
       <w:r>
         <w:rPr>
           <w:rFonts w:ascii="Times New Roman" w:eastAsia="Times New Roman" w:hAnsi="Times New Roman" w:cs="Times New Roman"/>
@@ -5435,11 +5432,11 @@
         <w:pStyle w:val="Heading2"/>
         <w:contextualSpacing w:val="0"/>
       </w:pPr>
-      <w:bookmarkStart w:id="64" w:name="_Toc479328562"/>
+      <w:bookmarkStart w:id="63" w:name="_Toc479328562"/>
       <w:r>
         <w:t>6.2 Performance</w:t>
       </w:r>
-      <w:bookmarkEnd w:id="64"/>
+      <w:bookmarkEnd w:id="63"/>
       <w:r>
         <w:t xml:space="preserve">   </w:t>
       </w:r>
@@ -5472,12 +5469,12 @@
         <w:pStyle w:val="Heading2"/>
         <w:contextualSpacing w:val="0"/>
       </w:pPr>
-      <w:bookmarkStart w:id="65" w:name="_Toc479328563"/>
+      <w:bookmarkStart w:id="64" w:name="_Toc479328563"/>
       <w:r>
         <w:lastRenderedPageBreak/>
         <w:t>6.3 Security</w:t>
       </w:r>
-      <w:bookmarkEnd w:id="65"/>
+      <w:bookmarkEnd w:id="64"/>
       <w:r>
         <w:t xml:space="preserve">   </w:t>
       </w:r>
@@ -5585,9 +5582,9 @@
         </w:rPr>
         <w:t>Office Administrators and Office Clerks shall be limited to viewing information of their own department.</w:t>
       </w:r>
-      <w:commentRangeEnd w:id="63"/>
-      <w:r>
-        <w:commentReference w:id="63"/>
+      <w:commentRangeEnd w:id="62"/>
+      <w:r>
+        <w:commentReference w:id="62"/>
       </w:r>
     </w:p>
     <w:p>
@@ -5595,11 +5592,11 @@
         <w:pStyle w:val="Heading2"/>
         <w:contextualSpacing w:val="0"/>
       </w:pPr>
-      <w:bookmarkStart w:id="66" w:name="_Toc479328564"/>
+      <w:bookmarkStart w:id="65" w:name="_Toc479328564"/>
       <w:r>
         <w:t>6.4 Safety</w:t>
       </w:r>
-      <w:bookmarkEnd w:id="66"/>
+      <w:bookmarkEnd w:id="65"/>
       <w:r>
         <w:t xml:space="preserve">   </w:t>
       </w:r>
@@ -5631,13 +5628,13 @@
         <w:pStyle w:val="Heading2"/>
         <w:contextualSpacing w:val="0"/>
       </w:pPr>
-      <w:bookmarkStart w:id="67" w:name="_l2d16y4p1szu" w:colFirst="0" w:colLast="0"/>
-      <w:bookmarkStart w:id="68" w:name="_Toc479328565"/>
+      <w:bookmarkStart w:id="66" w:name="_l2d16y4p1szu" w:colFirst="0" w:colLast="0"/>
+      <w:bookmarkStart w:id="67" w:name="_Toc479328565"/>
+      <w:bookmarkEnd w:id="66"/>
+      <w:r>
+        <w:t>6.5 Availability</w:t>
+      </w:r>
       <w:bookmarkEnd w:id="67"/>
-      <w:r>
-        <w:t>6.5 Availability</w:t>
-      </w:r>
-      <w:bookmarkEnd w:id="68"/>
       <w:r>
         <w:t xml:space="preserve">   </w:t>
       </w:r>
@@ -5690,28 +5687,28 @@
         <w:pStyle w:val="Heading2"/>
         <w:contextualSpacing w:val="0"/>
       </w:pPr>
-      <w:bookmarkStart w:id="69" w:name="_ancw5p3up10n" w:colFirst="0" w:colLast="0"/>
-      <w:bookmarkStart w:id="70" w:name="_Toc479328566"/>
+      <w:bookmarkStart w:id="68" w:name="_ancw5p3up10n" w:colFirst="0" w:colLast="0"/>
+      <w:bookmarkStart w:id="69" w:name="_Toc479328566"/>
+      <w:bookmarkEnd w:id="68"/>
+      <w:r>
+        <w:t>6.6 Robustness</w:t>
+      </w:r>
       <w:bookmarkEnd w:id="69"/>
       <w:r>
-        <w:t>6.6 Robustness</w:t>
-      </w:r>
-      <w:bookmarkEnd w:id="70"/>
-      <w:r>
         <w:t xml:space="preserve">   </w:t>
       </w:r>
     </w:p>
     <w:p>
-      <w:commentRangeStart w:id="71"/>
+      <w:commentRangeStart w:id="70"/>
       <w:r>
         <w:t>Text</w:t>
       </w:r>
-      <w:commentRangeEnd w:id="71"/>
+      <w:commentRangeEnd w:id="70"/>
       <w:r>
         <w:rPr>
           <w:rStyle w:val="CommentReference"/>
         </w:rPr>
-        <w:commentReference w:id="71"/>
+        <w:commentReference w:id="70"/>
       </w:r>
       <w:r>
         <w:t xml:space="preserve"> </w:t>
@@ -5722,11 +5719,11 @@
         <w:pStyle w:val="Heading2"/>
         <w:contextualSpacing w:val="0"/>
       </w:pPr>
-      <w:bookmarkStart w:id="72" w:name="_Toc479328567"/>
+      <w:bookmarkStart w:id="71" w:name="_Toc479328567"/>
       <w:r>
         <w:t>6.x [more]</w:t>
       </w:r>
-      <w:bookmarkEnd w:id="72"/>
+      <w:bookmarkEnd w:id="71"/>
     </w:p>
     <w:p>
       <w:r>
@@ -5738,11 +5735,11 @@
         <w:pStyle w:val="Heading1"/>
         <w:contextualSpacing w:val="0"/>
       </w:pPr>
-      <w:bookmarkStart w:id="73" w:name="_Toc479328568"/>
+      <w:bookmarkStart w:id="72" w:name="_Toc479328568"/>
       <w:r>
         <w:t>7. Internationalization and localization requirements</w:t>
       </w:r>
-      <w:bookmarkEnd w:id="73"/>
+      <w:bookmarkEnd w:id="72"/>
     </w:p>
     <w:p>
       <w:r>
@@ -5754,11 +5751,11 @@
         <w:pStyle w:val="Heading1"/>
         <w:contextualSpacing w:val="0"/>
       </w:pPr>
-      <w:bookmarkStart w:id="74" w:name="_Toc479328569"/>
+      <w:bookmarkStart w:id="73" w:name="_Toc479328569"/>
       <w:r>
         <w:t>8. Other requirements</w:t>
       </w:r>
-      <w:bookmarkEnd w:id="74"/>
+      <w:bookmarkEnd w:id="73"/>
     </w:p>
     <w:p>
       <w:r>
@@ -5770,11 +5767,11 @@
         <w:pStyle w:val="Heading1"/>
         <w:contextualSpacing w:val="0"/>
       </w:pPr>
-      <w:bookmarkStart w:id="75" w:name="_Toc479328570"/>
+      <w:bookmarkStart w:id="74" w:name="_Toc479328570"/>
       <w:r>
         <w:t>Appendix A: Glossary</w:t>
       </w:r>
-      <w:bookmarkEnd w:id="75"/>
+      <w:bookmarkEnd w:id="74"/>
     </w:p>
     <w:p>
       <w:r>
@@ -6024,18 +6021,21 @@
         <w:pStyle w:val="Heading1"/>
         <w:contextualSpacing w:val="0"/>
       </w:pPr>
-      <w:bookmarkStart w:id="76" w:name="_Toc479328571"/>
+      <w:bookmarkStart w:id="75" w:name="_Toc479328571"/>
       <w:r>
         <w:t>Appendix B: Analysis models</w:t>
       </w:r>
+      <w:bookmarkEnd w:id="75"/>
+    </w:p>
+    <w:p>
+      <w:r>
+        <w:t>Text</w:t>
+      </w:r>
+    </w:p>
+    <w:p>
+      <w:bookmarkStart w:id="76" w:name="_GoBack"/>
       <w:bookmarkEnd w:id="76"/>
     </w:p>
-    <w:p>
-      <w:r>
-        <w:t>Text</w:t>
-      </w:r>
-    </w:p>
-    <w:p/>
     <w:sectPr>
       <w:pgSz w:w="12240" w:h="15840"/>
       <w:pgMar w:top="1440" w:right="1440" w:bottom="1440" w:left="1440" w:header="0" w:footer="720" w:gutter="0"/>
@@ -6081,7 +6081,7 @@
       </w:r>
     </w:p>
   </w:comment>
-  <w:comment w:id="9" w:author="William D" w:date="2017-04-04T13:07:00Z" w:initials="WD">
+  <w:comment w:id="8" w:author="William D" w:date="2017-04-04T13:07:00Z" w:initials="WD">
     <w:p>
       <w:pPr>
         <w:pStyle w:val="CommentText"/>
@@ -6097,7 +6097,7 @@
       </w:r>
     </w:p>
   </w:comment>
-  <w:comment w:id="14" w:author="Will Dob" w:date="2017-03-26T23:24:00Z" w:initials="">
+  <w:comment w:id="13" w:author="Will Dob" w:date="2017-03-26T23:24:00Z" w:initials="">
     <w:p>
       <w:pPr>
         <w:widowControl w:val="0"/>
@@ -6108,7 +6108,7 @@
       </w:r>
     </w:p>
   </w:comment>
-  <w:comment w:id="15" w:author="Ron Lewis" w:date="2017-03-26T23:24:00Z" w:initials="">
+  <w:comment w:id="14" w:author="Ron Lewis" w:date="2017-03-26T23:24:00Z" w:initials="">
     <w:p>
       <w:pPr>
         <w:widowControl w:val="0"/>
@@ -6150,7 +6150,7 @@
       </w:r>
     </w:p>
   </w:comment>
-  <w:comment w:id="17" w:author="William D" w:date="2017-04-04T12:46:00Z" w:initials="WD">
+  <w:comment w:id="16" w:author="William D" w:date="2017-04-04T12:46:00Z" w:initials="WD">
     <w:p>
       <w:pPr>
         <w:pStyle w:val="CommentText"/>
@@ -6166,7 +6166,7 @@
       </w:r>
     </w:p>
   </w:comment>
-  <w:comment w:id="58" w:author="Will Dob" w:date="2017-03-26T23:30:00Z" w:initials="">
+  <w:comment w:id="57" w:author="Will Dob" w:date="2017-03-26T23:30:00Z" w:initials="">
     <w:p>
       <w:pPr>
         <w:widowControl w:val="0"/>
@@ -6177,7 +6177,7 @@
       </w:r>
     </w:p>
   </w:comment>
-  <w:comment w:id="59" w:author="Ron Lewis" w:date="2017-03-26T23:30:00Z" w:initials="">
+  <w:comment w:id="58" w:author="Ron Lewis" w:date="2017-03-26T23:30:00Z" w:initials="">
     <w:p>
       <w:pPr>
         <w:widowControl w:val="0"/>
@@ -6188,7 +6188,7 @@
       </w:r>
     </w:p>
   </w:comment>
-  <w:comment w:id="60" w:author="Marryum Jamal" w:date="2017-03-26T20:40:00Z" w:initials="MJ">
+  <w:comment w:id="59" w:author="Marryum Jamal" w:date="2017-03-26T20:40:00Z" w:initials="MJ">
     <w:p>
       <w:pPr>
         <w:pStyle w:val="CommentText"/>
@@ -6209,7 +6209,7 @@
       </w:pPr>
     </w:p>
   </w:comment>
-  <w:comment w:id="63" w:author="Omar Tapia" w:date="2017-03-13T04:26:00Z" w:initials="">
+  <w:comment w:id="62" w:author="Omar Tapia" w:date="2017-03-13T04:26:00Z" w:initials="">
     <w:p>
       <w:pPr>
         <w:widowControl w:val="0"/>
@@ -6220,7 +6220,7 @@
       </w:r>
     </w:p>
   </w:comment>
-  <w:comment w:id="71" w:author="William D" w:date="2017-04-04T13:01:00Z" w:initials="WD">
+  <w:comment w:id="70" w:author="William D" w:date="2017-04-04T13:01:00Z" w:initials="WD">
     <w:p>
       <w:pPr>
         <w:pStyle w:val="CommentText"/>
@@ -7273,6 +7273,7 @@
     <w:lsdException w:name="HTML Sample" w:semiHidden="1" w:unhideWhenUsed="1"/>
     <w:lsdException w:name="HTML Typewriter" w:semiHidden="1" w:unhideWhenUsed="1"/>
     <w:lsdException w:name="HTML Variable" w:semiHidden="1" w:unhideWhenUsed="1"/>
+    <w:lsdException w:name="Normal Table" w:semiHidden="1" w:unhideWhenUsed="1"/>
     <w:lsdException w:name="annotation subject" w:semiHidden="1" w:unhideWhenUsed="1"/>
     <w:lsdException w:name="No List" w:semiHidden="1" w:unhideWhenUsed="1"/>
     <w:lsdException w:name="Outline List 1" w:semiHidden="1" w:unhideWhenUsed="1"/>
@@ -7317,6 +7318,7 @@
     <w:lsdException w:name="Table Professional" w:semiHidden="1" w:unhideWhenUsed="1"/>
     <w:lsdException w:name="Table Subtle 1" w:semiHidden="1" w:unhideWhenUsed="1"/>
     <w:lsdException w:name="Table Subtle 2" w:semiHidden="1" w:unhideWhenUsed="1"/>
+    <w:lsdException w:name="Table Web 1" w:semiHidden="1" w:unhideWhenUsed="1"/>
     <w:lsdException w:name="Table Web 2" w:semiHidden="1" w:unhideWhenUsed="1"/>
     <w:lsdException w:name="Table Web 3" w:semiHidden="1" w:unhideWhenUsed="1"/>
     <w:lsdException w:name="Balloon Text" w:semiHidden="1" w:unhideWhenUsed="1"/>
@@ -8137,7 +8139,7 @@
 </file>
 
 <file path=customXml/itemProps1.xml><?xml version="1.0" encoding="utf-8"?>
-<ds:datastoreItem xmlns:ds="http://schemas.openxmlformats.org/officeDocument/2006/customXml" ds:itemID="{FF01C3CE-B86F-4E18-A104-330A5E9099A5}">
+<ds:datastoreItem xmlns:ds="http://schemas.openxmlformats.org/officeDocument/2006/customXml" ds:itemID="{AD13CA36-B5AD-4E36-B3A2-93EBB31024E3}">
   <ds:schemaRefs>
     <ds:schemaRef ds:uri="http://schemas.openxmlformats.org/officeDocument/2006/bibliography"/>
   </ds:schemaRefs>

</xml_diff>

<commit_message>
Cover page of master doc
</commit_message>
<xml_diff>
--- a/SoftwareRequirementsSpecification.docx
+++ b/SoftwareRequirementsSpecification.docx
@@ -5,47 +5,650 @@
     <w:p>
       <w:pPr>
         <w:spacing w:line="240" w:lineRule="auto"/>
-      </w:pPr>
-      <w:commentRangeStart w:id="0"/>
-      <w:commentRangeStart w:id="1"/>
-      <w:commentRangeStart w:id="2"/>
-      <w:r>
-        <w:t>Cover page!</w:t>
-      </w:r>
-      <w:commentRangeEnd w:id="0"/>
-      <w:r>
-        <w:commentReference w:id="0"/>
-      </w:r>
-      <w:commentRangeEnd w:id="1"/>
-      <w:r>
-        <w:commentReference w:id="1"/>
-      </w:r>
-      <w:commentRangeEnd w:id="2"/>
-      <w:r>
-        <w:commentReference w:id="2"/>
+        <w:jc w:val="center"/>
+        <w:rPr>
+          <w:rFonts w:ascii="Times New Roman" w:eastAsia="Times New Roman" w:hAnsi="Times New Roman" w:cs="Times New Roman"/>
+          <w:color w:val="auto"/>
+          <w:sz w:val="24"/>
+          <w:szCs w:val="24"/>
+        </w:rPr>
+      </w:pPr>
+      <w:r>
+        <w:rPr>
+          <w:rFonts w:eastAsia="Times New Roman"/>
+          <w:b/>
+          <w:bCs/>
+          <w:sz w:val="28"/>
+          <w:szCs w:val="28"/>
+        </w:rPr>
+        <w:t>Superficial Solutions</w:t>
       </w:r>
     </w:p>
     <w:p>
       <w:pPr>
         <w:spacing w:line="240" w:lineRule="auto"/>
-      </w:pPr>
+        <w:jc w:val="center"/>
+        <w:rPr>
+          <w:rFonts w:ascii="Times New Roman" w:eastAsia="Times New Roman" w:hAnsi="Times New Roman" w:cs="Times New Roman"/>
+          <w:color w:val="auto"/>
+          <w:sz w:val="24"/>
+          <w:szCs w:val="24"/>
+        </w:rPr>
+      </w:pPr>
+      <w:r>
+        <w:rPr>
+          <w:rFonts w:eastAsia="Times New Roman"/>
+          <w:i/>
+          <w:iCs/>
+        </w:rPr>
+        <w:t>Providing the solutions you think you need</w:t>
+      </w:r>
+    </w:p>
+    <w:p>
+      <w:pPr>
+        <w:spacing w:after="240" w:line="240" w:lineRule="auto"/>
+        <w:rPr>
+          <w:rFonts w:ascii="Times New Roman" w:eastAsia="Times New Roman" w:hAnsi="Times New Roman" w:cs="Times New Roman"/>
+          <w:color w:val="auto"/>
+          <w:sz w:val="24"/>
+          <w:szCs w:val="24"/>
+        </w:rPr>
+      </w:pPr>
+      <w:r>
+        <w:rPr>
+          <w:rFonts w:ascii="Times New Roman" w:eastAsia="Times New Roman" w:hAnsi="Times New Roman" w:cs="Times New Roman"/>
+          <w:color w:val="auto"/>
+          <w:sz w:val="24"/>
+          <w:szCs w:val="24"/>
+        </w:rPr>
+        <w:br/>
+      </w:r>
     </w:p>
     <w:p>
       <w:pPr>
         <w:spacing w:line="240" w:lineRule="auto"/>
-      </w:pPr>
-      <w:r>
-        <w:t xml:space="preserve">Project and/or team details, </w:t>
+        <w:jc w:val="center"/>
+        <w:rPr>
+          <w:rFonts w:ascii="Times New Roman" w:eastAsia="Times New Roman" w:hAnsi="Times New Roman" w:cs="Times New Roman"/>
+          <w:color w:val="auto"/>
+          <w:sz w:val="24"/>
+          <w:szCs w:val="24"/>
+        </w:rPr>
+      </w:pPr>
+      <w:r>
+        <w:rPr>
+          <w:rFonts w:eastAsia="Times New Roman"/>
+          <w:b/>
+          <w:bCs/>
+          <w:noProof/>
+        </w:rPr>
+        <w:drawing>
+          <wp:inline distT="0" distB="0" distL="0" distR="0" wp14:anchorId="7524B96C" wp14:editId="5B64D216">
+            <wp:extent cx="2390775" cy="2733675"/>
+            <wp:effectExtent l="0" t="0" r="9525" b="9525"/>
+            <wp:docPr id="1" name="Picture 1" descr="https://lh6.googleusercontent.com/nEa8TWAGaslsgOoAnfM4areUN9eZ0o1tAt6TzdjlTKvk9WvLs58EHfBcb9f0ButJkjE5APa2fPAbX4Eytjt6CfadRaYpgFxait2UJo2h4aBD7NJ66I289L_NYrX2UVm7mn4ncWcW"/>
+            <wp:cNvGraphicFramePr>
+              <a:graphicFrameLocks xmlns:a="http://schemas.openxmlformats.org/drawingml/2006/main" noChangeAspect="1"/>
+            </wp:cNvGraphicFramePr>
+            <a:graphic xmlns:a="http://schemas.openxmlformats.org/drawingml/2006/main">
+              <a:graphicData uri="http://schemas.openxmlformats.org/drawingml/2006/picture">
+                <pic:pic xmlns:pic="http://schemas.openxmlformats.org/drawingml/2006/picture">
+                  <pic:nvPicPr>
+                    <pic:cNvPr id="0" name="Picture 1" descr="https://lh6.googleusercontent.com/nEa8TWAGaslsgOoAnfM4areUN9eZ0o1tAt6TzdjlTKvk9WvLs58EHfBcb9f0ButJkjE5APa2fPAbX4Eytjt6CfadRaYpgFxait2UJo2h4aBD7NJ66I289L_NYrX2UVm7mn4ncWcW"/>
+                    <pic:cNvPicPr>
+                      <a:picLocks noChangeAspect="1" noChangeArrowheads="1"/>
+                    </pic:cNvPicPr>
+                  </pic:nvPicPr>
+                  <pic:blipFill>
+                    <a:blip r:embed="rId6">
+                      <a:extLst>
+                        <a:ext uri="{28A0092B-C50C-407E-A947-70E740481C1C}">
+                          <a14:useLocalDpi xmlns:a14="http://schemas.microsoft.com/office/drawing/2010/main" val="0"/>
+                        </a:ext>
+                      </a:extLst>
+                    </a:blip>
+                    <a:srcRect/>
+                    <a:stretch>
+                      <a:fillRect/>
+                    </a:stretch>
+                  </pic:blipFill>
+                  <pic:spPr bwMode="auto">
+                    <a:xfrm>
+                      <a:off x="0" y="0"/>
+                      <a:ext cx="2390775" cy="2733675"/>
+                    </a:xfrm>
+                    <a:prstGeom prst="rect">
+                      <a:avLst/>
+                    </a:prstGeom>
+                    <a:noFill/>
+                    <a:ln>
+                      <a:noFill/>
+                    </a:ln>
+                  </pic:spPr>
+                </pic:pic>
+              </a:graphicData>
+            </a:graphic>
+          </wp:inline>
+        </w:drawing>
+      </w:r>
+    </w:p>
+    <w:p>
+      <w:pPr>
+        <w:spacing w:after="240" w:line="240" w:lineRule="auto"/>
+        <w:rPr>
+          <w:rFonts w:ascii="Times New Roman" w:eastAsia="Times New Roman" w:hAnsi="Times New Roman" w:cs="Times New Roman"/>
+          <w:color w:val="auto"/>
+          <w:sz w:val="24"/>
+          <w:szCs w:val="24"/>
+        </w:rPr>
+      </w:pPr>
+      <w:r>
+        <w:rPr>
+          <w:rFonts w:ascii="Times New Roman" w:eastAsia="Times New Roman" w:hAnsi="Times New Roman" w:cs="Times New Roman"/>
+          <w:color w:val="auto"/>
+          <w:sz w:val="24"/>
+          <w:szCs w:val="24"/>
+        </w:rPr>
+        <w:br/>
+      </w:r>
+      <w:r>
+        <w:rPr>
+          <w:rFonts w:ascii="Times New Roman" w:eastAsia="Times New Roman" w:hAnsi="Times New Roman" w:cs="Times New Roman"/>
+          <w:color w:val="auto"/>
+          <w:sz w:val="24"/>
+          <w:szCs w:val="24"/>
+        </w:rPr>
+        <w:br/>
+      </w:r>
+      <w:r>
+        <w:rPr>
+          <w:rFonts w:ascii="Times New Roman" w:eastAsia="Times New Roman" w:hAnsi="Times New Roman" w:cs="Times New Roman"/>
+          <w:color w:val="auto"/>
+          <w:sz w:val="24"/>
+          <w:szCs w:val="24"/>
+        </w:rPr>
+        <w:br/>
+      </w:r>
+      <w:r>
+        <w:rPr>
+          <w:rFonts w:ascii="Times New Roman" w:eastAsia="Times New Roman" w:hAnsi="Times New Roman" w:cs="Times New Roman"/>
+          <w:color w:val="auto"/>
+          <w:sz w:val="24"/>
+          <w:szCs w:val="24"/>
+        </w:rPr>
+        <w:br/>
+      </w:r>
+    </w:p>
+    <w:p>
+      <w:pPr>
+        <w:spacing w:line="240" w:lineRule="auto"/>
+        <w:rPr>
+          <w:rFonts w:ascii="Times New Roman" w:eastAsia="Times New Roman" w:hAnsi="Times New Roman" w:cs="Times New Roman"/>
+          <w:color w:val="auto"/>
+          <w:sz w:val="24"/>
+          <w:szCs w:val="24"/>
+        </w:rPr>
+      </w:pPr>
+      <w:r>
+        <w:rPr>
+          <w:rFonts w:eastAsia="Times New Roman"/>
+          <w:b/>
+          <w:bCs/>
+          <w:sz w:val="36"/>
+          <w:szCs w:val="36"/>
+        </w:rPr>
+        <w:t>Software Requirements Specification Document</w:t>
+      </w:r>
+    </w:p>
+    <w:p>
+      <w:pPr>
+        <w:spacing w:line="240" w:lineRule="auto"/>
+        <w:rPr>
+          <w:rFonts w:ascii="Times New Roman" w:eastAsia="Times New Roman" w:hAnsi="Times New Roman" w:cs="Times New Roman"/>
+          <w:color w:val="auto"/>
+          <w:sz w:val="24"/>
+          <w:szCs w:val="24"/>
+        </w:rPr>
+      </w:pPr>
+      <w:r>
+        <w:rPr>
+          <w:rFonts w:eastAsia="Times New Roman"/>
+          <w:sz w:val="28"/>
+          <w:szCs w:val="28"/>
+        </w:rPr>
+        <w:t>For the CSU</w:t>
+      </w:r>
+      <w:r>
+        <w:rPr>
+          <w:rFonts w:eastAsia="Times New Roman"/>
+          <w:sz w:val="28"/>
+          <w:szCs w:val="28"/>
+        </w:rPr>
+        <w:t>S</w:t>
+      </w:r>
+      <w:r>
+        <w:rPr>
+          <w:rFonts w:eastAsia="Times New Roman"/>
+          <w:sz w:val="28"/>
+          <w:szCs w:val="28"/>
+        </w:rPr>
+        <w:t xml:space="preserve"> </w:t>
+      </w:r>
+      <w:r>
+        <w:rPr>
+          <w:rFonts w:eastAsia="Times New Roman"/>
+          <w:sz w:val="28"/>
+          <w:szCs w:val="28"/>
+        </w:rPr>
+        <w:t xml:space="preserve">Hornet </w:t>
       </w:r>
       <w:proofErr w:type="spellStart"/>
       <w:r>
-        <w:t>etc</w:t>
+        <w:rPr>
+          <w:rFonts w:eastAsia="Times New Roman"/>
+          <w:sz w:val="28"/>
+          <w:szCs w:val="28"/>
+        </w:rPr>
+        <w:t>CardGen</w:t>
       </w:r>
       <w:proofErr w:type="spellEnd"/>
       <w:r>
-        <w:t xml:space="preserve"> maybe? something?</w:t>
-      </w:r>
-    </w:p>
+        <w:rPr>
+          <w:rFonts w:eastAsia="Times New Roman"/>
+          <w:sz w:val="28"/>
+          <w:szCs w:val="28"/>
+        </w:rPr>
+        <w:t xml:space="preserve"> System</w:t>
+      </w:r>
+      <w:bookmarkStart w:id="0" w:name="_GoBack"/>
+      <w:bookmarkEnd w:id="0"/>
+    </w:p>
+    <w:p>
+      <w:pPr>
+        <w:spacing w:line="240" w:lineRule="auto"/>
+        <w:rPr>
+          <w:rFonts w:ascii="Times New Roman" w:eastAsia="Times New Roman" w:hAnsi="Times New Roman" w:cs="Times New Roman"/>
+          <w:color w:val="auto"/>
+          <w:sz w:val="24"/>
+          <w:szCs w:val="24"/>
+        </w:rPr>
+      </w:pPr>
+    </w:p>
+    <w:p>
+      <w:pPr>
+        <w:spacing w:line="240" w:lineRule="auto"/>
+        <w:rPr>
+          <w:rFonts w:ascii="Times New Roman" w:eastAsia="Times New Roman" w:hAnsi="Times New Roman" w:cs="Times New Roman"/>
+          <w:color w:val="auto"/>
+          <w:sz w:val="24"/>
+          <w:szCs w:val="24"/>
+        </w:rPr>
+      </w:pPr>
+      <w:r>
+        <w:rPr>
+          <w:rFonts w:eastAsia="Times New Roman"/>
+          <w:sz w:val="28"/>
+          <w:szCs w:val="28"/>
+        </w:rPr>
+        <w:t>2017/05</w:t>
+      </w:r>
+      <w:r>
+        <w:rPr>
+          <w:rFonts w:eastAsia="Times New Roman"/>
+          <w:sz w:val="28"/>
+          <w:szCs w:val="28"/>
+        </w:rPr>
+        <w:t>/0</w:t>
+      </w:r>
+      <w:r>
+        <w:rPr>
+          <w:rFonts w:eastAsia="Times New Roman"/>
+          <w:sz w:val="28"/>
+          <w:szCs w:val="28"/>
+        </w:rPr>
+        <w:t>7</w:t>
+      </w:r>
+    </w:p>
+    <w:p>
+      <w:pPr>
+        <w:spacing w:line="240" w:lineRule="auto"/>
+        <w:rPr>
+          <w:rFonts w:eastAsia="Times New Roman"/>
+        </w:rPr>
+      </w:pPr>
+      <w:r>
+        <w:rPr>
+          <w:rFonts w:eastAsia="Times New Roman"/>
+        </w:rPr>
+        <w:pict w14:anchorId="1CEA4AF7">
+          <v:rect id="_x0000_i1026" style="width:0;height:1.5pt" o:hralign="center" o:hrstd="t" o:hr="t" fillcolor="#a0a0a0" stroked="f"/>
+        </w:pict>
+      </w:r>
+    </w:p>
+    <w:tbl>
+      <w:tblPr>
+        <w:tblW w:w="0" w:type="auto"/>
+        <w:tblCellMar>
+          <w:top w:w="15" w:type="dxa"/>
+          <w:left w:w="15" w:type="dxa"/>
+          <w:bottom w:w="15" w:type="dxa"/>
+          <w:right w:w="15" w:type="dxa"/>
+        </w:tblCellMar>
+        <w:tblLook w:val="04A0" w:firstRow="1" w:lastRow="0" w:firstColumn="1" w:lastColumn="0" w:noHBand="0" w:noVBand="1"/>
+      </w:tblPr>
+      <w:tblGrid>
+        <w:gridCol w:w="1876"/>
+        <w:gridCol w:w="1778"/>
+        <w:gridCol w:w="3187"/>
+      </w:tblGrid>
+      <w:tr>
+        <w:tc>
+          <w:tcPr>
+            <w:tcW w:w="0" w:type="auto"/>
+            <w:tcBorders>
+              <w:top w:val="single" w:sz="2" w:space="0" w:color="FFFFFF"/>
+              <w:left w:val="single" w:sz="2" w:space="0" w:color="FFFFFF"/>
+              <w:bottom w:val="single" w:sz="2" w:space="0" w:color="FFFFFF"/>
+              <w:right w:val="single" w:sz="2" w:space="0" w:color="FFFFFF"/>
+            </w:tcBorders>
+            <w:tcMar>
+              <w:top w:w="100" w:type="dxa"/>
+              <w:left w:w="100" w:type="dxa"/>
+              <w:bottom w:w="100" w:type="dxa"/>
+              <w:right w:w="100" w:type="dxa"/>
+            </w:tcMar>
+            <w:hideMark/>
+          </w:tcPr>
+          <w:p>
+            <w:pPr>
+              <w:spacing w:line="240" w:lineRule="auto"/>
+              <w:rPr>
+                <w:rFonts w:ascii="Times New Roman" w:eastAsia="Times New Roman" w:hAnsi="Times New Roman" w:cs="Times New Roman"/>
+                <w:color w:val="auto"/>
+                <w:sz w:val="24"/>
+                <w:szCs w:val="24"/>
+              </w:rPr>
+            </w:pPr>
+            <w:r>
+              <w:rPr>
+                <w:rFonts w:eastAsia="Times New Roman"/>
+                <w:b/>
+                <w:bCs/>
+              </w:rPr>
+              <w:t>Team Members:</w:t>
+            </w:r>
+          </w:p>
+        </w:tc>
+        <w:tc>
+          <w:tcPr>
+            <w:tcW w:w="0" w:type="auto"/>
+            <w:tcBorders>
+              <w:top w:val="single" w:sz="2" w:space="0" w:color="FFFFFF"/>
+              <w:left w:val="single" w:sz="2" w:space="0" w:color="FFFFFF"/>
+              <w:bottom w:val="single" w:sz="2" w:space="0" w:color="FFFFFF"/>
+              <w:right w:val="single" w:sz="2" w:space="0" w:color="FFFFFF"/>
+            </w:tcBorders>
+            <w:tcMar>
+              <w:top w:w="100" w:type="dxa"/>
+              <w:left w:w="100" w:type="dxa"/>
+              <w:bottom w:w="100" w:type="dxa"/>
+              <w:right w:w="100" w:type="dxa"/>
+            </w:tcMar>
+            <w:hideMark/>
+          </w:tcPr>
+          <w:p>
+            <w:pPr>
+              <w:spacing w:line="240" w:lineRule="auto"/>
+              <w:rPr>
+                <w:rFonts w:ascii="Times New Roman" w:eastAsia="Times New Roman" w:hAnsi="Times New Roman" w:cs="Times New Roman"/>
+                <w:color w:val="auto"/>
+                <w:sz w:val="24"/>
+                <w:szCs w:val="24"/>
+              </w:rPr>
+            </w:pPr>
+            <w:r>
+              <w:rPr>
+                <w:rFonts w:eastAsia="Times New Roman"/>
+              </w:rPr>
+              <w:t>William Dobson</w:t>
+            </w:r>
+          </w:p>
+          <w:p>
+            <w:pPr>
+              <w:spacing w:line="240" w:lineRule="auto"/>
+              <w:rPr>
+                <w:rFonts w:ascii="Times New Roman" w:eastAsia="Times New Roman" w:hAnsi="Times New Roman" w:cs="Times New Roman"/>
+                <w:color w:val="auto"/>
+                <w:sz w:val="24"/>
+                <w:szCs w:val="24"/>
+              </w:rPr>
+            </w:pPr>
+            <w:r>
+              <w:rPr>
+                <w:rFonts w:eastAsia="Times New Roman"/>
+              </w:rPr>
+              <w:t xml:space="preserve">Stephen </w:t>
+            </w:r>
+            <w:proofErr w:type="spellStart"/>
+            <w:r>
+              <w:rPr>
+                <w:rFonts w:eastAsia="Times New Roman"/>
+              </w:rPr>
+              <w:t>Gimpel</w:t>
+            </w:r>
+            <w:proofErr w:type="spellEnd"/>
+          </w:p>
+          <w:p>
+            <w:pPr>
+              <w:spacing w:line="240" w:lineRule="auto"/>
+              <w:rPr>
+                <w:rFonts w:ascii="Times New Roman" w:eastAsia="Times New Roman" w:hAnsi="Times New Roman" w:cs="Times New Roman"/>
+                <w:color w:val="auto"/>
+                <w:sz w:val="24"/>
+                <w:szCs w:val="24"/>
+              </w:rPr>
+            </w:pPr>
+            <w:r>
+              <w:rPr>
+                <w:rFonts w:eastAsia="Times New Roman"/>
+              </w:rPr>
+              <w:t>Elliot Hawkins</w:t>
+            </w:r>
+          </w:p>
+          <w:p>
+            <w:pPr>
+              <w:spacing w:line="240" w:lineRule="auto"/>
+              <w:rPr>
+                <w:rFonts w:ascii="Times New Roman" w:eastAsia="Times New Roman" w:hAnsi="Times New Roman" w:cs="Times New Roman"/>
+                <w:color w:val="auto"/>
+                <w:sz w:val="24"/>
+                <w:szCs w:val="24"/>
+              </w:rPr>
+            </w:pPr>
+            <w:r>
+              <w:rPr>
+                <w:rFonts w:eastAsia="Times New Roman"/>
+              </w:rPr>
+              <w:t>Ron Lewis</w:t>
+            </w:r>
+          </w:p>
+          <w:p>
+            <w:pPr>
+              <w:spacing w:line="240" w:lineRule="auto"/>
+              <w:rPr>
+                <w:rFonts w:ascii="Times New Roman" w:eastAsia="Times New Roman" w:hAnsi="Times New Roman" w:cs="Times New Roman"/>
+                <w:color w:val="auto"/>
+                <w:sz w:val="24"/>
+                <w:szCs w:val="24"/>
+              </w:rPr>
+            </w:pPr>
+            <w:proofErr w:type="spellStart"/>
+            <w:r>
+              <w:rPr>
+                <w:rFonts w:eastAsia="Times New Roman"/>
+              </w:rPr>
+              <w:t>Marryum</w:t>
+            </w:r>
+            <w:proofErr w:type="spellEnd"/>
+            <w:r>
+              <w:rPr>
+                <w:rFonts w:eastAsia="Times New Roman"/>
+              </w:rPr>
+              <w:t xml:space="preserve"> Malik</w:t>
+            </w:r>
+          </w:p>
+          <w:p>
+            <w:pPr>
+              <w:spacing w:line="240" w:lineRule="auto"/>
+              <w:rPr>
+                <w:rFonts w:ascii="Times New Roman" w:eastAsia="Times New Roman" w:hAnsi="Times New Roman" w:cs="Times New Roman"/>
+                <w:color w:val="auto"/>
+                <w:sz w:val="24"/>
+                <w:szCs w:val="24"/>
+              </w:rPr>
+            </w:pPr>
+            <w:r>
+              <w:rPr>
+                <w:rFonts w:eastAsia="Times New Roman"/>
+              </w:rPr>
+              <w:t>Omar Tapia</w:t>
+            </w:r>
+          </w:p>
+        </w:tc>
+        <w:tc>
+          <w:tcPr>
+            <w:tcW w:w="0" w:type="auto"/>
+            <w:tcBorders>
+              <w:top w:val="single" w:sz="2" w:space="0" w:color="FFFFFF"/>
+              <w:left w:val="single" w:sz="2" w:space="0" w:color="FFFFFF"/>
+              <w:bottom w:val="single" w:sz="2" w:space="0" w:color="FFFFFF"/>
+              <w:right w:val="single" w:sz="2" w:space="0" w:color="FFFFFF"/>
+            </w:tcBorders>
+            <w:tcMar>
+              <w:top w:w="100" w:type="dxa"/>
+              <w:left w:w="100" w:type="dxa"/>
+              <w:bottom w:w="100" w:type="dxa"/>
+              <w:right w:w="100" w:type="dxa"/>
+            </w:tcMar>
+            <w:hideMark/>
+          </w:tcPr>
+          <w:p>
+            <w:pPr>
+              <w:spacing w:line="240" w:lineRule="auto"/>
+              <w:rPr>
+                <w:rFonts w:ascii="Times New Roman" w:eastAsia="Times New Roman" w:hAnsi="Times New Roman" w:cs="Times New Roman"/>
+                <w:color w:val="auto"/>
+                <w:sz w:val="24"/>
+                <w:szCs w:val="24"/>
+              </w:rPr>
+            </w:pPr>
+            <w:r>
+              <w:rPr>
+                <w:rFonts w:eastAsia="Times New Roman"/>
+                <w:i/>
+                <w:iCs/>
+              </w:rPr>
+              <w:t>willdob95@gmail.com</w:t>
+            </w:r>
+          </w:p>
+          <w:p>
+            <w:pPr>
+              <w:spacing w:line="240" w:lineRule="auto"/>
+              <w:rPr>
+                <w:rFonts w:ascii="Times New Roman" w:eastAsia="Times New Roman" w:hAnsi="Times New Roman" w:cs="Times New Roman"/>
+                <w:color w:val="auto"/>
+                <w:sz w:val="24"/>
+                <w:szCs w:val="24"/>
+              </w:rPr>
+            </w:pPr>
+            <w:r>
+              <w:rPr>
+                <w:rFonts w:eastAsia="Times New Roman"/>
+                <w:i/>
+                <w:iCs/>
+              </w:rPr>
+              <w:t>gimpelstephen1@gmail.com</w:t>
+            </w:r>
+          </w:p>
+          <w:p>
+            <w:pPr>
+              <w:spacing w:line="240" w:lineRule="auto"/>
+              <w:rPr>
+                <w:rFonts w:ascii="Times New Roman" w:eastAsia="Times New Roman" w:hAnsi="Times New Roman" w:cs="Times New Roman"/>
+                <w:color w:val="auto"/>
+                <w:sz w:val="24"/>
+                <w:szCs w:val="24"/>
+              </w:rPr>
+            </w:pPr>
+            <w:r>
+              <w:rPr>
+                <w:rFonts w:eastAsia="Times New Roman"/>
+                <w:i/>
+                <w:iCs/>
+              </w:rPr>
+              <w:t>elliotshawkins@gmail.com</w:t>
+            </w:r>
+          </w:p>
+          <w:p>
+            <w:pPr>
+              <w:spacing w:line="240" w:lineRule="auto"/>
+              <w:rPr>
+                <w:rFonts w:ascii="Times New Roman" w:eastAsia="Times New Roman" w:hAnsi="Times New Roman" w:cs="Times New Roman"/>
+                <w:color w:val="auto"/>
+                <w:sz w:val="24"/>
+                <w:szCs w:val="24"/>
+              </w:rPr>
+            </w:pPr>
+            <w:r>
+              <w:rPr>
+                <w:rFonts w:eastAsia="Times New Roman"/>
+                <w:i/>
+                <w:iCs/>
+              </w:rPr>
+              <w:t>ron.lewis@gmail.com</w:t>
+            </w:r>
+          </w:p>
+          <w:p>
+            <w:pPr>
+              <w:spacing w:line="240" w:lineRule="auto"/>
+              <w:rPr>
+                <w:rFonts w:ascii="Times New Roman" w:eastAsia="Times New Roman" w:hAnsi="Times New Roman" w:cs="Times New Roman"/>
+                <w:color w:val="auto"/>
+                <w:sz w:val="24"/>
+                <w:szCs w:val="24"/>
+              </w:rPr>
+            </w:pPr>
+            <w:r>
+              <w:rPr>
+                <w:rFonts w:eastAsia="Times New Roman"/>
+                <w:i/>
+                <w:iCs/>
+              </w:rPr>
+              <w:t>marryum786jamal@gmail.com</w:t>
+            </w:r>
+          </w:p>
+          <w:p>
+            <w:pPr>
+              <w:spacing w:line="240" w:lineRule="auto"/>
+              <w:rPr>
+                <w:rFonts w:ascii="Times New Roman" w:eastAsia="Times New Roman" w:hAnsi="Times New Roman" w:cs="Times New Roman"/>
+                <w:color w:val="auto"/>
+                <w:sz w:val="24"/>
+                <w:szCs w:val="24"/>
+              </w:rPr>
+            </w:pPr>
+            <w:r>
+              <w:rPr>
+                <w:rFonts w:eastAsia="Times New Roman"/>
+                <w:i/>
+                <w:iCs/>
+              </w:rPr>
+              <w:t>omaratapia@csus.edu</w:t>
+            </w:r>
+          </w:p>
+        </w:tc>
+      </w:tr>
+    </w:tbl>
     <w:p>
       <w:pPr>
         <w:spacing w:line="240" w:lineRule="auto"/>
@@ -3634,11 +4237,11 @@
         <w:spacing w:line="240" w:lineRule="auto"/>
         <w:contextualSpacing w:val="0"/>
       </w:pPr>
-      <w:bookmarkStart w:id="3" w:name="_Toc479328522"/>
+      <w:bookmarkStart w:id="1" w:name="_Toc479328522"/>
       <w:r>
         <w:t>1. Introduction</w:t>
       </w:r>
-      <w:bookmarkEnd w:id="3"/>
+      <w:bookmarkEnd w:id="1"/>
     </w:p>
     <w:p>
       <w:pPr>
@@ -3661,11 +4264,11 @@
         <w:spacing w:line="240" w:lineRule="auto"/>
         <w:contextualSpacing w:val="0"/>
       </w:pPr>
-      <w:bookmarkStart w:id="4" w:name="_Toc479328523"/>
+      <w:bookmarkStart w:id="2" w:name="_Toc479328523"/>
       <w:r>
         <w:t>1.1 Purpose</w:t>
       </w:r>
-      <w:bookmarkEnd w:id="4"/>
+      <w:bookmarkEnd w:id="2"/>
     </w:p>
     <w:p>
       <w:pPr>
@@ -3703,11 +4306,11 @@
         <w:pStyle w:val="Heading2"/>
         <w:contextualSpacing w:val="0"/>
       </w:pPr>
-      <w:bookmarkStart w:id="5" w:name="_Toc479328524"/>
+      <w:bookmarkStart w:id="3" w:name="_Toc479328524"/>
       <w:r>
         <w:t>1.2 Document conventions</w:t>
       </w:r>
-      <w:bookmarkEnd w:id="5"/>
+      <w:bookmarkEnd w:id="3"/>
     </w:p>
     <w:p>
       <w:pPr>
@@ -3729,13 +4332,13 @@
         <w:pStyle w:val="Heading2"/>
         <w:contextualSpacing w:val="0"/>
       </w:pPr>
-      <w:bookmarkStart w:id="6" w:name="_dojxpoiltiyh" w:colFirst="0" w:colLast="0"/>
-      <w:bookmarkStart w:id="7" w:name="_Toc479328525"/>
-      <w:bookmarkEnd w:id="6"/>
+      <w:bookmarkStart w:id="4" w:name="_dojxpoiltiyh" w:colFirst="0" w:colLast="0"/>
+      <w:bookmarkStart w:id="5" w:name="_Toc479328525"/>
+      <w:bookmarkEnd w:id="4"/>
       <w:r>
         <w:t>1.3 Project scope</w:t>
       </w:r>
-      <w:bookmarkEnd w:id="7"/>
+      <w:bookmarkEnd w:id="5"/>
     </w:p>
     <w:p>
       <w:r>
@@ -3757,16 +4360,16 @@
       <w:r>
         <w:t xml:space="preserve"> </w:t>
       </w:r>
-      <w:commentRangeStart w:id="8"/>
+      <w:commentRangeStart w:id="6"/>
       <w:r>
         <w:t>Vision and Scope Document [1]</w:t>
       </w:r>
-      <w:commentRangeEnd w:id="8"/>
+      <w:commentRangeEnd w:id="6"/>
       <w:r>
         <w:rPr>
           <w:rStyle w:val="CommentReference"/>
         </w:rPr>
-        <w:commentReference w:id="8"/>
+        <w:commentReference w:id="6"/>
       </w:r>
       <w:r>
         <w:t>, along with the features that are scheduled for full or partial implementation in this release.</w:t>
@@ -3777,11 +4380,11 @@
         <w:pStyle w:val="Heading2"/>
         <w:contextualSpacing w:val="0"/>
       </w:pPr>
-      <w:bookmarkStart w:id="9" w:name="_Toc479328526"/>
+      <w:bookmarkStart w:id="7" w:name="_Toc479328526"/>
       <w:r>
         <w:t>1.4 References</w:t>
       </w:r>
-      <w:bookmarkEnd w:id="9"/>
+      <w:bookmarkEnd w:id="7"/>
     </w:p>
     <w:p>
       <w:pPr>
@@ -3866,12 +4469,12 @@
         <w:pStyle w:val="Heading1"/>
         <w:contextualSpacing w:val="0"/>
       </w:pPr>
-      <w:bookmarkStart w:id="10" w:name="_Toc479328527"/>
+      <w:bookmarkStart w:id="8" w:name="_Toc479328527"/>
       <w:r>
         <w:lastRenderedPageBreak/>
         <w:t>2. Overall description</w:t>
       </w:r>
-      <w:bookmarkEnd w:id="10"/>
+      <w:bookmarkEnd w:id="8"/>
     </w:p>
     <w:p>
       <w:pPr>
@@ -3882,7 +4485,7 @@
           <w:szCs w:val="32"/>
         </w:rPr>
       </w:pPr>
-      <w:bookmarkStart w:id="11" w:name="_Toc479328528"/>
+      <w:bookmarkStart w:id="9" w:name="_Toc479328528"/>
       <w:r>
         <w:rPr>
           <w:sz w:val="32"/>
@@ -3890,7 +4493,7 @@
         </w:rPr>
         <w:t>2.1 Product perspective</w:t>
       </w:r>
-      <w:bookmarkEnd w:id="11"/>
+      <w:bookmarkEnd w:id="9"/>
     </w:p>
     <w:p>
       <w:r>
@@ -4140,11 +4743,11 @@
         <w:pStyle w:val="Heading2"/>
         <w:contextualSpacing w:val="0"/>
       </w:pPr>
-      <w:bookmarkStart w:id="12" w:name="_Toc479328529"/>
+      <w:bookmarkStart w:id="10" w:name="_Toc479328529"/>
       <w:r>
         <w:t>2.3 Operating environment</w:t>
       </w:r>
-      <w:bookmarkEnd w:id="12"/>
+      <w:bookmarkEnd w:id="10"/>
     </w:p>
     <w:p>
       <w:pPr>
@@ -4182,8 +4785,8 @@
         </w:rPr>
         <w:t xml:space="preserve"> shall correctly operate using</w:t>
       </w:r>
-      <w:commentRangeStart w:id="13"/>
-      <w:commentRangeStart w:id="14"/>
+      <w:commentRangeStart w:id="11"/>
+      <w:commentRangeStart w:id="12"/>
       <w:r>
         <w:rPr>
           <w:sz w:val="24"/>
@@ -4191,13 +4794,13 @@
         </w:rPr>
         <w:t xml:space="preserve"> any version of the Google Chrome</w:t>
       </w:r>
-      <w:commentRangeEnd w:id="13"/>
-      <w:r>
-        <w:commentReference w:id="13"/>
-      </w:r>
-      <w:commentRangeEnd w:id="14"/>
-      <w:r>
-        <w:commentReference w:id="14"/>
+      <w:commentRangeEnd w:id="11"/>
+      <w:r>
+        <w:commentReference w:id="11"/>
+      </w:r>
+      <w:commentRangeEnd w:id="12"/>
+      <w:r>
+        <w:commentReference w:id="12"/>
       </w:r>
       <w:r>
         <w:rPr>
@@ -4249,11 +4852,11 @@
         <w:pStyle w:val="Heading2"/>
         <w:contextualSpacing w:val="0"/>
       </w:pPr>
-      <w:bookmarkStart w:id="15" w:name="_Toc479328530"/>
+      <w:bookmarkStart w:id="13" w:name="_Toc479328530"/>
       <w:r>
         <w:t>2.4 Design and implementation constraints</w:t>
       </w:r>
-      <w:bookmarkEnd w:id="15"/>
+      <w:bookmarkEnd w:id="13"/>
     </w:p>
     <w:p>
       <w:pPr>
@@ -4267,7 +4870,7 @@
           <w:szCs w:val="24"/>
         </w:rPr>
       </w:pPr>
-      <w:commentRangeStart w:id="16"/>
+      <w:commentRangeStart w:id="14"/>
       <w:r>
         <w:rPr>
           <w:sz w:val="24"/>
@@ -4295,12 +4898,12 @@
         </w:rPr>
         <w:t>All HTML code shall conform to the HTML 5.0 standard.</w:t>
       </w:r>
-      <w:commentRangeEnd w:id="16"/>
+      <w:commentRangeEnd w:id="14"/>
       <w:r>
         <w:rPr>
           <w:rStyle w:val="CommentReference"/>
         </w:rPr>
-        <w:commentReference w:id="16"/>
+        <w:commentReference w:id="14"/>
       </w:r>
     </w:p>
     <w:p>
@@ -4308,25 +4911,25 @@
         <w:pStyle w:val="Heading2"/>
         <w:contextualSpacing w:val="0"/>
       </w:pPr>
-      <w:bookmarkStart w:id="17" w:name="_Toc479328531"/>
+      <w:bookmarkStart w:id="15" w:name="_Toc479328531"/>
       <w:r>
         <w:lastRenderedPageBreak/>
         <w:t>2.5 Assumptions and dependencies</w:t>
       </w:r>
-      <w:bookmarkEnd w:id="17"/>
+      <w:bookmarkEnd w:id="15"/>
     </w:p>
     <w:p>
       <w:pPr>
         <w:pStyle w:val="Heading3"/>
         <w:contextualSpacing w:val="0"/>
       </w:pPr>
-      <w:bookmarkStart w:id="18" w:name="_d3vjy468t3ko" w:colFirst="0" w:colLast="0"/>
-      <w:bookmarkStart w:id="19" w:name="_Toc479328532"/>
-      <w:bookmarkEnd w:id="18"/>
+      <w:bookmarkStart w:id="16" w:name="_d3vjy468t3ko" w:colFirst="0" w:colLast="0"/>
+      <w:bookmarkStart w:id="17" w:name="_Toc479328532"/>
+      <w:bookmarkEnd w:id="16"/>
       <w:r>
         <w:t>Assumptions</w:t>
       </w:r>
-      <w:bookmarkEnd w:id="19"/>
+      <w:bookmarkEnd w:id="17"/>
     </w:p>
     <w:p>
       <w:pPr>
@@ -4462,13 +5065,13 @@
         <w:pStyle w:val="Heading3"/>
         <w:contextualSpacing w:val="0"/>
       </w:pPr>
-      <w:bookmarkStart w:id="20" w:name="_m28nvlu1zbp5" w:colFirst="0" w:colLast="0"/>
-      <w:bookmarkStart w:id="21" w:name="_Toc479328533"/>
-      <w:bookmarkEnd w:id="20"/>
+      <w:bookmarkStart w:id="18" w:name="_m28nvlu1zbp5" w:colFirst="0" w:colLast="0"/>
+      <w:bookmarkStart w:id="19" w:name="_Toc479328533"/>
+      <w:bookmarkEnd w:id="18"/>
       <w:r>
         <w:t>Dependencies</w:t>
       </w:r>
-      <w:bookmarkEnd w:id="21"/>
+      <w:bookmarkEnd w:id="19"/>
     </w:p>
     <w:p>
       <w:pPr>
@@ -4670,22 +5273,22 @@
         <w:pStyle w:val="Heading1"/>
         <w:contextualSpacing w:val="0"/>
       </w:pPr>
-      <w:bookmarkStart w:id="22" w:name="_Toc479328534"/>
+      <w:bookmarkStart w:id="20" w:name="_Toc479328534"/>
       <w:r>
         <w:t>3. System features</w:t>
       </w:r>
-      <w:bookmarkEnd w:id="22"/>
+      <w:bookmarkEnd w:id="20"/>
     </w:p>
     <w:p>
       <w:pPr>
         <w:pStyle w:val="Heading2"/>
         <w:contextualSpacing w:val="0"/>
       </w:pPr>
-      <w:bookmarkStart w:id="23" w:name="_Toc479328535"/>
+      <w:bookmarkStart w:id="21" w:name="_Toc479328535"/>
       <w:r>
         <w:t>3.1 Store Faculty Information</w:t>
       </w:r>
-      <w:bookmarkEnd w:id="23"/>
+      <w:bookmarkEnd w:id="21"/>
     </w:p>
     <w:p>
       <w:r>
@@ -4700,11 +5303,11 @@
         <w:pStyle w:val="Heading3"/>
         <w:contextualSpacing w:val="0"/>
       </w:pPr>
-      <w:bookmarkStart w:id="24" w:name="_Toc479328536"/>
+      <w:bookmarkStart w:id="22" w:name="_Toc479328536"/>
       <w:r>
         <w:t>3.1.1 Description</w:t>
       </w:r>
-      <w:bookmarkEnd w:id="24"/>
+      <w:bookmarkEnd w:id="22"/>
     </w:p>
     <w:p>
       <w:pPr>
@@ -4726,11 +5329,11 @@
         <w:pStyle w:val="Heading3"/>
         <w:contextualSpacing w:val="0"/>
       </w:pPr>
-      <w:bookmarkStart w:id="25" w:name="_Toc479328537"/>
+      <w:bookmarkStart w:id="23" w:name="_Toc479328537"/>
       <w:r>
         <w:t>3.1.2 Functional requirements</w:t>
       </w:r>
-      <w:bookmarkEnd w:id="25"/>
+      <w:bookmarkEnd w:id="23"/>
     </w:p>
     <w:p>
       <w:pPr>
@@ -4745,11 +5348,11 @@
         <w:pStyle w:val="Heading2"/>
         <w:contextualSpacing w:val="0"/>
       </w:pPr>
-      <w:bookmarkStart w:id="26" w:name="_Toc479328538"/>
+      <w:bookmarkStart w:id="24" w:name="_Toc479328538"/>
       <w:r>
         <w:t>3.2 Print Faculty Information Cards</w:t>
       </w:r>
-      <w:bookmarkEnd w:id="26"/>
+      <w:bookmarkEnd w:id="24"/>
       <w:r>
         <w:t xml:space="preserve">   </w:t>
       </w:r>
@@ -4764,11 +5367,11 @@
         <w:pStyle w:val="Heading3"/>
         <w:contextualSpacing w:val="0"/>
       </w:pPr>
-      <w:bookmarkStart w:id="27" w:name="_Toc479328539"/>
+      <w:bookmarkStart w:id="25" w:name="_Toc479328539"/>
       <w:r>
         <w:t>3.2.1 Description</w:t>
       </w:r>
-      <w:bookmarkEnd w:id="27"/>
+      <w:bookmarkEnd w:id="25"/>
       <w:r>
         <w:t xml:space="preserve">      </w:t>
       </w:r>
@@ -4793,11 +5396,11 @@
         <w:pStyle w:val="Heading3"/>
         <w:contextualSpacing w:val="0"/>
       </w:pPr>
-      <w:bookmarkStart w:id="28" w:name="_Toc479328540"/>
+      <w:bookmarkStart w:id="26" w:name="_Toc479328540"/>
       <w:r>
         <w:t>3.2.2 Functional requirements</w:t>
       </w:r>
-      <w:bookmarkEnd w:id="28"/>
+      <w:bookmarkEnd w:id="26"/>
       <w:r>
         <w:t xml:space="preserve">      </w:t>
       </w:r>
@@ -4813,13 +5416,13 @@
         <w:pStyle w:val="Heading2"/>
         <w:contextualSpacing w:val="0"/>
       </w:pPr>
-      <w:bookmarkStart w:id="29" w:name="_myglk22qiulx" w:colFirst="0" w:colLast="0"/>
-      <w:bookmarkStart w:id="30" w:name="_Toc479328541"/>
-      <w:bookmarkEnd w:id="29"/>
+      <w:bookmarkStart w:id="27" w:name="_myglk22qiulx" w:colFirst="0" w:colLast="0"/>
+      <w:bookmarkStart w:id="28" w:name="_Toc479328541"/>
+      <w:bookmarkEnd w:id="27"/>
       <w:r>
         <w:t>3.3 Create, View, and Modify Faculty Information Cards</w:t>
       </w:r>
-      <w:bookmarkEnd w:id="30"/>
+      <w:bookmarkEnd w:id="28"/>
       <w:r>
         <w:t xml:space="preserve">   </w:t>
       </w:r>
@@ -4852,13 +5455,13 @@
         <w:pStyle w:val="Heading3"/>
         <w:contextualSpacing w:val="0"/>
       </w:pPr>
-      <w:bookmarkStart w:id="31" w:name="_iip0vcy88g6o" w:colFirst="0" w:colLast="0"/>
-      <w:bookmarkStart w:id="32" w:name="_Toc479328542"/>
-      <w:bookmarkEnd w:id="31"/>
+      <w:bookmarkStart w:id="29" w:name="_iip0vcy88g6o" w:colFirst="0" w:colLast="0"/>
+      <w:bookmarkStart w:id="30" w:name="_Toc479328542"/>
+      <w:bookmarkEnd w:id="29"/>
       <w:r>
         <w:t>3.3.1 Description</w:t>
       </w:r>
-      <w:bookmarkEnd w:id="32"/>
+      <w:bookmarkEnd w:id="30"/>
       <w:r>
         <w:t xml:space="preserve">      </w:t>
       </w:r>
@@ -4899,13 +5502,13 @@
         <w:pStyle w:val="Heading3"/>
         <w:contextualSpacing w:val="0"/>
       </w:pPr>
-      <w:bookmarkStart w:id="33" w:name="_539lklgrqgu" w:colFirst="0" w:colLast="0"/>
-      <w:bookmarkStart w:id="34" w:name="_Toc479328543"/>
-      <w:bookmarkEnd w:id="33"/>
+      <w:bookmarkStart w:id="31" w:name="_539lklgrqgu" w:colFirst="0" w:colLast="0"/>
+      <w:bookmarkStart w:id="32" w:name="_Toc479328543"/>
+      <w:bookmarkEnd w:id="31"/>
       <w:r>
         <w:t>3.3.2 Functional Requirements</w:t>
       </w:r>
-      <w:bookmarkEnd w:id="34"/>
+      <w:bookmarkEnd w:id="32"/>
       <w:r>
         <w:t xml:space="preserve">      </w:t>
       </w:r>
@@ -4923,13 +5526,13 @@
         <w:pStyle w:val="Heading2"/>
         <w:contextualSpacing w:val="0"/>
       </w:pPr>
-      <w:bookmarkStart w:id="35" w:name="_gbxdz1yje981" w:colFirst="0" w:colLast="0"/>
-      <w:bookmarkStart w:id="36" w:name="_Toc479328544"/>
-      <w:bookmarkEnd w:id="35"/>
+      <w:bookmarkStart w:id="33" w:name="_gbxdz1yje981" w:colFirst="0" w:colLast="0"/>
+      <w:bookmarkStart w:id="34" w:name="_Toc479328544"/>
+      <w:bookmarkEnd w:id="33"/>
       <w:r>
         <w:t>3.4 Account Management</w:t>
       </w:r>
-      <w:bookmarkEnd w:id="36"/>
+      <w:bookmarkEnd w:id="34"/>
       <w:r>
         <w:t xml:space="preserve">   </w:t>
       </w:r>
@@ -4939,13 +5542,13 @@
         <w:pStyle w:val="Heading3"/>
         <w:contextualSpacing w:val="0"/>
       </w:pPr>
-      <w:bookmarkStart w:id="37" w:name="_oa8nvkqn7sc4" w:colFirst="0" w:colLast="0"/>
-      <w:bookmarkStart w:id="38" w:name="_Toc479328545"/>
-      <w:bookmarkEnd w:id="37"/>
+      <w:bookmarkStart w:id="35" w:name="_oa8nvkqn7sc4" w:colFirst="0" w:colLast="0"/>
+      <w:bookmarkStart w:id="36" w:name="_Toc479328545"/>
+      <w:bookmarkEnd w:id="35"/>
       <w:r>
         <w:t>3.4.1 Description</w:t>
       </w:r>
-      <w:bookmarkEnd w:id="38"/>
+      <w:bookmarkEnd w:id="36"/>
       <w:r>
         <w:t xml:space="preserve">      </w:t>
       </w:r>
@@ -4972,26 +5575,26 @@
         <w:pStyle w:val="Heading3"/>
         <w:contextualSpacing w:val="0"/>
       </w:pPr>
-      <w:bookmarkStart w:id="39" w:name="_1qasckgbun5j" w:colFirst="0" w:colLast="0"/>
-      <w:bookmarkStart w:id="40" w:name="_Toc479328546"/>
-      <w:bookmarkEnd w:id="39"/>
+      <w:bookmarkStart w:id="37" w:name="_1qasckgbun5j" w:colFirst="0" w:colLast="0"/>
+      <w:bookmarkStart w:id="38" w:name="_Toc479328546"/>
+      <w:bookmarkEnd w:id="37"/>
       <w:r>
         <w:t>3.4.2 Functional Requirements</w:t>
       </w:r>
-      <w:bookmarkEnd w:id="40"/>
+      <w:bookmarkEnd w:id="38"/>
     </w:p>
     <w:p>
       <w:pPr>
         <w:pStyle w:val="Heading2"/>
         <w:contextualSpacing w:val="0"/>
       </w:pPr>
-      <w:bookmarkStart w:id="41" w:name="_9dnraqg8lztn" w:colFirst="0" w:colLast="0"/>
-      <w:bookmarkStart w:id="42" w:name="_Toc479328547"/>
-      <w:bookmarkEnd w:id="41"/>
+      <w:bookmarkStart w:id="39" w:name="_9dnraqg8lztn" w:colFirst="0" w:colLast="0"/>
+      <w:bookmarkStart w:id="40" w:name="_Toc479328547"/>
+      <w:bookmarkEnd w:id="39"/>
       <w:r>
         <w:t>3.5 Create Departments</w:t>
       </w:r>
-      <w:bookmarkEnd w:id="42"/>
+      <w:bookmarkEnd w:id="40"/>
       <w:r>
         <w:t xml:space="preserve">   </w:t>
       </w:r>
@@ -5001,13 +5604,13 @@
         <w:pStyle w:val="Heading3"/>
         <w:contextualSpacing w:val="0"/>
       </w:pPr>
-      <w:bookmarkStart w:id="43" w:name="_l55k2b6b2mmf" w:colFirst="0" w:colLast="0"/>
-      <w:bookmarkStart w:id="44" w:name="_Toc479328548"/>
-      <w:bookmarkEnd w:id="43"/>
+      <w:bookmarkStart w:id="41" w:name="_l55k2b6b2mmf" w:colFirst="0" w:colLast="0"/>
+      <w:bookmarkStart w:id="42" w:name="_Toc479328548"/>
+      <w:bookmarkEnd w:id="41"/>
       <w:r>
         <w:t>3.5.1 Description</w:t>
       </w:r>
-      <w:bookmarkEnd w:id="44"/>
+      <w:bookmarkEnd w:id="42"/>
       <w:r>
         <w:t xml:space="preserve">      </w:t>
       </w:r>
@@ -5032,13 +5635,13 @@
         <w:pStyle w:val="Heading3"/>
         <w:contextualSpacing w:val="0"/>
       </w:pPr>
-      <w:bookmarkStart w:id="45" w:name="_ec03tzjqisep" w:colFirst="0" w:colLast="0"/>
-      <w:bookmarkStart w:id="46" w:name="_Toc479328549"/>
-      <w:bookmarkEnd w:id="45"/>
+      <w:bookmarkStart w:id="43" w:name="_ec03tzjqisep" w:colFirst="0" w:colLast="0"/>
+      <w:bookmarkStart w:id="44" w:name="_Toc479328549"/>
+      <w:bookmarkEnd w:id="43"/>
       <w:r>
         <w:t>3.5.2 Functional Requirements</w:t>
       </w:r>
-      <w:bookmarkEnd w:id="46"/>
+      <w:bookmarkEnd w:id="44"/>
       <w:r>
         <w:t xml:space="preserve">      </w:t>
       </w:r>
@@ -5048,22 +5651,22 @@
         <w:pStyle w:val="Heading1"/>
         <w:contextualSpacing w:val="0"/>
       </w:pPr>
-      <w:bookmarkStart w:id="47" w:name="_Toc479328550"/>
+      <w:bookmarkStart w:id="45" w:name="_Toc479328550"/>
       <w:r>
         <w:t>4. Data requirements</w:t>
       </w:r>
-      <w:bookmarkEnd w:id="47"/>
+      <w:bookmarkEnd w:id="45"/>
     </w:p>
     <w:p>
       <w:pPr>
         <w:pStyle w:val="Heading2"/>
         <w:contextualSpacing w:val="0"/>
       </w:pPr>
-      <w:bookmarkStart w:id="48" w:name="_Toc479328551"/>
+      <w:bookmarkStart w:id="46" w:name="_Toc479328551"/>
       <w:r>
         <w:t>4.1 Logical data model</w:t>
       </w:r>
-      <w:bookmarkEnd w:id="48"/>
+      <w:bookmarkEnd w:id="46"/>
       <w:r>
         <w:t xml:space="preserve">   </w:t>
       </w:r>
@@ -5078,11 +5681,11 @@
         <w:pStyle w:val="Heading2"/>
         <w:contextualSpacing w:val="0"/>
       </w:pPr>
-      <w:bookmarkStart w:id="49" w:name="_Toc479328552"/>
+      <w:bookmarkStart w:id="47" w:name="_Toc479328552"/>
       <w:r>
         <w:t>4.2 Data dictionary</w:t>
       </w:r>
-      <w:bookmarkEnd w:id="49"/>
+      <w:bookmarkEnd w:id="47"/>
       <w:r>
         <w:t xml:space="preserve">   </w:t>
       </w:r>
@@ -5097,11 +5700,11 @@
         <w:pStyle w:val="Heading2"/>
         <w:contextualSpacing w:val="0"/>
       </w:pPr>
-      <w:bookmarkStart w:id="50" w:name="_Toc479328553"/>
+      <w:bookmarkStart w:id="48" w:name="_Toc479328553"/>
       <w:r>
         <w:t>4.3 Reports</w:t>
       </w:r>
-      <w:bookmarkEnd w:id="50"/>
+      <w:bookmarkEnd w:id="48"/>
       <w:r>
         <w:t xml:space="preserve">   </w:t>
       </w:r>
@@ -5116,12 +5719,12 @@
         <w:pStyle w:val="Heading2"/>
         <w:contextualSpacing w:val="0"/>
       </w:pPr>
-      <w:bookmarkStart w:id="51" w:name="_Toc479328554"/>
+      <w:bookmarkStart w:id="49" w:name="_Toc479328554"/>
       <w:r>
         <w:lastRenderedPageBreak/>
         <w:t>4.4 Data acquisition, integrity, retention, and disposal</w:t>
       </w:r>
-      <w:bookmarkEnd w:id="51"/>
+      <w:bookmarkEnd w:id="49"/>
     </w:p>
     <w:p>
       <w:r>
@@ -5133,7 +5736,7 @@
         <w:pStyle w:val="Heading1"/>
         <w:contextualSpacing w:val="0"/>
       </w:pPr>
-      <w:bookmarkStart w:id="52" w:name="_Toc479328555"/>
+      <w:bookmarkStart w:id="50" w:name="_Toc479328555"/>
       <w:r>
         <w:t xml:space="preserve">5. </w:t>
       </w:r>
@@ -5143,18 +5746,18 @@
       <w:r>
         <w:t>nterface requirements</w:t>
       </w:r>
-      <w:bookmarkEnd w:id="52"/>
+      <w:bookmarkEnd w:id="50"/>
     </w:p>
     <w:p>
       <w:pPr>
         <w:pStyle w:val="Heading2"/>
         <w:contextualSpacing w:val="0"/>
       </w:pPr>
-      <w:bookmarkStart w:id="53" w:name="_Toc479328556"/>
+      <w:bookmarkStart w:id="51" w:name="_Toc479328556"/>
       <w:r>
         <w:t>5.1 User interfaces</w:t>
       </w:r>
-      <w:bookmarkEnd w:id="53"/>
+      <w:bookmarkEnd w:id="51"/>
       <w:r>
         <w:t xml:space="preserve">   </w:t>
       </w:r>
@@ -5169,11 +5772,11 @@
         <w:pStyle w:val="Heading2"/>
         <w:contextualSpacing w:val="0"/>
       </w:pPr>
-      <w:bookmarkStart w:id="54" w:name="_Toc479328557"/>
+      <w:bookmarkStart w:id="52" w:name="_Toc479328557"/>
       <w:r>
         <w:t>5.2 Software interfaces</w:t>
       </w:r>
-      <w:bookmarkEnd w:id="54"/>
+      <w:bookmarkEnd w:id="52"/>
       <w:r>
         <w:t xml:space="preserve">   </w:t>
       </w:r>
@@ -5188,11 +5791,11 @@
         <w:pStyle w:val="Heading2"/>
         <w:contextualSpacing w:val="0"/>
       </w:pPr>
-      <w:bookmarkStart w:id="55" w:name="_Toc479328558"/>
+      <w:bookmarkStart w:id="53" w:name="_Toc479328558"/>
       <w:r>
         <w:t>5.3 Hardware interfaces</w:t>
       </w:r>
-      <w:bookmarkEnd w:id="55"/>
+      <w:bookmarkEnd w:id="53"/>
       <w:r>
         <w:t xml:space="preserve">   </w:t>
       </w:r>
@@ -5215,19 +5818,19 @@
         <w:pStyle w:val="Heading2"/>
         <w:contextualSpacing w:val="0"/>
       </w:pPr>
-      <w:bookmarkStart w:id="56" w:name="_Toc479328559"/>
+      <w:bookmarkStart w:id="54" w:name="_Toc479328559"/>
       <w:r>
         <w:t>5.4 Communication interfaces</w:t>
       </w:r>
-      <w:bookmarkEnd w:id="56"/>
+      <w:bookmarkEnd w:id="54"/>
       <w:r>
         <w:t xml:space="preserve">   </w:t>
       </w:r>
     </w:p>
     <w:p>
+      <w:commentRangeStart w:id="55"/>
+      <w:commentRangeStart w:id="56"/>
       <w:commentRangeStart w:id="57"/>
-      <w:commentRangeStart w:id="58"/>
-      <w:commentRangeStart w:id="59"/>
       <w:r>
         <w:t xml:space="preserve">When requested by an Office Administrator, Hornet </w:t>
       </w:r>
@@ -5239,43 +5842,43 @@
       <w:r>
         <w:t xml:space="preserve"> shall send an email to the Office Administrator or Office Clerk allowing them to change their password.</w:t>
       </w:r>
+      <w:commentRangeEnd w:id="55"/>
+      <w:r>
+        <w:commentReference w:id="55"/>
+      </w:r>
+      <w:commentRangeEnd w:id="56"/>
+      <w:r>
+        <w:t xml:space="preserve"> (In case the password is lost or forgotten the Office Administrator has the power to send in a request for a new password. The Hornet </w:t>
+      </w:r>
+      <w:proofErr w:type="spellStart"/>
+      <w:r>
+        <w:t>CardGen</w:t>
+      </w:r>
+      <w:proofErr w:type="spellEnd"/>
+      <w:r>
+        <w:t xml:space="preserve"> in returns sends an email to the Office Administrator or Office Clerk </w:t>
+      </w:r>
+      <w:r>
+        <w:t>(or with specific steps to</w:t>
+      </w:r>
+      <w:r>
+        <w:t>)</w:t>
+      </w:r>
+      <w:r>
+        <w:t xml:space="preserve"> </w:t>
+      </w:r>
+      <w:r>
+        <w:t>which allow them to change their password.)</w:t>
+      </w:r>
+      <w:r>
+        <w:commentReference w:id="56"/>
+      </w:r>
       <w:commentRangeEnd w:id="57"/>
       <w:r>
+        <w:rPr>
+          <w:rStyle w:val="CommentReference"/>
+        </w:rPr>
         <w:commentReference w:id="57"/>
-      </w:r>
-      <w:commentRangeEnd w:id="58"/>
-      <w:r>
-        <w:t xml:space="preserve"> (In case the password is lost or forgotten the Office Administrator has the power to send in a request for a new password. The Hornet </w:t>
-      </w:r>
-      <w:proofErr w:type="spellStart"/>
-      <w:r>
-        <w:t>CardGen</w:t>
-      </w:r>
-      <w:proofErr w:type="spellEnd"/>
-      <w:r>
-        <w:t xml:space="preserve"> in returns sends an email to the Office Administrator or Office Clerk </w:t>
-      </w:r>
-      <w:r>
-        <w:t>(or with specific steps to</w:t>
-      </w:r>
-      <w:r>
-        <w:t>)</w:t>
-      </w:r>
-      <w:r>
-        <w:t xml:space="preserve"> </w:t>
-      </w:r>
-      <w:r>
-        <w:t>which allow them to change their password.)</w:t>
-      </w:r>
-      <w:r>
-        <w:commentReference w:id="58"/>
-      </w:r>
-      <w:commentRangeEnd w:id="59"/>
-      <w:r>
-        <w:rPr>
-          <w:rStyle w:val="CommentReference"/>
-        </w:rPr>
-        <w:commentReference w:id="59"/>
       </w:r>
     </w:p>
     <w:p>
@@ -5283,22 +5886,22 @@
         <w:pStyle w:val="Heading1"/>
         <w:contextualSpacing w:val="0"/>
       </w:pPr>
-      <w:bookmarkStart w:id="60" w:name="_Toc479328560"/>
+      <w:bookmarkStart w:id="58" w:name="_Toc479328560"/>
       <w:r>
         <w:t>6. Quality attributes</w:t>
       </w:r>
-      <w:bookmarkEnd w:id="60"/>
+      <w:bookmarkEnd w:id="58"/>
     </w:p>
     <w:p>
       <w:pPr>
         <w:pStyle w:val="Heading2"/>
         <w:contextualSpacing w:val="0"/>
       </w:pPr>
-      <w:bookmarkStart w:id="61" w:name="_Toc479328561"/>
+      <w:bookmarkStart w:id="59" w:name="_Toc479328561"/>
       <w:r>
         <w:t>6.1 Usability</w:t>
       </w:r>
-      <w:bookmarkEnd w:id="61"/>
+      <w:bookmarkEnd w:id="59"/>
       <w:r>
         <w:t xml:space="preserve">   </w:t>
       </w:r>
@@ -5317,7 +5920,7 @@
           <w:szCs w:val="24"/>
         </w:rPr>
       </w:pPr>
-      <w:commentRangeStart w:id="62"/>
+      <w:commentRangeStart w:id="60"/>
       <w:r>
         <w:rPr>
           <w:rFonts w:ascii="Times New Roman" w:eastAsia="Times New Roman" w:hAnsi="Times New Roman" w:cs="Times New Roman"/>
@@ -5432,11 +6035,11 @@
         <w:pStyle w:val="Heading2"/>
         <w:contextualSpacing w:val="0"/>
       </w:pPr>
-      <w:bookmarkStart w:id="63" w:name="_Toc479328562"/>
+      <w:bookmarkStart w:id="61" w:name="_Toc479328562"/>
       <w:r>
         <w:t>6.2 Performance</w:t>
       </w:r>
-      <w:bookmarkEnd w:id="63"/>
+      <w:bookmarkEnd w:id="61"/>
       <w:r>
         <w:t xml:space="preserve">   </w:t>
       </w:r>
@@ -5469,12 +6072,12 @@
         <w:pStyle w:val="Heading2"/>
         <w:contextualSpacing w:val="0"/>
       </w:pPr>
-      <w:bookmarkStart w:id="64" w:name="_Toc479328563"/>
+      <w:bookmarkStart w:id="62" w:name="_Toc479328563"/>
       <w:r>
         <w:lastRenderedPageBreak/>
         <w:t>6.3 Security</w:t>
       </w:r>
-      <w:bookmarkEnd w:id="64"/>
+      <w:bookmarkEnd w:id="62"/>
       <w:r>
         <w:t xml:space="preserve">   </w:t>
       </w:r>
@@ -5582,9 +6185,9 @@
         </w:rPr>
         <w:t>Office Administrators and Office Clerks shall be limited to viewing information of their own department.</w:t>
       </w:r>
-      <w:commentRangeEnd w:id="62"/>
-      <w:r>
-        <w:commentReference w:id="62"/>
+      <w:commentRangeEnd w:id="60"/>
+      <w:r>
+        <w:commentReference w:id="60"/>
       </w:r>
     </w:p>
     <w:p>
@@ -5592,11 +6195,11 @@
         <w:pStyle w:val="Heading2"/>
         <w:contextualSpacing w:val="0"/>
       </w:pPr>
-      <w:bookmarkStart w:id="65" w:name="_Toc479328564"/>
+      <w:bookmarkStart w:id="63" w:name="_Toc479328564"/>
       <w:r>
         <w:t>6.4 Safety</w:t>
       </w:r>
-      <w:bookmarkEnd w:id="65"/>
+      <w:bookmarkEnd w:id="63"/>
       <w:r>
         <w:t xml:space="preserve">   </w:t>
       </w:r>
@@ -5628,13 +6231,13 @@
         <w:pStyle w:val="Heading2"/>
         <w:contextualSpacing w:val="0"/>
       </w:pPr>
-      <w:bookmarkStart w:id="66" w:name="_l2d16y4p1szu" w:colFirst="0" w:colLast="0"/>
-      <w:bookmarkStart w:id="67" w:name="_Toc479328565"/>
-      <w:bookmarkEnd w:id="66"/>
+      <w:bookmarkStart w:id="64" w:name="_l2d16y4p1szu" w:colFirst="0" w:colLast="0"/>
+      <w:bookmarkStart w:id="65" w:name="_Toc479328565"/>
+      <w:bookmarkEnd w:id="64"/>
       <w:r>
         <w:t>6.5 Availability</w:t>
       </w:r>
-      <w:bookmarkEnd w:id="67"/>
+      <w:bookmarkEnd w:id="65"/>
       <w:r>
         <w:t xml:space="preserve">   </w:t>
       </w:r>
@@ -5687,28 +6290,28 @@
         <w:pStyle w:val="Heading2"/>
         <w:contextualSpacing w:val="0"/>
       </w:pPr>
-      <w:bookmarkStart w:id="68" w:name="_ancw5p3up10n" w:colFirst="0" w:colLast="0"/>
-      <w:bookmarkStart w:id="69" w:name="_Toc479328566"/>
-      <w:bookmarkEnd w:id="68"/>
+      <w:bookmarkStart w:id="66" w:name="_ancw5p3up10n" w:colFirst="0" w:colLast="0"/>
+      <w:bookmarkStart w:id="67" w:name="_Toc479328566"/>
+      <w:bookmarkEnd w:id="66"/>
       <w:r>
         <w:t>6.6 Robustness</w:t>
       </w:r>
-      <w:bookmarkEnd w:id="69"/>
+      <w:bookmarkEnd w:id="67"/>
       <w:r>
         <w:t xml:space="preserve">   </w:t>
       </w:r>
     </w:p>
     <w:p>
-      <w:commentRangeStart w:id="70"/>
+      <w:commentRangeStart w:id="68"/>
       <w:r>
         <w:t>Text</w:t>
       </w:r>
-      <w:commentRangeEnd w:id="70"/>
+      <w:commentRangeEnd w:id="68"/>
       <w:r>
         <w:rPr>
           <w:rStyle w:val="CommentReference"/>
         </w:rPr>
-        <w:commentReference w:id="70"/>
+        <w:commentReference w:id="68"/>
       </w:r>
       <w:r>
         <w:t xml:space="preserve"> </w:t>
@@ -5719,11 +6322,11 @@
         <w:pStyle w:val="Heading2"/>
         <w:contextualSpacing w:val="0"/>
       </w:pPr>
-      <w:bookmarkStart w:id="71" w:name="_Toc479328567"/>
+      <w:bookmarkStart w:id="69" w:name="_Toc479328567"/>
       <w:r>
         <w:t>6.x [more]</w:t>
       </w:r>
-      <w:bookmarkEnd w:id="71"/>
+      <w:bookmarkEnd w:id="69"/>
     </w:p>
     <w:p>
       <w:r>
@@ -5735,11 +6338,11 @@
         <w:pStyle w:val="Heading1"/>
         <w:contextualSpacing w:val="0"/>
       </w:pPr>
-      <w:bookmarkStart w:id="72" w:name="_Toc479328568"/>
+      <w:bookmarkStart w:id="70" w:name="_Toc479328568"/>
       <w:r>
         <w:t>7. Internationalization and localization requirements</w:t>
       </w:r>
-      <w:bookmarkEnd w:id="72"/>
+      <w:bookmarkEnd w:id="70"/>
     </w:p>
     <w:p>
       <w:r>
@@ -5751,11 +6354,11 @@
         <w:pStyle w:val="Heading1"/>
         <w:contextualSpacing w:val="0"/>
       </w:pPr>
-      <w:bookmarkStart w:id="73" w:name="_Toc479328569"/>
+      <w:bookmarkStart w:id="71" w:name="_Toc479328569"/>
       <w:r>
         <w:t>8. Other requirements</w:t>
       </w:r>
-      <w:bookmarkEnd w:id="73"/>
+      <w:bookmarkEnd w:id="71"/>
     </w:p>
     <w:p>
       <w:r>
@@ -5767,11 +6370,11 @@
         <w:pStyle w:val="Heading1"/>
         <w:contextualSpacing w:val="0"/>
       </w:pPr>
-      <w:bookmarkStart w:id="74" w:name="_Toc479328570"/>
+      <w:bookmarkStart w:id="72" w:name="_Toc479328570"/>
       <w:r>
         <w:t>Appendix A: Glossary</w:t>
       </w:r>
-      <w:bookmarkEnd w:id="74"/>
+      <w:bookmarkEnd w:id="72"/>
     </w:p>
     <w:p>
       <w:r>
@@ -6021,21 +6624,18 @@
         <w:pStyle w:val="Heading1"/>
         <w:contextualSpacing w:val="0"/>
       </w:pPr>
-      <w:bookmarkStart w:id="75" w:name="_Toc479328571"/>
+      <w:bookmarkStart w:id="73" w:name="_Toc479328571"/>
       <w:r>
         <w:t>Appendix B: Analysis models</w:t>
       </w:r>
-      <w:bookmarkEnd w:id="75"/>
+      <w:bookmarkEnd w:id="73"/>
     </w:p>
     <w:p>
       <w:r>
         <w:t>Text</w:t>
       </w:r>
     </w:p>
-    <w:p>
-      <w:bookmarkStart w:id="76" w:name="_GoBack"/>
-      <w:bookmarkEnd w:id="76"/>
-    </w:p>
+    <w:p/>
     <w:sectPr>
       <w:pgSz w:w="12240" w:h="15840"/>
       <w:pgMar w:top="1440" w:right="1440" w:bottom="1440" w:left="1440" w:header="0" w:footer="720" w:gutter="0"/>
@@ -6048,179 +6648,146 @@
 
 <file path=word/comments.xml><?xml version="1.0" encoding="utf-8"?>
 <w:comments xmlns:wpc="http://schemas.microsoft.com/office/word/2010/wordprocessingCanvas" xmlns:cx="http://schemas.microsoft.com/office/drawing/2014/chartex" xmlns:cx1="http://schemas.microsoft.com/office/drawing/2015/9/8/chartex" xmlns:cx2="http://schemas.microsoft.com/office/drawing/2015/10/21/chartex" xmlns:cx3="http://schemas.microsoft.com/office/drawing/2016/5/9/chartex" xmlns:cx4="http://schemas.microsoft.com/office/drawing/2016/5/10/chartex" xmlns:cx5="http://schemas.microsoft.com/office/drawing/2016/5/11/chartex" xmlns:mc="http://schemas.openxmlformats.org/markup-compatibility/2006" xmlns:o="urn:schemas-microsoft-com:office:office" xmlns:r="http://schemas.openxmlformats.org/officeDocument/2006/relationships" xmlns:m="http://schemas.openxmlformats.org/officeDocument/2006/math" xmlns:v="urn:schemas-microsoft-com:vml" xmlns:wp14="http://schemas.microsoft.com/office/word/2010/wordprocessingDrawing" xmlns:wp="http://schemas.openxmlformats.org/drawingml/2006/wordprocessingDrawing" xmlns:w10="urn:schemas-microsoft-com:office:word" xmlns:w="http://schemas.openxmlformats.org/wordprocessingml/2006/main" xmlns:w14="http://schemas.microsoft.com/office/word/2010/wordml" xmlns:w15="http://schemas.microsoft.com/office/word/2012/wordml" xmlns:w16se="http://schemas.microsoft.com/office/word/2015/wordml/symex" xmlns:wpg="http://schemas.microsoft.com/office/word/2010/wordprocessingGroup" xmlns:wpi="http://schemas.microsoft.com/office/word/2010/wordprocessingInk" xmlns:wne="http://schemas.microsoft.com/office/word/2006/wordml" xmlns:wps="http://schemas.microsoft.com/office/word/2010/wordprocessingShape" mc:Ignorable="w14 w15 w16se wp14">
-  <w:comment w:id="0" w:author="Will Dob" w:date="2017-03-10T04:05:00Z" w:initials="">
+  <w:comment w:id="6" w:author="William D" w:date="2017-04-04T13:07:00Z" w:initials="WD">
+    <w:p>
+      <w:pPr>
+        <w:pStyle w:val="CommentText"/>
+      </w:pPr>
+      <w:r>
+        <w:rPr>
+          <w:rStyle w:val="CommentReference"/>
+        </w:rPr>
+        <w:annotationRef/>
+      </w:r>
+      <w:r>
+        <w:t>Are we including the vision and scope document in the SRS, or maintaining as a separate document?</w:t>
+      </w:r>
+    </w:p>
+  </w:comment>
+  <w:comment w:id="11" w:author="Will Dob" w:date="2017-03-26T23:24:00Z" w:initials="">
     <w:p>
       <w:pPr>
         <w:widowControl w:val="0"/>
         <w:spacing w:line="240" w:lineRule="auto"/>
       </w:pPr>
       <w:r>
-        <w:t>Discussion Topic: Should we just add to the SRS as we go?  Or, should we write the sections separately and then add them to this SRS document?</w:t>
+        <w:t>I believe we learned they will use google chrome as their web browser.  But I am not sure if other departments use other web browsers.  Also do we know what versions to support?</w:t>
       </w:r>
     </w:p>
   </w:comment>
-  <w:comment w:id="1" w:author="Marryum Malik" w:date="2017-03-10T01:51:00Z" w:initials="">
+  <w:comment w:id="12" w:author="Ron Lewis" w:date="2017-03-26T23:24:00Z" w:initials="">
     <w:p>
       <w:pPr>
         <w:widowControl w:val="0"/>
         <w:spacing w:line="240" w:lineRule="auto"/>
       </w:pPr>
       <w:r>
-        <w:t>I think we should write them separately and then add them at the end. This way we are going to focus on one thing at a time. It might be easier to work that way.</w:t>
-      </w:r>
-    </w:p>
-  </w:comment>
-  <w:comment w:id="2" w:author="Ron Lewis" w:date="2017-03-10T04:05:00Z" w:initials="">
+        <w:t xml:space="preserve">I believe Mike Wimple actually handles the computer setups in all department offices, so we can probably use this information for all departments pretty reliably. I'm copy/pasting from </w:t>
+      </w:r>
+      <w:proofErr w:type="spellStart"/>
+      <w:r>
+        <w:t>GroupMe</w:t>
+      </w:r>
+      <w:proofErr w:type="spellEnd"/>
+      <w:r>
+        <w:t xml:space="preserve"> to bring over the relevant information. I think since the OS are pretty recent, we can probably assume </w:t>
+      </w:r>
+      <w:proofErr w:type="spellStart"/>
+      <w:r>
+        <w:t>its</w:t>
+      </w:r>
+      <w:proofErr w:type="spellEnd"/>
+      <w:r>
+        <w:t xml:space="preserve"> the most recent version of Chrome. It's usually set to auto update.</w:t>
+      </w:r>
+    </w:p>
     <w:p>
       <w:pPr>
         <w:widowControl w:val="0"/>
         <w:spacing w:line="240" w:lineRule="auto"/>
       </w:pPr>
-      <w:r>
-        <w:t>I actually think we should add to this doc as we go. It's good to periodically read through the whole thing to make sure it's consistent, and that is much easier if it's in a single doc. If we are writing them in separate docs, then we have to go through each of those to try and see if everything is consistent. Also, this doc will be consistently changing throughout the semester until we deliver it. I don't think there will be a solid way to call a section "done" and then migrate it into this doc. Also, we will want some sort of revision history - and doing it all in separate docs makes that harder as well.</w:t>
-      </w:r>
-    </w:p>
-  </w:comment>
-  <w:comment w:id="8" w:author="William D" w:date="2017-04-04T13:07:00Z" w:initials="WD">
-    <w:p>
-      <w:pPr>
-        <w:pStyle w:val="CommentText"/>
-      </w:pPr>
-      <w:r>
-        <w:rPr>
-          <w:rStyle w:val="CommentReference"/>
-        </w:rPr>
-        <w:annotationRef/>
-      </w:r>
-      <w:r>
-        <w:t>Are we including the vision and scope document in the SRS, or maintaining as a separate document?</w:t>
-      </w:r>
-    </w:p>
-  </w:comment>
-  <w:comment w:id="13" w:author="Will Dob" w:date="2017-03-26T23:24:00Z" w:initials="">
+    </w:p>
     <w:p>
       <w:pPr>
         <w:widowControl w:val="0"/>
         <w:spacing w:line="240" w:lineRule="auto"/>
       </w:pPr>
       <w:r>
-        <w:t>I believe we learned they will use google chrome as their web browser.  But I am not sure if other departments use other web browsers.  Also do we know what versions to support?</w:t>
+        <w:t>From 3/2: Ron: I was directed by Radimsky to ask Mike Wimple about faculty department office computer configurations. They are currently all running Windows 7 and use Chrome as the default browser. They are planning to upgrade to Windows 10 over the summer, but will stick with Chrome as the default browser.</w:t>
       </w:r>
     </w:p>
   </w:comment>
-  <w:comment w:id="14" w:author="Ron Lewis" w:date="2017-03-26T23:24:00Z" w:initials="">
+  <w:comment w:id="14" w:author="William D" w:date="2017-04-04T12:46:00Z" w:initials="WD">
+    <w:p>
+      <w:pPr>
+        <w:pStyle w:val="CommentText"/>
+      </w:pPr>
+      <w:r>
+        <w:rPr>
+          <w:rStyle w:val="CommentReference"/>
+        </w:rPr>
+        <w:annotationRef/>
+      </w:r>
+      <w:r>
+        <w:t>Do we need to mention these constraints?  Or are they even constraints?</w:t>
+      </w:r>
+    </w:p>
+  </w:comment>
+  <w:comment w:id="55" w:author="Will Dob" w:date="2017-03-26T23:30:00Z" w:initials="">
     <w:p>
       <w:pPr>
         <w:widowControl w:val="0"/>
         <w:spacing w:line="240" w:lineRule="auto"/>
       </w:pPr>
       <w:r>
-        <w:t xml:space="preserve">I believe Mike Wimple actually handles the computer setups in all department offices, so we can probably use this information for all departments pretty reliably. I'm copy/pasting from </w:t>
-      </w:r>
-      <w:proofErr w:type="spellStart"/>
-      <w:r>
-        <w:t>GroupMe</w:t>
-      </w:r>
-      <w:proofErr w:type="spellEnd"/>
-      <w:r>
-        <w:t xml:space="preserve"> to bring over the relevant information. I think since the OS are pretty recent, we can probably assume </w:t>
-      </w:r>
-      <w:proofErr w:type="spellStart"/>
-      <w:r>
-        <w:t>its</w:t>
-      </w:r>
-      <w:proofErr w:type="spellEnd"/>
-      <w:r>
-        <w:t xml:space="preserve"> the most recent version of Chrome. It's usually set to auto update.</w:t>
-      </w:r>
-    </w:p>
+        <w:t>I think we agreed on the admin resetting a password and the system emails the person a change password link?</w:t>
+      </w:r>
+    </w:p>
+  </w:comment>
+  <w:comment w:id="56" w:author="Ron Lewis" w:date="2017-03-26T23:30:00Z" w:initials="">
     <w:p>
       <w:pPr>
         <w:widowControl w:val="0"/>
         <w:spacing w:line="240" w:lineRule="auto"/>
       </w:pPr>
-    </w:p>
+      <w:r>
+        <w:t>Yep. This reflects it pretty well for now. We might consider changing the wording to make it more clear exactly what the process is. I need to read the details about this section in the book.</w:t>
+      </w:r>
+    </w:p>
+  </w:comment>
+  <w:comment w:id="57" w:author="Marryum Jamal" w:date="2017-03-26T20:40:00Z" w:initials="MJ">
+    <w:p>
+      <w:pPr>
+        <w:pStyle w:val="CommentText"/>
+      </w:pPr>
+      <w:r>
+        <w:rPr>
+          <w:rStyle w:val="CommentReference"/>
+        </w:rPr>
+        <w:annotationRef/>
+      </w:r>
+      <w:r>
+        <w:t>How about the rewording in the parenthesis?</w:t>
+      </w:r>
+    </w:p>
+    <w:p>
+      <w:pPr>
+        <w:pStyle w:val="CommentText"/>
+      </w:pPr>
+    </w:p>
+  </w:comment>
+  <w:comment w:id="60" w:author="Omar Tapia" w:date="2017-03-13T04:26:00Z" w:initials="">
     <w:p>
       <w:pPr>
         <w:widowControl w:val="0"/>
         <w:spacing w:line="240" w:lineRule="auto"/>
       </w:pPr>
       <w:r>
-        <w:t>From 3/2: Ron: I was directed by Radimsky to ask Mike Wimple about faculty department office computer configurations. They are currently all running Windows 7 and use Chrome as the default browser. They are planning to upgrade to Windows 10 over the summer, but will stick with Chrome as the default browser.</w:t>
+        <w:t>from Quality Attributes Doc</w:t>
       </w:r>
     </w:p>
   </w:comment>
-  <w:comment w:id="16" w:author="William D" w:date="2017-04-04T12:46:00Z" w:initials="WD">
-    <w:p>
-      <w:pPr>
-        <w:pStyle w:val="CommentText"/>
-      </w:pPr>
-      <w:r>
-        <w:rPr>
-          <w:rStyle w:val="CommentReference"/>
-        </w:rPr>
-        <w:annotationRef/>
-      </w:r>
-      <w:r>
-        <w:t>Do we need to mention these constraints?  Or are they even constraints?</w:t>
-      </w:r>
-    </w:p>
-  </w:comment>
-  <w:comment w:id="57" w:author="Will Dob" w:date="2017-03-26T23:30:00Z" w:initials="">
-    <w:p>
-      <w:pPr>
-        <w:widowControl w:val="0"/>
-        <w:spacing w:line="240" w:lineRule="auto"/>
-      </w:pPr>
-      <w:r>
-        <w:t>I think we agreed on the admin resetting a password and the system emails the person a change password link?</w:t>
-      </w:r>
-    </w:p>
-  </w:comment>
-  <w:comment w:id="58" w:author="Ron Lewis" w:date="2017-03-26T23:30:00Z" w:initials="">
-    <w:p>
-      <w:pPr>
-        <w:widowControl w:val="0"/>
-        <w:spacing w:line="240" w:lineRule="auto"/>
-      </w:pPr>
-      <w:r>
-        <w:t>Yep. This reflects it pretty well for now. We might consider changing the wording to make it more clear exactly what the process is. I need to read the details about this section in the book.</w:t>
-      </w:r>
-    </w:p>
-  </w:comment>
-  <w:comment w:id="59" w:author="Marryum Jamal" w:date="2017-03-26T20:40:00Z" w:initials="MJ">
-    <w:p>
-      <w:pPr>
-        <w:pStyle w:val="CommentText"/>
-      </w:pPr>
-      <w:r>
-        <w:rPr>
-          <w:rStyle w:val="CommentReference"/>
-        </w:rPr>
-        <w:annotationRef/>
-      </w:r>
-      <w:r>
-        <w:t>How about the rewording in the parenthesis?</w:t>
-      </w:r>
-    </w:p>
-    <w:p>
-      <w:pPr>
-        <w:pStyle w:val="CommentText"/>
-      </w:pPr>
-    </w:p>
-  </w:comment>
-  <w:comment w:id="62" w:author="Omar Tapia" w:date="2017-03-13T04:26:00Z" w:initials="">
-    <w:p>
-      <w:pPr>
-        <w:widowControl w:val="0"/>
-        <w:spacing w:line="240" w:lineRule="auto"/>
-      </w:pPr>
-      <w:r>
-        <w:t>from Quality Attributes Doc</w:t>
-      </w:r>
-    </w:p>
-  </w:comment>
-  <w:comment w:id="70" w:author="William D" w:date="2017-04-04T13:01:00Z" w:initials="WD">
+  <w:comment w:id="68" w:author="William D" w:date="2017-04-04T13:01:00Z" w:initials="WD">
     <w:p>
       <w:pPr>
         <w:pStyle w:val="CommentText"/>
@@ -6241,9 +6808,6 @@
 
 <file path=word/commentsExtended.xml><?xml version="1.0" encoding="utf-8"?>
 <w15:commentsEx xmlns:wpc="http://schemas.microsoft.com/office/word/2010/wordprocessingCanvas" xmlns:cx="http://schemas.microsoft.com/office/drawing/2014/chartex" xmlns:cx1="http://schemas.microsoft.com/office/drawing/2015/9/8/chartex" xmlns:cx2="http://schemas.microsoft.com/office/drawing/2015/10/21/chartex" xmlns:cx3="http://schemas.microsoft.com/office/drawing/2016/5/9/chartex" xmlns:cx4="http://schemas.microsoft.com/office/drawing/2016/5/10/chartex" xmlns:cx5="http://schemas.microsoft.com/office/drawing/2016/5/11/chartex" xmlns:mc="http://schemas.openxmlformats.org/markup-compatibility/2006" xmlns:o="urn:schemas-microsoft-com:office:office" xmlns:r="http://schemas.openxmlformats.org/officeDocument/2006/relationships" xmlns:m="http://schemas.openxmlformats.org/officeDocument/2006/math" xmlns:v="urn:schemas-microsoft-com:vml" xmlns:wp14="http://schemas.microsoft.com/office/word/2010/wordprocessingDrawing" xmlns:wp="http://schemas.openxmlformats.org/drawingml/2006/wordprocessingDrawing" xmlns:w10="urn:schemas-microsoft-com:office:word" xmlns:w="http://schemas.openxmlformats.org/wordprocessingml/2006/main" xmlns:w14="http://schemas.microsoft.com/office/word/2010/wordml" xmlns:w15="http://schemas.microsoft.com/office/word/2012/wordml" xmlns:w16se="http://schemas.microsoft.com/office/word/2015/wordml/symex" xmlns:wpg="http://schemas.microsoft.com/office/word/2010/wordprocessingGroup" xmlns:wpi="http://schemas.microsoft.com/office/word/2010/wordprocessingInk" xmlns:wne="http://schemas.microsoft.com/office/word/2006/wordml" xmlns:wps="http://schemas.microsoft.com/office/word/2010/wordprocessingShape" mc:Ignorable="w14 w15 w16se wp14">
-  <w15:commentEx w15:paraId="58AD96EE" w15:done="0"/>
-  <w15:commentEx w15:paraId="16840646" w15:done="0"/>
-  <w15:commentEx w15:paraId="61F16ECA" w15:done="0"/>
   <w15:commentEx w15:paraId="49AFB194" w15:done="0"/>
   <w15:commentEx w15:paraId="0634208A" w15:done="0"/>
   <w15:commentEx w15:paraId="41C47C55" w15:done="0"/>
@@ -7137,11 +7701,11 @@
 
 <file path=word/people.xml><?xml version="1.0" encoding="utf-8"?>
 <w15:people xmlns:wpc="http://schemas.microsoft.com/office/word/2010/wordprocessingCanvas" xmlns:cx="http://schemas.microsoft.com/office/drawing/2014/chartex" xmlns:cx1="http://schemas.microsoft.com/office/drawing/2015/9/8/chartex" xmlns:cx2="http://schemas.microsoft.com/office/drawing/2015/10/21/chartex" xmlns:cx3="http://schemas.microsoft.com/office/drawing/2016/5/9/chartex" xmlns:cx4="http://schemas.microsoft.com/office/drawing/2016/5/10/chartex" xmlns:cx5="http://schemas.microsoft.com/office/drawing/2016/5/11/chartex" xmlns:mc="http://schemas.openxmlformats.org/markup-compatibility/2006" xmlns:o="urn:schemas-microsoft-com:office:office" xmlns:r="http://schemas.openxmlformats.org/officeDocument/2006/relationships" xmlns:m="http://schemas.openxmlformats.org/officeDocument/2006/math" xmlns:v="urn:schemas-microsoft-com:vml" xmlns:wp14="http://schemas.microsoft.com/office/word/2010/wordprocessingDrawing" xmlns:wp="http://schemas.openxmlformats.org/drawingml/2006/wordprocessingDrawing" xmlns:w10="urn:schemas-microsoft-com:office:word" xmlns:w="http://schemas.openxmlformats.org/wordprocessingml/2006/main" xmlns:w14="http://schemas.microsoft.com/office/word/2010/wordml" xmlns:w15="http://schemas.microsoft.com/office/word/2012/wordml" xmlns:w16se="http://schemas.microsoft.com/office/word/2015/wordml/symex" xmlns:wpg="http://schemas.microsoft.com/office/word/2010/wordprocessingGroup" xmlns:wpi="http://schemas.microsoft.com/office/word/2010/wordprocessingInk" xmlns:wne="http://schemas.microsoft.com/office/word/2006/wordml" xmlns:wps="http://schemas.microsoft.com/office/word/2010/wordprocessingShape" mc:Ignorable="w14 w15 w16se wp14">
+  <w15:person w15:author="William D">
+    <w15:presenceInfo w15:providerId="Windows Live" w15:userId="82861fdd71f42723"/>
+  </w15:person>
   <w15:person w15:author="Ron Lewis">
     <w15:presenceInfo w15:providerId="Windows Live" w15:userId="c0475cda9de38270"/>
-  </w15:person>
-  <w15:person w15:author="William D">
-    <w15:presenceInfo w15:providerId="Windows Live" w15:userId="82861fdd71f42723"/>
   </w15:person>
   <w15:person w15:author="Marryum Jamal">
     <w15:presenceInfo w15:providerId="Windows Live" w15:userId="ca536e78036d8f5e"/>
@@ -7870,6 +8434,23 @@
       <w:u w:val="single"/>
     </w:rPr>
   </w:style>
+  <w:style w:type="paragraph" w:styleId="NormalWeb">
+    <w:name w:val="Normal (Web)"/>
+    <w:basedOn w:val="Normal"/>
+    <w:uiPriority w:val="99"/>
+    <w:semiHidden/>
+    <w:unhideWhenUsed/>
+    <w:rsid w:val="00DF4173"/>
+    <w:pPr>
+      <w:spacing w:before="100" w:beforeAutospacing="1" w:after="100" w:afterAutospacing="1" w:line="240" w:lineRule="auto"/>
+    </w:pPr>
+    <w:rPr>
+      <w:rFonts w:ascii="Times New Roman" w:eastAsia="Times New Roman" w:hAnsi="Times New Roman" w:cs="Times New Roman"/>
+      <w:color w:val="auto"/>
+      <w:sz w:val="24"/>
+      <w:szCs w:val="24"/>
+    </w:rPr>
+  </w:style>
 </w:styles>
 </file>
 
@@ -8139,7 +8720,7 @@
 </file>
 
 <file path=customXml/itemProps1.xml><?xml version="1.0" encoding="utf-8"?>
-<ds:datastoreItem xmlns:ds="http://schemas.openxmlformats.org/officeDocument/2006/customXml" ds:itemID="{AD13CA36-B5AD-4E36-B3A2-93EBB31024E3}">
+<ds:datastoreItem xmlns:ds="http://schemas.openxmlformats.org/officeDocument/2006/customXml" ds:itemID="{741E46AD-4FE9-46C5-AD60-F2EA74FAE49C}">
   <ds:schemaRefs>
     <ds:schemaRef ds:uri="http://schemas.openxmlformats.org/officeDocument/2006/bibliography"/>
   </ds:schemaRefs>

</xml_diff>

<commit_message>
Completed section 7, and moved to main doc
</commit_message>
<xml_diff>
--- a/SoftwareRequirementsSpecification.docx
+++ b/SoftwareRequirementsSpecification.docx
@@ -1,6 +1,6 @@
 
 <file path=word/document.xml><?xml version="1.0" encoding="utf-8"?>
-<w:document xmlns:wpc="http://schemas.microsoft.com/office/word/2010/wordprocessingCanvas" xmlns:cx="http://schemas.microsoft.com/office/drawing/2014/chartex" xmlns:cx1="http://schemas.microsoft.com/office/drawing/2015/9/8/chartex" xmlns:cx2="http://schemas.microsoft.com/office/drawing/2015/10/21/chartex" xmlns:cx3="http://schemas.microsoft.com/office/drawing/2016/5/9/chartex" xmlns:cx4="http://schemas.microsoft.com/office/drawing/2016/5/10/chartex" xmlns:cx5="http://schemas.microsoft.com/office/drawing/2016/5/11/chartex" xmlns:mc="http://schemas.openxmlformats.org/markup-compatibility/2006" xmlns:o="urn:schemas-microsoft-com:office:office" xmlns:r="http://schemas.openxmlformats.org/officeDocument/2006/relationships" xmlns:m="http://schemas.openxmlformats.org/officeDocument/2006/math" xmlns:v="urn:schemas-microsoft-com:vml" xmlns:wp14="http://schemas.microsoft.com/office/word/2010/wordprocessingDrawing" xmlns:wp="http://schemas.openxmlformats.org/drawingml/2006/wordprocessingDrawing" xmlns:w10="urn:schemas-microsoft-com:office:word" xmlns:w="http://schemas.openxmlformats.org/wordprocessingml/2006/main" xmlns:w14="http://schemas.microsoft.com/office/word/2010/wordml" xmlns:w15="http://schemas.microsoft.com/office/word/2012/wordml" xmlns:w16se="http://schemas.microsoft.com/office/word/2015/wordml/symex" xmlns:wpg="http://schemas.microsoft.com/office/word/2010/wordprocessingGroup" xmlns:wpi="http://schemas.microsoft.com/office/word/2010/wordprocessingInk" xmlns:wne="http://schemas.microsoft.com/office/word/2006/wordml" xmlns:wps="http://schemas.microsoft.com/office/word/2010/wordprocessingShape" mc:Ignorable="w14 w15 w16se wp14">
+<w:document xmlns:wpc="http://schemas.microsoft.com/office/word/2010/wordprocessingCanvas" xmlns:cx="http://schemas.microsoft.com/office/drawing/2014/chartex" xmlns:cx1="http://schemas.microsoft.com/office/drawing/2015/9/8/chartex" xmlns:cx2="http://schemas.microsoft.com/office/drawing/2015/10/21/chartex" xmlns:cx3="http://schemas.microsoft.com/office/drawing/2016/5/9/chartex" xmlns:cx4="http://schemas.microsoft.com/office/drawing/2016/5/10/chartex" xmlns:cx5="http://schemas.microsoft.com/office/drawing/2016/5/11/chartex" xmlns:cx6="http://schemas.microsoft.com/office/drawing/2016/5/12/chartex" xmlns:cx7="http://schemas.microsoft.com/office/drawing/2016/5/13/chartex" xmlns:cx8="http://schemas.microsoft.com/office/drawing/2016/5/14/chartex" xmlns:mc="http://schemas.openxmlformats.org/markup-compatibility/2006" xmlns:o="urn:schemas-microsoft-com:office:office" xmlns:r="http://schemas.openxmlformats.org/officeDocument/2006/relationships" xmlns:m="http://schemas.openxmlformats.org/officeDocument/2006/math" xmlns:v="urn:schemas-microsoft-com:vml" xmlns:wp14="http://schemas.microsoft.com/office/word/2010/wordprocessingDrawing" xmlns:wp="http://schemas.openxmlformats.org/drawingml/2006/wordprocessingDrawing" xmlns:w10="urn:schemas-microsoft-com:office:word" xmlns:w="http://schemas.openxmlformats.org/wordprocessingml/2006/main" xmlns:w14="http://schemas.microsoft.com/office/word/2010/wordml" xmlns:w15="http://schemas.microsoft.com/office/word/2012/wordml" xmlns:w16se="http://schemas.microsoft.com/office/word/2015/wordml/symex" xmlns:wpg="http://schemas.microsoft.com/office/word/2010/wordprocessingGroup" xmlns:wpi="http://schemas.microsoft.com/office/word/2010/wordprocessingInk" xmlns:wne="http://schemas.microsoft.com/office/word/2006/wordml" xmlns:wps="http://schemas.microsoft.com/office/word/2010/wordprocessingShape" mc:Ignorable="w14 w15 w16se wp14">
   <w:body>
     <w:p>
       <w:pPr>
@@ -260,8 +260,6 @@
         </w:rPr>
         <w:t xml:space="preserve"> System</w:t>
       </w:r>
-      <w:bookmarkStart w:id="0" w:name="_GoBack"/>
-      <w:bookmarkEnd w:id="0"/>
     </w:p>
     <w:p>
       <w:pPr>
@@ -321,7 +319,7 @@
           <w:rFonts w:eastAsia="Times New Roman"/>
         </w:rPr>
         <w:pict w14:anchorId="1CEA4AF7">
-          <v:rect id="_x0000_i1026" style="width:0;height:1.5pt" o:hralign="center" o:hrstd="t" o:hr="t" fillcolor="#a0a0a0" stroked="f"/>
+          <v:rect id="_x0000_i1025" style="width:0;height:1.5pt" o:hralign="center" o:hrstd="t" o:hr="t" fillcolor="#a0a0a0" stroked="f"/>
         </w:pict>
       </w:r>
     </w:p>
@@ -704,7 +702,7 @@
           <w:r>
             <w:fldChar w:fldCharType="separate"/>
           </w:r>
-          <w:hyperlink w:anchor="_Toc479328522" w:history="1">
+          <w:hyperlink w:anchor="_Toc480358901" w:history="1">
             <w:r>
               <w:rPr>
                 <w:rStyle w:val="Hyperlink"/>
@@ -731,7 +729,7 @@
                 <w:noProof/>
                 <w:webHidden/>
               </w:rPr>
-              <w:instrText xml:space="preserve"> PAGEREF _Toc479328522 \h </w:instrText>
+              <w:instrText xml:space="preserve"> PAGEREF _Toc480358901 \h </w:instrText>
             </w:r>
             <w:r>
               <w:rPr>
@@ -774,7 +772,7 @@
               <w:color w:val="auto"/>
             </w:rPr>
           </w:pPr>
-          <w:hyperlink w:anchor="_Toc479328523" w:history="1">
+          <w:hyperlink w:anchor="_Toc480358902" w:history="1">
             <w:r>
               <w:rPr>
                 <w:rStyle w:val="Hyperlink"/>
@@ -801,7 +799,7 @@
                 <w:noProof/>
                 <w:webHidden/>
               </w:rPr>
-              <w:instrText xml:space="preserve"> PAGEREF _Toc479328523 \h </w:instrText>
+              <w:instrText xml:space="preserve"> PAGEREF _Toc480358902 \h </w:instrText>
             </w:r>
             <w:r>
               <w:rPr>
@@ -844,7 +842,7 @@
               <w:color w:val="auto"/>
             </w:rPr>
           </w:pPr>
-          <w:hyperlink w:anchor="_Toc479328524" w:history="1">
+          <w:hyperlink w:anchor="_Toc480358903" w:history="1">
             <w:r>
               <w:rPr>
                 <w:rStyle w:val="Hyperlink"/>
@@ -871,7 +869,7 @@
                 <w:noProof/>
                 <w:webHidden/>
               </w:rPr>
-              <w:instrText xml:space="preserve"> PAGEREF _Toc479328524 \h </w:instrText>
+              <w:instrText xml:space="preserve"> PAGEREF _Toc480358903 \h </w:instrText>
             </w:r>
             <w:r>
               <w:rPr>
@@ -914,7 +912,7 @@
               <w:color w:val="auto"/>
             </w:rPr>
           </w:pPr>
-          <w:hyperlink w:anchor="_Toc479328525" w:history="1">
+          <w:hyperlink w:anchor="_Toc480358904" w:history="1">
             <w:r>
               <w:rPr>
                 <w:rStyle w:val="Hyperlink"/>
@@ -941,7 +939,7 @@
                 <w:noProof/>
                 <w:webHidden/>
               </w:rPr>
-              <w:instrText xml:space="preserve"> PAGEREF _Toc479328525 \h </w:instrText>
+              <w:instrText xml:space="preserve"> PAGEREF _Toc480358904 \h </w:instrText>
             </w:r>
             <w:r>
               <w:rPr>
@@ -984,7 +982,7 @@
               <w:color w:val="auto"/>
             </w:rPr>
           </w:pPr>
-          <w:hyperlink w:anchor="_Toc479328526" w:history="1">
+          <w:hyperlink w:anchor="_Toc480358905" w:history="1">
             <w:r>
               <w:rPr>
                 <w:rStyle w:val="Hyperlink"/>
@@ -1011,7 +1009,7 @@
                 <w:noProof/>
                 <w:webHidden/>
               </w:rPr>
-              <w:instrText xml:space="preserve"> PAGEREF _Toc479328526 \h </w:instrText>
+              <w:instrText xml:space="preserve"> PAGEREF _Toc480358905 \h </w:instrText>
             </w:r>
             <w:r>
               <w:rPr>
@@ -1054,7 +1052,7 @@
               <w:color w:val="auto"/>
             </w:rPr>
           </w:pPr>
-          <w:hyperlink w:anchor="_Toc479328527" w:history="1">
+          <w:hyperlink w:anchor="_Toc480358906" w:history="1">
             <w:r>
               <w:rPr>
                 <w:rStyle w:val="Hyperlink"/>
@@ -1081,7 +1079,7 @@
                 <w:noProof/>
                 <w:webHidden/>
               </w:rPr>
-              <w:instrText xml:space="preserve"> PAGEREF _Toc479328527 \h </w:instrText>
+              <w:instrText xml:space="preserve"> PAGEREF _Toc480358906 \h </w:instrText>
             </w:r>
             <w:r>
               <w:rPr>
@@ -1124,7 +1122,7 @@
               <w:color w:val="auto"/>
             </w:rPr>
           </w:pPr>
-          <w:hyperlink w:anchor="_Toc479328528" w:history="1">
+          <w:hyperlink w:anchor="_Toc480358907" w:history="1">
             <w:r>
               <w:rPr>
                 <w:rStyle w:val="Hyperlink"/>
@@ -1151,7 +1149,7 @@
                 <w:noProof/>
                 <w:webHidden/>
               </w:rPr>
-              <w:instrText xml:space="preserve"> PAGEREF _Toc479328528 \h </w:instrText>
+              <w:instrText xml:space="preserve"> PAGEREF _Toc480358907 \h </w:instrText>
             </w:r>
             <w:r>
               <w:rPr>
@@ -1194,7 +1192,7 @@
               <w:color w:val="auto"/>
             </w:rPr>
           </w:pPr>
-          <w:hyperlink w:anchor="_Toc479328529" w:history="1">
+          <w:hyperlink w:anchor="_Toc480358908" w:history="1">
             <w:r>
               <w:rPr>
                 <w:rStyle w:val="Hyperlink"/>
@@ -1221,7 +1219,7 @@
                 <w:noProof/>
                 <w:webHidden/>
               </w:rPr>
-              <w:instrText xml:space="preserve"> PAGEREF _Toc479328529 \h </w:instrText>
+              <w:instrText xml:space="preserve"> PAGEREF _Toc480358908 \h </w:instrText>
             </w:r>
             <w:r>
               <w:rPr>
@@ -1264,7 +1262,7 @@
               <w:color w:val="auto"/>
             </w:rPr>
           </w:pPr>
-          <w:hyperlink w:anchor="_Toc479328530" w:history="1">
+          <w:hyperlink w:anchor="_Toc480358909" w:history="1">
             <w:r>
               <w:rPr>
                 <w:rStyle w:val="Hyperlink"/>
@@ -1291,7 +1289,7 @@
                 <w:noProof/>
                 <w:webHidden/>
               </w:rPr>
-              <w:instrText xml:space="preserve"> PAGEREF _Toc479328530 \h </w:instrText>
+              <w:instrText xml:space="preserve"> PAGEREF _Toc480358909 \h </w:instrText>
             </w:r>
             <w:r>
               <w:rPr>
@@ -1334,7 +1332,7 @@
               <w:color w:val="auto"/>
             </w:rPr>
           </w:pPr>
-          <w:hyperlink w:anchor="_Toc479328531" w:history="1">
+          <w:hyperlink w:anchor="_Toc480358910" w:history="1">
             <w:r>
               <w:rPr>
                 <w:rStyle w:val="Hyperlink"/>
@@ -1361,7 +1359,7 @@
                 <w:noProof/>
                 <w:webHidden/>
               </w:rPr>
-              <w:instrText xml:space="preserve"> PAGEREF _Toc479328531 \h </w:instrText>
+              <w:instrText xml:space="preserve"> PAGEREF _Toc480358910 \h </w:instrText>
             </w:r>
             <w:r>
               <w:rPr>
@@ -1404,7 +1402,7 @@
               <w:color w:val="auto"/>
             </w:rPr>
           </w:pPr>
-          <w:hyperlink w:anchor="_Toc479328532" w:history="1">
+          <w:hyperlink w:anchor="_Toc480358911" w:history="1">
             <w:r>
               <w:rPr>
                 <w:rStyle w:val="Hyperlink"/>
@@ -1431,7 +1429,7 @@
                 <w:noProof/>
                 <w:webHidden/>
               </w:rPr>
-              <w:instrText xml:space="preserve"> PAGEREF _Toc479328532 \h </w:instrText>
+              <w:instrText xml:space="preserve"> PAGEREF _Toc480358911 \h </w:instrText>
             </w:r>
             <w:r>
               <w:rPr>
@@ -1474,7 +1472,7 @@
               <w:color w:val="auto"/>
             </w:rPr>
           </w:pPr>
-          <w:hyperlink w:anchor="_Toc479328533" w:history="1">
+          <w:hyperlink w:anchor="_Toc480358912" w:history="1">
             <w:r>
               <w:rPr>
                 <w:rStyle w:val="Hyperlink"/>
@@ -1501,7 +1499,7 @@
                 <w:noProof/>
                 <w:webHidden/>
               </w:rPr>
-              <w:instrText xml:space="preserve"> PAGEREF _Toc479328533 \h </w:instrText>
+              <w:instrText xml:space="preserve"> PAGEREF _Toc480358912 \h </w:instrText>
             </w:r>
             <w:r>
               <w:rPr>
@@ -1544,7 +1542,7 @@
               <w:color w:val="auto"/>
             </w:rPr>
           </w:pPr>
-          <w:hyperlink w:anchor="_Toc479328534" w:history="1">
+          <w:hyperlink w:anchor="_Toc480358913" w:history="1">
             <w:r>
               <w:rPr>
                 <w:rStyle w:val="Hyperlink"/>
@@ -1571,7 +1569,7 @@
                 <w:noProof/>
                 <w:webHidden/>
               </w:rPr>
-              <w:instrText xml:space="preserve"> PAGEREF _Toc479328534 \h </w:instrText>
+              <w:instrText xml:space="preserve"> PAGEREF _Toc480358913 \h </w:instrText>
             </w:r>
             <w:r>
               <w:rPr>
@@ -1614,7 +1612,7 @@
               <w:color w:val="auto"/>
             </w:rPr>
           </w:pPr>
-          <w:hyperlink w:anchor="_Toc479328535" w:history="1">
+          <w:hyperlink w:anchor="_Toc480358914" w:history="1">
             <w:r>
               <w:rPr>
                 <w:rStyle w:val="Hyperlink"/>
@@ -1641,7 +1639,7 @@
                 <w:noProof/>
                 <w:webHidden/>
               </w:rPr>
-              <w:instrText xml:space="preserve"> PAGEREF _Toc479328535 \h </w:instrText>
+              <w:instrText xml:space="preserve"> PAGEREF _Toc480358914 \h </w:instrText>
             </w:r>
             <w:r>
               <w:rPr>
@@ -1684,7 +1682,7 @@
               <w:color w:val="auto"/>
             </w:rPr>
           </w:pPr>
-          <w:hyperlink w:anchor="_Toc479328536" w:history="1">
+          <w:hyperlink w:anchor="_Toc480358915" w:history="1">
             <w:r>
               <w:rPr>
                 <w:rStyle w:val="Hyperlink"/>
@@ -1711,7 +1709,7 @@
                 <w:noProof/>
                 <w:webHidden/>
               </w:rPr>
-              <w:instrText xml:space="preserve"> PAGEREF _Toc479328536 \h </w:instrText>
+              <w:instrText xml:space="preserve"> PAGEREF _Toc480358915 \h </w:instrText>
             </w:r>
             <w:r>
               <w:rPr>
@@ -1754,7 +1752,7 @@
               <w:color w:val="auto"/>
             </w:rPr>
           </w:pPr>
-          <w:hyperlink w:anchor="_Toc479328537" w:history="1">
+          <w:hyperlink w:anchor="_Toc480358916" w:history="1">
             <w:r>
               <w:rPr>
                 <w:rStyle w:val="Hyperlink"/>
@@ -1781,7 +1779,7 @@
                 <w:noProof/>
                 <w:webHidden/>
               </w:rPr>
-              <w:instrText xml:space="preserve"> PAGEREF _Toc479328537 \h </w:instrText>
+              <w:instrText xml:space="preserve"> PAGEREF _Toc480358916 \h </w:instrText>
             </w:r>
             <w:r>
               <w:rPr>
@@ -1824,7 +1822,7 @@
               <w:color w:val="auto"/>
             </w:rPr>
           </w:pPr>
-          <w:hyperlink w:anchor="_Toc479328538" w:history="1">
+          <w:hyperlink w:anchor="_Toc480358917" w:history="1">
             <w:r>
               <w:rPr>
                 <w:rStyle w:val="Hyperlink"/>
@@ -1851,7 +1849,7 @@
                 <w:noProof/>
                 <w:webHidden/>
               </w:rPr>
-              <w:instrText xml:space="preserve"> PAGEREF _Toc479328538 \h </w:instrText>
+              <w:instrText xml:space="preserve"> PAGEREF _Toc480358917 \h </w:instrText>
             </w:r>
             <w:r>
               <w:rPr>
@@ -1894,7 +1892,7 @@
               <w:color w:val="auto"/>
             </w:rPr>
           </w:pPr>
-          <w:hyperlink w:anchor="_Toc479328539" w:history="1">
+          <w:hyperlink w:anchor="_Toc480358918" w:history="1">
             <w:r>
               <w:rPr>
                 <w:rStyle w:val="Hyperlink"/>
@@ -1921,7 +1919,7 @@
                 <w:noProof/>
                 <w:webHidden/>
               </w:rPr>
-              <w:instrText xml:space="preserve"> PAGEREF _Toc479328539 \h </w:instrText>
+              <w:instrText xml:space="preserve"> PAGEREF _Toc480358918 \h </w:instrText>
             </w:r>
             <w:r>
               <w:rPr>
@@ -1964,7 +1962,7 @@
               <w:color w:val="auto"/>
             </w:rPr>
           </w:pPr>
-          <w:hyperlink w:anchor="_Toc479328540" w:history="1">
+          <w:hyperlink w:anchor="_Toc480358919" w:history="1">
             <w:r>
               <w:rPr>
                 <w:rStyle w:val="Hyperlink"/>
@@ -1991,7 +1989,7 @@
                 <w:noProof/>
                 <w:webHidden/>
               </w:rPr>
-              <w:instrText xml:space="preserve"> PAGEREF _Toc479328540 \h </w:instrText>
+              <w:instrText xml:space="preserve"> PAGEREF _Toc480358919 \h </w:instrText>
             </w:r>
             <w:r>
               <w:rPr>
@@ -2034,7 +2032,7 @@
               <w:color w:val="auto"/>
             </w:rPr>
           </w:pPr>
-          <w:hyperlink w:anchor="_Toc479328541" w:history="1">
+          <w:hyperlink w:anchor="_Toc480358920" w:history="1">
             <w:r>
               <w:rPr>
                 <w:rStyle w:val="Hyperlink"/>
@@ -2061,7 +2059,7 @@
                 <w:noProof/>
                 <w:webHidden/>
               </w:rPr>
-              <w:instrText xml:space="preserve"> PAGEREF _Toc479328541 \h </w:instrText>
+              <w:instrText xml:space="preserve"> PAGEREF _Toc480358920 \h </w:instrText>
             </w:r>
             <w:r>
               <w:rPr>
@@ -2104,7 +2102,7 @@
               <w:color w:val="auto"/>
             </w:rPr>
           </w:pPr>
-          <w:hyperlink w:anchor="_Toc479328542" w:history="1">
+          <w:hyperlink w:anchor="_Toc480358921" w:history="1">
             <w:r>
               <w:rPr>
                 <w:rStyle w:val="Hyperlink"/>
@@ -2131,7 +2129,7 @@
                 <w:noProof/>
                 <w:webHidden/>
               </w:rPr>
-              <w:instrText xml:space="preserve"> PAGEREF _Toc479328542 \h </w:instrText>
+              <w:instrText xml:space="preserve"> PAGEREF _Toc480358921 \h </w:instrText>
             </w:r>
             <w:r>
               <w:rPr>
@@ -2174,7 +2172,7 @@
               <w:color w:val="auto"/>
             </w:rPr>
           </w:pPr>
-          <w:hyperlink w:anchor="_Toc479328543" w:history="1">
+          <w:hyperlink w:anchor="_Toc480358922" w:history="1">
             <w:r>
               <w:rPr>
                 <w:rStyle w:val="Hyperlink"/>
@@ -2201,7 +2199,7 @@
                 <w:noProof/>
                 <w:webHidden/>
               </w:rPr>
-              <w:instrText xml:space="preserve"> PAGEREF _Toc479328543 \h </w:instrText>
+              <w:instrText xml:space="preserve"> PAGEREF _Toc480358922 \h </w:instrText>
             </w:r>
             <w:r>
               <w:rPr>
@@ -2244,7 +2242,7 @@
               <w:color w:val="auto"/>
             </w:rPr>
           </w:pPr>
-          <w:hyperlink w:anchor="_Toc479328544" w:history="1">
+          <w:hyperlink w:anchor="_Toc480358923" w:history="1">
             <w:r>
               <w:rPr>
                 <w:rStyle w:val="Hyperlink"/>
@@ -2271,7 +2269,7 @@
                 <w:noProof/>
                 <w:webHidden/>
               </w:rPr>
-              <w:instrText xml:space="preserve"> PAGEREF _Toc479328544 \h </w:instrText>
+              <w:instrText xml:space="preserve"> PAGEREF _Toc480358923 \h </w:instrText>
             </w:r>
             <w:r>
               <w:rPr>
@@ -2314,7 +2312,7 @@
               <w:color w:val="auto"/>
             </w:rPr>
           </w:pPr>
-          <w:hyperlink w:anchor="_Toc479328545" w:history="1">
+          <w:hyperlink w:anchor="_Toc480358924" w:history="1">
             <w:r>
               <w:rPr>
                 <w:rStyle w:val="Hyperlink"/>
@@ -2341,7 +2339,7 @@
                 <w:noProof/>
                 <w:webHidden/>
               </w:rPr>
-              <w:instrText xml:space="preserve"> PAGEREF _Toc479328545 \h </w:instrText>
+              <w:instrText xml:space="preserve"> PAGEREF _Toc480358924 \h </w:instrText>
             </w:r>
             <w:r>
               <w:rPr>
@@ -2384,7 +2382,7 @@
               <w:color w:val="auto"/>
             </w:rPr>
           </w:pPr>
-          <w:hyperlink w:anchor="_Toc479328546" w:history="1">
+          <w:hyperlink w:anchor="_Toc480358925" w:history="1">
             <w:r>
               <w:rPr>
                 <w:rStyle w:val="Hyperlink"/>
@@ -2411,7 +2409,7 @@
                 <w:noProof/>
                 <w:webHidden/>
               </w:rPr>
-              <w:instrText xml:space="preserve"> PAGEREF _Toc479328546 \h </w:instrText>
+              <w:instrText xml:space="preserve"> PAGEREF _Toc480358925 \h </w:instrText>
             </w:r>
             <w:r>
               <w:rPr>
@@ -2454,7 +2452,7 @@
               <w:color w:val="auto"/>
             </w:rPr>
           </w:pPr>
-          <w:hyperlink w:anchor="_Toc479328547" w:history="1">
+          <w:hyperlink w:anchor="_Toc480358926" w:history="1">
             <w:r>
               <w:rPr>
                 <w:rStyle w:val="Hyperlink"/>
@@ -2481,7 +2479,7 @@
                 <w:noProof/>
                 <w:webHidden/>
               </w:rPr>
-              <w:instrText xml:space="preserve"> PAGEREF _Toc479328547 \h </w:instrText>
+              <w:instrText xml:space="preserve"> PAGEREF _Toc480358926 \h </w:instrText>
             </w:r>
             <w:r>
               <w:rPr>
@@ -2524,7 +2522,7 @@
               <w:color w:val="auto"/>
             </w:rPr>
           </w:pPr>
-          <w:hyperlink w:anchor="_Toc479328548" w:history="1">
+          <w:hyperlink w:anchor="_Toc480358927" w:history="1">
             <w:r>
               <w:rPr>
                 <w:rStyle w:val="Hyperlink"/>
@@ -2551,7 +2549,7 @@
                 <w:noProof/>
                 <w:webHidden/>
               </w:rPr>
-              <w:instrText xml:space="preserve"> PAGEREF _Toc479328548 \h </w:instrText>
+              <w:instrText xml:space="preserve"> PAGEREF _Toc480358927 \h </w:instrText>
             </w:r>
             <w:r>
               <w:rPr>
@@ -2594,7 +2592,7 @@
               <w:color w:val="auto"/>
             </w:rPr>
           </w:pPr>
-          <w:hyperlink w:anchor="_Toc479328549" w:history="1">
+          <w:hyperlink w:anchor="_Toc480358928" w:history="1">
             <w:r>
               <w:rPr>
                 <w:rStyle w:val="Hyperlink"/>
@@ -2621,7 +2619,7 @@
                 <w:noProof/>
                 <w:webHidden/>
               </w:rPr>
-              <w:instrText xml:space="preserve"> PAGEREF _Toc479328549 \h </w:instrText>
+              <w:instrText xml:space="preserve"> PAGEREF _Toc480358928 \h </w:instrText>
             </w:r>
             <w:r>
               <w:rPr>
@@ -2664,7 +2662,7 @@
               <w:color w:val="auto"/>
             </w:rPr>
           </w:pPr>
-          <w:hyperlink w:anchor="_Toc479328550" w:history="1">
+          <w:hyperlink w:anchor="_Toc480358929" w:history="1">
             <w:r>
               <w:rPr>
                 <w:rStyle w:val="Hyperlink"/>
@@ -2691,7 +2689,7 @@
                 <w:noProof/>
                 <w:webHidden/>
               </w:rPr>
-              <w:instrText xml:space="preserve"> PAGEREF _Toc479328550 \h </w:instrText>
+              <w:instrText xml:space="preserve"> PAGEREF _Toc480358929 \h </w:instrText>
             </w:r>
             <w:r>
               <w:rPr>
@@ -2734,7 +2732,7 @@
               <w:color w:val="auto"/>
             </w:rPr>
           </w:pPr>
-          <w:hyperlink w:anchor="_Toc479328551" w:history="1">
+          <w:hyperlink w:anchor="_Toc480358930" w:history="1">
             <w:r>
               <w:rPr>
                 <w:rStyle w:val="Hyperlink"/>
@@ -2761,7 +2759,7 @@
                 <w:noProof/>
                 <w:webHidden/>
               </w:rPr>
-              <w:instrText xml:space="preserve"> PAGEREF _Toc479328551 \h </w:instrText>
+              <w:instrText xml:space="preserve"> PAGEREF _Toc480358930 \h </w:instrText>
             </w:r>
             <w:r>
               <w:rPr>
@@ -2804,7 +2802,7 @@
               <w:color w:val="auto"/>
             </w:rPr>
           </w:pPr>
-          <w:hyperlink w:anchor="_Toc479328552" w:history="1">
+          <w:hyperlink w:anchor="_Toc480358931" w:history="1">
             <w:r>
               <w:rPr>
                 <w:rStyle w:val="Hyperlink"/>
@@ -2831,7 +2829,7 @@
                 <w:noProof/>
                 <w:webHidden/>
               </w:rPr>
-              <w:instrText xml:space="preserve"> PAGEREF _Toc479328552 \h </w:instrText>
+              <w:instrText xml:space="preserve"> PAGEREF _Toc480358931 \h </w:instrText>
             </w:r>
             <w:r>
               <w:rPr>
@@ -2874,7 +2872,7 @@
               <w:color w:val="auto"/>
             </w:rPr>
           </w:pPr>
-          <w:hyperlink w:anchor="_Toc479328553" w:history="1">
+          <w:hyperlink w:anchor="_Toc480358932" w:history="1">
             <w:r>
               <w:rPr>
                 <w:rStyle w:val="Hyperlink"/>
@@ -2901,7 +2899,7 @@
                 <w:noProof/>
                 <w:webHidden/>
               </w:rPr>
-              <w:instrText xml:space="preserve"> PAGEREF _Toc479328553 \h </w:instrText>
+              <w:instrText xml:space="preserve"> PAGEREF _Toc480358932 \h </w:instrText>
             </w:r>
             <w:r>
               <w:rPr>
@@ -2944,7 +2942,7 @@
               <w:color w:val="auto"/>
             </w:rPr>
           </w:pPr>
-          <w:hyperlink w:anchor="_Toc479328554" w:history="1">
+          <w:hyperlink w:anchor="_Toc480358933" w:history="1">
             <w:r>
               <w:rPr>
                 <w:rStyle w:val="Hyperlink"/>
@@ -2971,7 +2969,7 @@
                 <w:noProof/>
                 <w:webHidden/>
               </w:rPr>
-              <w:instrText xml:space="preserve"> PAGEREF _Toc479328554 \h </w:instrText>
+              <w:instrText xml:space="preserve"> PAGEREF _Toc480358933 \h </w:instrText>
             </w:r>
             <w:r>
               <w:rPr>
@@ -3014,13 +3012,13 @@
               <w:color w:val="auto"/>
             </w:rPr>
           </w:pPr>
-          <w:hyperlink w:anchor="_Toc479328555" w:history="1">
+          <w:hyperlink w:anchor="_Toc480358934" w:history="1">
             <w:r>
               <w:rPr>
                 <w:rStyle w:val="Hyperlink"/>
                 <w:noProof/>
               </w:rPr>
-              <w:t>5. External interface requirements</w:t>
+              <w:t>5. Interface requirements</w:t>
             </w:r>
             <w:r>
               <w:rPr>
@@ -3041,7 +3039,7 @@
                 <w:noProof/>
                 <w:webHidden/>
               </w:rPr>
-              <w:instrText xml:space="preserve"> PAGEREF _Toc479328555 \h </w:instrText>
+              <w:instrText xml:space="preserve"> PAGEREF _Toc480358934 \h </w:instrText>
             </w:r>
             <w:r>
               <w:rPr>
@@ -3084,7 +3082,7 @@
               <w:color w:val="auto"/>
             </w:rPr>
           </w:pPr>
-          <w:hyperlink w:anchor="_Toc479328556" w:history="1">
+          <w:hyperlink w:anchor="_Toc480358935" w:history="1">
             <w:r>
               <w:rPr>
                 <w:rStyle w:val="Hyperlink"/>
@@ -3111,7 +3109,7 @@
                 <w:noProof/>
                 <w:webHidden/>
               </w:rPr>
-              <w:instrText xml:space="preserve"> PAGEREF _Toc479328556 \h </w:instrText>
+              <w:instrText xml:space="preserve"> PAGEREF _Toc480358935 \h </w:instrText>
             </w:r>
             <w:r>
               <w:rPr>
@@ -3154,7 +3152,7 @@
               <w:color w:val="auto"/>
             </w:rPr>
           </w:pPr>
-          <w:hyperlink w:anchor="_Toc479328557" w:history="1">
+          <w:hyperlink w:anchor="_Toc480358936" w:history="1">
             <w:r>
               <w:rPr>
                 <w:rStyle w:val="Hyperlink"/>
@@ -3181,7 +3179,7 @@
                 <w:noProof/>
                 <w:webHidden/>
               </w:rPr>
-              <w:instrText xml:space="preserve"> PAGEREF _Toc479328557 \h </w:instrText>
+              <w:instrText xml:space="preserve"> PAGEREF _Toc480358936 \h </w:instrText>
             </w:r>
             <w:r>
               <w:rPr>
@@ -3224,7 +3222,7 @@
               <w:color w:val="auto"/>
             </w:rPr>
           </w:pPr>
-          <w:hyperlink w:anchor="_Toc479328558" w:history="1">
+          <w:hyperlink w:anchor="_Toc480358937" w:history="1">
             <w:r>
               <w:rPr>
                 <w:rStyle w:val="Hyperlink"/>
@@ -3251,7 +3249,7 @@
                 <w:noProof/>
                 <w:webHidden/>
               </w:rPr>
-              <w:instrText xml:space="preserve"> PAGEREF _Toc479328558 \h </w:instrText>
+              <w:instrText xml:space="preserve"> PAGEREF _Toc480358937 \h </w:instrText>
             </w:r>
             <w:r>
               <w:rPr>
@@ -3294,7 +3292,7 @@
               <w:color w:val="auto"/>
             </w:rPr>
           </w:pPr>
-          <w:hyperlink w:anchor="_Toc479328559" w:history="1">
+          <w:hyperlink w:anchor="_Toc480358938" w:history="1">
             <w:r>
               <w:rPr>
                 <w:rStyle w:val="Hyperlink"/>
@@ -3321,7 +3319,7 @@
                 <w:noProof/>
                 <w:webHidden/>
               </w:rPr>
-              <w:instrText xml:space="preserve"> PAGEREF _Toc479328559 \h </w:instrText>
+              <w:instrText xml:space="preserve"> PAGEREF _Toc480358938 \h </w:instrText>
             </w:r>
             <w:r>
               <w:rPr>
@@ -3364,7 +3362,7 @@
               <w:color w:val="auto"/>
             </w:rPr>
           </w:pPr>
-          <w:hyperlink w:anchor="_Toc479328560" w:history="1">
+          <w:hyperlink w:anchor="_Toc480358939" w:history="1">
             <w:r>
               <w:rPr>
                 <w:rStyle w:val="Hyperlink"/>
@@ -3391,7 +3389,7 @@
                 <w:noProof/>
                 <w:webHidden/>
               </w:rPr>
-              <w:instrText xml:space="preserve"> PAGEREF _Toc479328560 \h </w:instrText>
+              <w:instrText xml:space="preserve"> PAGEREF _Toc480358939 \h </w:instrText>
             </w:r>
             <w:r>
               <w:rPr>
@@ -3434,7 +3432,7 @@
               <w:color w:val="auto"/>
             </w:rPr>
           </w:pPr>
-          <w:hyperlink w:anchor="_Toc479328561" w:history="1">
+          <w:hyperlink w:anchor="_Toc480358940" w:history="1">
             <w:r>
               <w:rPr>
                 <w:rStyle w:val="Hyperlink"/>
@@ -3461,7 +3459,7 @@
                 <w:noProof/>
                 <w:webHidden/>
               </w:rPr>
-              <w:instrText xml:space="preserve"> PAGEREF _Toc479328561 \h </w:instrText>
+              <w:instrText xml:space="preserve"> PAGEREF _Toc480358940 \h </w:instrText>
             </w:r>
             <w:r>
               <w:rPr>
@@ -3504,7 +3502,7 @@
               <w:color w:val="auto"/>
             </w:rPr>
           </w:pPr>
-          <w:hyperlink w:anchor="_Toc479328562" w:history="1">
+          <w:hyperlink w:anchor="_Toc480358941" w:history="1">
             <w:r>
               <w:rPr>
                 <w:rStyle w:val="Hyperlink"/>
@@ -3531,7 +3529,7 @@
                 <w:noProof/>
                 <w:webHidden/>
               </w:rPr>
-              <w:instrText xml:space="preserve"> PAGEREF _Toc479328562 \h </w:instrText>
+              <w:instrText xml:space="preserve"> PAGEREF _Toc480358941 \h </w:instrText>
             </w:r>
             <w:r>
               <w:rPr>
@@ -3574,7 +3572,7 @@
               <w:color w:val="auto"/>
             </w:rPr>
           </w:pPr>
-          <w:hyperlink w:anchor="_Toc479328563" w:history="1">
+          <w:hyperlink w:anchor="_Toc480358942" w:history="1">
             <w:r>
               <w:rPr>
                 <w:rStyle w:val="Hyperlink"/>
@@ -3601,7 +3599,7 @@
                 <w:noProof/>
                 <w:webHidden/>
               </w:rPr>
-              <w:instrText xml:space="preserve"> PAGEREF _Toc479328563 \h </w:instrText>
+              <w:instrText xml:space="preserve"> PAGEREF _Toc480358942 \h </w:instrText>
             </w:r>
             <w:r>
               <w:rPr>
@@ -3644,7 +3642,7 @@
               <w:color w:val="auto"/>
             </w:rPr>
           </w:pPr>
-          <w:hyperlink w:anchor="_Toc479328564" w:history="1">
+          <w:hyperlink w:anchor="_Toc480358943" w:history="1">
             <w:r>
               <w:rPr>
                 <w:rStyle w:val="Hyperlink"/>
@@ -3671,7 +3669,7 @@
                 <w:noProof/>
                 <w:webHidden/>
               </w:rPr>
-              <w:instrText xml:space="preserve"> PAGEREF _Toc479328564 \h </w:instrText>
+              <w:instrText xml:space="preserve"> PAGEREF _Toc480358943 \h </w:instrText>
             </w:r>
             <w:r>
               <w:rPr>
@@ -3714,7 +3712,7 @@
               <w:color w:val="auto"/>
             </w:rPr>
           </w:pPr>
-          <w:hyperlink w:anchor="_Toc479328565" w:history="1">
+          <w:hyperlink w:anchor="_Toc480358944" w:history="1">
             <w:r>
               <w:rPr>
                 <w:rStyle w:val="Hyperlink"/>
@@ -3741,7 +3739,7 @@
                 <w:noProof/>
                 <w:webHidden/>
               </w:rPr>
-              <w:instrText xml:space="preserve"> PAGEREF _Toc479328565 \h </w:instrText>
+              <w:instrText xml:space="preserve"> PAGEREF _Toc480358944 \h </w:instrText>
             </w:r>
             <w:r>
               <w:rPr>
@@ -3784,7 +3782,7 @@
               <w:color w:val="auto"/>
             </w:rPr>
           </w:pPr>
-          <w:hyperlink w:anchor="_Toc479328566" w:history="1">
+          <w:hyperlink w:anchor="_Toc480358945" w:history="1">
             <w:r>
               <w:rPr>
                 <w:rStyle w:val="Hyperlink"/>
@@ -3811,7 +3809,7 @@
                 <w:noProof/>
                 <w:webHidden/>
               </w:rPr>
-              <w:instrText xml:space="preserve"> PAGEREF _Toc479328566 \h </w:instrText>
+              <w:instrText xml:space="preserve"> PAGEREF _Toc480358945 \h </w:instrText>
             </w:r>
             <w:r>
               <w:rPr>
@@ -3854,7 +3852,7 @@
               <w:color w:val="auto"/>
             </w:rPr>
           </w:pPr>
-          <w:hyperlink w:anchor="_Toc479328567" w:history="1">
+          <w:hyperlink w:anchor="_Toc480358946" w:history="1">
             <w:r>
               <w:rPr>
                 <w:rStyle w:val="Hyperlink"/>
@@ -3881,7 +3879,7 @@
                 <w:noProof/>
                 <w:webHidden/>
               </w:rPr>
-              <w:instrText xml:space="preserve"> PAGEREF _Toc479328567 \h </w:instrText>
+              <w:instrText xml:space="preserve"> PAGEREF _Toc480358946 \h </w:instrText>
             </w:r>
             <w:r>
               <w:rPr>
@@ -3924,7 +3922,7 @@
               <w:color w:val="auto"/>
             </w:rPr>
           </w:pPr>
-          <w:hyperlink w:anchor="_Toc479328568" w:history="1">
+          <w:hyperlink w:anchor="_Toc480358947" w:history="1">
             <w:r>
               <w:rPr>
                 <w:rStyle w:val="Hyperlink"/>
@@ -3951,7 +3949,7 @@
                 <w:noProof/>
                 <w:webHidden/>
               </w:rPr>
-              <w:instrText xml:space="preserve"> PAGEREF _Toc479328568 \h </w:instrText>
+              <w:instrText xml:space="preserve"> PAGEREF _Toc480358947 \h </w:instrText>
             </w:r>
             <w:r>
               <w:rPr>
@@ -3994,7 +3992,7 @@
               <w:color w:val="auto"/>
             </w:rPr>
           </w:pPr>
-          <w:hyperlink w:anchor="_Toc479328569" w:history="1">
+          <w:hyperlink w:anchor="_Toc480358948" w:history="1">
             <w:r>
               <w:rPr>
                 <w:rStyle w:val="Hyperlink"/>
@@ -4021,7 +4019,7 @@
                 <w:noProof/>
                 <w:webHidden/>
               </w:rPr>
-              <w:instrText xml:space="preserve"> PAGEREF _Toc479328569 \h </w:instrText>
+              <w:instrText xml:space="preserve"> PAGEREF _Toc480358948 \h </w:instrText>
             </w:r>
             <w:r>
               <w:rPr>
@@ -4064,7 +4062,7 @@
               <w:color w:val="auto"/>
             </w:rPr>
           </w:pPr>
-          <w:hyperlink w:anchor="_Toc479328570" w:history="1">
+          <w:hyperlink w:anchor="_Toc480358949" w:history="1">
             <w:r>
               <w:rPr>
                 <w:rStyle w:val="Hyperlink"/>
@@ -4091,7 +4089,7 @@
                 <w:noProof/>
                 <w:webHidden/>
               </w:rPr>
-              <w:instrText xml:space="preserve"> PAGEREF _Toc479328570 \h </w:instrText>
+              <w:instrText xml:space="preserve"> PAGEREF _Toc480358949 \h </w:instrText>
             </w:r>
             <w:r>
               <w:rPr>
@@ -4111,7 +4109,7 @@
                 <w:noProof/>
                 <w:webHidden/>
               </w:rPr>
-              <w:t>10</w:t>
+              <w:t>11</w:t>
             </w:r>
             <w:r>
               <w:rPr>
@@ -4134,7 +4132,7 @@
               <w:color w:val="auto"/>
             </w:rPr>
           </w:pPr>
-          <w:hyperlink w:anchor="_Toc479328571" w:history="1">
+          <w:hyperlink w:anchor="_Toc480358950" w:history="1">
             <w:r>
               <w:rPr>
                 <w:rStyle w:val="Hyperlink"/>
@@ -4161,7 +4159,7 @@
                 <w:noProof/>
                 <w:webHidden/>
               </w:rPr>
-              <w:instrText xml:space="preserve"> PAGEREF _Toc479328571 \h </w:instrText>
+              <w:instrText xml:space="preserve"> PAGEREF _Toc480358950 \h </w:instrText>
             </w:r>
             <w:r>
               <w:rPr>
@@ -4237,11 +4235,11 @@
         <w:spacing w:line="240" w:lineRule="auto"/>
         <w:contextualSpacing w:val="0"/>
       </w:pPr>
-      <w:bookmarkStart w:id="1" w:name="_Toc479328522"/>
+      <w:bookmarkStart w:id="0" w:name="_Toc480358901"/>
       <w:r>
         <w:t>1. Introduction</w:t>
       </w:r>
-      <w:bookmarkEnd w:id="1"/>
+      <w:bookmarkEnd w:id="0"/>
     </w:p>
     <w:p>
       <w:pPr>
@@ -4264,11 +4262,11 @@
         <w:spacing w:line="240" w:lineRule="auto"/>
         <w:contextualSpacing w:val="0"/>
       </w:pPr>
-      <w:bookmarkStart w:id="2" w:name="_Toc479328523"/>
+      <w:bookmarkStart w:id="1" w:name="_Toc480358902"/>
       <w:r>
         <w:t>1.1 Purpose</w:t>
       </w:r>
-      <w:bookmarkEnd w:id="2"/>
+      <w:bookmarkEnd w:id="1"/>
     </w:p>
     <w:p>
       <w:pPr>
@@ -4306,11 +4304,11 @@
         <w:pStyle w:val="Heading2"/>
         <w:contextualSpacing w:val="0"/>
       </w:pPr>
-      <w:bookmarkStart w:id="3" w:name="_Toc479328524"/>
+      <w:bookmarkStart w:id="2" w:name="_Toc480358903"/>
       <w:r>
         <w:t>1.2 Document conventions</w:t>
       </w:r>
-      <w:bookmarkEnd w:id="3"/>
+      <w:bookmarkEnd w:id="2"/>
     </w:p>
     <w:p>
       <w:pPr>
@@ -4332,13 +4330,13 @@
         <w:pStyle w:val="Heading2"/>
         <w:contextualSpacing w:val="0"/>
       </w:pPr>
-      <w:bookmarkStart w:id="4" w:name="_dojxpoiltiyh" w:colFirst="0" w:colLast="0"/>
-      <w:bookmarkStart w:id="5" w:name="_Toc479328525"/>
+      <w:bookmarkStart w:id="3" w:name="_dojxpoiltiyh" w:colFirst="0" w:colLast="0"/>
+      <w:bookmarkStart w:id="4" w:name="_Toc480358904"/>
+      <w:bookmarkEnd w:id="3"/>
+      <w:r>
+        <w:t>1.3 Project scope</w:t>
+      </w:r>
       <w:bookmarkEnd w:id="4"/>
-      <w:r>
-        <w:t>1.3 Project scope</w:t>
-      </w:r>
-      <w:bookmarkEnd w:id="5"/>
     </w:p>
     <w:p>
       <w:r>
@@ -4360,16 +4358,16 @@
       <w:r>
         <w:t xml:space="preserve"> </w:t>
       </w:r>
-      <w:commentRangeStart w:id="6"/>
+      <w:commentRangeStart w:id="5"/>
       <w:r>
         <w:t>Vision and Scope Document [1]</w:t>
       </w:r>
-      <w:commentRangeEnd w:id="6"/>
+      <w:commentRangeEnd w:id="5"/>
       <w:r>
         <w:rPr>
           <w:rStyle w:val="CommentReference"/>
         </w:rPr>
-        <w:commentReference w:id="6"/>
+        <w:commentReference w:id="5"/>
       </w:r>
       <w:r>
         <w:t>, along with the features that are scheduled for full or partial implementation in this release.</w:t>
@@ -4380,11 +4378,11 @@
         <w:pStyle w:val="Heading2"/>
         <w:contextualSpacing w:val="0"/>
       </w:pPr>
-      <w:bookmarkStart w:id="7" w:name="_Toc479328526"/>
+      <w:bookmarkStart w:id="6" w:name="_Toc480358905"/>
       <w:r>
         <w:t>1.4 References</w:t>
       </w:r>
-      <w:bookmarkEnd w:id="7"/>
+      <w:bookmarkEnd w:id="6"/>
     </w:p>
     <w:p>
       <w:pPr>
@@ -4469,12 +4467,12 @@
         <w:pStyle w:val="Heading1"/>
         <w:contextualSpacing w:val="0"/>
       </w:pPr>
-      <w:bookmarkStart w:id="8" w:name="_Toc479328527"/>
+      <w:bookmarkStart w:id="7" w:name="_Toc480358906"/>
       <w:r>
         <w:lastRenderedPageBreak/>
         <w:t>2. Overall description</w:t>
       </w:r>
-      <w:bookmarkEnd w:id="8"/>
+      <w:bookmarkEnd w:id="7"/>
     </w:p>
     <w:p>
       <w:pPr>
@@ -4485,7 +4483,7 @@
           <w:szCs w:val="32"/>
         </w:rPr>
       </w:pPr>
-      <w:bookmarkStart w:id="9" w:name="_Toc479328528"/>
+      <w:bookmarkStart w:id="8" w:name="_Toc480358907"/>
       <w:r>
         <w:rPr>
           <w:sz w:val="32"/>
@@ -4493,7 +4491,7 @@
         </w:rPr>
         <w:t>2.1 Product perspective</w:t>
       </w:r>
-      <w:bookmarkEnd w:id="9"/>
+      <w:bookmarkEnd w:id="8"/>
     </w:p>
     <w:p>
       <w:r>
@@ -4743,11 +4741,11 @@
         <w:pStyle w:val="Heading2"/>
         <w:contextualSpacing w:val="0"/>
       </w:pPr>
-      <w:bookmarkStart w:id="10" w:name="_Toc479328529"/>
+      <w:bookmarkStart w:id="9" w:name="_Toc480358908"/>
       <w:r>
         <w:t>2.3 Operating environment</w:t>
       </w:r>
-      <w:bookmarkEnd w:id="10"/>
+      <w:bookmarkEnd w:id="9"/>
     </w:p>
     <w:p>
       <w:pPr>
@@ -4785,8 +4783,8 @@
         </w:rPr>
         <w:t xml:space="preserve"> shall correctly operate using</w:t>
       </w:r>
+      <w:commentRangeStart w:id="10"/>
       <w:commentRangeStart w:id="11"/>
-      <w:commentRangeStart w:id="12"/>
       <w:r>
         <w:rPr>
           <w:sz w:val="24"/>
@@ -4794,13 +4792,13 @@
         </w:rPr>
         <w:t xml:space="preserve"> any version of the Google Chrome</w:t>
       </w:r>
+      <w:commentRangeEnd w:id="10"/>
+      <w:r>
+        <w:commentReference w:id="10"/>
+      </w:r>
       <w:commentRangeEnd w:id="11"/>
       <w:r>
         <w:commentReference w:id="11"/>
-      </w:r>
-      <w:commentRangeEnd w:id="12"/>
-      <w:r>
-        <w:commentReference w:id="12"/>
       </w:r>
       <w:r>
         <w:rPr>
@@ -4852,11 +4850,11 @@
         <w:pStyle w:val="Heading2"/>
         <w:contextualSpacing w:val="0"/>
       </w:pPr>
-      <w:bookmarkStart w:id="13" w:name="_Toc479328530"/>
+      <w:bookmarkStart w:id="12" w:name="_Toc480358909"/>
       <w:r>
         <w:t>2.4 Design and implementation constraints</w:t>
       </w:r>
-      <w:bookmarkEnd w:id="13"/>
+      <w:bookmarkEnd w:id="12"/>
     </w:p>
     <w:p>
       <w:pPr>
@@ -4870,7 +4868,7 @@
           <w:szCs w:val="24"/>
         </w:rPr>
       </w:pPr>
-      <w:commentRangeStart w:id="14"/>
+      <w:commentRangeStart w:id="13"/>
       <w:r>
         <w:rPr>
           <w:sz w:val="24"/>
@@ -4898,12 +4896,12 @@
         </w:rPr>
         <w:t>All HTML code shall conform to the HTML 5.0 standard.</w:t>
       </w:r>
-      <w:commentRangeEnd w:id="14"/>
+      <w:commentRangeEnd w:id="13"/>
       <w:r>
         <w:rPr>
           <w:rStyle w:val="CommentReference"/>
         </w:rPr>
-        <w:commentReference w:id="14"/>
+        <w:commentReference w:id="13"/>
       </w:r>
     </w:p>
     <w:p>
@@ -4911,25 +4909,25 @@
         <w:pStyle w:val="Heading2"/>
         <w:contextualSpacing w:val="0"/>
       </w:pPr>
-      <w:bookmarkStart w:id="15" w:name="_Toc479328531"/>
+      <w:bookmarkStart w:id="14" w:name="_Toc480358910"/>
       <w:r>
         <w:lastRenderedPageBreak/>
         <w:t>2.5 Assumptions and dependencies</w:t>
       </w:r>
-      <w:bookmarkEnd w:id="15"/>
+      <w:bookmarkEnd w:id="14"/>
     </w:p>
     <w:p>
       <w:pPr>
         <w:pStyle w:val="Heading3"/>
         <w:contextualSpacing w:val="0"/>
       </w:pPr>
-      <w:bookmarkStart w:id="16" w:name="_d3vjy468t3ko" w:colFirst="0" w:colLast="0"/>
-      <w:bookmarkStart w:id="17" w:name="_Toc479328532"/>
+      <w:bookmarkStart w:id="15" w:name="_d3vjy468t3ko" w:colFirst="0" w:colLast="0"/>
+      <w:bookmarkStart w:id="16" w:name="_Toc480358911"/>
+      <w:bookmarkEnd w:id="15"/>
+      <w:r>
+        <w:t>Assumptions</w:t>
+      </w:r>
       <w:bookmarkEnd w:id="16"/>
-      <w:r>
-        <w:t>Assumptions</w:t>
-      </w:r>
-      <w:bookmarkEnd w:id="17"/>
     </w:p>
     <w:p>
       <w:pPr>
@@ -5065,13 +5063,13 @@
         <w:pStyle w:val="Heading3"/>
         <w:contextualSpacing w:val="0"/>
       </w:pPr>
-      <w:bookmarkStart w:id="18" w:name="_m28nvlu1zbp5" w:colFirst="0" w:colLast="0"/>
-      <w:bookmarkStart w:id="19" w:name="_Toc479328533"/>
+      <w:bookmarkStart w:id="17" w:name="_m28nvlu1zbp5" w:colFirst="0" w:colLast="0"/>
+      <w:bookmarkStart w:id="18" w:name="_Toc480358912"/>
+      <w:bookmarkEnd w:id="17"/>
+      <w:r>
+        <w:t>Dependencies</w:t>
+      </w:r>
       <w:bookmarkEnd w:id="18"/>
-      <w:r>
-        <w:t>Dependencies</w:t>
-      </w:r>
-      <w:bookmarkEnd w:id="19"/>
     </w:p>
     <w:p>
       <w:pPr>
@@ -5273,22 +5271,22 @@
         <w:pStyle w:val="Heading1"/>
         <w:contextualSpacing w:val="0"/>
       </w:pPr>
-      <w:bookmarkStart w:id="20" w:name="_Toc479328534"/>
+      <w:bookmarkStart w:id="19" w:name="_Toc480358913"/>
       <w:r>
         <w:t>3. System features</w:t>
       </w:r>
-      <w:bookmarkEnd w:id="20"/>
+      <w:bookmarkEnd w:id="19"/>
     </w:p>
     <w:p>
       <w:pPr>
         <w:pStyle w:val="Heading2"/>
         <w:contextualSpacing w:val="0"/>
       </w:pPr>
-      <w:bookmarkStart w:id="21" w:name="_Toc479328535"/>
+      <w:bookmarkStart w:id="20" w:name="_Toc480358914"/>
       <w:r>
         <w:t>3.1 Store Faculty Information</w:t>
       </w:r>
-      <w:bookmarkEnd w:id="21"/>
+      <w:bookmarkEnd w:id="20"/>
     </w:p>
     <w:p>
       <w:r>
@@ -5303,11 +5301,11 @@
         <w:pStyle w:val="Heading3"/>
         <w:contextualSpacing w:val="0"/>
       </w:pPr>
-      <w:bookmarkStart w:id="22" w:name="_Toc479328536"/>
+      <w:bookmarkStart w:id="21" w:name="_Toc480358915"/>
       <w:r>
         <w:t>3.1.1 Description</w:t>
       </w:r>
-      <w:bookmarkEnd w:id="22"/>
+      <w:bookmarkEnd w:id="21"/>
     </w:p>
     <w:p>
       <w:pPr>
@@ -5329,11 +5327,11 @@
         <w:pStyle w:val="Heading3"/>
         <w:contextualSpacing w:val="0"/>
       </w:pPr>
-      <w:bookmarkStart w:id="23" w:name="_Toc479328537"/>
+      <w:bookmarkStart w:id="22" w:name="_Toc480358916"/>
       <w:r>
         <w:t>3.1.2 Functional requirements</w:t>
       </w:r>
-      <w:bookmarkEnd w:id="23"/>
+      <w:bookmarkEnd w:id="22"/>
     </w:p>
     <w:p>
       <w:pPr>
@@ -5348,11 +5346,11 @@
         <w:pStyle w:val="Heading2"/>
         <w:contextualSpacing w:val="0"/>
       </w:pPr>
-      <w:bookmarkStart w:id="24" w:name="_Toc479328538"/>
+      <w:bookmarkStart w:id="23" w:name="_Toc480358917"/>
       <w:r>
         <w:t>3.2 Print Faculty Information Cards</w:t>
       </w:r>
-      <w:bookmarkEnd w:id="24"/>
+      <w:bookmarkEnd w:id="23"/>
       <w:r>
         <w:t xml:space="preserve">   </w:t>
       </w:r>
@@ -5367,11 +5365,11 @@
         <w:pStyle w:val="Heading3"/>
         <w:contextualSpacing w:val="0"/>
       </w:pPr>
-      <w:bookmarkStart w:id="25" w:name="_Toc479328539"/>
+      <w:bookmarkStart w:id="24" w:name="_Toc480358918"/>
       <w:r>
         <w:t>3.2.1 Description</w:t>
       </w:r>
-      <w:bookmarkEnd w:id="25"/>
+      <w:bookmarkEnd w:id="24"/>
       <w:r>
         <w:t xml:space="preserve">      </w:t>
       </w:r>
@@ -5396,11 +5394,11 @@
         <w:pStyle w:val="Heading3"/>
         <w:contextualSpacing w:val="0"/>
       </w:pPr>
-      <w:bookmarkStart w:id="26" w:name="_Toc479328540"/>
+      <w:bookmarkStart w:id="25" w:name="_Toc480358919"/>
       <w:r>
         <w:t>3.2.2 Functional requirements</w:t>
       </w:r>
-      <w:bookmarkEnd w:id="26"/>
+      <w:bookmarkEnd w:id="25"/>
       <w:r>
         <w:t xml:space="preserve">      </w:t>
       </w:r>
@@ -5416,13 +5414,13 @@
         <w:pStyle w:val="Heading2"/>
         <w:contextualSpacing w:val="0"/>
       </w:pPr>
-      <w:bookmarkStart w:id="27" w:name="_myglk22qiulx" w:colFirst="0" w:colLast="0"/>
-      <w:bookmarkStart w:id="28" w:name="_Toc479328541"/>
+      <w:bookmarkStart w:id="26" w:name="_myglk22qiulx" w:colFirst="0" w:colLast="0"/>
+      <w:bookmarkStart w:id="27" w:name="_Toc480358920"/>
+      <w:bookmarkEnd w:id="26"/>
+      <w:r>
+        <w:t>3.3 Create, View, and Modify Faculty Information Cards</w:t>
+      </w:r>
       <w:bookmarkEnd w:id="27"/>
-      <w:r>
-        <w:t>3.3 Create, View, and Modify Faculty Information Cards</w:t>
-      </w:r>
-      <w:bookmarkEnd w:id="28"/>
       <w:r>
         <w:t xml:space="preserve">   </w:t>
       </w:r>
@@ -5455,13 +5453,13 @@
         <w:pStyle w:val="Heading3"/>
         <w:contextualSpacing w:val="0"/>
       </w:pPr>
-      <w:bookmarkStart w:id="29" w:name="_iip0vcy88g6o" w:colFirst="0" w:colLast="0"/>
-      <w:bookmarkStart w:id="30" w:name="_Toc479328542"/>
+      <w:bookmarkStart w:id="28" w:name="_iip0vcy88g6o" w:colFirst="0" w:colLast="0"/>
+      <w:bookmarkStart w:id="29" w:name="_Toc480358921"/>
+      <w:bookmarkEnd w:id="28"/>
+      <w:r>
+        <w:t>3.3.1 Description</w:t>
+      </w:r>
       <w:bookmarkEnd w:id="29"/>
-      <w:r>
-        <w:t>3.3.1 Description</w:t>
-      </w:r>
-      <w:bookmarkEnd w:id="30"/>
       <w:r>
         <w:t xml:space="preserve">      </w:t>
       </w:r>
@@ -5502,13 +5500,13 @@
         <w:pStyle w:val="Heading3"/>
         <w:contextualSpacing w:val="0"/>
       </w:pPr>
-      <w:bookmarkStart w:id="31" w:name="_539lklgrqgu" w:colFirst="0" w:colLast="0"/>
-      <w:bookmarkStart w:id="32" w:name="_Toc479328543"/>
+      <w:bookmarkStart w:id="30" w:name="_539lklgrqgu" w:colFirst="0" w:colLast="0"/>
+      <w:bookmarkStart w:id="31" w:name="_Toc480358922"/>
+      <w:bookmarkEnd w:id="30"/>
+      <w:r>
+        <w:t>3.3.2 Functional Requirements</w:t>
+      </w:r>
       <w:bookmarkEnd w:id="31"/>
-      <w:r>
-        <w:t>3.3.2 Functional Requirements</w:t>
-      </w:r>
-      <w:bookmarkEnd w:id="32"/>
       <w:r>
         <w:t xml:space="preserve">      </w:t>
       </w:r>
@@ -5526,13 +5524,13 @@
         <w:pStyle w:val="Heading2"/>
         <w:contextualSpacing w:val="0"/>
       </w:pPr>
-      <w:bookmarkStart w:id="33" w:name="_gbxdz1yje981" w:colFirst="0" w:colLast="0"/>
-      <w:bookmarkStart w:id="34" w:name="_Toc479328544"/>
+      <w:bookmarkStart w:id="32" w:name="_gbxdz1yje981" w:colFirst="0" w:colLast="0"/>
+      <w:bookmarkStart w:id="33" w:name="_Toc480358923"/>
+      <w:bookmarkEnd w:id="32"/>
+      <w:r>
+        <w:t>3.4 Account Management</w:t>
+      </w:r>
       <w:bookmarkEnd w:id="33"/>
-      <w:r>
-        <w:t>3.4 Account Management</w:t>
-      </w:r>
-      <w:bookmarkEnd w:id="34"/>
       <w:r>
         <w:t xml:space="preserve">   </w:t>
       </w:r>
@@ -5542,13 +5540,13 @@
         <w:pStyle w:val="Heading3"/>
         <w:contextualSpacing w:val="0"/>
       </w:pPr>
-      <w:bookmarkStart w:id="35" w:name="_oa8nvkqn7sc4" w:colFirst="0" w:colLast="0"/>
-      <w:bookmarkStart w:id="36" w:name="_Toc479328545"/>
+      <w:bookmarkStart w:id="34" w:name="_oa8nvkqn7sc4" w:colFirst="0" w:colLast="0"/>
+      <w:bookmarkStart w:id="35" w:name="_Toc480358924"/>
+      <w:bookmarkEnd w:id="34"/>
+      <w:r>
+        <w:t>3.4.1 Description</w:t>
+      </w:r>
       <w:bookmarkEnd w:id="35"/>
-      <w:r>
-        <w:t>3.4.1 Description</w:t>
-      </w:r>
-      <w:bookmarkEnd w:id="36"/>
       <w:r>
         <w:t xml:space="preserve">      </w:t>
       </w:r>
@@ -5575,26 +5573,26 @@
         <w:pStyle w:val="Heading3"/>
         <w:contextualSpacing w:val="0"/>
       </w:pPr>
-      <w:bookmarkStart w:id="37" w:name="_1qasckgbun5j" w:colFirst="0" w:colLast="0"/>
-      <w:bookmarkStart w:id="38" w:name="_Toc479328546"/>
+      <w:bookmarkStart w:id="36" w:name="_1qasckgbun5j" w:colFirst="0" w:colLast="0"/>
+      <w:bookmarkStart w:id="37" w:name="_Toc480358925"/>
+      <w:bookmarkEnd w:id="36"/>
+      <w:r>
+        <w:t>3.4.2 Functional Requirements</w:t>
+      </w:r>
       <w:bookmarkEnd w:id="37"/>
-      <w:r>
-        <w:t>3.4.2 Functional Requirements</w:t>
-      </w:r>
-      <w:bookmarkEnd w:id="38"/>
     </w:p>
     <w:p>
       <w:pPr>
         <w:pStyle w:val="Heading2"/>
         <w:contextualSpacing w:val="0"/>
       </w:pPr>
-      <w:bookmarkStart w:id="39" w:name="_9dnraqg8lztn" w:colFirst="0" w:colLast="0"/>
-      <w:bookmarkStart w:id="40" w:name="_Toc479328547"/>
+      <w:bookmarkStart w:id="38" w:name="_9dnraqg8lztn" w:colFirst="0" w:colLast="0"/>
+      <w:bookmarkStart w:id="39" w:name="_Toc480358926"/>
+      <w:bookmarkEnd w:id="38"/>
+      <w:r>
+        <w:t>3.5 Create Departments</w:t>
+      </w:r>
       <w:bookmarkEnd w:id="39"/>
-      <w:r>
-        <w:t>3.5 Create Departments</w:t>
-      </w:r>
-      <w:bookmarkEnd w:id="40"/>
       <w:r>
         <w:t xml:space="preserve">   </w:t>
       </w:r>
@@ -5604,13 +5602,13 @@
         <w:pStyle w:val="Heading3"/>
         <w:contextualSpacing w:val="0"/>
       </w:pPr>
-      <w:bookmarkStart w:id="41" w:name="_l55k2b6b2mmf" w:colFirst="0" w:colLast="0"/>
-      <w:bookmarkStart w:id="42" w:name="_Toc479328548"/>
+      <w:bookmarkStart w:id="40" w:name="_l55k2b6b2mmf" w:colFirst="0" w:colLast="0"/>
+      <w:bookmarkStart w:id="41" w:name="_Toc480358927"/>
+      <w:bookmarkEnd w:id="40"/>
+      <w:r>
+        <w:t>3.5.1 Description</w:t>
+      </w:r>
       <w:bookmarkEnd w:id="41"/>
-      <w:r>
-        <w:t>3.5.1 Description</w:t>
-      </w:r>
-      <w:bookmarkEnd w:id="42"/>
       <w:r>
         <w:t xml:space="preserve">      </w:t>
       </w:r>
@@ -5635,13 +5633,13 @@
         <w:pStyle w:val="Heading3"/>
         <w:contextualSpacing w:val="0"/>
       </w:pPr>
-      <w:bookmarkStart w:id="43" w:name="_ec03tzjqisep" w:colFirst="0" w:colLast="0"/>
-      <w:bookmarkStart w:id="44" w:name="_Toc479328549"/>
+      <w:bookmarkStart w:id="42" w:name="_ec03tzjqisep" w:colFirst="0" w:colLast="0"/>
+      <w:bookmarkStart w:id="43" w:name="_Toc480358928"/>
+      <w:bookmarkEnd w:id="42"/>
+      <w:r>
+        <w:t>3.5.2 Functional Requirements</w:t>
+      </w:r>
       <w:bookmarkEnd w:id="43"/>
-      <w:r>
-        <w:t>3.5.2 Functional Requirements</w:t>
-      </w:r>
-      <w:bookmarkEnd w:id="44"/>
       <w:r>
         <w:t xml:space="preserve">      </w:t>
       </w:r>
@@ -5651,22 +5649,22 @@
         <w:pStyle w:val="Heading1"/>
         <w:contextualSpacing w:val="0"/>
       </w:pPr>
-      <w:bookmarkStart w:id="45" w:name="_Toc479328550"/>
+      <w:bookmarkStart w:id="44" w:name="_Toc480358929"/>
       <w:r>
         <w:t>4. Data requirements</w:t>
       </w:r>
-      <w:bookmarkEnd w:id="45"/>
+      <w:bookmarkEnd w:id="44"/>
     </w:p>
     <w:p>
       <w:pPr>
         <w:pStyle w:val="Heading2"/>
         <w:contextualSpacing w:val="0"/>
       </w:pPr>
-      <w:bookmarkStart w:id="46" w:name="_Toc479328551"/>
+      <w:bookmarkStart w:id="45" w:name="_Toc480358930"/>
       <w:r>
         <w:t>4.1 Logical data model</w:t>
       </w:r>
-      <w:bookmarkEnd w:id="46"/>
+      <w:bookmarkEnd w:id="45"/>
       <w:r>
         <w:t xml:space="preserve">   </w:t>
       </w:r>
@@ -5681,11 +5679,11 @@
         <w:pStyle w:val="Heading2"/>
         <w:contextualSpacing w:val="0"/>
       </w:pPr>
-      <w:bookmarkStart w:id="47" w:name="_Toc479328552"/>
+      <w:bookmarkStart w:id="46" w:name="_Toc480358931"/>
       <w:r>
         <w:t>4.2 Data dictionary</w:t>
       </w:r>
-      <w:bookmarkEnd w:id="47"/>
+      <w:bookmarkEnd w:id="46"/>
       <w:r>
         <w:t xml:space="preserve">   </w:t>
       </w:r>
@@ -5700,11 +5698,11 @@
         <w:pStyle w:val="Heading2"/>
         <w:contextualSpacing w:val="0"/>
       </w:pPr>
-      <w:bookmarkStart w:id="48" w:name="_Toc479328553"/>
+      <w:bookmarkStart w:id="47" w:name="_Toc480358932"/>
       <w:r>
         <w:t>4.3 Reports</w:t>
       </w:r>
-      <w:bookmarkEnd w:id="48"/>
+      <w:bookmarkEnd w:id="47"/>
       <w:r>
         <w:t xml:space="preserve">   </w:t>
       </w:r>
@@ -5719,12 +5717,12 @@
         <w:pStyle w:val="Heading2"/>
         <w:contextualSpacing w:val="0"/>
       </w:pPr>
-      <w:bookmarkStart w:id="49" w:name="_Toc479328554"/>
+      <w:bookmarkStart w:id="48" w:name="_Toc480358933"/>
       <w:r>
         <w:lastRenderedPageBreak/>
         <w:t>4.4 Data acquisition, integrity, retention, and disposal</w:t>
       </w:r>
-      <w:bookmarkEnd w:id="49"/>
+      <w:bookmarkEnd w:id="48"/>
     </w:p>
     <w:p>
       <w:r>
@@ -5736,7 +5734,7 @@
         <w:pStyle w:val="Heading1"/>
         <w:contextualSpacing w:val="0"/>
       </w:pPr>
-      <w:bookmarkStart w:id="50" w:name="_Toc479328555"/>
+      <w:bookmarkStart w:id="49" w:name="_Toc480358934"/>
       <w:r>
         <w:t xml:space="preserve">5. </w:t>
       </w:r>
@@ -5746,18 +5744,18 @@
       <w:r>
         <w:t>nterface requirements</w:t>
       </w:r>
-      <w:bookmarkEnd w:id="50"/>
+      <w:bookmarkEnd w:id="49"/>
     </w:p>
     <w:p>
       <w:pPr>
         <w:pStyle w:val="Heading2"/>
         <w:contextualSpacing w:val="0"/>
       </w:pPr>
-      <w:bookmarkStart w:id="51" w:name="_Toc479328556"/>
+      <w:bookmarkStart w:id="50" w:name="_Toc480358935"/>
       <w:r>
         <w:t>5.1 User interfaces</w:t>
       </w:r>
-      <w:bookmarkEnd w:id="51"/>
+      <w:bookmarkEnd w:id="50"/>
       <w:r>
         <w:t xml:space="preserve">   </w:t>
       </w:r>
@@ -5772,11 +5770,11 @@
         <w:pStyle w:val="Heading2"/>
         <w:contextualSpacing w:val="0"/>
       </w:pPr>
-      <w:bookmarkStart w:id="52" w:name="_Toc479328557"/>
+      <w:bookmarkStart w:id="51" w:name="_Toc480358936"/>
       <w:r>
         <w:t>5.2 Software interfaces</w:t>
       </w:r>
-      <w:bookmarkEnd w:id="52"/>
+      <w:bookmarkEnd w:id="51"/>
       <w:r>
         <w:t xml:space="preserve">   </w:t>
       </w:r>
@@ -5791,11 +5789,11 @@
         <w:pStyle w:val="Heading2"/>
         <w:contextualSpacing w:val="0"/>
       </w:pPr>
-      <w:bookmarkStart w:id="53" w:name="_Toc479328558"/>
+      <w:bookmarkStart w:id="52" w:name="_Toc480358937"/>
       <w:r>
         <w:t>5.3 Hardware interfaces</w:t>
       </w:r>
-      <w:bookmarkEnd w:id="53"/>
+      <w:bookmarkEnd w:id="52"/>
       <w:r>
         <w:t xml:space="preserve">   </w:t>
       </w:r>
@@ -5818,19 +5816,19 @@
         <w:pStyle w:val="Heading2"/>
         <w:contextualSpacing w:val="0"/>
       </w:pPr>
-      <w:bookmarkStart w:id="54" w:name="_Toc479328559"/>
+      <w:bookmarkStart w:id="53" w:name="_Toc480358938"/>
       <w:r>
         <w:t>5.4 Communication interfaces</w:t>
       </w:r>
-      <w:bookmarkEnd w:id="54"/>
+      <w:bookmarkEnd w:id="53"/>
       <w:r>
         <w:t xml:space="preserve">   </w:t>
       </w:r>
     </w:p>
     <w:p>
+      <w:commentRangeStart w:id="54"/>
       <w:commentRangeStart w:id="55"/>
       <w:commentRangeStart w:id="56"/>
-      <w:commentRangeStart w:id="57"/>
       <w:r>
         <w:t xml:space="preserve">When requested by an Office Administrator, Hornet </w:t>
       </w:r>
@@ -5842,43 +5840,43 @@
       <w:r>
         <w:t xml:space="preserve"> shall send an email to the Office Administrator or Office Clerk allowing them to change their password.</w:t>
       </w:r>
+      <w:commentRangeEnd w:id="54"/>
+      <w:r>
+        <w:commentReference w:id="54"/>
+      </w:r>
       <w:commentRangeEnd w:id="55"/>
       <w:r>
+        <w:t xml:space="preserve"> (In case the password is lost or forgotten the Office Administrator has the power to send in a request for a new password. The Hornet </w:t>
+      </w:r>
+      <w:proofErr w:type="spellStart"/>
+      <w:r>
+        <w:t>CardGen</w:t>
+      </w:r>
+      <w:proofErr w:type="spellEnd"/>
+      <w:r>
+        <w:t xml:space="preserve"> in returns sends an email to the Office Administrator or Office Clerk </w:t>
+      </w:r>
+      <w:r>
+        <w:t>(or with specific steps to</w:t>
+      </w:r>
+      <w:r>
+        <w:t>)</w:t>
+      </w:r>
+      <w:r>
+        <w:t xml:space="preserve"> </w:t>
+      </w:r>
+      <w:r>
+        <w:t>which allow them to change their password.)</w:t>
+      </w:r>
+      <w:r>
         <w:commentReference w:id="55"/>
       </w:r>
       <w:commentRangeEnd w:id="56"/>
       <w:r>
-        <w:t xml:space="preserve"> (In case the password is lost or forgotten the Office Administrator has the power to send in a request for a new password. The Hornet </w:t>
-      </w:r>
-      <w:proofErr w:type="spellStart"/>
-      <w:r>
-        <w:t>CardGen</w:t>
-      </w:r>
-      <w:proofErr w:type="spellEnd"/>
-      <w:r>
-        <w:t xml:space="preserve"> in returns sends an email to the Office Administrator or Office Clerk </w:t>
-      </w:r>
-      <w:r>
-        <w:t>(or with specific steps to</w:t>
-      </w:r>
-      <w:r>
-        <w:t>)</w:t>
-      </w:r>
-      <w:r>
-        <w:t xml:space="preserve"> </w:t>
-      </w:r>
-      <w:r>
-        <w:t>which allow them to change their password.)</w:t>
-      </w:r>
-      <w:r>
+        <w:rPr>
+          <w:rStyle w:val="CommentReference"/>
+        </w:rPr>
         <w:commentReference w:id="56"/>
-      </w:r>
-      <w:commentRangeEnd w:id="57"/>
-      <w:r>
-        <w:rPr>
-          <w:rStyle w:val="CommentReference"/>
-        </w:rPr>
-        <w:commentReference w:id="57"/>
       </w:r>
     </w:p>
     <w:p>
@@ -5886,22 +5884,22 @@
         <w:pStyle w:val="Heading1"/>
         <w:contextualSpacing w:val="0"/>
       </w:pPr>
-      <w:bookmarkStart w:id="58" w:name="_Toc479328560"/>
+      <w:bookmarkStart w:id="57" w:name="_Toc480358939"/>
       <w:r>
         <w:t>6. Quality attributes</w:t>
       </w:r>
-      <w:bookmarkEnd w:id="58"/>
+      <w:bookmarkEnd w:id="57"/>
     </w:p>
     <w:p>
       <w:pPr>
         <w:pStyle w:val="Heading2"/>
         <w:contextualSpacing w:val="0"/>
       </w:pPr>
-      <w:bookmarkStart w:id="59" w:name="_Toc479328561"/>
+      <w:bookmarkStart w:id="58" w:name="_Toc480358940"/>
       <w:r>
         <w:t>6.1 Usability</w:t>
       </w:r>
-      <w:bookmarkEnd w:id="59"/>
+      <w:bookmarkEnd w:id="58"/>
       <w:r>
         <w:t xml:space="preserve">   </w:t>
       </w:r>
@@ -5920,7 +5918,7 @@
           <w:szCs w:val="24"/>
         </w:rPr>
       </w:pPr>
-      <w:commentRangeStart w:id="60"/>
+      <w:commentRangeStart w:id="59"/>
       <w:r>
         <w:rPr>
           <w:rFonts w:ascii="Times New Roman" w:eastAsia="Times New Roman" w:hAnsi="Times New Roman" w:cs="Times New Roman"/>
@@ -6035,11 +6033,11 @@
         <w:pStyle w:val="Heading2"/>
         <w:contextualSpacing w:val="0"/>
       </w:pPr>
-      <w:bookmarkStart w:id="61" w:name="_Toc479328562"/>
+      <w:bookmarkStart w:id="60" w:name="_Toc480358941"/>
       <w:r>
         <w:t>6.2 Performance</w:t>
       </w:r>
-      <w:bookmarkEnd w:id="61"/>
+      <w:bookmarkEnd w:id="60"/>
       <w:r>
         <w:t xml:space="preserve">   </w:t>
       </w:r>
@@ -6072,12 +6070,12 @@
         <w:pStyle w:val="Heading2"/>
         <w:contextualSpacing w:val="0"/>
       </w:pPr>
-      <w:bookmarkStart w:id="62" w:name="_Toc479328563"/>
+      <w:bookmarkStart w:id="61" w:name="_Toc480358942"/>
       <w:r>
         <w:lastRenderedPageBreak/>
         <w:t>6.3 Security</w:t>
       </w:r>
-      <w:bookmarkEnd w:id="62"/>
+      <w:bookmarkEnd w:id="61"/>
       <w:r>
         <w:t xml:space="preserve">   </w:t>
       </w:r>
@@ -6185,9 +6183,9 @@
         </w:rPr>
         <w:t>Office Administrators and Office Clerks shall be limited to viewing information of their own department.</w:t>
       </w:r>
-      <w:commentRangeEnd w:id="60"/>
-      <w:r>
-        <w:commentReference w:id="60"/>
+      <w:commentRangeEnd w:id="59"/>
+      <w:r>
+        <w:commentReference w:id="59"/>
       </w:r>
     </w:p>
     <w:p>
@@ -6195,11 +6193,11 @@
         <w:pStyle w:val="Heading2"/>
         <w:contextualSpacing w:val="0"/>
       </w:pPr>
-      <w:bookmarkStart w:id="63" w:name="_Toc479328564"/>
+      <w:bookmarkStart w:id="62" w:name="_Toc480358943"/>
       <w:r>
         <w:t>6.4 Safety</w:t>
       </w:r>
-      <w:bookmarkEnd w:id="63"/>
+      <w:bookmarkEnd w:id="62"/>
       <w:r>
         <w:t xml:space="preserve">   </w:t>
       </w:r>
@@ -6231,13 +6229,13 @@
         <w:pStyle w:val="Heading2"/>
         <w:contextualSpacing w:val="0"/>
       </w:pPr>
-      <w:bookmarkStart w:id="64" w:name="_l2d16y4p1szu" w:colFirst="0" w:colLast="0"/>
-      <w:bookmarkStart w:id="65" w:name="_Toc479328565"/>
+      <w:bookmarkStart w:id="63" w:name="_l2d16y4p1szu" w:colFirst="0" w:colLast="0"/>
+      <w:bookmarkStart w:id="64" w:name="_Toc480358944"/>
+      <w:bookmarkEnd w:id="63"/>
+      <w:r>
+        <w:t>6.5 Availability</w:t>
+      </w:r>
       <w:bookmarkEnd w:id="64"/>
-      <w:r>
-        <w:t>6.5 Availability</w:t>
-      </w:r>
-      <w:bookmarkEnd w:id="65"/>
       <w:r>
         <w:t xml:space="preserve">   </w:t>
       </w:r>
@@ -6290,28 +6288,28 @@
         <w:pStyle w:val="Heading2"/>
         <w:contextualSpacing w:val="0"/>
       </w:pPr>
-      <w:bookmarkStart w:id="66" w:name="_ancw5p3up10n" w:colFirst="0" w:colLast="0"/>
-      <w:bookmarkStart w:id="67" w:name="_Toc479328566"/>
+      <w:bookmarkStart w:id="65" w:name="_ancw5p3up10n" w:colFirst="0" w:colLast="0"/>
+      <w:bookmarkStart w:id="66" w:name="_Toc480358945"/>
+      <w:bookmarkEnd w:id="65"/>
+      <w:r>
+        <w:t>6.6 Robustness</w:t>
+      </w:r>
       <w:bookmarkEnd w:id="66"/>
       <w:r>
-        <w:t>6.6 Robustness</w:t>
-      </w:r>
-      <w:bookmarkEnd w:id="67"/>
-      <w:r>
         <w:t xml:space="preserve">   </w:t>
       </w:r>
     </w:p>
     <w:p>
-      <w:commentRangeStart w:id="68"/>
+      <w:commentRangeStart w:id="67"/>
       <w:r>
         <w:t>Text</w:t>
       </w:r>
-      <w:commentRangeEnd w:id="68"/>
+      <w:commentRangeEnd w:id="67"/>
       <w:r>
         <w:rPr>
           <w:rStyle w:val="CommentReference"/>
         </w:rPr>
-        <w:commentReference w:id="68"/>
+        <w:commentReference w:id="67"/>
       </w:r>
       <w:r>
         <w:t xml:space="preserve"> </w:t>
@@ -6322,11 +6320,11 @@
         <w:pStyle w:val="Heading2"/>
         <w:contextualSpacing w:val="0"/>
       </w:pPr>
-      <w:bookmarkStart w:id="69" w:name="_Toc479328567"/>
+      <w:bookmarkStart w:id="68" w:name="_Toc480358946"/>
       <w:r>
         <w:t>6.x [more]</w:t>
       </w:r>
-      <w:bookmarkEnd w:id="69"/>
+      <w:bookmarkEnd w:id="68"/>
     </w:p>
     <w:p>
       <w:r>
@@ -6338,15 +6336,26 @@
         <w:pStyle w:val="Heading1"/>
         <w:contextualSpacing w:val="0"/>
       </w:pPr>
-      <w:bookmarkStart w:id="70" w:name="_Toc479328568"/>
+      <w:bookmarkStart w:id="69" w:name="_Toc480358947"/>
       <w:r>
         <w:t>7. Internationalization and localization requirements</w:t>
       </w:r>
+      <w:bookmarkEnd w:id="69"/>
+    </w:p>
+    <w:p>
+      <w:r>
+        <w:t xml:space="preserve">There are no internationalization or localization requirements for this project. </w:t>
+      </w:r>
+    </w:p>
+    <w:p/>
+    <w:p>
+      <w:r>
+        <w:t>While it is not required for use that the output report for FICs be printed on Avery 5689 cardstock, it should be noted that the output report will</w:t>
+      </w:r>
+      <w:bookmarkStart w:id="70" w:name="_GoBack"/>
       <w:bookmarkEnd w:id="70"/>
-    </w:p>
-    <w:p>
-      <w:r>
-        <w:t xml:space="preserve">Text </w:t>
+      <w:r>
+        <w:t xml:space="preserve"> be formatted as such. This will allow for the report to be printed and separated easily.</w:t>
       </w:r>
     </w:p>
     <w:p>
@@ -6354,7 +6363,7 @@
         <w:pStyle w:val="Heading1"/>
         <w:contextualSpacing w:val="0"/>
       </w:pPr>
-      <w:bookmarkStart w:id="71" w:name="_Toc479328569"/>
+      <w:bookmarkStart w:id="71" w:name="_Toc480358948"/>
       <w:r>
         <w:t>8. Other requirements</w:t>
       </w:r>
@@ -6370,8 +6379,9 @@
         <w:pStyle w:val="Heading1"/>
         <w:contextualSpacing w:val="0"/>
       </w:pPr>
-      <w:bookmarkStart w:id="72" w:name="_Toc479328570"/>
-      <w:r>
+      <w:bookmarkStart w:id="72" w:name="_Toc480358949"/>
+      <w:r>
+        <w:lastRenderedPageBreak/>
         <w:t>Appendix A: Glossary</w:t>
       </w:r>
       <w:bookmarkEnd w:id="72"/>
@@ -6460,7 +6470,6 @@
               <w:spacing w:line="240" w:lineRule="auto"/>
             </w:pPr>
             <w:r>
-              <w:lastRenderedPageBreak/>
               <w:t>Avery 5689 Cardstock</w:t>
             </w:r>
           </w:p>
@@ -6624,7 +6633,7 @@
         <w:pStyle w:val="Heading1"/>
         <w:contextualSpacing w:val="0"/>
       </w:pPr>
-      <w:bookmarkStart w:id="73" w:name="_Toc479328571"/>
+      <w:bookmarkStart w:id="73" w:name="_Toc480358950"/>
       <w:r>
         <w:t>Appendix B: Analysis models</w:t>
       </w:r>
@@ -6647,8 +6656,8 @@
 </file>
 
 <file path=word/comments.xml><?xml version="1.0" encoding="utf-8"?>
-<w:comments xmlns:wpc="http://schemas.microsoft.com/office/word/2010/wordprocessingCanvas" xmlns:cx="http://schemas.microsoft.com/office/drawing/2014/chartex" xmlns:cx1="http://schemas.microsoft.com/office/drawing/2015/9/8/chartex" xmlns:cx2="http://schemas.microsoft.com/office/drawing/2015/10/21/chartex" xmlns:cx3="http://schemas.microsoft.com/office/drawing/2016/5/9/chartex" xmlns:cx4="http://schemas.microsoft.com/office/drawing/2016/5/10/chartex" xmlns:cx5="http://schemas.microsoft.com/office/drawing/2016/5/11/chartex" xmlns:mc="http://schemas.openxmlformats.org/markup-compatibility/2006" xmlns:o="urn:schemas-microsoft-com:office:office" xmlns:r="http://schemas.openxmlformats.org/officeDocument/2006/relationships" xmlns:m="http://schemas.openxmlformats.org/officeDocument/2006/math" xmlns:v="urn:schemas-microsoft-com:vml" xmlns:wp14="http://schemas.microsoft.com/office/word/2010/wordprocessingDrawing" xmlns:wp="http://schemas.openxmlformats.org/drawingml/2006/wordprocessingDrawing" xmlns:w10="urn:schemas-microsoft-com:office:word" xmlns:w="http://schemas.openxmlformats.org/wordprocessingml/2006/main" xmlns:w14="http://schemas.microsoft.com/office/word/2010/wordml" xmlns:w15="http://schemas.microsoft.com/office/word/2012/wordml" xmlns:w16se="http://schemas.microsoft.com/office/word/2015/wordml/symex" xmlns:wpg="http://schemas.microsoft.com/office/word/2010/wordprocessingGroup" xmlns:wpi="http://schemas.microsoft.com/office/word/2010/wordprocessingInk" xmlns:wne="http://schemas.microsoft.com/office/word/2006/wordml" xmlns:wps="http://schemas.microsoft.com/office/word/2010/wordprocessingShape" mc:Ignorable="w14 w15 w16se wp14">
-  <w:comment w:id="6" w:author="William D" w:date="2017-04-04T13:07:00Z" w:initials="WD">
+<w:comments xmlns:wpc="http://schemas.microsoft.com/office/word/2010/wordprocessingCanvas" xmlns:cx="http://schemas.microsoft.com/office/drawing/2014/chartex" xmlns:cx1="http://schemas.microsoft.com/office/drawing/2015/9/8/chartex" xmlns:cx2="http://schemas.microsoft.com/office/drawing/2015/10/21/chartex" xmlns:cx3="http://schemas.microsoft.com/office/drawing/2016/5/9/chartex" xmlns:cx4="http://schemas.microsoft.com/office/drawing/2016/5/10/chartex" xmlns:cx5="http://schemas.microsoft.com/office/drawing/2016/5/11/chartex" xmlns:cx6="http://schemas.microsoft.com/office/drawing/2016/5/12/chartex" xmlns:cx7="http://schemas.microsoft.com/office/drawing/2016/5/13/chartex" xmlns:cx8="http://schemas.microsoft.com/office/drawing/2016/5/14/chartex" xmlns:mc="http://schemas.openxmlformats.org/markup-compatibility/2006" xmlns:o="urn:schemas-microsoft-com:office:office" xmlns:r="http://schemas.openxmlformats.org/officeDocument/2006/relationships" xmlns:m="http://schemas.openxmlformats.org/officeDocument/2006/math" xmlns:v="urn:schemas-microsoft-com:vml" xmlns:wp14="http://schemas.microsoft.com/office/word/2010/wordprocessingDrawing" xmlns:wp="http://schemas.openxmlformats.org/drawingml/2006/wordprocessingDrawing" xmlns:w10="urn:schemas-microsoft-com:office:word" xmlns:w="http://schemas.openxmlformats.org/wordprocessingml/2006/main" xmlns:w14="http://schemas.microsoft.com/office/word/2010/wordml" xmlns:w15="http://schemas.microsoft.com/office/word/2012/wordml" xmlns:w16se="http://schemas.microsoft.com/office/word/2015/wordml/symex" xmlns:wpg="http://schemas.microsoft.com/office/word/2010/wordprocessingGroup" xmlns:wpi="http://schemas.microsoft.com/office/word/2010/wordprocessingInk" xmlns:wne="http://schemas.microsoft.com/office/word/2006/wordml" xmlns:wps="http://schemas.microsoft.com/office/word/2010/wordprocessingShape" mc:Ignorable="w14 w15 w16se wp14">
+  <w:comment w:id="5" w:author="William D" w:date="2017-04-04T13:07:00Z" w:initials="WD">
     <w:p>
       <w:pPr>
         <w:pStyle w:val="CommentText"/>
@@ -6664,7 +6673,7 @@
       </w:r>
     </w:p>
   </w:comment>
-  <w:comment w:id="11" w:author="Will Dob" w:date="2017-03-26T23:24:00Z" w:initials="">
+  <w:comment w:id="10" w:author="Will Dob" w:date="2017-03-26T23:24:00Z" w:initials="">
     <w:p>
       <w:pPr>
         <w:widowControl w:val="0"/>
@@ -6675,7 +6684,7 @@
       </w:r>
     </w:p>
   </w:comment>
-  <w:comment w:id="12" w:author="Ron Lewis" w:date="2017-03-26T23:24:00Z" w:initials="">
+  <w:comment w:id="11" w:author="Ron Lewis" w:date="2017-03-26T23:24:00Z" w:initials="">
     <w:p>
       <w:pPr>
         <w:widowControl w:val="0"/>
@@ -6717,7 +6726,7 @@
       </w:r>
     </w:p>
   </w:comment>
-  <w:comment w:id="14" w:author="William D" w:date="2017-04-04T12:46:00Z" w:initials="WD">
+  <w:comment w:id="13" w:author="William D" w:date="2017-04-04T12:46:00Z" w:initials="WD">
     <w:p>
       <w:pPr>
         <w:pStyle w:val="CommentText"/>
@@ -6733,7 +6742,7 @@
       </w:r>
     </w:p>
   </w:comment>
-  <w:comment w:id="55" w:author="Will Dob" w:date="2017-03-26T23:30:00Z" w:initials="">
+  <w:comment w:id="54" w:author="Will Dob" w:date="2017-03-26T23:30:00Z" w:initials="">
     <w:p>
       <w:pPr>
         <w:widowControl w:val="0"/>
@@ -6744,7 +6753,7 @@
       </w:r>
     </w:p>
   </w:comment>
-  <w:comment w:id="56" w:author="Ron Lewis" w:date="2017-03-26T23:30:00Z" w:initials="">
+  <w:comment w:id="55" w:author="Ron Lewis" w:date="2017-03-26T23:30:00Z" w:initials="">
     <w:p>
       <w:pPr>
         <w:widowControl w:val="0"/>
@@ -6755,7 +6764,7 @@
       </w:r>
     </w:p>
   </w:comment>
-  <w:comment w:id="57" w:author="Marryum Jamal" w:date="2017-03-26T20:40:00Z" w:initials="MJ">
+  <w:comment w:id="56" w:author="Marryum Jamal" w:date="2017-03-26T20:40:00Z" w:initials="MJ">
     <w:p>
       <w:pPr>
         <w:pStyle w:val="CommentText"/>
@@ -6776,7 +6785,7 @@
       </w:pPr>
     </w:p>
   </w:comment>
-  <w:comment w:id="60" w:author="Omar Tapia" w:date="2017-03-13T04:26:00Z" w:initials="">
+  <w:comment w:id="59" w:author="Omar Tapia" w:date="2017-03-13T04:26:00Z" w:initials="">
     <w:p>
       <w:pPr>
         <w:widowControl w:val="0"/>
@@ -6787,7 +6796,7 @@
       </w:r>
     </w:p>
   </w:comment>
-  <w:comment w:id="68" w:author="William D" w:date="2017-04-04T13:01:00Z" w:initials="WD">
+  <w:comment w:id="67" w:author="William D" w:date="2017-04-04T13:01:00Z" w:initials="WD">
     <w:p>
       <w:pPr>
         <w:pStyle w:val="CommentText"/>
@@ -6807,7 +6816,7 @@
 </file>
 
 <file path=word/commentsExtended.xml><?xml version="1.0" encoding="utf-8"?>
-<w15:commentsEx xmlns:wpc="http://schemas.microsoft.com/office/word/2010/wordprocessingCanvas" xmlns:cx="http://schemas.microsoft.com/office/drawing/2014/chartex" xmlns:cx1="http://schemas.microsoft.com/office/drawing/2015/9/8/chartex" xmlns:cx2="http://schemas.microsoft.com/office/drawing/2015/10/21/chartex" xmlns:cx3="http://schemas.microsoft.com/office/drawing/2016/5/9/chartex" xmlns:cx4="http://schemas.microsoft.com/office/drawing/2016/5/10/chartex" xmlns:cx5="http://schemas.microsoft.com/office/drawing/2016/5/11/chartex" xmlns:mc="http://schemas.openxmlformats.org/markup-compatibility/2006" xmlns:o="urn:schemas-microsoft-com:office:office" xmlns:r="http://schemas.openxmlformats.org/officeDocument/2006/relationships" xmlns:m="http://schemas.openxmlformats.org/officeDocument/2006/math" xmlns:v="urn:schemas-microsoft-com:vml" xmlns:wp14="http://schemas.microsoft.com/office/word/2010/wordprocessingDrawing" xmlns:wp="http://schemas.openxmlformats.org/drawingml/2006/wordprocessingDrawing" xmlns:w10="urn:schemas-microsoft-com:office:word" xmlns:w="http://schemas.openxmlformats.org/wordprocessingml/2006/main" xmlns:w14="http://schemas.microsoft.com/office/word/2010/wordml" xmlns:w15="http://schemas.microsoft.com/office/word/2012/wordml" xmlns:w16se="http://schemas.microsoft.com/office/word/2015/wordml/symex" xmlns:wpg="http://schemas.microsoft.com/office/word/2010/wordprocessingGroup" xmlns:wpi="http://schemas.microsoft.com/office/word/2010/wordprocessingInk" xmlns:wne="http://schemas.microsoft.com/office/word/2006/wordml" xmlns:wps="http://schemas.microsoft.com/office/word/2010/wordprocessingShape" mc:Ignorable="w14 w15 w16se wp14">
+<w15:commentsEx xmlns:wpc="http://schemas.microsoft.com/office/word/2010/wordprocessingCanvas" xmlns:cx="http://schemas.microsoft.com/office/drawing/2014/chartex" xmlns:cx1="http://schemas.microsoft.com/office/drawing/2015/9/8/chartex" xmlns:cx2="http://schemas.microsoft.com/office/drawing/2015/10/21/chartex" xmlns:cx3="http://schemas.microsoft.com/office/drawing/2016/5/9/chartex" xmlns:cx4="http://schemas.microsoft.com/office/drawing/2016/5/10/chartex" xmlns:cx5="http://schemas.microsoft.com/office/drawing/2016/5/11/chartex" xmlns:cx6="http://schemas.microsoft.com/office/drawing/2016/5/12/chartex" xmlns:cx7="http://schemas.microsoft.com/office/drawing/2016/5/13/chartex" xmlns:cx8="http://schemas.microsoft.com/office/drawing/2016/5/14/chartex" xmlns:mc="http://schemas.openxmlformats.org/markup-compatibility/2006" xmlns:o="urn:schemas-microsoft-com:office:office" xmlns:r="http://schemas.openxmlformats.org/officeDocument/2006/relationships" xmlns:m="http://schemas.openxmlformats.org/officeDocument/2006/math" xmlns:v="urn:schemas-microsoft-com:vml" xmlns:wp14="http://schemas.microsoft.com/office/word/2010/wordprocessingDrawing" xmlns:wp="http://schemas.openxmlformats.org/drawingml/2006/wordprocessingDrawing" xmlns:w10="urn:schemas-microsoft-com:office:word" xmlns:w="http://schemas.openxmlformats.org/wordprocessingml/2006/main" xmlns:w14="http://schemas.microsoft.com/office/word/2010/wordml" xmlns:w15="http://schemas.microsoft.com/office/word/2012/wordml" xmlns:w16se="http://schemas.microsoft.com/office/word/2015/wordml/symex" xmlns:wpg="http://schemas.microsoft.com/office/word/2010/wordprocessingGroup" xmlns:wpi="http://schemas.microsoft.com/office/word/2010/wordprocessingInk" xmlns:wne="http://schemas.microsoft.com/office/word/2006/wordml" xmlns:wps="http://schemas.microsoft.com/office/word/2010/wordprocessingShape" mc:Ignorable="w14 w15 w16se wp14">
   <w15:commentEx w15:paraId="49AFB194" w15:done="0"/>
   <w15:commentEx w15:paraId="0634208A" w15:done="0"/>
   <w15:commentEx w15:paraId="41C47C55" w15:done="0"/>
@@ -6821,7 +6830,7 @@
 </file>
 
 <file path=word/numbering.xml><?xml version="1.0" encoding="utf-8"?>
-<w:numbering xmlns:wpc="http://schemas.microsoft.com/office/word/2010/wordprocessingCanvas" xmlns:cx="http://schemas.microsoft.com/office/drawing/2014/chartex" xmlns:cx1="http://schemas.microsoft.com/office/drawing/2015/9/8/chartex" xmlns:cx2="http://schemas.microsoft.com/office/drawing/2015/10/21/chartex" xmlns:cx3="http://schemas.microsoft.com/office/drawing/2016/5/9/chartex" xmlns:cx4="http://schemas.microsoft.com/office/drawing/2016/5/10/chartex" xmlns:cx5="http://schemas.microsoft.com/office/drawing/2016/5/11/chartex" xmlns:mc="http://schemas.openxmlformats.org/markup-compatibility/2006" xmlns:o="urn:schemas-microsoft-com:office:office" xmlns:r="http://schemas.openxmlformats.org/officeDocument/2006/relationships" xmlns:m="http://schemas.openxmlformats.org/officeDocument/2006/math" xmlns:v="urn:schemas-microsoft-com:vml" xmlns:wp14="http://schemas.microsoft.com/office/word/2010/wordprocessingDrawing" xmlns:wp="http://schemas.openxmlformats.org/drawingml/2006/wordprocessingDrawing" xmlns:w10="urn:schemas-microsoft-com:office:word" xmlns:w="http://schemas.openxmlformats.org/wordprocessingml/2006/main" xmlns:w14="http://schemas.microsoft.com/office/word/2010/wordml" xmlns:w15="http://schemas.microsoft.com/office/word/2012/wordml" xmlns:w16se="http://schemas.microsoft.com/office/word/2015/wordml/symex" xmlns:wpg="http://schemas.microsoft.com/office/word/2010/wordprocessingGroup" xmlns:wpi="http://schemas.microsoft.com/office/word/2010/wordprocessingInk" xmlns:wne="http://schemas.microsoft.com/office/word/2006/wordml" xmlns:wps="http://schemas.microsoft.com/office/word/2010/wordprocessingShape" mc:Ignorable="w14 w15 w16se wp14">
+<w:numbering xmlns:wpc="http://schemas.microsoft.com/office/word/2010/wordprocessingCanvas" xmlns:cx="http://schemas.microsoft.com/office/drawing/2014/chartex" xmlns:cx1="http://schemas.microsoft.com/office/drawing/2015/9/8/chartex" xmlns:cx2="http://schemas.microsoft.com/office/drawing/2015/10/21/chartex" xmlns:cx3="http://schemas.microsoft.com/office/drawing/2016/5/9/chartex" xmlns:cx4="http://schemas.microsoft.com/office/drawing/2016/5/10/chartex" xmlns:cx5="http://schemas.microsoft.com/office/drawing/2016/5/11/chartex" xmlns:cx6="http://schemas.microsoft.com/office/drawing/2016/5/12/chartex" xmlns:cx7="http://schemas.microsoft.com/office/drawing/2016/5/13/chartex" xmlns:cx8="http://schemas.microsoft.com/office/drawing/2016/5/14/chartex" xmlns:mc="http://schemas.openxmlformats.org/markup-compatibility/2006" xmlns:o="urn:schemas-microsoft-com:office:office" xmlns:r="http://schemas.openxmlformats.org/officeDocument/2006/relationships" xmlns:m="http://schemas.openxmlformats.org/officeDocument/2006/math" xmlns:v="urn:schemas-microsoft-com:vml" xmlns:wp14="http://schemas.microsoft.com/office/word/2010/wordprocessingDrawing" xmlns:wp="http://schemas.openxmlformats.org/drawingml/2006/wordprocessingDrawing" xmlns:w10="urn:schemas-microsoft-com:office:word" xmlns:w="http://schemas.openxmlformats.org/wordprocessingml/2006/main" xmlns:w14="http://schemas.microsoft.com/office/word/2010/wordml" xmlns:w15="http://schemas.microsoft.com/office/word/2012/wordml" xmlns:w16se="http://schemas.microsoft.com/office/word/2015/wordml/symex" xmlns:wpg="http://schemas.microsoft.com/office/word/2010/wordprocessingGroup" xmlns:wpi="http://schemas.microsoft.com/office/word/2010/wordprocessingInk" xmlns:wne="http://schemas.microsoft.com/office/word/2006/wordml" xmlns:wps="http://schemas.microsoft.com/office/word/2010/wordprocessingShape" mc:Ignorable="w14 w15 w16se wp14">
   <w:abstractNum w:abstractNumId="0" w15:restartNumberingAfterBreak="0">
     <w:nsid w:val="0ECF4A0E"/>
     <w:multiLevelType w:val="multilevel"/>
@@ -7700,7 +7709,7 @@
 </file>
 
 <file path=word/people.xml><?xml version="1.0" encoding="utf-8"?>
-<w15:people xmlns:wpc="http://schemas.microsoft.com/office/word/2010/wordprocessingCanvas" xmlns:cx="http://schemas.microsoft.com/office/drawing/2014/chartex" xmlns:cx1="http://schemas.microsoft.com/office/drawing/2015/9/8/chartex" xmlns:cx2="http://schemas.microsoft.com/office/drawing/2015/10/21/chartex" xmlns:cx3="http://schemas.microsoft.com/office/drawing/2016/5/9/chartex" xmlns:cx4="http://schemas.microsoft.com/office/drawing/2016/5/10/chartex" xmlns:cx5="http://schemas.microsoft.com/office/drawing/2016/5/11/chartex" xmlns:mc="http://schemas.openxmlformats.org/markup-compatibility/2006" xmlns:o="urn:schemas-microsoft-com:office:office" xmlns:r="http://schemas.openxmlformats.org/officeDocument/2006/relationships" xmlns:m="http://schemas.openxmlformats.org/officeDocument/2006/math" xmlns:v="urn:schemas-microsoft-com:vml" xmlns:wp14="http://schemas.microsoft.com/office/word/2010/wordprocessingDrawing" xmlns:wp="http://schemas.openxmlformats.org/drawingml/2006/wordprocessingDrawing" xmlns:w10="urn:schemas-microsoft-com:office:word" xmlns:w="http://schemas.openxmlformats.org/wordprocessingml/2006/main" xmlns:w14="http://schemas.microsoft.com/office/word/2010/wordml" xmlns:w15="http://schemas.microsoft.com/office/word/2012/wordml" xmlns:w16se="http://schemas.microsoft.com/office/word/2015/wordml/symex" xmlns:wpg="http://schemas.microsoft.com/office/word/2010/wordprocessingGroup" xmlns:wpi="http://schemas.microsoft.com/office/word/2010/wordprocessingInk" xmlns:wne="http://schemas.microsoft.com/office/word/2006/wordml" xmlns:wps="http://schemas.microsoft.com/office/word/2010/wordprocessingShape" mc:Ignorable="w14 w15 w16se wp14">
+<w15:people xmlns:wpc="http://schemas.microsoft.com/office/word/2010/wordprocessingCanvas" xmlns:cx="http://schemas.microsoft.com/office/drawing/2014/chartex" xmlns:cx1="http://schemas.microsoft.com/office/drawing/2015/9/8/chartex" xmlns:cx2="http://schemas.microsoft.com/office/drawing/2015/10/21/chartex" xmlns:cx3="http://schemas.microsoft.com/office/drawing/2016/5/9/chartex" xmlns:cx4="http://schemas.microsoft.com/office/drawing/2016/5/10/chartex" xmlns:cx5="http://schemas.microsoft.com/office/drawing/2016/5/11/chartex" xmlns:cx6="http://schemas.microsoft.com/office/drawing/2016/5/12/chartex" xmlns:cx7="http://schemas.microsoft.com/office/drawing/2016/5/13/chartex" xmlns:cx8="http://schemas.microsoft.com/office/drawing/2016/5/14/chartex" xmlns:mc="http://schemas.openxmlformats.org/markup-compatibility/2006" xmlns:o="urn:schemas-microsoft-com:office:office" xmlns:r="http://schemas.openxmlformats.org/officeDocument/2006/relationships" xmlns:m="http://schemas.openxmlformats.org/officeDocument/2006/math" xmlns:v="urn:schemas-microsoft-com:vml" xmlns:wp14="http://schemas.microsoft.com/office/word/2010/wordprocessingDrawing" xmlns:wp="http://schemas.openxmlformats.org/drawingml/2006/wordprocessingDrawing" xmlns:w10="urn:schemas-microsoft-com:office:word" xmlns:w="http://schemas.openxmlformats.org/wordprocessingml/2006/main" xmlns:w14="http://schemas.microsoft.com/office/word/2010/wordml" xmlns:w15="http://schemas.microsoft.com/office/word/2012/wordml" xmlns:w16se="http://schemas.microsoft.com/office/word/2015/wordml/symex" xmlns:wpg="http://schemas.microsoft.com/office/word/2010/wordprocessingGroup" xmlns:wpi="http://schemas.microsoft.com/office/word/2010/wordprocessingInk" xmlns:wne="http://schemas.microsoft.com/office/word/2006/wordml" xmlns:wps="http://schemas.microsoft.com/office/word/2010/wordprocessingShape" mc:Ignorable="w14 w15 w16se wp14">
   <w15:person w15:author="William D">
     <w15:presenceInfo w15:providerId="Windows Live" w15:userId="82861fdd71f42723"/>
   </w15:person>
@@ -8720,7 +8729,7 @@
 </file>
 
 <file path=customXml/itemProps1.xml><?xml version="1.0" encoding="utf-8"?>
-<ds:datastoreItem xmlns:ds="http://schemas.openxmlformats.org/officeDocument/2006/customXml" ds:itemID="{741E46AD-4FE9-46C5-AD60-F2EA74FAE49C}">
+<ds:datastoreItem xmlns:ds="http://schemas.openxmlformats.org/officeDocument/2006/customXml" ds:itemID="{9AF1673A-1DD3-4035-BFCC-EA5D5DFCD8E0}">
   <ds:schemaRefs>
     <ds:schemaRef ds:uri="http://schemas.openxmlformats.org/officeDocument/2006/bibliography"/>
   </ds:schemaRefs>

</xml_diff>

<commit_message>
Completed section 8 (unless some "other" requirements come up) Also moved to main doc
</commit_message>
<xml_diff>
--- a/SoftwareRequirementsSpecification.docx
+++ b/SoftwareRequirementsSpecification.docx
@@ -6350,12 +6350,7 @@
     <w:p/>
     <w:p>
       <w:r>
-        <w:t>While it is not required for use that the output report for FICs be printed on Avery 5689 cardstock, it should be noted that the output report will</w:t>
-      </w:r>
-      <w:bookmarkStart w:id="70" w:name="_GoBack"/>
-      <w:bookmarkEnd w:id="70"/>
-      <w:r>
-        <w:t xml:space="preserve"> be formatted as such. This will allow for the report to be printed and separated easily.</w:t>
+        <w:t>While it is not required for use that the output report for FICs be printed on Avery 5689 cardstock, it should be noted that the output report will be formatted as such. This will allow for the report to be printed and separated easily.</w:t>
       </w:r>
     </w:p>
     <w:p>
@@ -6363,28 +6358,30 @@
         <w:pStyle w:val="Heading1"/>
         <w:contextualSpacing w:val="0"/>
       </w:pPr>
-      <w:bookmarkStart w:id="71" w:name="_Toc480358948"/>
+      <w:bookmarkStart w:id="70" w:name="_Toc480358948"/>
       <w:r>
         <w:t>8. Other requirements</w:t>
       </w:r>
-      <w:bookmarkEnd w:id="71"/>
-    </w:p>
-    <w:p>
-      <w:r>
-        <w:t xml:space="preserve">Text </w:t>
-      </w:r>
+      <w:bookmarkEnd w:id="70"/>
+    </w:p>
+    <w:p>
+      <w:bookmarkStart w:id="71" w:name="_Toc480358949"/>
+      <w:r>
+        <w:t>This area of the document is reserved for any requirements not captured in other sections. There are no other requirements at this time.</w:t>
+      </w:r>
+      <w:bookmarkStart w:id="72" w:name="_GoBack"/>
+      <w:bookmarkEnd w:id="72"/>
     </w:p>
     <w:p>
       <w:pPr>
         <w:pStyle w:val="Heading1"/>
         <w:contextualSpacing w:val="0"/>
       </w:pPr>
-      <w:bookmarkStart w:id="72" w:name="_Toc480358949"/>
       <w:r>
         <w:lastRenderedPageBreak/>
         <w:t>Appendix A: Glossary</w:t>
       </w:r>
-      <w:bookmarkEnd w:id="72"/>
+      <w:bookmarkEnd w:id="71"/>
     </w:p>
     <w:p>
       <w:r>
@@ -8729,7 +8726,7 @@
 </file>
 
 <file path=customXml/itemProps1.xml><?xml version="1.0" encoding="utf-8"?>
-<ds:datastoreItem xmlns:ds="http://schemas.openxmlformats.org/officeDocument/2006/customXml" ds:itemID="{9AF1673A-1DD3-4035-BFCC-EA5D5DFCD8E0}">
+<ds:datastoreItem xmlns:ds="http://schemas.openxmlformats.org/officeDocument/2006/customXml" ds:itemID="{A2234A7A-A186-49D2-957A-F7C75C8D1F10}">
   <ds:schemaRefs>
     <ds:schemaRef ds:uri="http://schemas.openxmlformats.org/officeDocument/2006/bibliography"/>
   </ds:schemaRefs>

</xml_diff>

<commit_message>
Finish section 3-1 and integrate to main doc
</commit_message>
<xml_diff>
--- a/SoftwareRequirementsSpecification.docx
+++ b/SoftwareRequirementsSpecification.docx
@@ -5282,18 +5282,19 @@
         <w:pStyle w:val="Heading2"/>
         <w:contextualSpacing w:val="0"/>
       </w:pPr>
-      <w:bookmarkStart w:id="20" w:name="_Toc480358914"/>
-      <w:r>
-        <w:t>3.1 Store Faculty Information</w:t>
-      </w:r>
-      <w:bookmarkEnd w:id="20"/>
-    </w:p>
-    <w:p>
-      <w:r>
-        <w:t>Upon creating a new semester, importing to an existing semester or editing an existing semester</w:t>
-      </w:r>
-      <w:r>
-        <w:t>.</w:t>
+      <w:bookmarkStart w:id="20" w:name="_Toc480358929"/>
+      <w:bookmarkStart w:id="21" w:name="_Toc479328535"/>
+      <w:r>
+        <w:t xml:space="preserve">3.1 </w:t>
+      </w:r>
+      <w:bookmarkEnd w:id="21"/>
+      <w:r>
+        <w:t>Create a Semester</w:t>
+      </w:r>
+    </w:p>
+    <w:p>
+      <w:r>
+        <w:t>Add a new semester to the system, with the option of importing previous semesters professor data.</w:t>
       </w:r>
     </w:p>
     <w:p>
@@ -5301,11 +5302,11 @@
         <w:pStyle w:val="Heading3"/>
         <w:contextualSpacing w:val="0"/>
       </w:pPr>
-      <w:bookmarkStart w:id="21" w:name="_Toc480358915"/>
+      <w:bookmarkStart w:id="22" w:name="_Toc479328536"/>
       <w:r>
         <w:t>3.1.1 Description</w:t>
       </w:r>
-      <w:bookmarkEnd w:id="21"/>
+      <w:bookmarkEnd w:id="22"/>
     </w:p>
     <w:p>
       <w:pPr>
@@ -5327,321 +5328,121 @@
         <w:pStyle w:val="Heading3"/>
         <w:contextualSpacing w:val="0"/>
       </w:pPr>
-      <w:bookmarkStart w:id="22" w:name="_Toc480358916"/>
+      <w:bookmarkStart w:id="23" w:name="_Toc479328537"/>
       <w:r>
         <w:t>3.1.2 Functional requirements</w:t>
       </w:r>
-      <w:bookmarkEnd w:id="22"/>
+      <w:bookmarkEnd w:id="23"/>
     </w:p>
     <w:p>
       <w:pPr>
         <w:ind w:left="720"/>
       </w:pPr>
       <w:r>
-        <w:t xml:space="preserve">Text </w:t>
-      </w:r>
+        <w:t>From the Semester List page, an Office Administrator will be able to add a new semester.</w:t>
+      </w:r>
+    </w:p>
+    <w:p>
+      <w:pPr>
+        <w:ind w:left="720"/>
+      </w:pPr>
+    </w:p>
+    <w:p>
+      <w:pPr>
+        <w:ind w:left="720"/>
+      </w:pPr>
+      <w:r>
+        <w:t>The option of importing one of the last two semesters professors information (everything except courses) will be made clearly available to the Office Administrator during this process.</w:t>
+      </w:r>
+    </w:p>
+    <w:p>
+      <w:bookmarkStart w:id="24" w:name="_GoBack"/>
+      <w:bookmarkEnd w:id="24"/>
+      <w:r>
+        <w:t xml:space="preserve"> </w:t>
+      </w:r>
+    </w:p>
+    <w:p>
+      <w:pPr>
+        <w:pStyle w:val="Heading1"/>
+        <w:contextualSpacing w:val="0"/>
+      </w:pPr>
+      <w:r>
+        <w:t>4. Data requirements</w:t>
+      </w:r>
+      <w:bookmarkEnd w:id="20"/>
     </w:p>
     <w:p>
       <w:pPr>
         <w:pStyle w:val="Heading2"/>
         <w:contextualSpacing w:val="0"/>
       </w:pPr>
-      <w:bookmarkStart w:id="23" w:name="_Toc480358917"/>
-      <w:r>
-        <w:t>3.2 Print Faculty Information Cards</w:t>
-      </w:r>
-      <w:bookmarkEnd w:id="23"/>
+      <w:bookmarkStart w:id="25" w:name="_Toc480358930"/>
+      <w:r>
+        <w:t>4.1 Logical data model</w:t>
+      </w:r>
+      <w:bookmarkEnd w:id="25"/>
       <w:r>
         <w:t xml:space="preserve">   </w:t>
       </w:r>
     </w:p>
     <w:p>
       <w:r>
-        <w:t>Print by semester</w:t>
-      </w:r>
-    </w:p>
-    <w:p>
-      <w:pPr>
-        <w:pStyle w:val="Heading3"/>
-        <w:contextualSpacing w:val="0"/>
-      </w:pPr>
-      <w:bookmarkStart w:id="24" w:name="_Toc480358918"/>
-      <w:r>
-        <w:t>3.2.1 Description</w:t>
-      </w:r>
-      <w:bookmarkEnd w:id="24"/>
-      <w:r>
-        <w:t xml:space="preserve">      </w:t>
-      </w:r>
-    </w:p>
-    <w:p>
-      <w:pPr>
-        <w:rPr>
-          <w:sz w:val="24"/>
-          <w:szCs w:val="24"/>
-        </w:rPr>
-      </w:pPr>
-      <w:r>
-        <w:rPr>
-          <w:sz w:val="24"/>
-          <w:szCs w:val="24"/>
-        </w:rPr>
-        <w:t>An Office Administrator who has been authenticated can print FICs by semester.  The FICs can be printed as a whole department or by selection.</w:t>
-      </w:r>
-    </w:p>
-    <w:p>
-      <w:pPr>
-        <w:pStyle w:val="Heading3"/>
-        <w:contextualSpacing w:val="0"/>
-      </w:pPr>
-      <w:bookmarkStart w:id="25" w:name="_Toc480358919"/>
-      <w:r>
-        <w:t>3.2.2 Functional requirements</w:t>
-      </w:r>
-      <w:bookmarkEnd w:id="25"/>
-      <w:r>
-        <w:t xml:space="preserve">      </w:t>
-      </w:r>
-    </w:p>
-    <w:p>
-      <w:r>
         <w:t xml:space="preserve">Text </w:t>
       </w:r>
     </w:p>
-    <w:p/>
     <w:p>
       <w:pPr>
         <w:pStyle w:val="Heading2"/>
         <w:contextualSpacing w:val="0"/>
       </w:pPr>
-      <w:bookmarkStart w:id="26" w:name="_myglk22qiulx" w:colFirst="0" w:colLast="0"/>
-      <w:bookmarkStart w:id="27" w:name="_Toc480358920"/>
+      <w:bookmarkStart w:id="26" w:name="_Toc480358931"/>
+      <w:r>
+        <w:t>4.2 Data dictionary</w:t>
+      </w:r>
       <w:bookmarkEnd w:id="26"/>
       <w:r>
-        <w:t>3.3 Create, View, and Modify Faculty Information Cards</w:t>
-      </w:r>
-      <w:bookmarkEnd w:id="27"/>
-      <w:r>
         <w:t xml:space="preserve">   </w:t>
       </w:r>
     </w:p>
     <w:p>
-      <w:pPr>
-        <w:rPr>
-          <w:sz w:val="24"/>
-          <w:szCs w:val="24"/>
-        </w:rPr>
-      </w:pPr>
-      <w:r>
-        <w:rPr>
-          <w:sz w:val="24"/>
-          <w:szCs w:val="24"/>
-        </w:rPr>
-        <w:t>Done by semester</w:t>
-      </w:r>
-    </w:p>
-    <w:p>
-      <w:pPr>
-        <w:rPr>
-          <w:sz w:val="24"/>
-          <w:szCs w:val="24"/>
-        </w:rPr>
-      </w:pPr>
-    </w:p>
-    <w:p>
-      <w:pPr>
-        <w:pStyle w:val="Heading3"/>
-        <w:contextualSpacing w:val="0"/>
-      </w:pPr>
-      <w:bookmarkStart w:id="28" w:name="_iip0vcy88g6o" w:colFirst="0" w:colLast="0"/>
-      <w:bookmarkStart w:id="29" w:name="_Toc480358921"/>
-      <w:bookmarkEnd w:id="28"/>
-      <w:r>
-        <w:t>3.3.1 Description</w:t>
-      </w:r>
-      <w:bookmarkEnd w:id="29"/>
-      <w:r>
-        <w:t xml:space="preserve">      </w:t>
-      </w:r>
-    </w:p>
-    <w:p/>
-    <w:p>
-      <w:pPr>
-        <w:rPr>
-          <w:sz w:val="24"/>
-          <w:szCs w:val="24"/>
-        </w:rPr>
-      </w:pPr>
-      <w:r>
-        <w:rPr>
-          <w:sz w:val="24"/>
-          <w:szCs w:val="24"/>
-        </w:rPr>
-        <w:t xml:space="preserve">An Office Administrator who has been authenticated can create, view, and modify FIC data fields.  An Office Clerk who has been authenticated can view FIC data fields and modify the office </w:t>
-      </w:r>
-      <w:r>
-        <w:rPr>
-          <w:sz w:val="24"/>
-          <w:szCs w:val="24"/>
-        </w:rPr>
-        <w:t>hour’s</w:t>
-      </w:r>
-      <w:r>
-        <w:rPr>
-          <w:sz w:val="24"/>
-          <w:szCs w:val="24"/>
-        </w:rPr>
-        <w:t xml:space="preserve"> data field.</w:t>
-      </w:r>
-    </w:p>
-    <w:p/>
-    <w:p>
-      <w:pPr>
-        <w:pStyle w:val="Heading3"/>
-        <w:contextualSpacing w:val="0"/>
-      </w:pPr>
-      <w:bookmarkStart w:id="30" w:name="_539lklgrqgu" w:colFirst="0" w:colLast="0"/>
-      <w:bookmarkStart w:id="31" w:name="_Toc480358922"/>
-      <w:bookmarkEnd w:id="30"/>
-      <w:r>
-        <w:t>3.3.2 Functional Requirements</w:t>
-      </w:r>
-      <w:bookmarkEnd w:id="31"/>
-      <w:r>
-        <w:t xml:space="preserve">      </w:t>
-      </w:r>
-    </w:p>
-    <w:p>
-      <w:pPr>
-        <w:rPr>
-          <w:sz w:val="32"/>
-          <w:szCs w:val="32"/>
-        </w:rPr>
-      </w:pPr>
+      <w:r>
+        <w:t xml:space="preserve">Text </w:t>
+      </w:r>
     </w:p>
     <w:p>
       <w:pPr>
         <w:pStyle w:val="Heading2"/>
         <w:contextualSpacing w:val="0"/>
       </w:pPr>
-      <w:bookmarkStart w:id="32" w:name="_gbxdz1yje981" w:colFirst="0" w:colLast="0"/>
-      <w:bookmarkStart w:id="33" w:name="_Toc480358923"/>
-      <w:bookmarkEnd w:id="32"/>
-      <w:r>
-        <w:t>3.4 Account Management</w:t>
-      </w:r>
-      <w:bookmarkEnd w:id="33"/>
+      <w:bookmarkStart w:id="27" w:name="_Toc480358932"/>
+      <w:r>
+        <w:t>4.3 Reports</w:t>
+      </w:r>
+      <w:bookmarkEnd w:id="27"/>
       <w:r>
         <w:t xml:space="preserve">   </w:t>
       </w:r>
     </w:p>
     <w:p>
-      <w:pPr>
-        <w:pStyle w:val="Heading3"/>
-        <w:contextualSpacing w:val="0"/>
-      </w:pPr>
-      <w:bookmarkStart w:id="34" w:name="_oa8nvkqn7sc4" w:colFirst="0" w:colLast="0"/>
-      <w:bookmarkStart w:id="35" w:name="_Toc480358924"/>
-      <w:bookmarkEnd w:id="34"/>
-      <w:r>
-        <w:t>3.4.1 Description</w:t>
-      </w:r>
-      <w:bookmarkEnd w:id="35"/>
-      <w:r>
-        <w:t xml:space="preserve">      </w:t>
-      </w:r>
-    </w:p>
-    <w:p/>
-    <w:p>
-      <w:pPr>
-        <w:rPr>
-          <w:sz w:val="24"/>
-          <w:szCs w:val="24"/>
-        </w:rPr>
-      </w:pPr>
-      <w:r>
-        <w:rPr>
-          <w:sz w:val="24"/>
-          <w:szCs w:val="24"/>
-        </w:rPr>
-        <w:t xml:space="preserve">An Office Administrator who has been authenticated can create and assign accounts to departments, promote and view accounts, and reset passwords to accounts.  An Office Administrator can only promote accounts within their own department. </w:t>
-      </w:r>
-    </w:p>
-    <w:p/>
-    <w:p>
-      <w:pPr>
-        <w:pStyle w:val="Heading3"/>
-        <w:contextualSpacing w:val="0"/>
-      </w:pPr>
-      <w:bookmarkStart w:id="36" w:name="_1qasckgbun5j" w:colFirst="0" w:colLast="0"/>
-      <w:bookmarkStart w:id="37" w:name="_Toc480358925"/>
-      <w:bookmarkEnd w:id="36"/>
-      <w:r>
-        <w:t>3.4.2 Functional Requirements</w:t>
-      </w:r>
-      <w:bookmarkEnd w:id="37"/>
+      <w:r>
+        <w:t xml:space="preserve">Text </w:t>
+      </w:r>
     </w:p>
     <w:p>
       <w:pPr>
         <w:pStyle w:val="Heading2"/>
         <w:contextualSpacing w:val="0"/>
       </w:pPr>
-      <w:bookmarkStart w:id="38" w:name="_9dnraqg8lztn" w:colFirst="0" w:colLast="0"/>
-      <w:bookmarkStart w:id="39" w:name="_Toc480358926"/>
-      <w:bookmarkEnd w:id="38"/>
-      <w:r>
-        <w:t>3.5 Create Departments</w:t>
-      </w:r>
-      <w:bookmarkEnd w:id="39"/>
-      <w:r>
-        <w:t xml:space="preserve">   </w:t>
-      </w:r>
-    </w:p>
-    <w:p>
-      <w:pPr>
-        <w:pStyle w:val="Heading3"/>
-        <w:contextualSpacing w:val="0"/>
-      </w:pPr>
-      <w:bookmarkStart w:id="40" w:name="_l55k2b6b2mmf" w:colFirst="0" w:colLast="0"/>
-      <w:bookmarkStart w:id="41" w:name="_Toc480358927"/>
-      <w:bookmarkEnd w:id="40"/>
-      <w:r>
-        <w:t>3.5.1 Description</w:t>
-      </w:r>
-      <w:bookmarkEnd w:id="41"/>
-      <w:r>
-        <w:t xml:space="preserve">      </w:t>
-      </w:r>
-    </w:p>
-    <w:p>
-      <w:pPr>
-        <w:rPr>
-          <w:sz w:val="24"/>
-          <w:szCs w:val="24"/>
-        </w:rPr>
-      </w:pPr>
-      <w:r>
-        <w:rPr>
-          <w:sz w:val="24"/>
-          <w:szCs w:val="24"/>
-        </w:rPr>
-        <w:t>An Office Administrator who has been authenticated can create a department.  Department creation requires assigning or creating an account to be set as the Office Administrator for the created department.</w:t>
-      </w:r>
-    </w:p>
-    <w:p>
-      <w:pPr>
-        <w:pStyle w:val="Heading3"/>
-        <w:contextualSpacing w:val="0"/>
-      </w:pPr>
-      <w:bookmarkStart w:id="42" w:name="_ec03tzjqisep" w:colFirst="0" w:colLast="0"/>
-      <w:bookmarkStart w:id="43" w:name="_Toc480358928"/>
-      <w:bookmarkEnd w:id="42"/>
-      <w:r>
-        <w:t>3.5.2 Functional Requirements</w:t>
-      </w:r>
-      <w:bookmarkEnd w:id="43"/>
-      <w:r>
-        <w:t xml:space="preserve">      </w:t>
+      <w:bookmarkStart w:id="28" w:name="_Toc480358933"/>
+      <w:r>
+        <w:t>4.4 Data acquisition, integrity, retention, and disposal</w:t>
+      </w:r>
+      <w:bookmarkEnd w:id="28"/>
+    </w:p>
+    <w:p>
+      <w:r>
+        <w:t>Text</w:t>
       </w:r>
     </w:p>
     <w:p>
@@ -5649,22 +5450,29 @@
         <w:pStyle w:val="Heading1"/>
         <w:contextualSpacing w:val="0"/>
       </w:pPr>
-      <w:bookmarkStart w:id="44" w:name="_Toc480358929"/>
-      <w:r>
-        <w:t>4. Data requirements</w:t>
-      </w:r>
-      <w:bookmarkEnd w:id="44"/>
+      <w:bookmarkStart w:id="29" w:name="_Toc480358934"/>
+      <w:r>
+        <w:lastRenderedPageBreak/>
+        <w:t xml:space="preserve">5. </w:t>
+      </w:r>
+      <w:r>
+        <w:t>I</w:t>
+      </w:r>
+      <w:r>
+        <w:t>nterface requirements</w:t>
+      </w:r>
+      <w:bookmarkEnd w:id="29"/>
     </w:p>
     <w:p>
       <w:pPr>
         <w:pStyle w:val="Heading2"/>
         <w:contextualSpacing w:val="0"/>
       </w:pPr>
-      <w:bookmarkStart w:id="45" w:name="_Toc480358930"/>
-      <w:r>
-        <w:t>4.1 Logical data model</w:t>
-      </w:r>
-      <w:bookmarkEnd w:id="45"/>
+      <w:bookmarkStart w:id="30" w:name="_Toc480358935"/>
+      <w:r>
+        <w:t>5.1 User interfaces</w:t>
+      </w:r>
+      <w:bookmarkEnd w:id="30"/>
       <w:r>
         <w:t xml:space="preserve">   </w:t>
       </w:r>
@@ -5679,18 +5487,18 @@
         <w:pStyle w:val="Heading2"/>
         <w:contextualSpacing w:val="0"/>
       </w:pPr>
-      <w:bookmarkStart w:id="46" w:name="_Toc480358931"/>
-      <w:r>
-        <w:t>4.2 Data dictionary</w:t>
-      </w:r>
-      <w:bookmarkEnd w:id="46"/>
+      <w:bookmarkStart w:id="31" w:name="_Toc480358936"/>
+      <w:r>
+        <w:t>5.2 Software interfaces</w:t>
+      </w:r>
+      <w:bookmarkEnd w:id="31"/>
       <w:r>
         <w:t xml:space="preserve">   </w:t>
       </w:r>
     </w:p>
     <w:p>
       <w:r>
-        <w:t xml:space="preserve">Text </w:t>
+        <w:t>text</w:t>
       </w:r>
     </w:p>
     <w:p>
@@ -5698,18 +5506,26 @@
         <w:pStyle w:val="Heading2"/>
         <w:contextualSpacing w:val="0"/>
       </w:pPr>
-      <w:bookmarkStart w:id="47" w:name="_Toc480358932"/>
-      <w:r>
-        <w:t>4.3 Reports</w:t>
-      </w:r>
-      <w:bookmarkEnd w:id="47"/>
+      <w:bookmarkStart w:id="32" w:name="_Toc480358937"/>
+      <w:r>
+        <w:t>5.3 Hardware interfaces</w:t>
+      </w:r>
+      <w:bookmarkEnd w:id="32"/>
       <w:r>
         <w:t xml:space="preserve">   </w:t>
       </w:r>
     </w:p>
     <w:p>
       <w:r>
-        <w:t xml:space="preserve">Text </w:t>
+        <w:t xml:space="preserve">Hornet </w:t>
+      </w:r>
+      <w:proofErr w:type="spellStart"/>
+      <w:r>
+        <w:t>CardGen</w:t>
+      </w:r>
+      <w:proofErr w:type="spellEnd"/>
+      <w:r>
+        <w:t xml:space="preserve"> shall communicate with the office printer to allow for printing FICs.</w:t>
       </w:r>
     </w:p>
     <w:p>
@@ -5717,16 +5533,67 @@
         <w:pStyle w:val="Heading2"/>
         <w:contextualSpacing w:val="0"/>
       </w:pPr>
-      <w:bookmarkStart w:id="48" w:name="_Toc480358933"/>
-      <w:r>
-        <w:lastRenderedPageBreak/>
-        <w:t>4.4 Data acquisition, integrity, retention, and disposal</w:t>
-      </w:r>
-      <w:bookmarkEnd w:id="48"/>
-    </w:p>
-    <w:p>
-      <w:r>
-        <w:t>Text</w:t>
+      <w:bookmarkStart w:id="33" w:name="_Toc480358938"/>
+      <w:r>
+        <w:t>5.4 Communication interfaces</w:t>
+      </w:r>
+      <w:bookmarkEnd w:id="33"/>
+      <w:r>
+        <w:t xml:space="preserve">   </w:t>
+      </w:r>
+    </w:p>
+    <w:p>
+      <w:commentRangeStart w:id="34"/>
+      <w:commentRangeStart w:id="35"/>
+      <w:commentRangeStart w:id="36"/>
+      <w:r>
+        <w:t xml:space="preserve">When requested by an Office Administrator, Hornet </w:t>
+      </w:r>
+      <w:proofErr w:type="spellStart"/>
+      <w:r>
+        <w:t>CardGen</w:t>
+      </w:r>
+      <w:proofErr w:type="spellEnd"/>
+      <w:r>
+        <w:t xml:space="preserve"> shall send an email to the Office Administrator or Office Clerk allowing them to change their password.</w:t>
+      </w:r>
+      <w:commentRangeEnd w:id="34"/>
+      <w:r>
+        <w:commentReference w:id="34"/>
+      </w:r>
+      <w:commentRangeEnd w:id="35"/>
+      <w:r>
+        <w:t xml:space="preserve"> (In case the password is lost or forgotten the Office Administrator has the power to send in a request for a new password. The Hornet </w:t>
+      </w:r>
+      <w:proofErr w:type="spellStart"/>
+      <w:r>
+        <w:t>CardGen</w:t>
+      </w:r>
+      <w:proofErr w:type="spellEnd"/>
+      <w:r>
+        <w:t xml:space="preserve"> in returns sends an email to the Office Administrator or Office Clerk </w:t>
+      </w:r>
+      <w:r>
+        <w:t>(or with specific steps to</w:t>
+      </w:r>
+      <w:r>
+        <w:t>)</w:t>
+      </w:r>
+      <w:r>
+        <w:t xml:space="preserve"> </w:t>
+      </w:r>
+      <w:r>
+        <w:t>which allow them to change their password.)</w:t>
+      </w:r>
+      <w:r>
+        <w:commentReference w:id="35"/>
+      </w:r>
+      <w:commentRangeEnd w:id="36"/>
+      <w:r>
+        <w:rPr>
+          <w:rStyle w:val="CommentReference"/>
+        </w:rPr>
+        <w:commentReference w:id="36"/>
       </w:r>
     </w:p>
     <w:p>
@@ -5734,172 +5601,22 @@
         <w:pStyle w:val="Heading1"/>
         <w:contextualSpacing w:val="0"/>
       </w:pPr>
-      <w:bookmarkStart w:id="49" w:name="_Toc480358934"/>
-      <w:r>
-        <w:t xml:space="preserve">5. </w:t>
-      </w:r>
-      <w:r>
-        <w:t>I</w:t>
-      </w:r>
-      <w:r>
-        <w:t>nterface requirements</w:t>
-      </w:r>
-      <w:bookmarkEnd w:id="49"/>
+      <w:bookmarkStart w:id="37" w:name="_Toc480358939"/>
+      <w:r>
+        <w:t>6. Quality attributes</w:t>
+      </w:r>
+      <w:bookmarkEnd w:id="37"/>
     </w:p>
     <w:p>
       <w:pPr>
         <w:pStyle w:val="Heading2"/>
         <w:contextualSpacing w:val="0"/>
       </w:pPr>
-      <w:bookmarkStart w:id="50" w:name="_Toc480358935"/>
-      <w:r>
-        <w:t>5.1 User interfaces</w:t>
-      </w:r>
-      <w:bookmarkEnd w:id="50"/>
-      <w:r>
-        <w:t xml:space="preserve">   </w:t>
-      </w:r>
-    </w:p>
-    <w:p>
-      <w:r>
-        <w:t xml:space="preserve">Text </w:t>
-      </w:r>
-    </w:p>
-    <w:p>
-      <w:pPr>
-        <w:pStyle w:val="Heading2"/>
-        <w:contextualSpacing w:val="0"/>
-      </w:pPr>
-      <w:bookmarkStart w:id="51" w:name="_Toc480358936"/>
-      <w:r>
-        <w:t>5.2 Software interfaces</w:t>
-      </w:r>
-      <w:bookmarkEnd w:id="51"/>
-      <w:r>
-        <w:t xml:space="preserve">   </w:t>
-      </w:r>
-    </w:p>
-    <w:p>
-      <w:r>
-        <w:t>text</w:t>
-      </w:r>
-    </w:p>
-    <w:p>
-      <w:pPr>
-        <w:pStyle w:val="Heading2"/>
-        <w:contextualSpacing w:val="0"/>
-      </w:pPr>
-      <w:bookmarkStart w:id="52" w:name="_Toc480358937"/>
-      <w:r>
-        <w:t>5.3 Hardware interfaces</w:t>
-      </w:r>
-      <w:bookmarkEnd w:id="52"/>
-      <w:r>
-        <w:t xml:space="preserve">   </w:t>
-      </w:r>
-    </w:p>
-    <w:p>
-      <w:r>
-        <w:t xml:space="preserve">Hornet </w:t>
-      </w:r>
-      <w:proofErr w:type="spellStart"/>
-      <w:r>
-        <w:t>CardGen</w:t>
-      </w:r>
-      <w:proofErr w:type="spellEnd"/>
-      <w:r>
-        <w:t xml:space="preserve"> shall communicate with the office printer to allow for printing FICs.</w:t>
-      </w:r>
-    </w:p>
-    <w:p>
-      <w:pPr>
-        <w:pStyle w:val="Heading2"/>
-        <w:contextualSpacing w:val="0"/>
-      </w:pPr>
-      <w:bookmarkStart w:id="53" w:name="_Toc480358938"/>
-      <w:r>
-        <w:t>5.4 Communication interfaces</w:t>
-      </w:r>
-      <w:bookmarkEnd w:id="53"/>
-      <w:r>
-        <w:t xml:space="preserve">   </w:t>
-      </w:r>
-    </w:p>
-    <w:p>
-      <w:commentRangeStart w:id="54"/>
-      <w:commentRangeStart w:id="55"/>
-      <w:commentRangeStart w:id="56"/>
-      <w:r>
-        <w:t xml:space="preserve">When requested by an Office Administrator, Hornet </w:t>
-      </w:r>
-      <w:proofErr w:type="spellStart"/>
-      <w:r>
-        <w:t>CardGen</w:t>
-      </w:r>
-      <w:proofErr w:type="spellEnd"/>
-      <w:r>
-        <w:t xml:space="preserve"> shall send an email to the Office Administrator or Office Clerk allowing them to change their password.</w:t>
-      </w:r>
-      <w:commentRangeEnd w:id="54"/>
-      <w:r>
-        <w:commentReference w:id="54"/>
-      </w:r>
-      <w:commentRangeEnd w:id="55"/>
-      <w:r>
-        <w:t xml:space="preserve"> (In case the password is lost or forgotten the Office Administrator has the power to send in a request for a new password. The Hornet </w:t>
-      </w:r>
-      <w:proofErr w:type="spellStart"/>
-      <w:r>
-        <w:t>CardGen</w:t>
-      </w:r>
-      <w:proofErr w:type="spellEnd"/>
-      <w:r>
-        <w:t xml:space="preserve"> in returns sends an email to the Office Administrator or Office Clerk </w:t>
-      </w:r>
-      <w:r>
-        <w:t>(or with specific steps to</w:t>
-      </w:r>
-      <w:r>
-        <w:t>)</w:t>
-      </w:r>
-      <w:r>
-        <w:t xml:space="preserve"> </w:t>
-      </w:r>
-      <w:r>
-        <w:t>which allow them to change their password.)</w:t>
-      </w:r>
-      <w:r>
-        <w:commentReference w:id="55"/>
-      </w:r>
-      <w:commentRangeEnd w:id="56"/>
-      <w:r>
-        <w:rPr>
-          <w:rStyle w:val="CommentReference"/>
-        </w:rPr>
-        <w:commentReference w:id="56"/>
-      </w:r>
-    </w:p>
-    <w:p>
-      <w:pPr>
-        <w:pStyle w:val="Heading1"/>
-        <w:contextualSpacing w:val="0"/>
-      </w:pPr>
-      <w:bookmarkStart w:id="57" w:name="_Toc480358939"/>
-      <w:r>
-        <w:t>6. Quality attributes</w:t>
-      </w:r>
-      <w:bookmarkEnd w:id="57"/>
-    </w:p>
-    <w:p>
-      <w:pPr>
-        <w:pStyle w:val="Heading2"/>
-        <w:contextualSpacing w:val="0"/>
-      </w:pPr>
-      <w:bookmarkStart w:id="58" w:name="_Toc480358940"/>
+      <w:bookmarkStart w:id="38" w:name="_Toc480358940"/>
       <w:r>
         <w:t>6.1 Usability</w:t>
       </w:r>
-      <w:bookmarkEnd w:id="58"/>
+      <w:bookmarkEnd w:id="38"/>
       <w:r>
         <w:t xml:space="preserve">   </w:t>
       </w:r>
@@ -5918,7 +5635,7 @@
           <w:szCs w:val="24"/>
         </w:rPr>
       </w:pPr>
-      <w:commentRangeStart w:id="59"/>
+      <w:commentRangeStart w:id="39"/>
       <w:r>
         <w:rPr>
           <w:rFonts w:ascii="Times New Roman" w:eastAsia="Times New Roman" w:hAnsi="Times New Roman" w:cs="Times New Roman"/>
@@ -6033,11 +5750,11 @@
         <w:pStyle w:val="Heading2"/>
         <w:contextualSpacing w:val="0"/>
       </w:pPr>
-      <w:bookmarkStart w:id="60" w:name="_Toc480358941"/>
+      <w:bookmarkStart w:id="40" w:name="_Toc480358941"/>
       <w:r>
         <w:t>6.2 Performance</w:t>
       </w:r>
-      <w:bookmarkEnd w:id="60"/>
+      <w:bookmarkEnd w:id="40"/>
       <w:r>
         <w:t xml:space="preserve">   </w:t>
       </w:r>
@@ -6070,12 +5787,11 @@
         <w:pStyle w:val="Heading2"/>
         <w:contextualSpacing w:val="0"/>
       </w:pPr>
-      <w:bookmarkStart w:id="61" w:name="_Toc480358942"/>
-      <w:r>
-        <w:lastRenderedPageBreak/>
+      <w:bookmarkStart w:id="41" w:name="_Toc480358942"/>
+      <w:r>
         <w:t>6.3 Security</w:t>
       </w:r>
-      <w:bookmarkEnd w:id="61"/>
+      <w:bookmarkEnd w:id="41"/>
       <w:r>
         <w:t xml:space="preserve">   </w:t>
       </w:r>
@@ -6137,6 +5853,7 @@
           <w:sz w:val="24"/>
           <w:szCs w:val="24"/>
         </w:rPr>
+        <w:lastRenderedPageBreak/>
         <w:t>Only Office Administrators shall be permitted to change the faculty information of their own department.</w:t>
       </w:r>
     </w:p>
@@ -6183,9 +5900,9 @@
         </w:rPr>
         <w:t>Office Administrators and Office Clerks shall be limited to viewing information of their own department.</w:t>
       </w:r>
-      <w:commentRangeEnd w:id="59"/>
-      <w:r>
-        <w:commentReference w:id="59"/>
+      <w:commentRangeEnd w:id="39"/>
+      <w:r>
+        <w:commentReference w:id="39"/>
       </w:r>
     </w:p>
     <w:p>
@@ -6193,11 +5910,11 @@
         <w:pStyle w:val="Heading2"/>
         <w:contextualSpacing w:val="0"/>
       </w:pPr>
-      <w:bookmarkStart w:id="62" w:name="_Toc480358943"/>
+      <w:bookmarkStart w:id="42" w:name="_Toc480358943"/>
       <w:r>
         <w:t>6.4 Safety</w:t>
       </w:r>
-      <w:bookmarkEnd w:id="62"/>
+      <w:bookmarkEnd w:id="42"/>
       <w:r>
         <w:t xml:space="preserve">   </w:t>
       </w:r>
@@ -6229,13 +5946,13 @@
         <w:pStyle w:val="Heading2"/>
         <w:contextualSpacing w:val="0"/>
       </w:pPr>
-      <w:bookmarkStart w:id="63" w:name="_l2d16y4p1szu" w:colFirst="0" w:colLast="0"/>
-      <w:bookmarkStart w:id="64" w:name="_Toc480358944"/>
-      <w:bookmarkEnd w:id="63"/>
+      <w:bookmarkStart w:id="43" w:name="_l2d16y4p1szu" w:colFirst="0" w:colLast="0"/>
+      <w:bookmarkStart w:id="44" w:name="_Toc480358944"/>
+      <w:bookmarkEnd w:id="43"/>
       <w:r>
         <w:t>6.5 Availability</w:t>
       </w:r>
-      <w:bookmarkEnd w:id="64"/>
+      <w:bookmarkEnd w:id="44"/>
       <w:r>
         <w:t xml:space="preserve">   </w:t>
       </w:r>
@@ -6288,28 +6005,28 @@
         <w:pStyle w:val="Heading2"/>
         <w:contextualSpacing w:val="0"/>
       </w:pPr>
-      <w:bookmarkStart w:id="65" w:name="_ancw5p3up10n" w:colFirst="0" w:colLast="0"/>
-      <w:bookmarkStart w:id="66" w:name="_Toc480358945"/>
-      <w:bookmarkEnd w:id="65"/>
+      <w:bookmarkStart w:id="45" w:name="_ancw5p3up10n" w:colFirst="0" w:colLast="0"/>
+      <w:bookmarkStart w:id="46" w:name="_Toc480358945"/>
+      <w:bookmarkEnd w:id="45"/>
       <w:r>
         <w:t>6.6 Robustness</w:t>
       </w:r>
-      <w:bookmarkEnd w:id="66"/>
+      <w:bookmarkEnd w:id="46"/>
       <w:r>
         <w:t xml:space="preserve">   </w:t>
       </w:r>
     </w:p>
     <w:p>
-      <w:commentRangeStart w:id="67"/>
+      <w:commentRangeStart w:id="47"/>
       <w:r>
         <w:t>Text</w:t>
       </w:r>
-      <w:commentRangeEnd w:id="67"/>
+      <w:commentRangeEnd w:id="47"/>
       <w:r>
         <w:rPr>
           <w:rStyle w:val="CommentReference"/>
         </w:rPr>
-        <w:commentReference w:id="67"/>
+        <w:commentReference w:id="47"/>
       </w:r>
       <w:r>
         <w:t xml:space="preserve"> </w:t>
@@ -6320,11 +6037,11 @@
         <w:pStyle w:val="Heading2"/>
         <w:contextualSpacing w:val="0"/>
       </w:pPr>
-      <w:bookmarkStart w:id="68" w:name="_Toc480358946"/>
+      <w:bookmarkStart w:id="48" w:name="_Toc480358946"/>
       <w:r>
         <w:t>6.x [more]</w:t>
       </w:r>
-      <w:bookmarkEnd w:id="68"/>
+      <w:bookmarkEnd w:id="48"/>
     </w:p>
     <w:p>
       <w:r>
@@ -6336,11 +6053,11 @@
         <w:pStyle w:val="Heading1"/>
         <w:contextualSpacing w:val="0"/>
       </w:pPr>
-      <w:bookmarkStart w:id="69" w:name="_Toc480358947"/>
+      <w:bookmarkStart w:id="49" w:name="_Toc480358947"/>
       <w:r>
         <w:t>7. Internationalization and localization requirements</w:t>
       </w:r>
-      <w:bookmarkEnd w:id="69"/>
+      <w:bookmarkEnd w:id="49"/>
     </w:p>
     <w:p>
       <w:r>
@@ -6358,19 +6075,17 @@
         <w:pStyle w:val="Heading1"/>
         <w:contextualSpacing w:val="0"/>
       </w:pPr>
-      <w:bookmarkStart w:id="70" w:name="_Toc480358948"/>
+      <w:bookmarkStart w:id="50" w:name="_Toc480358948"/>
       <w:r>
         <w:t>8. Other requirements</w:t>
       </w:r>
-      <w:bookmarkEnd w:id="70"/>
-    </w:p>
-    <w:p>
-      <w:bookmarkStart w:id="71" w:name="_Toc480358949"/>
+      <w:bookmarkEnd w:id="50"/>
+    </w:p>
+    <w:p>
+      <w:bookmarkStart w:id="51" w:name="_Toc480358949"/>
       <w:r>
         <w:t>This area of the document is reserved for any requirements not captured in other sections. There are no other requirements at this time.</w:t>
       </w:r>
-      <w:bookmarkStart w:id="72" w:name="_GoBack"/>
-      <w:bookmarkEnd w:id="72"/>
     </w:p>
     <w:p>
       <w:pPr>
@@ -6378,10 +6093,9 @@
         <w:contextualSpacing w:val="0"/>
       </w:pPr>
       <w:r>
-        <w:lastRenderedPageBreak/>
         <w:t>Appendix A: Glossary</w:t>
       </w:r>
-      <w:bookmarkEnd w:id="71"/>
+      <w:bookmarkEnd w:id="51"/>
     </w:p>
     <w:p>
       <w:r>
@@ -6425,6 +6139,7 @@
               <w:spacing w:line="240" w:lineRule="auto"/>
             </w:pPr>
             <w:r>
+              <w:lastRenderedPageBreak/>
               <w:t>word/acronym</w:t>
             </w:r>
           </w:p>
@@ -6630,11 +6345,11 @@
         <w:pStyle w:val="Heading1"/>
         <w:contextualSpacing w:val="0"/>
       </w:pPr>
-      <w:bookmarkStart w:id="73" w:name="_Toc480358950"/>
+      <w:bookmarkStart w:id="52" w:name="_Toc480358950"/>
       <w:r>
         <w:t>Appendix B: Analysis models</w:t>
       </w:r>
-      <w:bookmarkEnd w:id="73"/>
+      <w:bookmarkEnd w:id="52"/>
     </w:p>
     <w:p>
       <w:r>
@@ -6739,7 +6454,7 @@
       </w:r>
     </w:p>
   </w:comment>
-  <w:comment w:id="54" w:author="Will Dob" w:date="2017-03-26T23:30:00Z" w:initials="">
+  <w:comment w:id="34" w:author="Will Dob" w:date="2017-03-26T23:30:00Z" w:initials="">
     <w:p>
       <w:pPr>
         <w:widowControl w:val="0"/>
@@ -6750,7 +6465,7 @@
       </w:r>
     </w:p>
   </w:comment>
-  <w:comment w:id="55" w:author="Ron Lewis" w:date="2017-03-26T23:30:00Z" w:initials="">
+  <w:comment w:id="35" w:author="Ron Lewis" w:date="2017-03-26T23:30:00Z" w:initials="">
     <w:p>
       <w:pPr>
         <w:widowControl w:val="0"/>
@@ -6761,7 +6476,7 @@
       </w:r>
     </w:p>
   </w:comment>
-  <w:comment w:id="56" w:author="Marryum Jamal" w:date="2017-03-26T20:40:00Z" w:initials="MJ">
+  <w:comment w:id="36" w:author="Marryum Jamal" w:date="2017-03-26T20:40:00Z" w:initials="MJ">
     <w:p>
       <w:pPr>
         <w:pStyle w:val="CommentText"/>
@@ -6782,7 +6497,7 @@
       </w:pPr>
     </w:p>
   </w:comment>
-  <w:comment w:id="59" w:author="Omar Tapia" w:date="2017-03-13T04:26:00Z" w:initials="">
+  <w:comment w:id="39" w:author="Omar Tapia" w:date="2017-03-13T04:26:00Z" w:initials="">
     <w:p>
       <w:pPr>
         <w:widowControl w:val="0"/>
@@ -6793,7 +6508,7 @@
       </w:r>
     </w:p>
   </w:comment>
-  <w:comment w:id="67" w:author="William D" w:date="2017-04-04T13:01:00Z" w:initials="WD">
+  <w:comment w:id="47" w:author="William D" w:date="2017-04-04T13:01:00Z" w:initials="WD">
     <w:p>
       <w:pPr>
         <w:pStyle w:val="CommentText"/>
@@ -8726,7 +8441,7 @@
 </file>
 
 <file path=customXml/itemProps1.xml><?xml version="1.0" encoding="utf-8"?>
-<ds:datastoreItem xmlns:ds="http://schemas.openxmlformats.org/officeDocument/2006/customXml" ds:itemID="{A2234A7A-A186-49D2-957A-F7C75C8D1F10}">
+<ds:datastoreItem xmlns:ds="http://schemas.openxmlformats.org/officeDocument/2006/customXml" ds:itemID="{FE36C328-0002-4CD2-83B9-A4E94EB7EA5F}">
   <ds:schemaRefs>
     <ds:schemaRef ds:uri="http://schemas.openxmlformats.org/officeDocument/2006/bibliography"/>
   </ds:schemaRefs>

</xml_diff>

<commit_message>
Really finish 3-1 this time
</commit_message>
<xml_diff>
--- a/SoftwareRequirementsSpecification.docx
+++ b/SoftwareRequirementsSpecification.docx
@@ -5069,7 +5069,9 @@
       <w:r>
         <w:t>Dependencies</w:t>
       </w:r>
+      <w:bookmarkStart w:id="19" w:name="_GoBack"/>
       <w:bookmarkEnd w:id="18"/>
+      <w:bookmarkEnd w:id="19"/>
     </w:p>
     <w:p>
       <w:pPr>
@@ -5271,23 +5273,23 @@
         <w:pStyle w:val="Heading1"/>
         <w:contextualSpacing w:val="0"/>
       </w:pPr>
-      <w:bookmarkStart w:id="19" w:name="_Toc480358913"/>
+      <w:bookmarkStart w:id="20" w:name="_Toc480358913"/>
       <w:r>
         <w:t>3. System features</w:t>
       </w:r>
-      <w:bookmarkEnd w:id="19"/>
+      <w:bookmarkEnd w:id="20"/>
     </w:p>
     <w:p>
       <w:pPr>
         <w:pStyle w:val="Heading2"/>
         <w:contextualSpacing w:val="0"/>
       </w:pPr>
-      <w:bookmarkStart w:id="20" w:name="_Toc480358929"/>
-      <w:bookmarkStart w:id="21" w:name="_Toc479328535"/>
+      <w:bookmarkStart w:id="21" w:name="_Toc480358929"/>
+      <w:bookmarkStart w:id="22" w:name="_Toc479328535"/>
       <w:r>
         <w:t xml:space="preserve">3.1 </w:t>
       </w:r>
-      <w:bookmarkEnd w:id="21"/>
+      <w:bookmarkEnd w:id="22"/>
       <w:r>
         <w:t>Create a Semester</w:t>
       </w:r>
@@ -5302,25 +5304,32 @@
         <w:pStyle w:val="Heading3"/>
         <w:contextualSpacing w:val="0"/>
       </w:pPr>
-      <w:bookmarkStart w:id="22" w:name="_Toc479328536"/>
+      <w:bookmarkStart w:id="23" w:name="_Toc479328536"/>
       <w:r>
         <w:t>3.1.1 Description</w:t>
       </w:r>
-      <w:bookmarkEnd w:id="22"/>
-    </w:p>
-    <w:p>
-      <w:pPr>
-        <w:rPr>
-          <w:sz w:val="24"/>
-          <w:szCs w:val="24"/>
-        </w:rPr>
-      </w:pPr>
-      <w:r>
-        <w:rPr>
-          <w:sz w:val="24"/>
-          <w:szCs w:val="24"/>
-        </w:rPr>
-        <w:t xml:space="preserve">An Office Administrator who has been authenticated can store faculty information through importing a registrar’s file during the creation of a new semester or importing a registrar’s file to an existing semester, or modifying an existing semester’s data fields. </w:t>
+      <w:bookmarkEnd w:id="23"/>
+    </w:p>
+    <w:p>
+      <w:r>
+        <w:t xml:space="preserve">An Office Administrator who has been authenticated can </w:t>
+      </w:r>
+      <w:r>
+        <w:t>add a new semester to the system</w:t>
+      </w:r>
+      <w:r>
+        <w:t xml:space="preserve">. </w:t>
+      </w:r>
+      <w:r>
+        <w:t>The Office Administrator has the option of importing professor data from a previous semester, up to two semesters back (</w:t>
+      </w:r>
+      <w:proofErr w:type="spellStart"/>
+      <w:r>
+        <w:t>ie</w:t>
+      </w:r>
+      <w:proofErr w:type="spellEnd"/>
+      <w:r>
+        <w:t>: if you are adding Fall 2017, you can import data from Spring 2017 and Fall 2016).</w:t>
       </w:r>
     </w:p>
     <w:p>
@@ -5328,11 +5337,11 @@
         <w:pStyle w:val="Heading3"/>
         <w:contextualSpacing w:val="0"/>
       </w:pPr>
-      <w:bookmarkStart w:id="23" w:name="_Toc479328537"/>
+      <w:bookmarkStart w:id="24" w:name="_Toc479328537"/>
       <w:r>
         <w:t>3.1.2 Functional requirements</w:t>
       </w:r>
-      <w:bookmarkEnd w:id="23"/>
+      <w:bookmarkEnd w:id="24"/>
     </w:p>
     <w:p>
       <w:pPr>
@@ -5352,12 +5361,15 @@
         <w:ind w:left="720"/>
       </w:pPr>
       <w:r>
-        <w:t>The option of importing one of the last two semesters professors information (everything except courses) will be made clearly available to the Office Administrator during this process.</w:t>
-      </w:r>
-    </w:p>
-    <w:p>
-      <w:bookmarkStart w:id="24" w:name="_GoBack"/>
-      <w:bookmarkEnd w:id="24"/>
+        <w:t>The option of importing professor data (everything except courses) from one of the last two semesters will be made clearly available to the Office Administrator during this process.</w:t>
+      </w:r>
+    </w:p>
+    <w:p>
+      <w:pPr>
+        <w:ind w:left="720"/>
+      </w:pPr>
+    </w:p>
+    <w:p>
       <w:r>
         <w:t xml:space="preserve"> </w:t>
       </w:r>
@@ -5370,7 +5382,7 @@
       <w:r>
         <w:t>4. Data requirements</w:t>
       </w:r>
-      <w:bookmarkEnd w:id="20"/>
+      <w:bookmarkEnd w:id="21"/>
     </w:p>
     <w:p>
       <w:pPr>
@@ -5436,6 +5448,7 @@
       </w:pPr>
       <w:bookmarkStart w:id="28" w:name="_Toc480358933"/>
       <w:r>
+        <w:lastRenderedPageBreak/>
         <w:t>4.4 Data acquisition, integrity, retention, and disposal</w:t>
       </w:r>
       <w:bookmarkEnd w:id="28"/>
@@ -5452,7 +5465,6 @@
       </w:pPr>
       <w:bookmarkStart w:id="29" w:name="_Toc480358934"/>
       <w:r>
-        <w:lastRenderedPageBreak/>
         <w:t xml:space="preserve">5. </w:t>
       </w:r>
       <w:r>
@@ -5789,6 +5801,7 @@
       </w:pPr>
       <w:bookmarkStart w:id="41" w:name="_Toc480358942"/>
       <w:r>
+        <w:lastRenderedPageBreak/>
         <w:t>6.3 Security</w:t>
       </w:r>
       <w:bookmarkEnd w:id="41"/>
@@ -5853,7 +5866,6 @@
           <w:sz w:val="24"/>
           <w:szCs w:val="24"/>
         </w:rPr>
-        <w:lastRenderedPageBreak/>
         <w:t>Only Office Administrators shall be permitted to change the faculty information of their own department.</w:t>
       </w:r>
     </w:p>
@@ -6093,6 +6105,7 @@
         <w:contextualSpacing w:val="0"/>
       </w:pPr>
       <w:r>
+        <w:lastRenderedPageBreak/>
         <w:t>Appendix A: Glossary</w:t>
       </w:r>
       <w:bookmarkEnd w:id="51"/>
@@ -6139,7 +6152,6 @@
               <w:spacing w:line="240" w:lineRule="auto"/>
             </w:pPr>
             <w:r>
-              <w:lastRenderedPageBreak/>
               <w:t>word/acronym</w:t>
             </w:r>
           </w:p>
@@ -8441,7 +8453,7 @@
 </file>
 
 <file path=customXml/itemProps1.xml><?xml version="1.0" encoding="utf-8"?>
-<ds:datastoreItem xmlns:ds="http://schemas.openxmlformats.org/officeDocument/2006/customXml" ds:itemID="{FE36C328-0002-4CD2-83B9-A4E94EB7EA5F}">
+<ds:datastoreItem xmlns:ds="http://schemas.openxmlformats.org/officeDocument/2006/customXml" ds:itemID="{704203FA-41C3-4251-B4A5-5B76F80E7B4C}">
   <ds:schemaRefs>
     <ds:schemaRef ds:uri="http://schemas.openxmlformats.org/officeDocument/2006/bibliography"/>
   </ds:schemaRefs>

</xml_diff>

<commit_message>
Finish 3-2, and incorporate to in main doc
</commit_message>
<xml_diff>
--- a/SoftwareRequirementsSpecification.docx
+++ b/SoftwareRequirementsSpecification.docx
@@ -702,13 +702,130 @@
           <w:r>
             <w:fldChar w:fldCharType="separate"/>
           </w:r>
-          <w:hyperlink w:anchor="_Toc480358901" w:history="1">
+          <w:bookmarkStart w:id="0" w:name="_GoBack"/>
+          <w:bookmarkEnd w:id="0"/>
+          <w:r>
+            <w:rPr>
+              <w:rStyle w:val="Hyperlink"/>
+              <w:noProof/>
+            </w:rPr>
+            <w:fldChar w:fldCharType="begin"/>
+          </w:r>
+          <w:r>
+            <w:rPr>
+              <w:rStyle w:val="Hyperlink"/>
+              <w:noProof/>
+            </w:rPr>
+            <w:instrText xml:space="preserve"> </w:instrText>
+          </w:r>
+          <w:r>
+            <w:rPr>
+              <w:noProof/>
+            </w:rPr>
+            <w:instrText>HYPERLINK \l "_Toc480626823"</w:instrText>
+          </w:r>
+          <w:r>
+            <w:rPr>
+              <w:rStyle w:val="Hyperlink"/>
+              <w:noProof/>
+            </w:rPr>
+            <w:instrText xml:space="preserve"> </w:instrText>
+          </w:r>
+          <w:r>
+            <w:rPr>
+              <w:rStyle w:val="Hyperlink"/>
+              <w:noProof/>
+            </w:rPr>
+          </w:r>
+          <w:r>
+            <w:rPr>
+              <w:rStyle w:val="Hyperlink"/>
+              <w:noProof/>
+            </w:rPr>
+            <w:fldChar w:fldCharType="separate"/>
+          </w:r>
+          <w:r>
+            <w:rPr>
+              <w:rStyle w:val="Hyperlink"/>
+              <w:noProof/>
+            </w:rPr>
+            <w:t>1. Introduction</w:t>
+          </w:r>
+          <w:r>
+            <w:rPr>
+              <w:noProof/>
+              <w:webHidden/>
+            </w:rPr>
+            <w:tab/>
+          </w:r>
+          <w:r>
+            <w:rPr>
+              <w:noProof/>
+              <w:webHidden/>
+            </w:rPr>
+            <w:fldChar w:fldCharType="begin"/>
+          </w:r>
+          <w:r>
+            <w:rPr>
+              <w:noProof/>
+              <w:webHidden/>
+            </w:rPr>
+            <w:instrText xml:space="preserve"> PAGEREF _Toc480626823 \h </w:instrText>
+          </w:r>
+          <w:r>
+            <w:rPr>
+              <w:noProof/>
+              <w:webHidden/>
+            </w:rPr>
+          </w:r>
+          <w:r>
+            <w:rPr>
+              <w:noProof/>
+              <w:webHidden/>
+            </w:rPr>
+            <w:fldChar w:fldCharType="separate"/>
+          </w:r>
+          <w:r>
+            <w:rPr>
+              <w:noProof/>
+              <w:webHidden/>
+            </w:rPr>
+            <w:t>4</w:t>
+          </w:r>
+          <w:r>
+            <w:rPr>
+              <w:noProof/>
+              <w:webHidden/>
+            </w:rPr>
+            <w:fldChar w:fldCharType="end"/>
+          </w:r>
+          <w:r>
+            <w:rPr>
+              <w:rStyle w:val="Hyperlink"/>
+              <w:noProof/>
+            </w:rPr>
+            <w:fldChar w:fldCharType="end"/>
+          </w:r>
+        </w:p>
+        <w:p>
+          <w:pPr>
+            <w:pStyle w:val="TOC1"/>
+            <w:tabs>
+              <w:tab w:val="right" w:pos="9350"/>
+            </w:tabs>
+            <w:rPr>
+              <w:rFonts w:asciiTheme="minorHAnsi" w:eastAsiaTheme="minorEastAsia" w:hAnsiTheme="minorHAnsi" w:cstheme="minorBidi"/>
+              <w:noProof/>
+              <w:color w:val="auto"/>
+            </w:rPr>
+          </w:pPr>
+          <w:hyperlink w:anchor="_Toc480626824" w:history="1">
             <w:r>
               <w:rPr>
                 <w:rStyle w:val="Hyperlink"/>
                 <w:noProof/>
               </w:rPr>
-              <w:t>1. Introduction</w:t>
+              <w:t>1.1 Purpose</w:t>
             </w:r>
             <w:r>
               <w:rPr>
@@ -729,7 +846,217 @@
                 <w:noProof/>
                 <w:webHidden/>
               </w:rPr>
-              <w:instrText xml:space="preserve"> PAGEREF _Toc480358901 \h </w:instrText>
+              <w:instrText xml:space="preserve"> PAGEREF _Toc480626824 \h </w:instrText>
+            </w:r>
+            <w:r>
+              <w:rPr>
+                <w:noProof/>
+                <w:webHidden/>
+              </w:rPr>
+            </w:r>
+            <w:r>
+              <w:rPr>
+                <w:noProof/>
+                <w:webHidden/>
+              </w:rPr>
+              <w:fldChar w:fldCharType="separate"/>
+            </w:r>
+            <w:r>
+              <w:rPr>
+                <w:noProof/>
+                <w:webHidden/>
+              </w:rPr>
+              <w:t>4</w:t>
+            </w:r>
+            <w:r>
+              <w:rPr>
+                <w:noProof/>
+                <w:webHidden/>
+              </w:rPr>
+              <w:fldChar w:fldCharType="end"/>
+            </w:r>
+          </w:hyperlink>
+        </w:p>
+        <w:p>
+          <w:pPr>
+            <w:pStyle w:val="TOC2"/>
+            <w:tabs>
+              <w:tab w:val="right" w:pos="9350"/>
+            </w:tabs>
+            <w:rPr>
+              <w:rFonts w:asciiTheme="minorHAnsi" w:eastAsiaTheme="minorEastAsia" w:hAnsiTheme="minorHAnsi" w:cstheme="minorBidi"/>
+              <w:noProof/>
+              <w:color w:val="auto"/>
+            </w:rPr>
+          </w:pPr>
+          <w:hyperlink w:anchor="_Toc480626825" w:history="1">
+            <w:r>
+              <w:rPr>
+                <w:rStyle w:val="Hyperlink"/>
+                <w:noProof/>
+              </w:rPr>
+              <w:t>1.2 Document conventions</w:t>
+            </w:r>
+            <w:r>
+              <w:rPr>
+                <w:noProof/>
+                <w:webHidden/>
+              </w:rPr>
+              <w:tab/>
+            </w:r>
+            <w:r>
+              <w:rPr>
+                <w:noProof/>
+                <w:webHidden/>
+              </w:rPr>
+              <w:fldChar w:fldCharType="begin"/>
+            </w:r>
+            <w:r>
+              <w:rPr>
+                <w:noProof/>
+                <w:webHidden/>
+              </w:rPr>
+              <w:instrText xml:space="preserve"> PAGEREF _Toc480626825 \h </w:instrText>
+            </w:r>
+            <w:r>
+              <w:rPr>
+                <w:noProof/>
+                <w:webHidden/>
+              </w:rPr>
+            </w:r>
+            <w:r>
+              <w:rPr>
+                <w:noProof/>
+                <w:webHidden/>
+              </w:rPr>
+              <w:fldChar w:fldCharType="separate"/>
+            </w:r>
+            <w:r>
+              <w:rPr>
+                <w:noProof/>
+                <w:webHidden/>
+              </w:rPr>
+              <w:t>4</w:t>
+            </w:r>
+            <w:r>
+              <w:rPr>
+                <w:noProof/>
+                <w:webHidden/>
+              </w:rPr>
+              <w:fldChar w:fldCharType="end"/>
+            </w:r>
+          </w:hyperlink>
+        </w:p>
+        <w:p>
+          <w:pPr>
+            <w:pStyle w:val="TOC2"/>
+            <w:tabs>
+              <w:tab w:val="right" w:pos="9350"/>
+            </w:tabs>
+            <w:rPr>
+              <w:rFonts w:asciiTheme="minorHAnsi" w:eastAsiaTheme="minorEastAsia" w:hAnsiTheme="minorHAnsi" w:cstheme="minorBidi"/>
+              <w:noProof/>
+              <w:color w:val="auto"/>
+            </w:rPr>
+          </w:pPr>
+          <w:hyperlink w:anchor="_Toc480626826" w:history="1">
+            <w:r>
+              <w:rPr>
+                <w:rStyle w:val="Hyperlink"/>
+                <w:noProof/>
+              </w:rPr>
+              <w:t>1.3 Project scope</w:t>
+            </w:r>
+            <w:r>
+              <w:rPr>
+                <w:noProof/>
+                <w:webHidden/>
+              </w:rPr>
+              <w:tab/>
+            </w:r>
+            <w:r>
+              <w:rPr>
+                <w:noProof/>
+                <w:webHidden/>
+              </w:rPr>
+              <w:fldChar w:fldCharType="begin"/>
+            </w:r>
+            <w:r>
+              <w:rPr>
+                <w:noProof/>
+                <w:webHidden/>
+              </w:rPr>
+              <w:instrText xml:space="preserve"> PAGEREF _Toc480626826 \h </w:instrText>
+            </w:r>
+            <w:r>
+              <w:rPr>
+                <w:noProof/>
+                <w:webHidden/>
+              </w:rPr>
+            </w:r>
+            <w:r>
+              <w:rPr>
+                <w:noProof/>
+                <w:webHidden/>
+              </w:rPr>
+              <w:fldChar w:fldCharType="separate"/>
+            </w:r>
+            <w:r>
+              <w:rPr>
+                <w:noProof/>
+                <w:webHidden/>
+              </w:rPr>
+              <w:t>4</w:t>
+            </w:r>
+            <w:r>
+              <w:rPr>
+                <w:noProof/>
+                <w:webHidden/>
+              </w:rPr>
+              <w:fldChar w:fldCharType="end"/>
+            </w:r>
+          </w:hyperlink>
+        </w:p>
+        <w:p>
+          <w:pPr>
+            <w:pStyle w:val="TOC2"/>
+            <w:tabs>
+              <w:tab w:val="right" w:pos="9350"/>
+            </w:tabs>
+            <w:rPr>
+              <w:rFonts w:asciiTheme="minorHAnsi" w:eastAsiaTheme="minorEastAsia" w:hAnsiTheme="minorHAnsi" w:cstheme="minorBidi"/>
+              <w:noProof/>
+              <w:color w:val="auto"/>
+            </w:rPr>
+          </w:pPr>
+          <w:hyperlink w:anchor="_Toc480626827" w:history="1">
+            <w:r>
+              <w:rPr>
+                <w:rStyle w:val="Hyperlink"/>
+                <w:noProof/>
+              </w:rPr>
+              <w:t>1.4 References</w:t>
+            </w:r>
+            <w:r>
+              <w:rPr>
+                <w:noProof/>
+                <w:webHidden/>
+              </w:rPr>
+              <w:tab/>
+            </w:r>
+            <w:r>
+              <w:rPr>
+                <w:noProof/>
+                <w:webHidden/>
+              </w:rPr>
+              <w:fldChar w:fldCharType="begin"/>
+            </w:r>
+            <w:r>
+              <w:rPr>
+                <w:noProof/>
+                <w:webHidden/>
+              </w:rPr>
+              <w:instrText xml:space="preserve"> PAGEREF _Toc480626827 \h </w:instrText>
             </w:r>
             <w:r>
               <w:rPr>
@@ -772,13 +1099,13 @@
               <w:color w:val="auto"/>
             </w:rPr>
           </w:pPr>
-          <w:hyperlink w:anchor="_Toc480358902" w:history="1">
+          <w:hyperlink w:anchor="_Toc480626828" w:history="1">
             <w:r>
               <w:rPr>
                 <w:rStyle w:val="Hyperlink"/>
                 <w:noProof/>
               </w:rPr>
-              <w:t>1.1 Purpose</w:t>
+              <w:t>2. Overall description</w:t>
             </w:r>
             <w:r>
               <w:rPr>
@@ -799,7 +1126,7 @@
                 <w:noProof/>
                 <w:webHidden/>
               </w:rPr>
-              <w:instrText xml:space="preserve"> PAGEREF _Toc480358902 \h </w:instrText>
+              <w:instrText xml:space="preserve"> PAGEREF _Toc480626828 \h </w:instrText>
             </w:r>
             <w:r>
               <w:rPr>
@@ -819,7 +1146,77 @@
                 <w:noProof/>
                 <w:webHidden/>
               </w:rPr>
-              <w:t>4</w:t>
+              <w:t>5</w:t>
+            </w:r>
+            <w:r>
+              <w:rPr>
+                <w:noProof/>
+                <w:webHidden/>
+              </w:rPr>
+              <w:fldChar w:fldCharType="end"/>
+            </w:r>
+          </w:hyperlink>
+        </w:p>
+        <w:p>
+          <w:pPr>
+            <w:pStyle w:val="TOC1"/>
+            <w:tabs>
+              <w:tab w:val="right" w:pos="9350"/>
+            </w:tabs>
+            <w:rPr>
+              <w:rFonts w:asciiTheme="minorHAnsi" w:eastAsiaTheme="minorEastAsia" w:hAnsiTheme="minorHAnsi" w:cstheme="minorBidi"/>
+              <w:noProof/>
+              <w:color w:val="auto"/>
+            </w:rPr>
+          </w:pPr>
+          <w:hyperlink w:anchor="_Toc480626829" w:history="1">
+            <w:r>
+              <w:rPr>
+                <w:rStyle w:val="Hyperlink"/>
+                <w:noProof/>
+              </w:rPr>
+              <w:t>2.1 Product perspective</w:t>
+            </w:r>
+            <w:r>
+              <w:rPr>
+                <w:noProof/>
+                <w:webHidden/>
+              </w:rPr>
+              <w:tab/>
+            </w:r>
+            <w:r>
+              <w:rPr>
+                <w:noProof/>
+                <w:webHidden/>
+              </w:rPr>
+              <w:fldChar w:fldCharType="begin"/>
+            </w:r>
+            <w:r>
+              <w:rPr>
+                <w:noProof/>
+                <w:webHidden/>
+              </w:rPr>
+              <w:instrText xml:space="preserve"> PAGEREF _Toc480626829 \h </w:instrText>
+            </w:r>
+            <w:r>
+              <w:rPr>
+                <w:noProof/>
+                <w:webHidden/>
+              </w:rPr>
+            </w:r>
+            <w:r>
+              <w:rPr>
+                <w:noProof/>
+                <w:webHidden/>
+              </w:rPr>
+              <w:fldChar w:fldCharType="separate"/>
+            </w:r>
+            <w:r>
+              <w:rPr>
+                <w:noProof/>
+                <w:webHidden/>
+              </w:rPr>
+              <w:t>5</w:t>
             </w:r>
             <w:r>
               <w:rPr>
@@ -842,13 +1239,13 @@
               <w:color w:val="auto"/>
             </w:rPr>
           </w:pPr>
-          <w:hyperlink w:anchor="_Toc480358903" w:history="1">
+          <w:hyperlink w:anchor="_Toc480626830" w:history="1">
             <w:r>
               <w:rPr>
                 <w:rStyle w:val="Hyperlink"/>
                 <w:noProof/>
               </w:rPr>
-              <w:t>1.2 Document conventions</w:t>
+              <w:t>2.3 Operating environment</w:t>
             </w:r>
             <w:r>
               <w:rPr>
@@ -869,7 +1266,7 @@
                 <w:noProof/>
                 <w:webHidden/>
               </w:rPr>
-              <w:instrText xml:space="preserve"> PAGEREF _Toc480358903 \h </w:instrText>
+              <w:instrText xml:space="preserve"> PAGEREF _Toc480626830 \h </w:instrText>
             </w:r>
             <w:r>
               <w:rPr>
@@ -889,7 +1286,7 @@
                 <w:noProof/>
                 <w:webHidden/>
               </w:rPr>
-              <w:t>4</w:t>
+              <w:t>5</w:t>
             </w:r>
             <w:r>
               <w:rPr>
@@ -912,13 +1309,13 @@
               <w:color w:val="auto"/>
             </w:rPr>
           </w:pPr>
-          <w:hyperlink w:anchor="_Toc480358904" w:history="1">
+          <w:hyperlink w:anchor="_Toc480626831" w:history="1">
             <w:r>
               <w:rPr>
                 <w:rStyle w:val="Hyperlink"/>
                 <w:noProof/>
               </w:rPr>
-              <w:t>1.3 Project scope</w:t>
+              <w:t>2.4 Design and implementation constraints</w:t>
             </w:r>
             <w:r>
               <w:rPr>
@@ -939,7 +1336,7 @@
                 <w:noProof/>
                 <w:webHidden/>
               </w:rPr>
-              <w:instrText xml:space="preserve"> PAGEREF _Toc480358904 \h </w:instrText>
+              <w:instrText xml:space="preserve"> PAGEREF _Toc480626831 \h </w:instrText>
             </w:r>
             <w:r>
               <w:rPr>
@@ -959,7 +1356,7 @@
                 <w:noProof/>
                 <w:webHidden/>
               </w:rPr>
-              <w:t>4</w:t>
+              <w:t>5</w:t>
             </w:r>
             <w:r>
               <w:rPr>
@@ -982,13 +1379,13 @@
               <w:color w:val="auto"/>
             </w:rPr>
           </w:pPr>
-          <w:hyperlink w:anchor="_Toc480358905" w:history="1">
+          <w:hyperlink w:anchor="_Toc480626832" w:history="1">
             <w:r>
               <w:rPr>
                 <w:rStyle w:val="Hyperlink"/>
                 <w:noProof/>
               </w:rPr>
-              <w:t>1.4 References</w:t>
+              <w:t>2.5 Assumptions and dependencies</w:t>
             </w:r>
             <w:r>
               <w:rPr>
@@ -1009,7 +1406,7 @@
                 <w:noProof/>
                 <w:webHidden/>
               </w:rPr>
-              <w:instrText xml:space="preserve"> PAGEREF _Toc480358905 \h </w:instrText>
+              <w:instrText xml:space="preserve"> PAGEREF _Toc480626832 \h </w:instrText>
             </w:r>
             <w:r>
               <w:rPr>
@@ -1029,7 +1426,147 @@
                 <w:noProof/>
                 <w:webHidden/>
               </w:rPr>
-              <w:t>4</w:t>
+              <w:t>6</w:t>
+            </w:r>
+            <w:r>
+              <w:rPr>
+                <w:noProof/>
+                <w:webHidden/>
+              </w:rPr>
+              <w:fldChar w:fldCharType="end"/>
+            </w:r>
+          </w:hyperlink>
+        </w:p>
+        <w:p>
+          <w:pPr>
+            <w:pStyle w:val="TOC3"/>
+            <w:tabs>
+              <w:tab w:val="right" w:pos="9350"/>
+            </w:tabs>
+            <w:rPr>
+              <w:rFonts w:asciiTheme="minorHAnsi" w:eastAsiaTheme="minorEastAsia" w:hAnsiTheme="minorHAnsi" w:cstheme="minorBidi"/>
+              <w:noProof/>
+              <w:color w:val="auto"/>
+            </w:rPr>
+          </w:pPr>
+          <w:hyperlink w:anchor="_Toc480626833" w:history="1">
+            <w:r>
+              <w:rPr>
+                <w:rStyle w:val="Hyperlink"/>
+                <w:noProof/>
+              </w:rPr>
+              <w:t>Assumptions</w:t>
+            </w:r>
+            <w:r>
+              <w:rPr>
+                <w:noProof/>
+                <w:webHidden/>
+              </w:rPr>
+              <w:tab/>
+            </w:r>
+            <w:r>
+              <w:rPr>
+                <w:noProof/>
+                <w:webHidden/>
+              </w:rPr>
+              <w:fldChar w:fldCharType="begin"/>
+            </w:r>
+            <w:r>
+              <w:rPr>
+                <w:noProof/>
+                <w:webHidden/>
+              </w:rPr>
+              <w:instrText xml:space="preserve"> PAGEREF _Toc480626833 \h </w:instrText>
+            </w:r>
+            <w:r>
+              <w:rPr>
+                <w:noProof/>
+                <w:webHidden/>
+              </w:rPr>
+            </w:r>
+            <w:r>
+              <w:rPr>
+                <w:noProof/>
+                <w:webHidden/>
+              </w:rPr>
+              <w:fldChar w:fldCharType="separate"/>
+            </w:r>
+            <w:r>
+              <w:rPr>
+                <w:noProof/>
+                <w:webHidden/>
+              </w:rPr>
+              <w:t>6</w:t>
+            </w:r>
+            <w:r>
+              <w:rPr>
+                <w:noProof/>
+                <w:webHidden/>
+              </w:rPr>
+              <w:fldChar w:fldCharType="end"/>
+            </w:r>
+          </w:hyperlink>
+        </w:p>
+        <w:p>
+          <w:pPr>
+            <w:pStyle w:val="TOC3"/>
+            <w:tabs>
+              <w:tab w:val="right" w:pos="9350"/>
+            </w:tabs>
+            <w:rPr>
+              <w:rFonts w:asciiTheme="minorHAnsi" w:eastAsiaTheme="minorEastAsia" w:hAnsiTheme="minorHAnsi" w:cstheme="minorBidi"/>
+              <w:noProof/>
+              <w:color w:val="auto"/>
+            </w:rPr>
+          </w:pPr>
+          <w:hyperlink w:anchor="_Toc480626834" w:history="1">
+            <w:r>
+              <w:rPr>
+                <w:rStyle w:val="Hyperlink"/>
+                <w:noProof/>
+              </w:rPr>
+              <w:t>Dependencies</w:t>
+            </w:r>
+            <w:r>
+              <w:rPr>
+                <w:noProof/>
+                <w:webHidden/>
+              </w:rPr>
+              <w:tab/>
+            </w:r>
+            <w:r>
+              <w:rPr>
+                <w:noProof/>
+                <w:webHidden/>
+              </w:rPr>
+              <w:fldChar w:fldCharType="begin"/>
+            </w:r>
+            <w:r>
+              <w:rPr>
+                <w:noProof/>
+                <w:webHidden/>
+              </w:rPr>
+              <w:instrText xml:space="preserve"> PAGEREF _Toc480626834 \h </w:instrText>
+            </w:r>
+            <w:r>
+              <w:rPr>
+                <w:noProof/>
+                <w:webHidden/>
+              </w:rPr>
+            </w:r>
+            <w:r>
+              <w:rPr>
+                <w:noProof/>
+                <w:webHidden/>
+              </w:rPr>
+              <w:fldChar w:fldCharType="separate"/>
+            </w:r>
+            <w:r>
+              <w:rPr>
+                <w:noProof/>
+                <w:webHidden/>
+              </w:rPr>
+              <w:t>6</w:t>
             </w:r>
             <w:r>
               <w:rPr>
@@ -1052,13 +1589,13 @@
               <w:color w:val="auto"/>
             </w:rPr>
           </w:pPr>
-          <w:hyperlink w:anchor="_Toc480358906" w:history="1">
+          <w:hyperlink w:anchor="_Toc480626835" w:history="1">
             <w:r>
               <w:rPr>
                 <w:rStyle w:val="Hyperlink"/>
                 <w:noProof/>
               </w:rPr>
-              <w:t>2. Overall description</w:t>
+              <w:t>3. System features</w:t>
             </w:r>
             <w:r>
               <w:rPr>
@@ -1079,7 +1616,7 @@
                 <w:noProof/>
                 <w:webHidden/>
               </w:rPr>
-              <w:instrText xml:space="preserve"> PAGEREF _Toc480358906 \h </w:instrText>
+              <w:instrText xml:space="preserve"> PAGEREF _Toc480626835 \h </w:instrText>
             </w:r>
             <w:r>
               <w:rPr>
@@ -1099,7 +1636,427 @@
                 <w:noProof/>
                 <w:webHidden/>
               </w:rPr>
-              <w:t>5</w:t>
+              <w:t>7</w:t>
+            </w:r>
+            <w:r>
+              <w:rPr>
+                <w:noProof/>
+                <w:webHidden/>
+              </w:rPr>
+              <w:fldChar w:fldCharType="end"/>
+            </w:r>
+          </w:hyperlink>
+        </w:p>
+        <w:p>
+          <w:pPr>
+            <w:pStyle w:val="TOC2"/>
+            <w:tabs>
+              <w:tab w:val="right" w:pos="9350"/>
+            </w:tabs>
+            <w:rPr>
+              <w:rFonts w:asciiTheme="minorHAnsi" w:eastAsiaTheme="minorEastAsia" w:hAnsiTheme="minorHAnsi" w:cstheme="minorBidi"/>
+              <w:noProof/>
+              <w:color w:val="auto"/>
+            </w:rPr>
+          </w:pPr>
+          <w:hyperlink w:anchor="_Toc480626836" w:history="1">
+            <w:r>
+              <w:rPr>
+                <w:rStyle w:val="Hyperlink"/>
+                <w:noProof/>
+              </w:rPr>
+              <w:t>3.1 Create a Semester</w:t>
+            </w:r>
+            <w:r>
+              <w:rPr>
+                <w:noProof/>
+                <w:webHidden/>
+              </w:rPr>
+              <w:tab/>
+            </w:r>
+            <w:r>
+              <w:rPr>
+                <w:noProof/>
+                <w:webHidden/>
+              </w:rPr>
+              <w:fldChar w:fldCharType="begin"/>
+            </w:r>
+            <w:r>
+              <w:rPr>
+                <w:noProof/>
+                <w:webHidden/>
+              </w:rPr>
+              <w:instrText xml:space="preserve"> PAGEREF _Toc480626836 \h </w:instrText>
+            </w:r>
+            <w:r>
+              <w:rPr>
+                <w:noProof/>
+                <w:webHidden/>
+              </w:rPr>
+            </w:r>
+            <w:r>
+              <w:rPr>
+                <w:noProof/>
+                <w:webHidden/>
+              </w:rPr>
+              <w:fldChar w:fldCharType="separate"/>
+            </w:r>
+            <w:r>
+              <w:rPr>
+                <w:noProof/>
+                <w:webHidden/>
+              </w:rPr>
+              <w:t>7</w:t>
+            </w:r>
+            <w:r>
+              <w:rPr>
+                <w:noProof/>
+                <w:webHidden/>
+              </w:rPr>
+              <w:fldChar w:fldCharType="end"/>
+            </w:r>
+          </w:hyperlink>
+        </w:p>
+        <w:p>
+          <w:pPr>
+            <w:pStyle w:val="TOC3"/>
+            <w:tabs>
+              <w:tab w:val="right" w:pos="9350"/>
+            </w:tabs>
+            <w:rPr>
+              <w:rFonts w:asciiTheme="minorHAnsi" w:eastAsiaTheme="minorEastAsia" w:hAnsiTheme="minorHAnsi" w:cstheme="minorBidi"/>
+              <w:noProof/>
+              <w:color w:val="auto"/>
+            </w:rPr>
+          </w:pPr>
+          <w:hyperlink w:anchor="_Toc480626837" w:history="1">
+            <w:r>
+              <w:rPr>
+                <w:rStyle w:val="Hyperlink"/>
+                <w:noProof/>
+              </w:rPr>
+              <w:t>3.1.1 Description</w:t>
+            </w:r>
+            <w:r>
+              <w:rPr>
+                <w:noProof/>
+                <w:webHidden/>
+              </w:rPr>
+              <w:tab/>
+            </w:r>
+            <w:r>
+              <w:rPr>
+                <w:noProof/>
+                <w:webHidden/>
+              </w:rPr>
+              <w:fldChar w:fldCharType="begin"/>
+            </w:r>
+            <w:r>
+              <w:rPr>
+                <w:noProof/>
+                <w:webHidden/>
+              </w:rPr>
+              <w:instrText xml:space="preserve"> PAGEREF _Toc480626837 \h </w:instrText>
+            </w:r>
+            <w:r>
+              <w:rPr>
+                <w:noProof/>
+                <w:webHidden/>
+              </w:rPr>
+            </w:r>
+            <w:r>
+              <w:rPr>
+                <w:noProof/>
+                <w:webHidden/>
+              </w:rPr>
+              <w:fldChar w:fldCharType="separate"/>
+            </w:r>
+            <w:r>
+              <w:rPr>
+                <w:noProof/>
+                <w:webHidden/>
+              </w:rPr>
+              <w:t>7</w:t>
+            </w:r>
+            <w:r>
+              <w:rPr>
+                <w:noProof/>
+                <w:webHidden/>
+              </w:rPr>
+              <w:fldChar w:fldCharType="end"/>
+            </w:r>
+          </w:hyperlink>
+        </w:p>
+        <w:p>
+          <w:pPr>
+            <w:pStyle w:val="TOC3"/>
+            <w:tabs>
+              <w:tab w:val="right" w:pos="9350"/>
+            </w:tabs>
+            <w:rPr>
+              <w:rFonts w:asciiTheme="minorHAnsi" w:eastAsiaTheme="minorEastAsia" w:hAnsiTheme="minorHAnsi" w:cstheme="minorBidi"/>
+              <w:noProof/>
+              <w:color w:val="auto"/>
+            </w:rPr>
+          </w:pPr>
+          <w:hyperlink w:anchor="_Toc480626838" w:history="1">
+            <w:r>
+              <w:rPr>
+                <w:rStyle w:val="Hyperlink"/>
+                <w:noProof/>
+              </w:rPr>
+              <w:t>3.1.2 Functional requirements</w:t>
+            </w:r>
+            <w:r>
+              <w:rPr>
+                <w:noProof/>
+                <w:webHidden/>
+              </w:rPr>
+              <w:tab/>
+            </w:r>
+            <w:r>
+              <w:rPr>
+                <w:noProof/>
+                <w:webHidden/>
+              </w:rPr>
+              <w:fldChar w:fldCharType="begin"/>
+            </w:r>
+            <w:r>
+              <w:rPr>
+                <w:noProof/>
+                <w:webHidden/>
+              </w:rPr>
+              <w:instrText xml:space="preserve"> PAGEREF _Toc480626838 \h </w:instrText>
+            </w:r>
+            <w:r>
+              <w:rPr>
+                <w:noProof/>
+                <w:webHidden/>
+              </w:rPr>
+            </w:r>
+            <w:r>
+              <w:rPr>
+                <w:noProof/>
+                <w:webHidden/>
+              </w:rPr>
+              <w:fldChar w:fldCharType="separate"/>
+            </w:r>
+            <w:r>
+              <w:rPr>
+                <w:noProof/>
+                <w:webHidden/>
+              </w:rPr>
+              <w:t>7</w:t>
+            </w:r>
+            <w:r>
+              <w:rPr>
+                <w:noProof/>
+                <w:webHidden/>
+              </w:rPr>
+              <w:fldChar w:fldCharType="end"/>
+            </w:r>
+          </w:hyperlink>
+        </w:p>
+        <w:p>
+          <w:pPr>
+            <w:pStyle w:val="TOC2"/>
+            <w:tabs>
+              <w:tab w:val="right" w:pos="9350"/>
+            </w:tabs>
+            <w:rPr>
+              <w:rFonts w:asciiTheme="minorHAnsi" w:eastAsiaTheme="minorEastAsia" w:hAnsiTheme="minorHAnsi" w:cstheme="minorBidi"/>
+              <w:noProof/>
+              <w:color w:val="auto"/>
+            </w:rPr>
+          </w:pPr>
+          <w:hyperlink w:anchor="_Toc480626839" w:history="1">
+            <w:r>
+              <w:rPr>
+                <w:rStyle w:val="Hyperlink"/>
+                <w:noProof/>
+              </w:rPr>
+              <w:t>3.2 Import Registrar Data</w:t>
+            </w:r>
+            <w:r>
+              <w:rPr>
+                <w:noProof/>
+                <w:webHidden/>
+              </w:rPr>
+              <w:tab/>
+            </w:r>
+            <w:r>
+              <w:rPr>
+                <w:noProof/>
+                <w:webHidden/>
+              </w:rPr>
+              <w:fldChar w:fldCharType="begin"/>
+            </w:r>
+            <w:r>
+              <w:rPr>
+                <w:noProof/>
+                <w:webHidden/>
+              </w:rPr>
+              <w:instrText xml:space="preserve"> PAGEREF _Toc480626839 \h </w:instrText>
+            </w:r>
+            <w:r>
+              <w:rPr>
+                <w:noProof/>
+                <w:webHidden/>
+              </w:rPr>
+            </w:r>
+            <w:r>
+              <w:rPr>
+                <w:noProof/>
+                <w:webHidden/>
+              </w:rPr>
+              <w:fldChar w:fldCharType="separate"/>
+            </w:r>
+            <w:r>
+              <w:rPr>
+                <w:noProof/>
+                <w:webHidden/>
+              </w:rPr>
+              <w:t>7</w:t>
+            </w:r>
+            <w:r>
+              <w:rPr>
+                <w:noProof/>
+                <w:webHidden/>
+              </w:rPr>
+              <w:fldChar w:fldCharType="end"/>
+            </w:r>
+          </w:hyperlink>
+        </w:p>
+        <w:p>
+          <w:pPr>
+            <w:pStyle w:val="TOC3"/>
+            <w:tabs>
+              <w:tab w:val="right" w:pos="9350"/>
+            </w:tabs>
+            <w:rPr>
+              <w:rFonts w:asciiTheme="minorHAnsi" w:eastAsiaTheme="minorEastAsia" w:hAnsiTheme="minorHAnsi" w:cstheme="minorBidi"/>
+              <w:noProof/>
+              <w:color w:val="auto"/>
+            </w:rPr>
+          </w:pPr>
+          <w:hyperlink w:anchor="_Toc480626840" w:history="1">
+            <w:r>
+              <w:rPr>
+                <w:rStyle w:val="Hyperlink"/>
+                <w:noProof/>
+              </w:rPr>
+              <w:t>3.2.1 Description</w:t>
+            </w:r>
+            <w:r>
+              <w:rPr>
+                <w:noProof/>
+                <w:webHidden/>
+              </w:rPr>
+              <w:tab/>
+            </w:r>
+            <w:r>
+              <w:rPr>
+                <w:noProof/>
+                <w:webHidden/>
+              </w:rPr>
+              <w:fldChar w:fldCharType="begin"/>
+            </w:r>
+            <w:r>
+              <w:rPr>
+                <w:noProof/>
+                <w:webHidden/>
+              </w:rPr>
+              <w:instrText xml:space="preserve"> PAGEREF _Toc480626840 \h </w:instrText>
+            </w:r>
+            <w:r>
+              <w:rPr>
+                <w:noProof/>
+                <w:webHidden/>
+              </w:rPr>
+            </w:r>
+            <w:r>
+              <w:rPr>
+                <w:noProof/>
+                <w:webHidden/>
+              </w:rPr>
+              <w:fldChar w:fldCharType="separate"/>
+            </w:r>
+            <w:r>
+              <w:rPr>
+                <w:noProof/>
+                <w:webHidden/>
+              </w:rPr>
+              <w:t>7</w:t>
+            </w:r>
+            <w:r>
+              <w:rPr>
+                <w:noProof/>
+                <w:webHidden/>
+              </w:rPr>
+              <w:fldChar w:fldCharType="end"/>
+            </w:r>
+          </w:hyperlink>
+        </w:p>
+        <w:p>
+          <w:pPr>
+            <w:pStyle w:val="TOC3"/>
+            <w:tabs>
+              <w:tab w:val="right" w:pos="9350"/>
+            </w:tabs>
+            <w:rPr>
+              <w:rFonts w:asciiTheme="minorHAnsi" w:eastAsiaTheme="minorEastAsia" w:hAnsiTheme="minorHAnsi" w:cstheme="minorBidi"/>
+              <w:noProof/>
+              <w:color w:val="auto"/>
+            </w:rPr>
+          </w:pPr>
+          <w:hyperlink w:anchor="_Toc480626841" w:history="1">
+            <w:r>
+              <w:rPr>
+                <w:rStyle w:val="Hyperlink"/>
+                <w:noProof/>
+              </w:rPr>
+              <w:t>3.2.2 Functional requirements</w:t>
+            </w:r>
+            <w:r>
+              <w:rPr>
+                <w:noProof/>
+                <w:webHidden/>
+              </w:rPr>
+              <w:tab/>
+            </w:r>
+            <w:r>
+              <w:rPr>
+                <w:noProof/>
+                <w:webHidden/>
+              </w:rPr>
+              <w:fldChar w:fldCharType="begin"/>
+            </w:r>
+            <w:r>
+              <w:rPr>
+                <w:noProof/>
+                <w:webHidden/>
+              </w:rPr>
+              <w:instrText xml:space="preserve"> PAGEREF _Toc480626841 \h </w:instrText>
+            </w:r>
+            <w:r>
+              <w:rPr>
+                <w:noProof/>
+                <w:webHidden/>
+              </w:rPr>
+            </w:r>
+            <w:r>
+              <w:rPr>
+                <w:noProof/>
+                <w:webHidden/>
+              </w:rPr>
+              <w:fldChar w:fldCharType="separate"/>
+            </w:r>
+            <w:r>
+              <w:rPr>
+                <w:noProof/>
+                <w:webHidden/>
+              </w:rPr>
+              <w:t>7</w:t>
             </w:r>
             <w:r>
               <w:rPr>
@@ -1122,13 +2079,13 @@
               <w:color w:val="auto"/>
             </w:rPr>
           </w:pPr>
-          <w:hyperlink w:anchor="_Toc480358907" w:history="1">
+          <w:hyperlink w:anchor="_Toc480626842" w:history="1">
             <w:r>
               <w:rPr>
                 <w:rStyle w:val="Hyperlink"/>
                 <w:noProof/>
               </w:rPr>
-              <w:t>2.1 Product perspective</w:t>
+              <w:t>4. Data requirements</w:t>
             </w:r>
             <w:r>
               <w:rPr>
@@ -1149,7 +2106,7 @@
                 <w:noProof/>
                 <w:webHidden/>
               </w:rPr>
-              <w:instrText xml:space="preserve"> PAGEREF _Toc480358907 \h </w:instrText>
+              <w:instrText xml:space="preserve"> PAGEREF _Toc480626842 \h </w:instrText>
             </w:r>
             <w:r>
               <w:rPr>
@@ -1169,7 +2126,7 @@
                 <w:noProof/>
                 <w:webHidden/>
               </w:rPr>
-              <w:t>5</w:t>
+              <w:t>8</w:t>
             </w:r>
             <w:r>
               <w:rPr>
@@ -1192,13 +2149,13 @@
               <w:color w:val="auto"/>
             </w:rPr>
           </w:pPr>
-          <w:hyperlink w:anchor="_Toc480358908" w:history="1">
+          <w:hyperlink w:anchor="_Toc480626843" w:history="1">
             <w:r>
               <w:rPr>
                 <w:rStyle w:val="Hyperlink"/>
                 <w:noProof/>
               </w:rPr>
-              <w:t>2.3 Operating environment</w:t>
+              <w:t>4.1 Logical data model</w:t>
             </w:r>
             <w:r>
               <w:rPr>
@@ -1219,7 +2176,7 @@
                 <w:noProof/>
                 <w:webHidden/>
               </w:rPr>
-              <w:instrText xml:space="preserve"> PAGEREF _Toc480358908 \h </w:instrText>
+              <w:instrText xml:space="preserve"> PAGEREF _Toc480626843 \h </w:instrText>
             </w:r>
             <w:r>
               <w:rPr>
@@ -1239,7 +2196,7 @@
                 <w:noProof/>
                 <w:webHidden/>
               </w:rPr>
-              <w:t>5</w:t>
+              <w:t>8</w:t>
             </w:r>
             <w:r>
               <w:rPr>
@@ -1262,13 +2219,13 @@
               <w:color w:val="auto"/>
             </w:rPr>
           </w:pPr>
-          <w:hyperlink w:anchor="_Toc480358909" w:history="1">
+          <w:hyperlink w:anchor="_Toc480626844" w:history="1">
             <w:r>
               <w:rPr>
                 <w:rStyle w:val="Hyperlink"/>
                 <w:noProof/>
               </w:rPr>
-              <w:t>2.4 Design and implementation constraints</w:t>
+              <w:t>4.2 Data dictionary</w:t>
             </w:r>
             <w:r>
               <w:rPr>
@@ -1289,7 +2246,7 @@
                 <w:noProof/>
                 <w:webHidden/>
               </w:rPr>
-              <w:instrText xml:space="preserve"> PAGEREF _Toc480358909 \h </w:instrText>
+              <w:instrText xml:space="preserve"> PAGEREF _Toc480626844 \h </w:instrText>
             </w:r>
             <w:r>
               <w:rPr>
@@ -1309,7 +2266,7 @@
                 <w:noProof/>
                 <w:webHidden/>
               </w:rPr>
-              <w:t>5</w:t>
+              <w:t>8</w:t>
             </w:r>
             <w:r>
               <w:rPr>
@@ -1332,13 +2289,13 @@
               <w:color w:val="auto"/>
             </w:rPr>
           </w:pPr>
-          <w:hyperlink w:anchor="_Toc480358910" w:history="1">
+          <w:hyperlink w:anchor="_Toc480626845" w:history="1">
             <w:r>
               <w:rPr>
                 <w:rStyle w:val="Hyperlink"/>
                 <w:noProof/>
               </w:rPr>
-              <w:t>2.5 Assumptions and dependencies</w:t>
+              <w:t>4.3 Reports</w:t>
             </w:r>
             <w:r>
               <w:rPr>
@@ -1359,7 +2316,7 @@
                 <w:noProof/>
                 <w:webHidden/>
               </w:rPr>
-              <w:instrText xml:space="preserve"> PAGEREF _Toc480358910 \h </w:instrText>
+              <w:instrText xml:space="preserve"> PAGEREF _Toc480626845 \h </w:instrText>
             </w:r>
             <w:r>
               <w:rPr>
@@ -1379,7 +2336,7 @@
                 <w:noProof/>
                 <w:webHidden/>
               </w:rPr>
-              <w:t>6</w:t>
+              <w:t>8</w:t>
             </w:r>
             <w:r>
               <w:rPr>
@@ -1392,7 +2349,7 @@
         </w:p>
         <w:p>
           <w:pPr>
-            <w:pStyle w:val="TOC3"/>
+            <w:pStyle w:val="TOC2"/>
             <w:tabs>
               <w:tab w:val="right" w:pos="9350"/>
             </w:tabs>
@@ -1402,13 +2359,13 @@
               <w:color w:val="auto"/>
             </w:rPr>
           </w:pPr>
-          <w:hyperlink w:anchor="_Toc480358911" w:history="1">
+          <w:hyperlink w:anchor="_Toc480626846" w:history="1">
             <w:r>
               <w:rPr>
                 <w:rStyle w:val="Hyperlink"/>
                 <w:noProof/>
               </w:rPr>
-              <w:t>Assumptions</w:t>
+              <w:t>4.4 Data acquisition, integrity, retention, and disposal</w:t>
             </w:r>
             <w:r>
               <w:rPr>
@@ -1429,7 +2386,7 @@
                 <w:noProof/>
                 <w:webHidden/>
               </w:rPr>
-              <w:instrText xml:space="preserve"> PAGEREF _Toc480358911 \h </w:instrText>
+              <w:instrText xml:space="preserve"> PAGEREF _Toc480626846 \h </w:instrText>
             </w:r>
             <w:r>
               <w:rPr>
@@ -1449,77 +2406,7 @@
                 <w:noProof/>
                 <w:webHidden/>
               </w:rPr>
-              <w:t>6</w:t>
-            </w:r>
-            <w:r>
-              <w:rPr>
-                <w:noProof/>
-                <w:webHidden/>
-              </w:rPr>
-              <w:fldChar w:fldCharType="end"/>
-            </w:r>
-          </w:hyperlink>
-        </w:p>
-        <w:p>
-          <w:pPr>
-            <w:pStyle w:val="TOC3"/>
-            <w:tabs>
-              <w:tab w:val="right" w:pos="9350"/>
-            </w:tabs>
-            <w:rPr>
-              <w:rFonts w:asciiTheme="minorHAnsi" w:eastAsiaTheme="minorEastAsia" w:hAnsiTheme="minorHAnsi" w:cstheme="minorBidi"/>
-              <w:noProof/>
-              <w:color w:val="auto"/>
-            </w:rPr>
-          </w:pPr>
-          <w:hyperlink w:anchor="_Toc480358912" w:history="1">
-            <w:r>
-              <w:rPr>
-                <w:rStyle w:val="Hyperlink"/>
-                <w:noProof/>
-              </w:rPr>
-              <w:t>Dependencies</w:t>
-            </w:r>
-            <w:r>
-              <w:rPr>
-                <w:noProof/>
-                <w:webHidden/>
-              </w:rPr>
-              <w:tab/>
-            </w:r>
-            <w:r>
-              <w:rPr>
-                <w:noProof/>
-                <w:webHidden/>
-              </w:rPr>
-              <w:fldChar w:fldCharType="begin"/>
-            </w:r>
-            <w:r>
-              <w:rPr>
-                <w:noProof/>
-                <w:webHidden/>
-              </w:rPr>
-              <w:instrText xml:space="preserve"> PAGEREF _Toc480358912 \h </w:instrText>
-            </w:r>
-            <w:r>
-              <w:rPr>
-                <w:noProof/>
-                <w:webHidden/>
-              </w:rPr>
-            </w:r>
-            <w:r>
-              <w:rPr>
-                <w:noProof/>
-                <w:webHidden/>
-              </w:rPr>
-              <w:fldChar w:fldCharType="separate"/>
-            </w:r>
-            <w:r>
-              <w:rPr>
-                <w:noProof/>
-                <w:webHidden/>
-              </w:rPr>
-              <w:t>6</w:t>
+              <w:t>8</w:t>
             </w:r>
             <w:r>
               <w:rPr>
@@ -1542,13 +2429,13 @@
               <w:color w:val="auto"/>
             </w:rPr>
           </w:pPr>
-          <w:hyperlink w:anchor="_Toc480358913" w:history="1">
+          <w:hyperlink w:anchor="_Toc480626847" w:history="1">
             <w:r>
               <w:rPr>
                 <w:rStyle w:val="Hyperlink"/>
                 <w:noProof/>
               </w:rPr>
-              <w:t>3. System features</w:t>
+              <w:t>5. Interface requirements</w:t>
             </w:r>
             <w:r>
               <w:rPr>
@@ -1569,7 +2456,7 @@
                 <w:noProof/>
                 <w:webHidden/>
               </w:rPr>
-              <w:instrText xml:space="preserve"> PAGEREF _Toc480358913 \h </w:instrText>
+              <w:instrText xml:space="preserve"> PAGEREF _Toc480626847 \h </w:instrText>
             </w:r>
             <w:r>
               <w:rPr>
@@ -1589,7 +2476,7 @@
                 <w:noProof/>
                 <w:webHidden/>
               </w:rPr>
-              <w:t>7</w:t>
+              <w:t>8</w:t>
             </w:r>
             <w:r>
               <w:rPr>
@@ -1612,13 +2499,13 @@
               <w:color w:val="auto"/>
             </w:rPr>
           </w:pPr>
-          <w:hyperlink w:anchor="_Toc480358914" w:history="1">
+          <w:hyperlink w:anchor="_Toc480626848" w:history="1">
             <w:r>
               <w:rPr>
                 <w:rStyle w:val="Hyperlink"/>
                 <w:noProof/>
               </w:rPr>
-              <w:t>3.1 Store Faculty Information</w:t>
+              <w:t>5.1 User interfaces</w:t>
             </w:r>
             <w:r>
               <w:rPr>
@@ -1639,7 +2526,7 @@
                 <w:noProof/>
                 <w:webHidden/>
               </w:rPr>
-              <w:instrText xml:space="preserve"> PAGEREF _Toc480358914 \h </w:instrText>
+              <w:instrText xml:space="preserve"> PAGEREF _Toc480626848 \h </w:instrText>
             </w:r>
             <w:r>
               <w:rPr>
@@ -1659,147 +2546,7 @@
                 <w:noProof/>
                 <w:webHidden/>
               </w:rPr>
-              <w:t>7</w:t>
-            </w:r>
-            <w:r>
-              <w:rPr>
-                <w:noProof/>
-                <w:webHidden/>
-              </w:rPr>
-              <w:fldChar w:fldCharType="end"/>
-            </w:r>
-          </w:hyperlink>
-        </w:p>
-        <w:p>
-          <w:pPr>
-            <w:pStyle w:val="TOC3"/>
-            <w:tabs>
-              <w:tab w:val="right" w:pos="9350"/>
-            </w:tabs>
-            <w:rPr>
-              <w:rFonts w:asciiTheme="minorHAnsi" w:eastAsiaTheme="minorEastAsia" w:hAnsiTheme="minorHAnsi" w:cstheme="minorBidi"/>
-              <w:noProof/>
-              <w:color w:val="auto"/>
-            </w:rPr>
-          </w:pPr>
-          <w:hyperlink w:anchor="_Toc480358915" w:history="1">
-            <w:r>
-              <w:rPr>
-                <w:rStyle w:val="Hyperlink"/>
-                <w:noProof/>
-              </w:rPr>
-              <w:t>3.1.1 Description</w:t>
-            </w:r>
-            <w:r>
-              <w:rPr>
-                <w:noProof/>
-                <w:webHidden/>
-              </w:rPr>
-              <w:tab/>
-            </w:r>
-            <w:r>
-              <w:rPr>
-                <w:noProof/>
-                <w:webHidden/>
-              </w:rPr>
-              <w:fldChar w:fldCharType="begin"/>
-            </w:r>
-            <w:r>
-              <w:rPr>
-                <w:noProof/>
-                <w:webHidden/>
-              </w:rPr>
-              <w:instrText xml:space="preserve"> PAGEREF _Toc480358915 \h </w:instrText>
-            </w:r>
-            <w:r>
-              <w:rPr>
-                <w:noProof/>
-                <w:webHidden/>
-              </w:rPr>
-            </w:r>
-            <w:r>
-              <w:rPr>
-                <w:noProof/>
-                <w:webHidden/>
-              </w:rPr>
-              <w:fldChar w:fldCharType="separate"/>
-            </w:r>
-            <w:r>
-              <w:rPr>
-                <w:noProof/>
-                <w:webHidden/>
-              </w:rPr>
-              <w:t>7</w:t>
-            </w:r>
-            <w:r>
-              <w:rPr>
-                <w:noProof/>
-                <w:webHidden/>
-              </w:rPr>
-              <w:fldChar w:fldCharType="end"/>
-            </w:r>
-          </w:hyperlink>
-        </w:p>
-        <w:p>
-          <w:pPr>
-            <w:pStyle w:val="TOC3"/>
-            <w:tabs>
-              <w:tab w:val="right" w:pos="9350"/>
-            </w:tabs>
-            <w:rPr>
-              <w:rFonts w:asciiTheme="minorHAnsi" w:eastAsiaTheme="minorEastAsia" w:hAnsiTheme="minorHAnsi" w:cstheme="minorBidi"/>
-              <w:noProof/>
-              <w:color w:val="auto"/>
-            </w:rPr>
-          </w:pPr>
-          <w:hyperlink w:anchor="_Toc480358916" w:history="1">
-            <w:r>
-              <w:rPr>
-                <w:rStyle w:val="Hyperlink"/>
-                <w:noProof/>
-              </w:rPr>
-              <w:t>3.1.2 Functional requirements</w:t>
-            </w:r>
-            <w:r>
-              <w:rPr>
-                <w:noProof/>
-                <w:webHidden/>
-              </w:rPr>
-              <w:tab/>
-            </w:r>
-            <w:r>
-              <w:rPr>
-                <w:noProof/>
-                <w:webHidden/>
-              </w:rPr>
-              <w:fldChar w:fldCharType="begin"/>
-            </w:r>
-            <w:r>
-              <w:rPr>
-                <w:noProof/>
-                <w:webHidden/>
-              </w:rPr>
-              <w:instrText xml:space="preserve"> PAGEREF _Toc480358916 \h </w:instrText>
-            </w:r>
-            <w:r>
-              <w:rPr>
-                <w:noProof/>
-                <w:webHidden/>
-              </w:rPr>
-            </w:r>
-            <w:r>
-              <w:rPr>
-                <w:noProof/>
-                <w:webHidden/>
-              </w:rPr>
-              <w:fldChar w:fldCharType="separate"/>
-            </w:r>
-            <w:r>
-              <w:rPr>
-                <w:noProof/>
-                <w:webHidden/>
-              </w:rPr>
-              <w:t>7</w:t>
+              <w:t>8</w:t>
             </w:r>
             <w:r>
               <w:rPr>
@@ -1822,13 +2569,13 @@
               <w:color w:val="auto"/>
             </w:rPr>
           </w:pPr>
-          <w:hyperlink w:anchor="_Toc480358917" w:history="1">
+          <w:hyperlink w:anchor="_Toc480626849" w:history="1">
             <w:r>
               <w:rPr>
                 <w:rStyle w:val="Hyperlink"/>
                 <w:noProof/>
               </w:rPr>
-              <w:t>3.2 Print Faculty Information Cards</w:t>
+              <w:t>5.2 Software interfaces</w:t>
             </w:r>
             <w:r>
               <w:rPr>
@@ -1849,7 +2596,7 @@
                 <w:noProof/>
                 <w:webHidden/>
               </w:rPr>
-              <w:instrText xml:space="preserve"> PAGEREF _Toc480358917 \h </w:instrText>
+              <w:instrText xml:space="preserve"> PAGEREF _Toc480626849 \h </w:instrText>
             </w:r>
             <w:r>
               <w:rPr>
@@ -1869,147 +2616,7 @@
                 <w:noProof/>
                 <w:webHidden/>
               </w:rPr>
-              <w:t>7</w:t>
-            </w:r>
-            <w:r>
-              <w:rPr>
-                <w:noProof/>
-                <w:webHidden/>
-              </w:rPr>
-              <w:fldChar w:fldCharType="end"/>
-            </w:r>
-          </w:hyperlink>
-        </w:p>
-        <w:p>
-          <w:pPr>
-            <w:pStyle w:val="TOC3"/>
-            <w:tabs>
-              <w:tab w:val="right" w:pos="9350"/>
-            </w:tabs>
-            <w:rPr>
-              <w:rFonts w:asciiTheme="minorHAnsi" w:eastAsiaTheme="minorEastAsia" w:hAnsiTheme="minorHAnsi" w:cstheme="minorBidi"/>
-              <w:noProof/>
-              <w:color w:val="auto"/>
-            </w:rPr>
-          </w:pPr>
-          <w:hyperlink w:anchor="_Toc480358918" w:history="1">
-            <w:r>
-              <w:rPr>
-                <w:rStyle w:val="Hyperlink"/>
-                <w:noProof/>
-              </w:rPr>
-              <w:t>3.2.1 Description</w:t>
-            </w:r>
-            <w:r>
-              <w:rPr>
-                <w:noProof/>
-                <w:webHidden/>
-              </w:rPr>
-              <w:tab/>
-            </w:r>
-            <w:r>
-              <w:rPr>
-                <w:noProof/>
-                <w:webHidden/>
-              </w:rPr>
-              <w:fldChar w:fldCharType="begin"/>
-            </w:r>
-            <w:r>
-              <w:rPr>
-                <w:noProof/>
-                <w:webHidden/>
-              </w:rPr>
-              <w:instrText xml:space="preserve"> PAGEREF _Toc480358918 \h </w:instrText>
-            </w:r>
-            <w:r>
-              <w:rPr>
-                <w:noProof/>
-                <w:webHidden/>
-              </w:rPr>
-            </w:r>
-            <w:r>
-              <w:rPr>
-                <w:noProof/>
-                <w:webHidden/>
-              </w:rPr>
-              <w:fldChar w:fldCharType="separate"/>
-            </w:r>
-            <w:r>
-              <w:rPr>
-                <w:noProof/>
-                <w:webHidden/>
-              </w:rPr>
-              <w:t>7</w:t>
-            </w:r>
-            <w:r>
-              <w:rPr>
-                <w:noProof/>
-                <w:webHidden/>
-              </w:rPr>
-              <w:fldChar w:fldCharType="end"/>
-            </w:r>
-          </w:hyperlink>
-        </w:p>
-        <w:p>
-          <w:pPr>
-            <w:pStyle w:val="TOC3"/>
-            <w:tabs>
-              <w:tab w:val="right" w:pos="9350"/>
-            </w:tabs>
-            <w:rPr>
-              <w:rFonts w:asciiTheme="minorHAnsi" w:eastAsiaTheme="minorEastAsia" w:hAnsiTheme="minorHAnsi" w:cstheme="minorBidi"/>
-              <w:noProof/>
-              <w:color w:val="auto"/>
-            </w:rPr>
-          </w:pPr>
-          <w:hyperlink w:anchor="_Toc480358919" w:history="1">
-            <w:r>
-              <w:rPr>
-                <w:rStyle w:val="Hyperlink"/>
-                <w:noProof/>
-              </w:rPr>
-              <w:t>3.2.2 Functional requirements</w:t>
-            </w:r>
-            <w:r>
-              <w:rPr>
-                <w:noProof/>
-                <w:webHidden/>
-              </w:rPr>
-              <w:tab/>
-            </w:r>
-            <w:r>
-              <w:rPr>
-                <w:noProof/>
-                <w:webHidden/>
-              </w:rPr>
-              <w:fldChar w:fldCharType="begin"/>
-            </w:r>
-            <w:r>
-              <w:rPr>
-                <w:noProof/>
-                <w:webHidden/>
-              </w:rPr>
-              <w:instrText xml:space="preserve"> PAGEREF _Toc480358919 \h </w:instrText>
-            </w:r>
-            <w:r>
-              <w:rPr>
-                <w:noProof/>
-                <w:webHidden/>
-              </w:rPr>
-            </w:r>
-            <w:r>
-              <w:rPr>
-                <w:noProof/>
-                <w:webHidden/>
-              </w:rPr>
-              <w:fldChar w:fldCharType="separate"/>
-            </w:r>
-            <w:r>
-              <w:rPr>
-                <w:noProof/>
-                <w:webHidden/>
-              </w:rPr>
-              <w:t>7</w:t>
+              <w:t>8</w:t>
             </w:r>
             <w:r>
               <w:rPr>
@@ -2032,13 +2639,13 @@
               <w:color w:val="auto"/>
             </w:rPr>
           </w:pPr>
-          <w:hyperlink w:anchor="_Toc480358920" w:history="1">
+          <w:hyperlink w:anchor="_Toc480626850" w:history="1">
             <w:r>
               <w:rPr>
                 <w:rStyle w:val="Hyperlink"/>
                 <w:noProof/>
               </w:rPr>
-              <w:t>3.3 Create, View, and Modify Faculty Information Cards</w:t>
+              <w:t>5.3 Hardware interfaces</w:t>
             </w:r>
             <w:r>
               <w:rPr>
@@ -2059,147 +2666,7 @@
                 <w:noProof/>
                 <w:webHidden/>
               </w:rPr>
-              <w:instrText xml:space="preserve"> PAGEREF _Toc480358920 \h </w:instrText>
-            </w:r>
-            <w:r>
-              <w:rPr>
-                <w:noProof/>
-                <w:webHidden/>
-              </w:rPr>
-            </w:r>
-            <w:r>
-              <w:rPr>
-                <w:noProof/>
-                <w:webHidden/>
-              </w:rPr>
-              <w:fldChar w:fldCharType="separate"/>
-            </w:r>
-            <w:r>
-              <w:rPr>
-                <w:noProof/>
-                <w:webHidden/>
-              </w:rPr>
-              <w:t>7</w:t>
-            </w:r>
-            <w:r>
-              <w:rPr>
-                <w:noProof/>
-                <w:webHidden/>
-              </w:rPr>
-              <w:fldChar w:fldCharType="end"/>
-            </w:r>
-          </w:hyperlink>
-        </w:p>
-        <w:p>
-          <w:pPr>
-            <w:pStyle w:val="TOC3"/>
-            <w:tabs>
-              <w:tab w:val="right" w:pos="9350"/>
-            </w:tabs>
-            <w:rPr>
-              <w:rFonts w:asciiTheme="minorHAnsi" w:eastAsiaTheme="minorEastAsia" w:hAnsiTheme="minorHAnsi" w:cstheme="minorBidi"/>
-              <w:noProof/>
-              <w:color w:val="auto"/>
-            </w:rPr>
-          </w:pPr>
-          <w:hyperlink w:anchor="_Toc480358921" w:history="1">
-            <w:r>
-              <w:rPr>
-                <w:rStyle w:val="Hyperlink"/>
-                <w:noProof/>
-              </w:rPr>
-              <w:t>3.3.1 Description</w:t>
-            </w:r>
-            <w:r>
-              <w:rPr>
-                <w:noProof/>
-                <w:webHidden/>
-              </w:rPr>
-              <w:tab/>
-            </w:r>
-            <w:r>
-              <w:rPr>
-                <w:noProof/>
-                <w:webHidden/>
-              </w:rPr>
-              <w:fldChar w:fldCharType="begin"/>
-            </w:r>
-            <w:r>
-              <w:rPr>
-                <w:noProof/>
-                <w:webHidden/>
-              </w:rPr>
-              <w:instrText xml:space="preserve"> PAGEREF _Toc480358921 \h </w:instrText>
-            </w:r>
-            <w:r>
-              <w:rPr>
-                <w:noProof/>
-                <w:webHidden/>
-              </w:rPr>
-            </w:r>
-            <w:r>
-              <w:rPr>
-                <w:noProof/>
-                <w:webHidden/>
-              </w:rPr>
-              <w:fldChar w:fldCharType="separate"/>
-            </w:r>
-            <w:r>
-              <w:rPr>
-                <w:noProof/>
-                <w:webHidden/>
-              </w:rPr>
-              <w:t>7</w:t>
-            </w:r>
-            <w:r>
-              <w:rPr>
-                <w:noProof/>
-                <w:webHidden/>
-              </w:rPr>
-              <w:fldChar w:fldCharType="end"/>
-            </w:r>
-          </w:hyperlink>
-        </w:p>
-        <w:p>
-          <w:pPr>
-            <w:pStyle w:val="TOC3"/>
-            <w:tabs>
-              <w:tab w:val="right" w:pos="9350"/>
-            </w:tabs>
-            <w:rPr>
-              <w:rFonts w:asciiTheme="minorHAnsi" w:eastAsiaTheme="minorEastAsia" w:hAnsiTheme="minorHAnsi" w:cstheme="minorBidi"/>
-              <w:noProof/>
-              <w:color w:val="auto"/>
-            </w:rPr>
-          </w:pPr>
-          <w:hyperlink w:anchor="_Toc480358922" w:history="1">
-            <w:r>
-              <w:rPr>
-                <w:rStyle w:val="Hyperlink"/>
-                <w:noProof/>
-              </w:rPr>
-              <w:t>3.3.2 Functional Requirements</w:t>
-            </w:r>
-            <w:r>
-              <w:rPr>
-                <w:noProof/>
-                <w:webHidden/>
-              </w:rPr>
-              <w:tab/>
-            </w:r>
-            <w:r>
-              <w:rPr>
-                <w:noProof/>
-                <w:webHidden/>
-              </w:rPr>
-              <w:fldChar w:fldCharType="begin"/>
-            </w:r>
-            <w:r>
-              <w:rPr>
-                <w:noProof/>
-                <w:webHidden/>
-              </w:rPr>
-              <w:instrText xml:space="preserve"> PAGEREF _Toc480358922 \h </w:instrText>
+              <w:instrText xml:space="preserve"> PAGEREF _Toc480626850 \h </w:instrText>
             </w:r>
             <w:r>
               <w:rPr>
@@ -2242,13 +2709,13 @@
               <w:color w:val="auto"/>
             </w:rPr>
           </w:pPr>
-          <w:hyperlink w:anchor="_Toc480358923" w:history="1">
+          <w:hyperlink w:anchor="_Toc480626851" w:history="1">
             <w:r>
               <w:rPr>
                 <w:rStyle w:val="Hyperlink"/>
                 <w:noProof/>
               </w:rPr>
-              <w:t>3.4 Account Management</w:t>
+              <w:t>5.4 Communication interfaces</w:t>
             </w:r>
             <w:r>
               <w:rPr>
@@ -2269,7 +2736,7 @@
                 <w:noProof/>
                 <w:webHidden/>
               </w:rPr>
-              <w:instrText xml:space="preserve"> PAGEREF _Toc480358923 \h </w:instrText>
+              <w:instrText xml:space="preserve"> PAGEREF _Toc480626851 \h </w:instrText>
             </w:r>
             <w:r>
               <w:rPr>
@@ -2289,7 +2756,7 @@
                 <w:noProof/>
                 <w:webHidden/>
               </w:rPr>
-              <w:t>8</w:t>
+              <w:t>9</w:t>
             </w:r>
             <w:r>
               <w:rPr>
@@ -2302,7 +2769,7 @@
         </w:p>
         <w:p>
           <w:pPr>
-            <w:pStyle w:val="TOC3"/>
+            <w:pStyle w:val="TOC1"/>
             <w:tabs>
               <w:tab w:val="right" w:pos="9350"/>
             </w:tabs>
@@ -2312,13 +2779,13 @@
               <w:color w:val="auto"/>
             </w:rPr>
           </w:pPr>
-          <w:hyperlink w:anchor="_Toc480358924" w:history="1">
+          <w:hyperlink w:anchor="_Toc480626852" w:history="1">
             <w:r>
               <w:rPr>
                 <w:rStyle w:val="Hyperlink"/>
                 <w:noProof/>
               </w:rPr>
-              <w:t>3.4.1 Description</w:t>
+              <w:t>6. Quality attributes</w:t>
             </w:r>
             <w:r>
               <w:rPr>
@@ -2339,7 +2806,7 @@
                 <w:noProof/>
                 <w:webHidden/>
               </w:rPr>
-              <w:instrText xml:space="preserve"> PAGEREF _Toc480358924 \h </w:instrText>
+              <w:instrText xml:space="preserve"> PAGEREF _Toc480626852 \h </w:instrText>
             </w:r>
             <w:r>
               <w:rPr>
@@ -2359,77 +2826,7 @@
                 <w:noProof/>
                 <w:webHidden/>
               </w:rPr>
-              <w:t>8</w:t>
-            </w:r>
-            <w:r>
-              <w:rPr>
-                <w:noProof/>
-                <w:webHidden/>
-              </w:rPr>
-              <w:fldChar w:fldCharType="end"/>
-            </w:r>
-          </w:hyperlink>
-        </w:p>
-        <w:p>
-          <w:pPr>
-            <w:pStyle w:val="TOC3"/>
-            <w:tabs>
-              <w:tab w:val="right" w:pos="9350"/>
-            </w:tabs>
-            <w:rPr>
-              <w:rFonts w:asciiTheme="minorHAnsi" w:eastAsiaTheme="minorEastAsia" w:hAnsiTheme="minorHAnsi" w:cstheme="minorBidi"/>
-              <w:noProof/>
-              <w:color w:val="auto"/>
-            </w:rPr>
-          </w:pPr>
-          <w:hyperlink w:anchor="_Toc480358925" w:history="1">
-            <w:r>
-              <w:rPr>
-                <w:rStyle w:val="Hyperlink"/>
-                <w:noProof/>
-              </w:rPr>
-              <w:t>3.4.2 Functional Requirements</w:t>
-            </w:r>
-            <w:r>
-              <w:rPr>
-                <w:noProof/>
-                <w:webHidden/>
-              </w:rPr>
-              <w:tab/>
-            </w:r>
-            <w:r>
-              <w:rPr>
-                <w:noProof/>
-                <w:webHidden/>
-              </w:rPr>
-              <w:fldChar w:fldCharType="begin"/>
-            </w:r>
-            <w:r>
-              <w:rPr>
-                <w:noProof/>
-                <w:webHidden/>
-              </w:rPr>
-              <w:instrText xml:space="preserve"> PAGEREF _Toc480358925 \h </w:instrText>
-            </w:r>
-            <w:r>
-              <w:rPr>
-                <w:noProof/>
-                <w:webHidden/>
-              </w:rPr>
-            </w:r>
-            <w:r>
-              <w:rPr>
-                <w:noProof/>
-                <w:webHidden/>
-              </w:rPr>
-              <w:fldChar w:fldCharType="separate"/>
-            </w:r>
-            <w:r>
-              <w:rPr>
-                <w:noProof/>
-                <w:webHidden/>
-              </w:rPr>
-              <w:t>8</w:t>
+              <w:t>9</w:t>
             </w:r>
             <w:r>
               <w:rPr>
@@ -2452,13 +2849,13 @@
               <w:color w:val="auto"/>
             </w:rPr>
           </w:pPr>
-          <w:hyperlink w:anchor="_Toc480358926" w:history="1">
+          <w:hyperlink w:anchor="_Toc480626853" w:history="1">
             <w:r>
               <w:rPr>
                 <w:rStyle w:val="Hyperlink"/>
                 <w:noProof/>
               </w:rPr>
-              <w:t>3.5 Create Departments</w:t>
+              <w:t>6.1 Usability</w:t>
             </w:r>
             <w:r>
               <w:rPr>
@@ -2479,7 +2876,7 @@
                 <w:noProof/>
                 <w:webHidden/>
               </w:rPr>
-              <w:instrText xml:space="preserve"> PAGEREF _Toc480358926 \h </w:instrText>
+              <w:instrText xml:space="preserve"> PAGEREF _Toc480626853 \h </w:instrText>
             </w:r>
             <w:r>
               <w:rPr>
@@ -2499,7 +2896,7 @@
                 <w:noProof/>
                 <w:webHidden/>
               </w:rPr>
-              <w:t>8</w:t>
+              <w:t>9</w:t>
             </w:r>
             <w:r>
               <w:rPr>
@@ -2512,7 +2909,7 @@
         </w:p>
         <w:p>
           <w:pPr>
-            <w:pStyle w:val="TOC3"/>
+            <w:pStyle w:val="TOC2"/>
             <w:tabs>
               <w:tab w:val="right" w:pos="9350"/>
             </w:tabs>
@@ -2522,13 +2919,13 @@
               <w:color w:val="auto"/>
             </w:rPr>
           </w:pPr>
-          <w:hyperlink w:anchor="_Toc480358927" w:history="1">
+          <w:hyperlink w:anchor="_Toc480626854" w:history="1">
             <w:r>
               <w:rPr>
                 <w:rStyle w:val="Hyperlink"/>
                 <w:noProof/>
               </w:rPr>
-              <w:t>3.5.1 Description</w:t>
+              <w:t>6.2 Performance</w:t>
             </w:r>
             <w:r>
               <w:rPr>
@@ -2549,7 +2946,7 @@
                 <w:noProof/>
                 <w:webHidden/>
               </w:rPr>
-              <w:instrText xml:space="preserve"> PAGEREF _Toc480358927 \h </w:instrText>
+              <w:instrText xml:space="preserve"> PAGEREF _Toc480626854 \h </w:instrText>
             </w:r>
             <w:r>
               <w:rPr>
@@ -2569,7 +2966,7 @@
                 <w:noProof/>
                 <w:webHidden/>
               </w:rPr>
-              <w:t>8</w:t>
+              <w:t>9</w:t>
             </w:r>
             <w:r>
               <w:rPr>
@@ -2582,7 +2979,7 @@
         </w:p>
         <w:p>
           <w:pPr>
-            <w:pStyle w:val="TOC3"/>
+            <w:pStyle w:val="TOC2"/>
             <w:tabs>
               <w:tab w:val="right" w:pos="9350"/>
             </w:tabs>
@@ -2592,13 +2989,13 @@
               <w:color w:val="auto"/>
             </w:rPr>
           </w:pPr>
-          <w:hyperlink w:anchor="_Toc480358928" w:history="1">
+          <w:hyperlink w:anchor="_Toc480626855" w:history="1">
             <w:r>
               <w:rPr>
                 <w:rStyle w:val="Hyperlink"/>
                 <w:noProof/>
               </w:rPr>
-              <w:t>3.5.2 Functional Requirements</w:t>
+              <w:t>6.3 Security</w:t>
             </w:r>
             <w:r>
               <w:rPr>
@@ -2619,7 +3016,7 @@
                 <w:noProof/>
                 <w:webHidden/>
               </w:rPr>
-              <w:instrText xml:space="preserve"> PAGEREF _Toc480358928 \h </w:instrText>
+              <w:instrText xml:space="preserve"> PAGEREF _Toc480626855 \h </w:instrText>
             </w:r>
             <w:r>
               <w:rPr>
@@ -2639,7 +3036,287 @@
                 <w:noProof/>
                 <w:webHidden/>
               </w:rPr>
-              <w:t>8</w:t>
+              <w:t>9</w:t>
+            </w:r>
+            <w:r>
+              <w:rPr>
+                <w:noProof/>
+                <w:webHidden/>
+              </w:rPr>
+              <w:fldChar w:fldCharType="end"/>
+            </w:r>
+          </w:hyperlink>
+        </w:p>
+        <w:p>
+          <w:pPr>
+            <w:pStyle w:val="TOC2"/>
+            <w:tabs>
+              <w:tab w:val="right" w:pos="9350"/>
+            </w:tabs>
+            <w:rPr>
+              <w:rFonts w:asciiTheme="minorHAnsi" w:eastAsiaTheme="minorEastAsia" w:hAnsiTheme="minorHAnsi" w:cstheme="minorBidi"/>
+              <w:noProof/>
+              <w:color w:val="auto"/>
+            </w:rPr>
+          </w:pPr>
+          <w:hyperlink w:anchor="_Toc480626856" w:history="1">
+            <w:r>
+              <w:rPr>
+                <w:rStyle w:val="Hyperlink"/>
+                <w:noProof/>
+              </w:rPr>
+              <w:t>6.4 Safety</w:t>
+            </w:r>
+            <w:r>
+              <w:rPr>
+                <w:noProof/>
+                <w:webHidden/>
+              </w:rPr>
+              <w:tab/>
+            </w:r>
+            <w:r>
+              <w:rPr>
+                <w:noProof/>
+                <w:webHidden/>
+              </w:rPr>
+              <w:fldChar w:fldCharType="begin"/>
+            </w:r>
+            <w:r>
+              <w:rPr>
+                <w:noProof/>
+                <w:webHidden/>
+              </w:rPr>
+              <w:instrText xml:space="preserve"> PAGEREF _Toc480626856 \h </w:instrText>
+            </w:r>
+            <w:r>
+              <w:rPr>
+                <w:noProof/>
+                <w:webHidden/>
+              </w:rPr>
+            </w:r>
+            <w:r>
+              <w:rPr>
+                <w:noProof/>
+                <w:webHidden/>
+              </w:rPr>
+              <w:fldChar w:fldCharType="separate"/>
+            </w:r>
+            <w:r>
+              <w:rPr>
+                <w:noProof/>
+                <w:webHidden/>
+              </w:rPr>
+              <w:t>9</w:t>
+            </w:r>
+            <w:r>
+              <w:rPr>
+                <w:noProof/>
+                <w:webHidden/>
+              </w:rPr>
+              <w:fldChar w:fldCharType="end"/>
+            </w:r>
+          </w:hyperlink>
+        </w:p>
+        <w:p>
+          <w:pPr>
+            <w:pStyle w:val="TOC2"/>
+            <w:tabs>
+              <w:tab w:val="right" w:pos="9350"/>
+            </w:tabs>
+            <w:rPr>
+              <w:rFonts w:asciiTheme="minorHAnsi" w:eastAsiaTheme="minorEastAsia" w:hAnsiTheme="minorHAnsi" w:cstheme="minorBidi"/>
+              <w:noProof/>
+              <w:color w:val="auto"/>
+            </w:rPr>
+          </w:pPr>
+          <w:hyperlink w:anchor="_Toc480626857" w:history="1">
+            <w:r>
+              <w:rPr>
+                <w:rStyle w:val="Hyperlink"/>
+                <w:noProof/>
+              </w:rPr>
+              <w:t>6.5 Availability</w:t>
+            </w:r>
+            <w:r>
+              <w:rPr>
+                <w:noProof/>
+                <w:webHidden/>
+              </w:rPr>
+              <w:tab/>
+            </w:r>
+            <w:r>
+              <w:rPr>
+                <w:noProof/>
+                <w:webHidden/>
+              </w:rPr>
+              <w:fldChar w:fldCharType="begin"/>
+            </w:r>
+            <w:r>
+              <w:rPr>
+                <w:noProof/>
+                <w:webHidden/>
+              </w:rPr>
+              <w:instrText xml:space="preserve"> PAGEREF _Toc480626857 \h </w:instrText>
+            </w:r>
+            <w:r>
+              <w:rPr>
+                <w:noProof/>
+                <w:webHidden/>
+              </w:rPr>
+            </w:r>
+            <w:r>
+              <w:rPr>
+                <w:noProof/>
+                <w:webHidden/>
+              </w:rPr>
+              <w:fldChar w:fldCharType="separate"/>
+            </w:r>
+            <w:r>
+              <w:rPr>
+                <w:noProof/>
+                <w:webHidden/>
+              </w:rPr>
+              <w:t>9</w:t>
+            </w:r>
+            <w:r>
+              <w:rPr>
+                <w:noProof/>
+                <w:webHidden/>
+              </w:rPr>
+              <w:fldChar w:fldCharType="end"/>
+            </w:r>
+          </w:hyperlink>
+        </w:p>
+        <w:p>
+          <w:pPr>
+            <w:pStyle w:val="TOC2"/>
+            <w:tabs>
+              <w:tab w:val="right" w:pos="9350"/>
+            </w:tabs>
+            <w:rPr>
+              <w:rFonts w:asciiTheme="minorHAnsi" w:eastAsiaTheme="minorEastAsia" w:hAnsiTheme="minorHAnsi" w:cstheme="minorBidi"/>
+              <w:noProof/>
+              <w:color w:val="auto"/>
+            </w:rPr>
+          </w:pPr>
+          <w:hyperlink w:anchor="_Toc480626858" w:history="1">
+            <w:r>
+              <w:rPr>
+                <w:rStyle w:val="Hyperlink"/>
+                <w:noProof/>
+              </w:rPr>
+              <w:t>6.6 Robustness</w:t>
+            </w:r>
+            <w:r>
+              <w:rPr>
+                <w:noProof/>
+                <w:webHidden/>
+              </w:rPr>
+              <w:tab/>
+            </w:r>
+            <w:r>
+              <w:rPr>
+                <w:noProof/>
+                <w:webHidden/>
+              </w:rPr>
+              <w:fldChar w:fldCharType="begin"/>
+            </w:r>
+            <w:r>
+              <w:rPr>
+                <w:noProof/>
+                <w:webHidden/>
+              </w:rPr>
+              <w:instrText xml:space="preserve"> PAGEREF _Toc480626858 \h </w:instrText>
+            </w:r>
+            <w:r>
+              <w:rPr>
+                <w:noProof/>
+                <w:webHidden/>
+              </w:rPr>
+            </w:r>
+            <w:r>
+              <w:rPr>
+                <w:noProof/>
+                <w:webHidden/>
+              </w:rPr>
+              <w:fldChar w:fldCharType="separate"/>
+            </w:r>
+            <w:r>
+              <w:rPr>
+                <w:noProof/>
+                <w:webHidden/>
+              </w:rPr>
+              <w:t>10</w:t>
+            </w:r>
+            <w:r>
+              <w:rPr>
+                <w:noProof/>
+                <w:webHidden/>
+              </w:rPr>
+              <w:fldChar w:fldCharType="end"/>
+            </w:r>
+          </w:hyperlink>
+        </w:p>
+        <w:p>
+          <w:pPr>
+            <w:pStyle w:val="TOC2"/>
+            <w:tabs>
+              <w:tab w:val="right" w:pos="9350"/>
+            </w:tabs>
+            <w:rPr>
+              <w:rFonts w:asciiTheme="minorHAnsi" w:eastAsiaTheme="minorEastAsia" w:hAnsiTheme="minorHAnsi" w:cstheme="minorBidi"/>
+              <w:noProof/>
+              <w:color w:val="auto"/>
+            </w:rPr>
+          </w:pPr>
+          <w:hyperlink w:anchor="_Toc480626859" w:history="1">
+            <w:r>
+              <w:rPr>
+                <w:rStyle w:val="Hyperlink"/>
+                <w:noProof/>
+              </w:rPr>
+              <w:t>6.x [more]</w:t>
+            </w:r>
+            <w:r>
+              <w:rPr>
+                <w:noProof/>
+                <w:webHidden/>
+              </w:rPr>
+              <w:tab/>
+            </w:r>
+            <w:r>
+              <w:rPr>
+                <w:noProof/>
+                <w:webHidden/>
+              </w:rPr>
+              <w:fldChar w:fldCharType="begin"/>
+            </w:r>
+            <w:r>
+              <w:rPr>
+                <w:noProof/>
+                <w:webHidden/>
+              </w:rPr>
+              <w:instrText xml:space="preserve"> PAGEREF _Toc480626859 \h </w:instrText>
+            </w:r>
+            <w:r>
+              <w:rPr>
+                <w:noProof/>
+                <w:webHidden/>
+              </w:rPr>
+            </w:r>
+            <w:r>
+              <w:rPr>
+                <w:noProof/>
+                <w:webHidden/>
+              </w:rPr>
+              <w:fldChar w:fldCharType="separate"/>
+            </w:r>
+            <w:r>
+              <w:rPr>
+                <w:noProof/>
+                <w:webHidden/>
+              </w:rPr>
+              <w:t>10</w:t>
             </w:r>
             <w:r>
               <w:rPr>
@@ -2662,13 +3339,13 @@
               <w:color w:val="auto"/>
             </w:rPr>
           </w:pPr>
-          <w:hyperlink w:anchor="_Toc480358929" w:history="1">
+          <w:hyperlink w:anchor="_Toc480626860" w:history="1">
             <w:r>
               <w:rPr>
                 <w:rStyle w:val="Hyperlink"/>
                 <w:noProof/>
               </w:rPr>
-              <w:t>4. Data requirements</w:t>
+              <w:t>7. Internationalization and localization requirements</w:t>
             </w:r>
             <w:r>
               <w:rPr>
@@ -2689,7 +3366,7 @@
                 <w:noProof/>
                 <w:webHidden/>
               </w:rPr>
-              <w:instrText xml:space="preserve"> PAGEREF _Toc480358929 \h </w:instrText>
+              <w:instrText xml:space="preserve"> PAGEREF _Toc480626860 \h </w:instrText>
             </w:r>
             <w:r>
               <w:rPr>
@@ -2709,287 +3386,7 @@
                 <w:noProof/>
                 <w:webHidden/>
               </w:rPr>
-              <w:t>8</w:t>
-            </w:r>
-            <w:r>
-              <w:rPr>
-                <w:noProof/>
-                <w:webHidden/>
-              </w:rPr>
-              <w:fldChar w:fldCharType="end"/>
-            </w:r>
-          </w:hyperlink>
-        </w:p>
-        <w:p>
-          <w:pPr>
-            <w:pStyle w:val="TOC2"/>
-            <w:tabs>
-              <w:tab w:val="right" w:pos="9350"/>
-            </w:tabs>
-            <w:rPr>
-              <w:rFonts w:asciiTheme="minorHAnsi" w:eastAsiaTheme="minorEastAsia" w:hAnsiTheme="minorHAnsi" w:cstheme="minorBidi"/>
-              <w:noProof/>
-              <w:color w:val="auto"/>
-            </w:rPr>
-          </w:pPr>
-          <w:hyperlink w:anchor="_Toc480358930" w:history="1">
-            <w:r>
-              <w:rPr>
-                <w:rStyle w:val="Hyperlink"/>
-                <w:noProof/>
-              </w:rPr>
-              <w:t>4.1 Logical data model</w:t>
-            </w:r>
-            <w:r>
-              <w:rPr>
-                <w:noProof/>
-                <w:webHidden/>
-              </w:rPr>
-              <w:tab/>
-            </w:r>
-            <w:r>
-              <w:rPr>
-                <w:noProof/>
-                <w:webHidden/>
-              </w:rPr>
-              <w:fldChar w:fldCharType="begin"/>
-            </w:r>
-            <w:r>
-              <w:rPr>
-                <w:noProof/>
-                <w:webHidden/>
-              </w:rPr>
-              <w:instrText xml:space="preserve"> PAGEREF _Toc480358930 \h </w:instrText>
-            </w:r>
-            <w:r>
-              <w:rPr>
-                <w:noProof/>
-                <w:webHidden/>
-              </w:rPr>
-            </w:r>
-            <w:r>
-              <w:rPr>
-                <w:noProof/>
-                <w:webHidden/>
-              </w:rPr>
-              <w:fldChar w:fldCharType="separate"/>
-            </w:r>
-            <w:r>
-              <w:rPr>
-                <w:noProof/>
-                <w:webHidden/>
-              </w:rPr>
-              <w:t>8</w:t>
-            </w:r>
-            <w:r>
-              <w:rPr>
-                <w:noProof/>
-                <w:webHidden/>
-              </w:rPr>
-              <w:fldChar w:fldCharType="end"/>
-            </w:r>
-          </w:hyperlink>
-        </w:p>
-        <w:p>
-          <w:pPr>
-            <w:pStyle w:val="TOC2"/>
-            <w:tabs>
-              <w:tab w:val="right" w:pos="9350"/>
-            </w:tabs>
-            <w:rPr>
-              <w:rFonts w:asciiTheme="minorHAnsi" w:eastAsiaTheme="minorEastAsia" w:hAnsiTheme="minorHAnsi" w:cstheme="minorBidi"/>
-              <w:noProof/>
-              <w:color w:val="auto"/>
-            </w:rPr>
-          </w:pPr>
-          <w:hyperlink w:anchor="_Toc480358931" w:history="1">
-            <w:r>
-              <w:rPr>
-                <w:rStyle w:val="Hyperlink"/>
-                <w:noProof/>
-              </w:rPr>
-              <w:t>4.2 Data dictionary</w:t>
-            </w:r>
-            <w:r>
-              <w:rPr>
-                <w:noProof/>
-                <w:webHidden/>
-              </w:rPr>
-              <w:tab/>
-            </w:r>
-            <w:r>
-              <w:rPr>
-                <w:noProof/>
-                <w:webHidden/>
-              </w:rPr>
-              <w:fldChar w:fldCharType="begin"/>
-            </w:r>
-            <w:r>
-              <w:rPr>
-                <w:noProof/>
-                <w:webHidden/>
-              </w:rPr>
-              <w:instrText xml:space="preserve"> PAGEREF _Toc480358931 \h </w:instrText>
-            </w:r>
-            <w:r>
-              <w:rPr>
-                <w:noProof/>
-                <w:webHidden/>
-              </w:rPr>
-            </w:r>
-            <w:r>
-              <w:rPr>
-                <w:noProof/>
-                <w:webHidden/>
-              </w:rPr>
-              <w:fldChar w:fldCharType="separate"/>
-            </w:r>
-            <w:r>
-              <w:rPr>
-                <w:noProof/>
-                <w:webHidden/>
-              </w:rPr>
-              <w:t>8</w:t>
-            </w:r>
-            <w:r>
-              <w:rPr>
-                <w:noProof/>
-                <w:webHidden/>
-              </w:rPr>
-              <w:fldChar w:fldCharType="end"/>
-            </w:r>
-          </w:hyperlink>
-        </w:p>
-        <w:p>
-          <w:pPr>
-            <w:pStyle w:val="TOC2"/>
-            <w:tabs>
-              <w:tab w:val="right" w:pos="9350"/>
-            </w:tabs>
-            <w:rPr>
-              <w:rFonts w:asciiTheme="minorHAnsi" w:eastAsiaTheme="minorEastAsia" w:hAnsiTheme="minorHAnsi" w:cstheme="minorBidi"/>
-              <w:noProof/>
-              <w:color w:val="auto"/>
-            </w:rPr>
-          </w:pPr>
-          <w:hyperlink w:anchor="_Toc480358932" w:history="1">
-            <w:r>
-              <w:rPr>
-                <w:rStyle w:val="Hyperlink"/>
-                <w:noProof/>
-              </w:rPr>
-              <w:t>4.3 Reports</w:t>
-            </w:r>
-            <w:r>
-              <w:rPr>
-                <w:noProof/>
-                <w:webHidden/>
-              </w:rPr>
-              <w:tab/>
-            </w:r>
-            <w:r>
-              <w:rPr>
-                <w:noProof/>
-                <w:webHidden/>
-              </w:rPr>
-              <w:fldChar w:fldCharType="begin"/>
-            </w:r>
-            <w:r>
-              <w:rPr>
-                <w:noProof/>
-                <w:webHidden/>
-              </w:rPr>
-              <w:instrText xml:space="preserve"> PAGEREF _Toc480358932 \h </w:instrText>
-            </w:r>
-            <w:r>
-              <w:rPr>
-                <w:noProof/>
-                <w:webHidden/>
-              </w:rPr>
-            </w:r>
-            <w:r>
-              <w:rPr>
-                <w:noProof/>
-                <w:webHidden/>
-              </w:rPr>
-              <w:fldChar w:fldCharType="separate"/>
-            </w:r>
-            <w:r>
-              <w:rPr>
-                <w:noProof/>
-                <w:webHidden/>
-              </w:rPr>
-              <w:t>8</w:t>
-            </w:r>
-            <w:r>
-              <w:rPr>
-                <w:noProof/>
-                <w:webHidden/>
-              </w:rPr>
-              <w:fldChar w:fldCharType="end"/>
-            </w:r>
-          </w:hyperlink>
-        </w:p>
-        <w:p>
-          <w:pPr>
-            <w:pStyle w:val="TOC2"/>
-            <w:tabs>
-              <w:tab w:val="right" w:pos="9350"/>
-            </w:tabs>
-            <w:rPr>
-              <w:rFonts w:asciiTheme="minorHAnsi" w:eastAsiaTheme="minorEastAsia" w:hAnsiTheme="minorHAnsi" w:cstheme="minorBidi"/>
-              <w:noProof/>
-              <w:color w:val="auto"/>
-            </w:rPr>
-          </w:pPr>
-          <w:hyperlink w:anchor="_Toc480358933" w:history="1">
-            <w:r>
-              <w:rPr>
-                <w:rStyle w:val="Hyperlink"/>
-                <w:noProof/>
-              </w:rPr>
-              <w:t>4.4 Data acquisition, integrity, retention, and disposal</w:t>
-            </w:r>
-            <w:r>
-              <w:rPr>
-                <w:noProof/>
-                <w:webHidden/>
-              </w:rPr>
-              <w:tab/>
-            </w:r>
-            <w:r>
-              <w:rPr>
-                <w:noProof/>
-                <w:webHidden/>
-              </w:rPr>
-              <w:fldChar w:fldCharType="begin"/>
-            </w:r>
-            <w:r>
-              <w:rPr>
-                <w:noProof/>
-                <w:webHidden/>
-              </w:rPr>
-              <w:instrText xml:space="preserve"> PAGEREF _Toc480358933 \h </w:instrText>
-            </w:r>
-            <w:r>
-              <w:rPr>
-                <w:noProof/>
-                <w:webHidden/>
-              </w:rPr>
-            </w:r>
-            <w:r>
-              <w:rPr>
-                <w:noProof/>
-                <w:webHidden/>
-              </w:rPr>
-              <w:fldChar w:fldCharType="separate"/>
-            </w:r>
-            <w:r>
-              <w:rPr>
-                <w:noProof/>
-                <w:webHidden/>
-              </w:rPr>
-              <w:t>9</w:t>
+              <w:t>10</w:t>
             </w:r>
             <w:r>
               <w:rPr>
@@ -3012,13 +3409,13 @@
               <w:color w:val="auto"/>
             </w:rPr>
           </w:pPr>
-          <w:hyperlink w:anchor="_Toc480358934" w:history="1">
+          <w:hyperlink w:anchor="_Toc480626861" w:history="1">
             <w:r>
               <w:rPr>
                 <w:rStyle w:val="Hyperlink"/>
                 <w:noProof/>
               </w:rPr>
-              <w:t>5. Interface requirements</w:t>
+              <w:t>8. Other requirements</w:t>
             </w:r>
             <w:r>
               <w:rPr>
@@ -3039,7 +3436,7 @@
                 <w:noProof/>
                 <w:webHidden/>
               </w:rPr>
-              <w:instrText xml:space="preserve"> PAGEREF _Toc480358934 \h </w:instrText>
+              <w:instrText xml:space="preserve"> PAGEREF _Toc480626861 \h </w:instrText>
             </w:r>
             <w:r>
               <w:rPr>
@@ -3059,287 +3456,7 @@
                 <w:noProof/>
                 <w:webHidden/>
               </w:rPr>
-              <w:t>9</w:t>
-            </w:r>
-            <w:r>
-              <w:rPr>
-                <w:noProof/>
-                <w:webHidden/>
-              </w:rPr>
-              <w:fldChar w:fldCharType="end"/>
-            </w:r>
-          </w:hyperlink>
-        </w:p>
-        <w:p>
-          <w:pPr>
-            <w:pStyle w:val="TOC2"/>
-            <w:tabs>
-              <w:tab w:val="right" w:pos="9350"/>
-            </w:tabs>
-            <w:rPr>
-              <w:rFonts w:asciiTheme="minorHAnsi" w:eastAsiaTheme="minorEastAsia" w:hAnsiTheme="minorHAnsi" w:cstheme="minorBidi"/>
-              <w:noProof/>
-              <w:color w:val="auto"/>
-            </w:rPr>
-          </w:pPr>
-          <w:hyperlink w:anchor="_Toc480358935" w:history="1">
-            <w:r>
-              <w:rPr>
-                <w:rStyle w:val="Hyperlink"/>
-                <w:noProof/>
-              </w:rPr>
-              <w:t>5.1 User interfaces</w:t>
-            </w:r>
-            <w:r>
-              <w:rPr>
-                <w:noProof/>
-                <w:webHidden/>
-              </w:rPr>
-              <w:tab/>
-            </w:r>
-            <w:r>
-              <w:rPr>
-                <w:noProof/>
-                <w:webHidden/>
-              </w:rPr>
-              <w:fldChar w:fldCharType="begin"/>
-            </w:r>
-            <w:r>
-              <w:rPr>
-                <w:noProof/>
-                <w:webHidden/>
-              </w:rPr>
-              <w:instrText xml:space="preserve"> PAGEREF _Toc480358935 \h </w:instrText>
-            </w:r>
-            <w:r>
-              <w:rPr>
-                <w:noProof/>
-                <w:webHidden/>
-              </w:rPr>
-            </w:r>
-            <w:r>
-              <w:rPr>
-                <w:noProof/>
-                <w:webHidden/>
-              </w:rPr>
-              <w:fldChar w:fldCharType="separate"/>
-            </w:r>
-            <w:r>
-              <w:rPr>
-                <w:noProof/>
-                <w:webHidden/>
-              </w:rPr>
-              <w:t>9</w:t>
-            </w:r>
-            <w:r>
-              <w:rPr>
-                <w:noProof/>
-                <w:webHidden/>
-              </w:rPr>
-              <w:fldChar w:fldCharType="end"/>
-            </w:r>
-          </w:hyperlink>
-        </w:p>
-        <w:p>
-          <w:pPr>
-            <w:pStyle w:val="TOC2"/>
-            <w:tabs>
-              <w:tab w:val="right" w:pos="9350"/>
-            </w:tabs>
-            <w:rPr>
-              <w:rFonts w:asciiTheme="minorHAnsi" w:eastAsiaTheme="minorEastAsia" w:hAnsiTheme="minorHAnsi" w:cstheme="minorBidi"/>
-              <w:noProof/>
-              <w:color w:val="auto"/>
-            </w:rPr>
-          </w:pPr>
-          <w:hyperlink w:anchor="_Toc480358936" w:history="1">
-            <w:r>
-              <w:rPr>
-                <w:rStyle w:val="Hyperlink"/>
-                <w:noProof/>
-              </w:rPr>
-              <w:t>5.2 Software interfaces</w:t>
-            </w:r>
-            <w:r>
-              <w:rPr>
-                <w:noProof/>
-                <w:webHidden/>
-              </w:rPr>
-              <w:tab/>
-            </w:r>
-            <w:r>
-              <w:rPr>
-                <w:noProof/>
-                <w:webHidden/>
-              </w:rPr>
-              <w:fldChar w:fldCharType="begin"/>
-            </w:r>
-            <w:r>
-              <w:rPr>
-                <w:noProof/>
-                <w:webHidden/>
-              </w:rPr>
-              <w:instrText xml:space="preserve"> PAGEREF _Toc480358936 \h </w:instrText>
-            </w:r>
-            <w:r>
-              <w:rPr>
-                <w:noProof/>
-                <w:webHidden/>
-              </w:rPr>
-            </w:r>
-            <w:r>
-              <w:rPr>
-                <w:noProof/>
-                <w:webHidden/>
-              </w:rPr>
-              <w:fldChar w:fldCharType="separate"/>
-            </w:r>
-            <w:r>
-              <w:rPr>
-                <w:noProof/>
-                <w:webHidden/>
-              </w:rPr>
-              <w:t>9</w:t>
-            </w:r>
-            <w:r>
-              <w:rPr>
-                <w:noProof/>
-                <w:webHidden/>
-              </w:rPr>
-              <w:fldChar w:fldCharType="end"/>
-            </w:r>
-          </w:hyperlink>
-        </w:p>
-        <w:p>
-          <w:pPr>
-            <w:pStyle w:val="TOC2"/>
-            <w:tabs>
-              <w:tab w:val="right" w:pos="9350"/>
-            </w:tabs>
-            <w:rPr>
-              <w:rFonts w:asciiTheme="minorHAnsi" w:eastAsiaTheme="minorEastAsia" w:hAnsiTheme="minorHAnsi" w:cstheme="minorBidi"/>
-              <w:noProof/>
-              <w:color w:val="auto"/>
-            </w:rPr>
-          </w:pPr>
-          <w:hyperlink w:anchor="_Toc480358937" w:history="1">
-            <w:r>
-              <w:rPr>
-                <w:rStyle w:val="Hyperlink"/>
-                <w:noProof/>
-              </w:rPr>
-              <w:t>5.3 Hardware interfaces</w:t>
-            </w:r>
-            <w:r>
-              <w:rPr>
-                <w:noProof/>
-                <w:webHidden/>
-              </w:rPr>
-              <w:tab/>
-            </w:r>
-            <w:r>
-              <w:rPr>
-                <w:noProof/>
-                <w:webHidden/>
-              </w:rPr>
-              <w:fldChar w:fldCharType="begin"/>
-            </w:r>
-            <w:r>
-              <w:rPr>
-                <w:noProof/>
-                <w:webHidden/>
-              </w:rPr>
-              <w:instrText xml:space="preserve"> PAGEREF _Toc480358937 \h </w:instrText>
-            </w:r>
-            <w:r>
-              <w:rPr>
-                <w:noProof/>
-                <w:webHidden/>
-              </w:rPr>
-            </w:r>
-            <w:r>
-              <w:rPr>
-                <w:noProof/>
-                <w:webHidden/>
-              </w:rPr>
-              <w:fldChar w:fldCharType="separate"/>
-            </w:r>
-            <w:r>
-              <w:rPr>
-                <w:noProof/>
-                <w:webHidden/>
-              </w:rPr>
-              <w:t>9</w:t>
-            </w:r>
-            <w:r>
-              <w:rPr>
-                <w:noProof/>
-                <w:webHidden/>
-              </w:rPr>
-              <w:fldChar w:fldCharType="end"/>
-            </w:r>
-          </w:hyperlink>
-        </w:p>
-        <w:p>
-          <w:pPr>
-            <w:pStyle w:val="TOC2"/>
-            <w:tabs>
-              <w:tab w:val="right" w:pos="9350"/>
-            </w:tabs>
-            <w:rPr>
-              <w:rFonts w:asciiTheme="minorHAnsi" w:eastAsiaTheme="minorEastAsia" w:hAnsiTheme="minorHAnsi" w:cstheme="minorBidi"/>
-              <w:noProof/>
-              <w:color w:val="auto"/>
-            </w:rPr>
-          </w:pPr>
-          <w:hyperlink w:anchor="_Toc480358938" w:history="1">
-            <w:r>
-              <w:rPr>
-                <w:rStyle w:val="Hyperlink"/>
-                <w:noProof/>
-              </w:rPr>
-              <w:t>5.4 Communication interfaces</w:t>
-            </w:r>
-            <w:r>
-              <w:rPr>
-                <w:noProof/>
-                <w:webHidden/>
-              </w:rPr>
-              <w:tab/>
-            </w:r>
-            <w:r>
-              <w:rPr>
-                <w:noProof/>
-                <w:webHidden/>
-              </w:rPr>
-              <w:fldChar w:fldCharType="begin"/>
-            </w:r>
-            <w:r>
-              <w:rPr>
-                <w:noProof/>
-                <w:webHidden/>
-              </w:rPr>
-              <w:instrText xml:space="preserve"> PAGEREF _Toc480358938 \h </w:instrText>
-            </w:r>
-            <w:r>
-              <w:rPr>
-                <w:noProof/>
-                <w:webHidden/>
-              </w:rPr>
-            </w:r>
-            <w:r>
-              <w:rPr>
-                <w:noProof/>
-                <w:webHidden/>
-              </w:rPr>
-              <w:fldChar w:fldCharType="separate"/>
-            </w:r>
-            <w:r>
-              <w:rPr>
-                <w:noProof/>
-                <w:webHidden/>
-              </w:rPr>
-              <w:t>9</w:t>
+              <w:t>10</w:t>
             </w:r>
             <w:r>
               <w:rPr>
@@ -3362,13 +3479,13 @@
               <w:color w:val="auto"/>
             </w:rPr>
           </w:pPr>
-          <w:hyperlink w:anchor="_Toc480358939" w:history="1">
+          <w:hyperlink w:anchor="_Toc480626862" w:history="1">
             <w:r>
               <w:rPr>
                 <w:rStyle w:val="Hyperlink"/>
                 <w:noProof/>
               </w:rPr>
-              <w:t>6. Quality attributes</w:t>
+              <w:t>Appendix A: Glossary</w:t>
             </w:r>
             <w:r>
               <w:rPr>
@@ -3389,497 +3506,7 @@
                 <w:noProof/>
                 <w:webHidden/>
               </w:rPr>
-              <w:instrText xml:space="preserve"> PAGEREF _Toc480358939 \h </w:instrText>
-            </w:r>
-            <w:r>
-              <w:rPr>
-                <w:noProof/>
-                <w:webHidden/>
-              </w:rPr>
-            </w:r>
-            <w:r>
-              <w:rPr>
-                <w:noProof/>
-                <w:webHidden/>
-              </w:rPr>
-              <w:fldChar w:fldCharType="separate"/>
-            </w:r>
-            <w:r>
-              <w:rPr>
-                <w:noProof/>
-                <w:webHidden/>
-              </w:rPr>
-              <w:t>9</w:t>
-            </w:r>
-            <w:r>
-              <w:rPr>
-                <w:noProof/>
-                <w:webHidden/>
-              </w:rPr>
-              <w:fldChar w:fldCharType="end"/>
-            </w:r>
-          </w:hyperlink>
-        </w:p>
-        <w:p>
-          <w:pPr>
-            <w:pStyle w:val="TOC2"/>
-            <w:tabs>
-              <w:tab w:val="right" w:pos="9350"/>
-            </w:tabs>
-            <w:rPr>
-              <w:rFonts w:asciiTheme="minorHAnsi" w:eastAsiaTheme="minorEastAsia" w:hAnsiTheme="minorHAnsi" w:cstheme="minorBidi"/>
-              <w:noProof/>
-              <w:color w:val="auto"/>
-            </w:rPr>
-          </w:pPr>
-          <w:hyperlink w:anchor="_Toc480358940" w:history="1">
-            <w:r>
-              <w:rPr>
-                <w:rStyle w:val="Hyperlink"/>
-                <w:noProof/>
-              </w:rPr>
-              <w:t>6.1 Usability</w:t>
-            </w:r>
-            <w:r>
-              <w:rPr>
-                <w:noProof/>
-                <w:webHidden/>
-              </w:rPr>
-              <w:tab/>
-            </w:r>
-            <w:r>
-              <w:rPr>
-                <w:noProof/>
-                <w:webHidden/>
-              </w:rPr>
-              <w:fldChar w:fldCharType="begin"/>
-            </w:r>
-            <w:r>
-              <w:rPr>
-                <w:noProof/>
-                <w:webHidden/>
-              </w:rPr>
-              <w:instrText xml:space="preserve"> PAGEREF _Toc480358940 \h </w:instrText>
-            </w:r>
-            <w:r>
-              <w:rPr>
-                <w:noProof/>
-                <w:webHidden/>
-              </w:rPr>
-            </w:r>
-            <w:r>
-              <w:rPr>
-                <w:noProof/>
-                <w:webHidden/>
-              </w:rPr>
-              <w:fldChar w:fldCharType="separate"/>
-            </w:r>
-            <w:r>
-              <w:rPr>
-                <w:noProof/>
-                <w:webHidden/>
-              </w:rPr>
-              <w:t>9</w:t>
-            </w:r>
-            <w:r>
-              <w:rPr>
-                <w:noProof/>
-                <w:webHidden/>
-              </w:rPr>
-              <w:fldChar w:fldCharType="end"/>
-            </w:r>
-          </w:hyperlink>
-        </w:p>
-        <w:p>
-          <w:pPr>
-            <w:pStyle w:val="TOC2"/>
-            <w:tabs>
-              <w:tab w:val="right" w:pos="9350"/>
-            </w:tabs>
-            <w:rPr>
-              <w:rFonts w:asciiTheme="minorHAnsi" w:eastAsiaTheme="minorEastAsia" w:hAnsiTheme="minorHAnsi" w:cstheme="minorBidi"/>
-              <w:noProof/>
-              <w:color w:val="auto"/>
-            </w:rPr>
-          </w:pPr>
-          <w:hyperlink w:anchor="_Toc480358941" w:history="1">
-            <w:r>
-              <w:rPr>
-                <w:rStyle w:val="Hyperlink"/>
-                <w:noProof/>
-              </w:rPr>
-              <w:t>6.2 Performance</w:t>
-            </w:r>
-            <w:r>
-              <w:rPr>
-                <w:noProof/>
-                <w:webHidden/>
-              </w:rPr>
-              <w:tab/>
-            </w:r>
-            <w:r>
-              <w:rPr>
-                <w:noProof/>
-                <w:webHidden/>
-              </w:rPr>
-              <w:fldChar w:fldCharType="begin"/>
-            </w:r>
-            <w:r>
-              <w:rPr>
-                <w:noProof/>
-                <w:webHidden/>
-              </w:rPr>
-              <w:instrText xml:space="preserve"> PAGEREF _Toc480358941 \h </w:instrText>
-            </w:r>
-            <w:r>
-              <w:rPr>
-                <w:noProof/>
-                <w:webHidden/>
-              </w:rPr>
-            </w:r>
-            <w:r>
-              <w:rPr>
-                <w:noProof/>
-                <w:webHidden/>
-              </w:rPr>
-              <w:fldChar w:fldCharType="separate"/>
-            </w:r>
-            <w:r>
-              <w:rPr>
-                <w:noProof/>
-                <w:webHidden/>
-              </w:rPr>
-              <w:t>9</w:t>
-            </w:r>
-            <w:r>
-              <w:rPr>
-                <w:noProof/>
-                <w:webHidden/>
-              </w:rPr>
-              <w:fldChar w:fldCharType="end"/>
-            </w:r>
-          </w:hyperlink>
-        </w:p>
-        <w:p>
-          <w:pPr>
-            <w:pStyle w:val="TOC2"/>
-            <w:tabs>
-              <w:tab w:val="right" w:pos="9350"/>
-            </w:tabs>
-            <w:rPr>
-              <w:rFonts w:asciiTheme="minorHAnsi" w:eastAsiaTheme="minorEastAsia" w:hAnsiTheme="minorHAnsi" w:cstheme="minorBidi"/>
-              <w:noProof/>
-              <w:color w:val="auto"/>
-            </w:rPr>
-          </w:pPr>
-          <w:hyperlink w:anchor="_Toc480358942" w:history="1">
-            <w:r>
-              <w:rPr>
-                <w:rStyle w:val="Hyperlink"/>
-                <w:noProof/>
-              </w:rPr>
-              <w:t>6.3 Security</w:t>
-            </w:r>
-            <w:r>
-              <w:rPr>
-                <w:noProof/>
-                <w:webHidden/>
-              </w:rPr>
-              <w:tab/>
-            </w:r>
-            <w:r>
-              <w:rPr>
-                <w:noProof/>
-                <w:webHidden/>
-              </w:rPr>
-              <w:fldChar w:fldCharType="begin"/>
-            </w:r>
-            <w:r>
-              <w:rPr>
-                <w:noProof/>
-                <w:webHidden/>
-              </w:rPr>
-              <w:instrText xml:space="preserve"> PAGEREF _Toc480358942 \h </w:instrText>
-            </w:r>
-            <w:r>
-              <w:rPr>
-                <w:noProof/>
-                <w:webHidden/>
-              </w:rPr>
-            </w:r>
-            <w:r>
-              <w:rPr>
-                <w:noProof/>
-                <w:webHidden/>
-              </w:rPr>
-              <w:fldChar w:fldCharType="separate"/>
-            </w:r>
-            <w:r>
-              <w:rPr>
-                <w:noProof/>
-                <w:webHidden/>
-              </w:rPr>
-              <w:t>10</w:t>
-            </w:r>
-            <w:r>
-              <w:rPr>
-                <w:noProof/>
-                <w:webHidden/>
-              </w:rPr>
-              <w:fldChar w:fldCharType="end"/>
-            </w:r>
-          </w:hyperlink>
-        </w:p>
-        <w:p>
-          <w:pPr>
-            <w:pStyle w:val="TOC2"/>
-            <w:tabs>
-              <w:tab w:val="right" w:pos="9350"/>
-            </w:tabs>
-            <w:rPr>
-              <w:rFonts w:asciiTheme="minorHAnsi" w:eastAsiaTheme="minorEastAsia" w:hAnsiTheme="minorHAnsi" w:cstheme="minorBidi"/>
-              <w:noProof/>
-              <w:color w:val="auto"/>
-            </w:rPr>
-          </w:pPr>
-          <w:hyperlink w:anchor="_Toc480358943" w:history="1">
-            <w:r>
-              <w:rPr>
-                <w:rStyle w:val="Hyperlink"/>
-                <w:noProof/>
-              </w:rPr>
-              <w:t>6.4 Safety</w:t>
-            </w:r>
-            <w:r>
-              <w:rPr>
-                <w:noProof/>
-                <w:webHidden/>
-              </w:rPr>
-              <w:tab/>
-            </w:r>
-            <w:r>
-              <w:rPr>
-                <w:noProof/>
-                <w:webHidden/>
-              </w:rPr>
-              <w:fldChar w:fldCharType="begin"/>
-            </w:r>
-            <w:r>
-              <w:rPr>
-                <w:noProof/>
-                <w:webHidden/>
-              </w:rPr>
-              <w:instrText xml:space="preserve"> PAGEREF _Toc480358943 \h </w:instrText>
-            </w:r>
-            <w:r>
-              <w:rPr>
-                <w:noProof/>
-                <w:webHidden/>
-              </w:rPr>
-            </w:r>
-            <w:r>
-              <w:rPr>
-                <w:noProof/>
-                <w:webHidden/>
-              </w:rPr>
-              <w:fldChar w:fldCharType="separate"/>
-            </w:r>
-            <w:r>
-              <w:rPr>
-                <w:noProof/>
-                <w:webHidden/>
-              </w:rPr>
-              <w:t>10</w:t>
-            </w:r>
-            <w:r>
-              <w:rPr>
-                <w:noProof/>
-                <w:webHidden/>
-              </w:rPr>
-              <w:fldChar w:fldCharType="end"/>
-            </w:r>
-          </w:hyperlink>
-        </w:p>
-        <w:p>
-          <w:pPr>
-            <w:pStyle w:val="TOC2"/>
-            <w:tabs>
-              <w:tab w:val="right" w:pos="9350"/>
-            </w:tabs>
-            <w:rPr>
-              <w:rFonts w:asciiTheme="minorHAnsi" w:eastAsiaTheme="minorEastAsia" w:hAnsiTheme="minorHAnsi" w:cstheme="minorBidi"/>
-              <w:noProof/>
-              <w:color w:val="auto"/>
-            </w:rPr>
-          </w:pPr>
-          <w:hyperlink w:anchor="_Toc480358944" w:history="1">
-            <w:r>
-              <w:rPr>
-                <w:rStyle w:val="Hyperlink"/>
-                <w:noProof/>
-              </w:rPr>
-              <w:t>6.5 Availability</w:t>
-            </w:r>
-            <w:r>
-              <w:rPr>
-                <w:noProof/>
-                <w:webHidden/>
-              </w:rPr>
-              <w:tab/>
-            </w:r>
-            <w:r>
-              <w:rPr>
-                <w:noProof/>
-                <w:webHidden/>
-              </w:rPr>
-              <w:fldChar w:fldCharType="begin"/>
-            </w:r>
-            <w:r>
-              <w:rPr>
-                <w:noProof/>
-                <w:webHidden/>
-              </w:rPr>
-              <w:instrText xml:space="preserve"> PAGEREF _Toc480358944 \h </w:instrText>
-            </w:r>
-            <w:r>
-              <w:rPr>
-                <w:noProof/>
-                <w:webHidden/>
-              </w:rPr>
-            </w:r>
-            <w:r>
-              <w:rPr>
-                <w:noProof/>
-                <w:webHidden/>
-              </w:rPr>
-              <w:fldChar w:fldCharType="separate"/>
-            </w:r>
-            <w:r>
-              <w:rPr>
-                <w:noProof/>
-                <w:webHidden/>
-              </w:rPr>
-              <w:t>10</w:t>
-            </w:r>
-            <w:r>
-              <w:rPr>
-                <w:noProof/>
-                <w:webHidden/>
-              </w:rPr>
-              <w:fldChar w:fldCharType="end"/>
-            </w:r>
-          </w:hyperlink>
-        </w:p>
-        <w:p>
-          <w:pPr>
-            <w:pStyle w:val="TOC2"/>
-            <w:tabs>
-              <w:tab w:val="right" w:pos="9350"/>
-            </w:tabs>
-            <w:rPr>
-              <w:rFonts w:asciiTheme="minorHAnsi" w:eastAsiaTheme="minorEastAsia" w:hAnsiTheme="minorHAnsi" w:cstheme="minorBidi"/>
-              <w:noProof/>
-              <w:color w:val="auto"/>
-            </w:rPr>
-          </w:pPr>
-          <w:hyperlink w:anchor="_Toc480358945" w:history="1">
-            <w:r>
-              <w:rPr>
-                <w:rStyle w:val="Hyperlink"/>
-                <w:noProof/>
-              </w:rPr>
-              <w:t>6.6 Robustness</w:t>
-            </w:r>
-            <w:r>
-              <w:rPr>
-                <w:noProof/>
-                <w:webHidden/>
-              </w:rPr>
-              <w:tab/>
-            </w:r>
-            <w:r>
-              <w:rPr>
-                <w:noProof/>
-                <w:webHidden/>
-              </w:rPr>
-              <w:fldChar w:fldCharType="begin"/>
-            </w:r>
-            <w:r>
-              <w:rPr>
-                <w:noProof/>
-                <w:webHidden/>
-              </w:rPr>
-              <w:instrText xml:space="preserve"> PAGEREF _Toc480358945 \h </w:instrText>
-            </w:r>
-            <w:r>
-              <w:rPr>
-                <w:noProof/>
-                <w:webHidden/>
-              </w:rPr>
-            </w:r>
-            <w:r>
-              <w:rPr>
-                <w:noProof/>
-                <w:webHidden/>
-              </w:rPr>
-              <w:fldChar w:fldCharType="separate"/>
-            </w:r>
-            <w:r>
-              <w:rPr>
-                <w:noProof/>
-                <w:webHidden/>
-              </w:rPr>
-              <w:t>10</w:t>
-            </w:r>
-            <w:r>
-              <w:rPr>
-                <w:noProof/>
-                <w:webHidden/>
-              </w:rPr>
-              <w:fldChar w:fldCharType="end"/>
-            </w:r>
-          </w:hyperlink>
-        </w:p>
-        <w:p>
-          <w:pPr>
-            <w:pStyle w:val="TOC2"/>
-            <w:tabs>
-              <w:tab w:val="right" w:pos="9350"/>
-            </w:tabs>
-            <w:rPr>
-              <w:rFonts w:asciiTheme="minorHAnsi" w:eastAsiaTheme="minorEastAsia" w:hAnsiTheme="minorHAnsi" w:cstheme="minorBidi"/>
-              <w:noProof/>
-              <w:color w:val="auto"/>
-            </w:rPr>
-          </w:pPr>
-          <w:hyperlink w:anchor="_Toc480358946" w:history="1">
-            <w:r>
-              <w:rPr>
-                <w:rStyle w:val="Hyperlink"/>
-                <w:noProof/>
-              </w:rPr>
-              <w:t>6.x [more]</w:t>
-            </w:r>
-            <w:r>
-              <w:rPr>
-                <w:noProof/>
-                <w:webHidden/>
-              </w:rPr>
-              <w:tab/>
-            </w:r>
-            <w:r>
-              <w:rPr>
-                <w:noProof/>
-                <w:webHidden/>
-              </w:rPr>
-              <w:fldChar w:fldCharType="begin"/>
-            </w:r>
-            <w:r>
-              <w:rPr>
-                <w:noProof/>
-                <w:webHidden/>
-              </w:rPr>
-              <w:instrText xml:space="preserve"> PAGEREF _Toc480358946 \h </w:instrText>
+              <w:instrText xml:space="preserve"> PAGEREF _Toc480626862 \h </w:instrText>
             </w:r>
             <w:r>
               <w:rPr>
@@ -3922,13 +3549,13 @@
               <w:color w:val="auto"/>
             </w:rPr>
           </w:pPr>
-          <w:hyperlink w:anchor="_Toc480358947" w:history="1">
+          <w:hyperlink w:anchor="_Toc480626863" w:history="1">
             <w:r>
               <w:rPr>
                 <w:rStyle w:val="Hyperlink"/>
                 <w:noProof/>
               </w:rPr>
-              <w:t>7. Internationalization and localization requirements</w:t>
+              <w:t>Appendix B: Analysis models</w:t>
             </w:r>
             <w:r>
               <w:rPr>
@@ -3949,7 +3576,7 @@
                 <w:noProof/>
                 <w:webHidden/>
               </w:rPr>
-              <w:instrText xml:space="preserve"> PAGEREF _Toc480358947 \h </w:instrText>
+              <w:instrText xml:space="preserve"> PAGEREF _Toc480626863 \h </w:instrText>
             </w:r>
             <w:r>
               <w:rPr>
@@ -3970,216 +3597,6 @@
                 <w:webHidden/>
               </w:rPr>
               <w:t>10</w:t>
-            </w:r>
-            <w:r>
-              <w:rPr>
-                <w:noProof/>
-                <w:webHidden/>
-              </w:rPr>
-              <w:fldChar w:fldCharType="end"/>
-            </w:r>
-          </w:hyperlink>
-        </w:p>
-        <w:p>
-          <w:pPr>
-            <w:pStyle w:val="TOC1"/>
-            <w:tabs>
-              <w:tab w:val="right" w:pos="9350"/>
-            </w:tabs>
-            <w:rPr>
-              <w:rFonts w:asciiTheme="minorHAnsi" w:eastAsiaTheme="minorEastAsia" w:hAnsiTheme="minorHAnsi" w:cstheme="minorBidi"/>
-              <w:noProof/>
-              <w:color w:val="auto"/>
-            </w:rPr>
-          </w:pPr>
-          <w:hyperlink w:anchor="_Toc480358948" w:history="1">
-            <w:r>
-              <w:rPr>
-                <w:rStyle w:val="Hyperlink"/>
-                <w:noProof/>
-              </w:rPr>
-              <w:t>8. Other requirements</w:t>
-            </w:r>
-            <w:r>
-              <w:rPr>
-                <w:noProof/>
-                <w:webHidden/>
-              </w:rPr>
-              <w:tab/>
-            </w:r>
-            <w:r>
-              <w:rPr>
-                <w:noProof/>
-                <w:webHidden/>
-              </w:rPr>
-              <w:fldChar w:fldCharType="begin"/>
-            </w:r>
-            <w:r>
-              <w:rPr>
-                <w:noProof/>
-                <w:webHidden/>
-              </w:rPr>
-              <w:instrText xml:space="preserve"> PAGEREF _Toc480358948 \h </w:instrText>
-            </w:r>
-            <w:r>
-              <w:rPr>
-                <w:noProof/>
-                <w:webHidden/>
-              </w:rPr>
-            </w:r>
-            <w:r>
-              <w:rPr>
-                <w:noProof/>
-                <w:webHidden/>
-              </w:rPr>
-              <w:fldChar w:fldCharType="separate"/>
-            </w:r>
-            <w:r>
-              <w:rPr>
-                <w:noProof/>
-                <w:webHidden/>
-              </w:rPr>
-              <w:t>10</w:t>
-            </w:r>
-            <w:r>
-              <w:rPr>
-                <w:noProof/>
-                <w:webHidden/>
-              </w:rPr>
-              <w:fldChar w:fldCharType="end"/>
-            </w:r>
-          </w:hyperlink>
-        </w:p>
-        <w:p>
-          <w:pPr>
-            <w:pStyle w:val="TOC1"/>
-            <w:tabs>
-              <w:tab w:val="right" w:pos="9350"/>
-            </w:tabs>
-            <w:rPr>
-              <w:rFonts w:asciiTheme="minorHAnsi" w:eastAsiaTheme="minorEastAsia" w:hAnsiTheme="minorHAnsi" w:cstheme="minorBidi"/>
-              <w:noProof/>
-              <w:color w:val="auto"/>
-            </w:rPr>
-          </w:pPr>
-          <w:hyperlink w:anchor="_Toc480358949" w:history="1">
-            <w:r>
-              <w:rPr>
-                <w:rStyle w:val="Hyperlink"/>
-                <w:noProof/>
-              </w:rPr>
-              <w:t>Appendix A: Glossary</w:t>
-            </w:r>
-            <w:r>
-              <w:rPr>
-                <w:noProof/>
-                <w:webHidden/>
-              </w:rPr>
-              <w:tab/>
-            </w:r>
-            <w:r>
-              <w:rPr>
-                <w:noProof/>
-                <w:webHidden/>
-              </w:rPr>
-              <w:fldChar w:fldCharType="begin"/>
-            </w:r>
-            <w:r>
-              <w:rPr>
-                <w:noProof/>
-                <w:webHidden/>
-              </w:rPr>
-              <w:instrText xml:space="preserve"> PAGEREF _Toc480358949 \h </w:instrText>
-            </w:r>
-            <w:r>
-              <w:rPr>
-                <w:noProof/>
-                <w:webHidden/>
-              </w:rPr>
-            </w:r>
-            <w:r>
-              <w:rPr>
-                <w:noProof/>
-                <w:webHidden/>
-              </w:rPr>
-              <w:fldChar w:fldCharType="separate"/>
-            </w:r>
-            <w:r>
-              <w:rPr>
-                <w:noProof/>
-                <w:webHidden/>
-              </w:rPr>
-              <w:t>11</w:t>
-            </w:r>
-            <w:r>
-              <w:rPr>
-                <w:noProof/>
-                <w:webHidden/>
-              </w:rPr>
-              <w:fldChar w:fldCharType="end"/>
-            </w:r>
-          </w:hyperlink>
-        </w:p>
-        <w:p>
-          <w:pPr>
-            <w:pStyle w:val="TOC1"/>
-            <w:tabs>
-              <w:tab w:val="right" w:pos="9350"/>
-            </w:tabs>
-            <w:rPr>
-              <w:rFonts w:asciiTheme="minorHAnsi" w:eastAsiaTheme="minorEastAsia" w:hAnsiTheme="minorHAnsi" w:cstheme="minorBidi"/>
-              <w:noProof/>
-              <w:color w:val="auto"/>
-            </w:rPr>
-          </w:pPr>
-          <w:hyperlink w:anchor="_Toc480358950" w:history="1">
-            <w:r>
-              <w:rPr>
-                <w:rStyle w:val="Hyperlink"/>
-                <w:noProof/>
-              </w:rPr>
-              <w:t>Appendix B: Analysis models</w:t>
-            </w:r>
-            <w:r>
-              <w:rPr>
-                <w:noProof/>
-                <w:webHidden/>
-              </w:rPr>
-              <w:tab/>
-            </w:r>
-            <w:r>
-              <w:rPr>
-                <w:noProof/>
-                <w:webHidden/>
-              </w:rPr>
-              <w:fldChar w:fldCharType="begin"/>
-            </w:r>
-            <w:r>
-              <w:rPr>
-                <w:noProof/>
-                <w:webHidden/>
-              </w:rPr>
-              <w:instrText xml:space="preserve"> PAGEREF _Toc480358950 \h </w:instrText>
-            </w:r>
-            <w:r>
-              <w:rPr>
-                <w:noProof/>
-                <w:webHidden/>
-              </w:rPr>
-            </w:r>
-            <w:r>
-              <w:rPr>
-                <w:noProof/>
-                <w:webHidden/>
-              </w:rPr>
-              <w:fldChar w:fldCharType="separate"/>
-            </w:r>
-            <w:r>
-              <w:rPr>
-                <w:noProof/>
-                <w:webHidden/>
-              </w:rPr>
-              <w:t>11</w:t>
             </w:r>
             <w:r>
               <w:rPr>
@@ -4235,11 +3652,11 @@
         <w:spacing w:line="240" w:lineRule="auto"/>
         <w:contextualSpacing w:val="0"/>
       </w:pPr>
-      <w:bookmarkStart w:id="0" w:name="_Toc480358901"/>
+      <w:bookmarkStart w:id="1" w:name="_Toc480626823"/>
       <w:r>
         <w:t>1. Introduction</w:t>
       </w:r>
-      <w:bookmarkEnd w:id="0"/>
+      <w:bookmarkEnd w:id="1"/>
     </w:p>
     <w:p>
       <w:pPr>
@@ -4262,11 +3679,11 @@
         <w:spacing w:line="240" w:lineRule="auto"/>
         <w:contextualSpacing w:val="0"/>
       </w:pPr>
-      <w:bookmarkStart w:id="1" w:name="_Toc480358902"/>
+      <w:bookmarkStart w:id="2" w:name="_Toc480626824"/>
       <w:r>
         <w:t>1.1 Purpose</w:t>
       </w:r>
-      <w:bookmarkEnd w:id="1"/>
+      <w:bookmarkEnd w:id="2"/>
     </w:p>
     <w:p>
       <w:pPr>
@@ -4304,11 +3721,11 @@
         <w:pStyle w:val="Heading2"/>
         <w:contextualSpacing w:val="0"/>
       </w:pPr>
-      <w:bookmarkStart w:id="2" w:name="_Toc480358903"/>
+      <w:bookmarkStart w:id="3" w:name="_Toc480626825"/>
       <w:r>
         <w:t>1.2 Document conventions</w:t>
       </w:r>
-      <w:bookmarkEnd w:id="2"/>
+      <w:bookmarkEnd w:id="3"/>
     </w:p>
     <w:p>
       <w:pPr>
@@ -4330,13 +3747,13 @@
         <w:pStyle w:val="Heading2"/>
         <w:contextualSpacing w:val="0"/>
       </w:pPr>
-      <w:bookmarkStart w:id="3" w:name="_dojxpoiltiyh" w:colFirst="0" w:colLast="0"/>
-      <w:bookmarkStart w:id="4" w:name="_Toc480358904"/>
-      <w:bookmarkEnd w:id="3"/>
+      <w:bookmarkStart w:id="4" w:name="_dojxpoiltiyh" w:colFirst="0" w:colLast="0"/>
+      <w:bookmarkStart w:id="5" w:name="_Toc480626826"/>
+      <w:bookmarkEnd w:id="4"/>
       <w:r>
         <w:t>1.3 Project scope</w:t>
       </w:r>
-      <w:bookmarkEnd w:id="4"/>
+      <w:bookmarkEnd w:id="5"/>
     </w:p>
     <w:p>
       <w:r>
@@ -4358,16 +3775,16 @@
       <w:r>
         <w:t xml:space="preserve"> </w:t>
       </w:r>
-      <w:commentRangeStart w:id="5"/>
+      <w:commentRangeStart w:id="6"/>
       <w:r>
         <w:t>Vision and Scope Document [1]</w:t>
       </w:r>
-      <w:commentRangeEnd w:id="5"/>
+      <w:commentRangeEnd w:id="6"/>
       <w:r>
         <w:rPr>
           <w:rStyle w:val="CommentReference"/>
         </w:rPr>
-        <w:commentReference w:id="5"/>
+        <w:commentReference w:id="6"/>
       </w:r>
       <w:r>
         <w:t>, along with the features that are scheduled for full or partial implementation in this release.</w:t>
@@ -4378,11 +3795,11 @@
         <w:pStyle w:val="Heading2"/>
         <w:contextualSpacing w:val="0"/>
       </w:pPr>
-      <w:bookmarkStart w:id="6" w:name="_Toc480358905"/>
+      <w:bookmarkStart w:id="7" w:name="_Toc480626827"/>
       <w:r>
         <w:t>1.4 References</w:t>
       </w:r>
-      <w:bookmarkEnd w:id="6"/>
+      <w:bookmarkEnd w:id="7"/>
     </w:p>
     <w:p>
       <w:pPr>
@@ -4467,12 +3884,12 @@
         <w:pStyle w:val="Heading1"/>
         <w:contextualSpacing w:val="0"/>
       </w:pPr>
-      <w:bookmarkStart w:id="7" w:name="_Toc480358906"/>
+      <w:bookmarkStart w:id="8" w:name="_Toc480626828"/>
       <w:r>
         <w:lastRenderedPageBreak/>
         <w:t>2. Overall description</w:t>
       </w:r>
-      <w:bookmarkEnd w:id="7"/>
+      <w:bookmarkEnd w:id="8"/>
     </w:p>
     <w:p>
       <w:pPr>
@@ -4483,7 +3900,7 @@
           <w:szCs w:val="32"/>
         </w:rPr>
       </w:pPr>
-      <w:bookmarkStart w:id="8" w:name="_Toc480358907"/>
+      <w:bookmarkStart w:id="9" w:name="_Toc480626829"/>
       <w:r>
         <w:rPr>
           <w:sz w:val="32"/>
@@ -4491,7 +3908,7 @@
         </w:rPr>
         <w:t>2.1 Product perspective</w:t>
       </w:r>
-      <w:bookmarkEnd w:id="8"/>
+      <w:bookmarkEnd w:id="9"/>
     </w:p>
     <w:p>
       <w:r>
@@ -4741,11 +4158,11 @@
         <w:pStyle w:val="Heading2"/>
         <w:contextualSpacing w:val="0"/>
       </w:pPr>
-      <w:bookmarkStart w:id="9" w:name="_Toc480358908"/>
+      <w:bookmarkStart w:id="10" w:name="_Toc480626830"/>
       <w:r>
         <w:t>2.3 Operating environment</w:t>
       </w:r>
-      <w:bookmarkEnd w:id="9"/>
+      <w:bookmarkEnd w:id="10"/>
     </w:p>
     <w:p>
       <w:pPr>
@@ -4783,8 +4200,8 @@
         </w:rPr>
         <w:t xml:space="preserve"> shall correctly operate using</w:t>
       </w:r>
-      <w:commentRangeStart w:id="10"/>
       <w:commentRangeStart w:id="11"/>
+      <w:commentRangeStart w:id="12"/>
       <w:r>
         <w:rPr>
           <w:sz w:val="24"/>
@@ -4792,13 +4209,13 @@
         </w:rPr>
         <w:t xml:space="preserve"> any version of the Google Chrome</w:t>
       </w:r>
-      <w:commentRangeEnd w:id="10"/>
-      <w:r>
-        <w:commentReference w:id="10"/>
-      </w:r>
       <w:commentRangeEnd w:id="11"/>
       <w:r>
         <w:commentReference w:id="11"/>
+      </w:r>
+      <w:commentRangeEnd w:id="12"/>
+      <w:r>
+        <w:commentReference w:id="12"/>
       </w:r>
       <w:r>
         <w:rPr>
@@ -4850,11 +4267,11 @@
         <w:pStyle w:val="Heading2"/>
         <w:contextualSpacing w:val="0"/>
       </w:pPr>
-      <w:bookmarkStart w:id="12" w:name="_Toc480358909"/>
+      <w:bookmarkStart w:id="13" w:name="_Toc480626831"/>
       <w:r>
         <w:t>2.4 Design and implementation constraints</w:t>
       </w:r>
-      <w:bookmarkEnd w:id="12"/>
+      <w:bookmarkEnd w:id="13"/>
     </w:p>
     <w:p>
       <w:pPr>
@@ -4868,7 +4285,7 @@
           <w:szCs w:val="24"/>
         </w:rPr>
       </w:pPr>
-      <w:commentRangeStart w:id="13"/>
+      <w:commentRangeStart w:id="14"/>
       <w:r>
         <w:rPr>
           <w:sz w:val="24"/>
@@ -4896,12 +4313,12 @@
         </w:rPr>
         <w:t>All HTML code shall conform to the HTML 5.0 standard.</w:t>
       </w:r>
-      <w:commentRangeEnd w:id="13"/>
+      <w:commentRangeEnd w:id="14"/>
       <w:r>
         <w:rPr>
           <w:rStyle w:val="CommentReference"/>
         </w:rPr>
-        <w:commentReference w:id="13"/>
+        <w:commentReference w:id="14"/>
       </w:r>
     </w:p>
     <w:p>
@@ -4909,25 +4326,25 @@
         <w:pStyle w:val="Heading2"/>
         <w:contextualSpacing w:val="0"/>
       </w:pPr>
-      <w:bookmarkStart w:id="14" w:name="_Toc480358910"/>
+      <w:bookmarkStart w:id="15" w:name="_Toc480626832"/>
       <w:r>
         <w:lastRenderedPageBreak/>
         <w:t>2.5 Assumptions and dependencies</w:t>
       </w:r>
-      <w:bookmarkEnd w:id="14"/>
+      <w:bookmarkEnd w:id="15"/>
     </w:p>
     <w:p>
       <w:pPr>
         <w:pStyle w:val="Heading3"/>
         <w:contextualSpacing w:val="0"/>
       </w:pPr>
-      <w:bookmarkStart w:id="15" w:name="_d3vjy468t3ko" w:colFirst="0" w:colLast="0"/>
-      <w:bookmarkStart w:id="16" w:name="_Toc480358911"/>
-      <w:bookmarkEnd w:id="15"/>
+      <w:bookmarkStart w:id="16" w:name="_d3vjy468t3ko" w:colFirst="0" w:colLast="0"/>
+      <w:bookmarkStart w:id="17" w:name="_Toc480626833"/>
+      <w:bookmarkEnd w:id="16"/>
       <w:r>
         <w:t>Assumptions</w:t>
       </w:r>
-      <w:bookmarkEnd w:id="16"/>
+      <w:bookmarkEnd w:id="17"/>
     </w:p>
     <w:p>
       <w:pPr>
@@ -5063,14 +4480,12 @@
         <w:pStyle w:val="Heading3"/>
         <w:contextualSpacing w:val="0"/>
       </w:pPr>
-      <w:bookmarkStart w:id="17" w:name="_m28nvlu1zbp5" w:colFirst="0" w:colLast="0"/>
-      <w:bookmarkStart w:id="18" w:name="_Toc480358912"/>
-      <w:bookmarkEnd w:id="17"/>
+      <w:bookmarkStart w:id="18" w:name="_m28nvlu1zbp5" w:colFirst="0" w:colLast="0"/>
+      <w:bookmarkStart w:id="19" w:name="_Toc480626834"/>
+      <w:bookmarkEnd w:id="18"/>
       <w:r>
         <w:t>Dependencies</w:t>
       </w:r>
-      <w:bookmarkStart w:id="19" w:name="_GoBack"/>
-      <w:bookmarkEnd w:id="18"/>
       <w:bookmarkEnd w:id="19"/>
     </w:p>
     <w:p>
@@ -5273,7 +4688,7 @@
         <w:pStyle w:val="Heading1"/>
         <w:contextualSpacing w:val="0"/>
       </w:pPr>
-      <w:bookmarkStart w:id="20" w:name="_Toc480358913"/>
+      <w:bookmarkStart w:id="20" w:name="_Toc480626835"/>
       <w:r>
         <w:t>3. System features</w:t>
       </w:r>
@@ -5284,15 +4699,16 @@
         <w:pStyle w:val="Heading2"/>
         <w:contextualSpacing w:val="0"/>
       </w:pPr>
-      <w:bookmarkStart w:id="21" w:name="_Toc480358929"/>
-      <w:bookmarkStart w:id="22" w:name="_Toc479328535"/>
+      <w:bookmarkStart w:id="21" w:name="_Toc479328535"/>
+      <w:bookmarkStart w:id="22" w:name="_Toc480626836"/>
       <w:r>
         <w:t xml:space="preserve">3.1 </w:t>
       </w:r>
+      <w:bookmarkEnd w:id="21"/>
+      <w:r>
+        <w:t>Create a Semester</w:t>
+      </w:r>
       <w:bookmarkEnd w:id="22"/>
-      <w:r>
-        <w:t>Create a Semester</w:t>
-      </w:r>
     </w:p>
     <w:p>
       <w:r>
@@ -5305,10 +4721,12 @@
         <w:contextualSpacing w:val="0"/>
       </w:pPr>
       <w:bookmarkStart w:id="23" w:name="_Toc479328536"/>
+      <w:bookmarkStart w:id="24" w:name="_Toc480626837"/>
       <w:r>
         <w:t>3.1.1 Description</w:t>
       </w:r>
       <w:bookmarkEnd w:id="23"/>
+      <w:bookmarkEnd w:id="24"/>
     </w:p>
     <w:p>
       <w:r>
@@ -5337,11 +4755,13 @@
         <w:pStyle w:val="Heading3"/>
         <w:contextualSpacing w:val="0"/>
       </w:pPr>
-      <w:bookmarkStart w:id="24" w:name="_Toc479328537"/>
+      <w:bookmarkStart w:id="25" w:name="_Toc479328537"/>
+      <w:bookmarkStart w:id="26" w:name="_Toc480626838"/>
       <w:r>
         <w:t>3.1.2 Functional requirements</w:t>
       </w:r>
-      <w:bookmarkEnd w:id="24"/>
+      <w:bookmarkEnd w:id="25"/>
+      <w:bookmarkEnd w:id="26"/>
     </w:p>
     <w:p>
       <w:pPr>
@@ -5370,30 +4790,120 @@
       </w:pPr>
     </w:p>
     <w:p>
+      <w:pPr>
+        <w:pStyle w:val="Heading2"/>
+        <w:contextualSpacing w:val="0"/>
+      </w:pPr>
       <w:r>
         <w:t xml:space="preserve"> </w:t>
       </w:r>
-    </w:p>
+      <w:bookmarkStart w:id="27" w:name="_Toc480626839"/>
+      <w:r>
+        <w:t>3.2 Import Registrar Data</w:t>
+      </w:r>
+      <w:bookmarkEnd w:id="27"/>
+    </w:p>
+    <w:p>
+      <w:r>
+        <w:t>Update the courses in a selected semester from a file that is generated by the Registrar.</w:t>
+      </w:r>
+    </w:p>
+    <w:p>
+      <w:pPr>
+        <w:pStyle w:val="Heading3"/>
+        <w:contextualSpacing w:val="0"/>
+      </w:pPr>
+      <w:bookmarkStart w:id="28" w:name="_Toc480626840"/>
+      <w:r>
+        <w:t>3.2.1 Description</w:t>
+      </w:r>
+      <w:bookmarkEnd w:id="28"/>
+    </w:p>
+    <w:p>
+      <w:r>
+        <w:t xml:space="preserve">An Office Administrator who has been authenticated can </w:t>
+      </w:r>
+      <w:r>
+        <w:t>replace all course information in the semester from a newly created registrar import file</w:t>
+      </w:r>
+      <w:r>
+        <w:t xml:space="preserve">. </w:t>
+      </w:r>
+      <w:r>
+        <w:t>It is assumed that the new file from the Registrar is 100% up to date, and all existing course data for that semester will be wiped upon import. Due to this, there is an extra confirmation step.</w:t>
+      </w:r>
+    </w:p>
+    <w:p>
+      <w:pPr>
+        <w:pStyle w:val="Heading3"/>
+        <w:contextualSpacing w:val="0"/>
+      </w:pPr>
+      <w:bookmarkStart w:id="29" w:name="_Toc480626841"/>
+      <w:r>
+        <w:t>3.2.2 Functional requirements</w:t>
+      </w:r>
+      <w:bookmarkEnd w:id="29"/>
+    </w:p>
+    <w:p>
+      <w:pPr>
+        <w:ind w:left="720"/>
+      </w:pPr>
+      <w:r>
+        <w:t>From the Semester Detail view, an Office Administrator will be able to import course data from a file generated by the Registrar.</w:t>
+      </w:r>
+    </w:p>
+    <w:p>
+      <w:pPr>
+        <w:ind w:left="720"/>
+      </w:pPr>
+    </w:p>
+    <w:p>
+      <w:pPr>
+        <w:ind w:left="720"/>
+      </w:pPr>
+      <w:r>
+        <w:t xml:space="preserve">Upon selecting the import option, the Office Administrator is shown the following prompt and asked to confirm: “All existing course data for this semester will be deleted. If there </w:t>
+      </w:r>
+      <w:r>
+        <w:lastRenderedPageBreak/>
+        <w:t>were any manual changes to courses that are not reflected in the registrar import, they will need to be re-added.”</w:t>
+      </w:r>
+    </w:p>
+    <w:p>
+      <w:pPr>
+        <w:ind w:left="720"/>
+      </w:pPr>
+    </w:p>
+    <w:p>
+      <w:pPr>
+        <w:ind w:left="720"/>
+      </w:pPr>
+      <w:r>
+        <w:t>When the Office Administrator confirms, the System will parse the import file. Only if the file is valid, the System wipes the current course data and runs the import. If the file is invalid, the system should not delete existing course data, and alerts the Office Administrator that the file was not in the right format.</w:t>
+      </w:r>
+    </w:p>
+    <w:p/>
     <w:p>
       <w:pPr>
         <w:pStyle w:val="Heading1"/>
         <w:contextualSpacing w:val="0"/>
       </w:pPr>
+      <w:bookmarkStart w:id="30" w:name="_Toc480626842"/>
       <w:r>
         <w:t>4. Data requirements</w:t>
       </w:r>
-      <w:bookmarkEnd w:id="21"/>
+      <w:bookmarkEnd w:id="30"/>
     </w:p>
     <w:p>
       <w:pPr>
         <w:pStyle w:val="Heading2"/>
         <w:contextualSpacing w:val="0"/>
       </w:pPr>
-      <w:bookmarkStart w:id="25" w:name="_Toc480358930"/>
+      <w:bookmarkStart w:id="31" w:name="_Toc480626843"/>
       <w:r>
         <w:t>4.1 Logical data model</w:t>
       </w:r>
-      <w:bookmarkEnd w:id="25"/>
+      <w:bookmarkEnd w:id="31"/>
       <w:r>
         <w:t xml:space="preserve">   </w:t>
       </w:r>
@@ -5408,11 +4918,11 @@
         <w:pStyle w:val="Heading2"/>
         <w:contextualSpacing w:val="0"/>
       </w:pPr>
-      <w:bookmarkStart w:id="26" w:name="_Toc480358931"/>
+      <w:bookmarkStart w:id="32" w:name="_Toc480626844"/>
       <w:r>
         <w:t>4.2 Data dictionary</w:t>
       </w:r>
-      <w:bookmarkEnd w:id="26"/>
+      <w:bookmarkEnd w:id="32"/>
       <w:r>
         <w:t xml:space="preserve">   </w:t>
       </w:r>
@@ -5427,11 +4937,11 @@
         <w:pStyle w:val="Heading2"/>
         <w:contextualSpacing w:val="0"/>
       </w:pPr>
-      <w:bookmarkStart w:id="27" w:name="_Toc480358932"/>
+      <w:bookmarkStart w:id="33" w:name="_Toc480626845"/>
       <w:r>
         <w:t>4.3 Reports</w:t>
       </w:r>
-      <w:bookmarkEnd w:id="27"/>
+      <w:bookmarkEnd w:id="33"/>
       <w:r>
         <w:t xml:space="preserve">   </w:t>
       </w:r>
@@ -5446,12 +4956,11 @@
         <w:pStyle w:val="Heading2"/>
         <w:contextualSpacing w:val="0"/>
       </w:pPr>
-      <w:bookmarkStart w:id="28" w:name="_Toc480358933"/>
-      <w:r>
-        <w:lastRenderedPageBreak/>
+      <w:bookmarkStart w:id="34" w:name="_Toc480626846"/>
+      <w:r>
         <w:t>4.4 Data acquisition, integrity, retention, and disposal</w:t>
       </w:r>
-      <w:bookmarkEnd w:id="28"/>
+      <w:bookmarkEnd w:id="34"/>
     </w:p>
     <w:p>
       <w:r>
@@ -5463,7 +4972,7 @@
         <w:pStyle w:val="Heading1"/>
         <w:contextualSpacing w:val="0"/>
       </w:pPr>
-      <w:bookmarkStart w:id="29" w:name="_Toc480358934"/>
+      <w:bookmarkStart w:id="35" w:name="_Toc480626847"/>
       <w:r>
         <w:t xml:space="preserve">5. </w:t>
       </w:r>
@@ -5473,18 +4982,18 @@
       <w:r>
         <w:t>nterface requirements</w:t>
       </w:r>
-      <w:bookmarkEnd w:id="29"/>
+      <w:bookmarkEnd w:id="35"/>
     </w:p>
     <w:p>
       <w:pPr>
         <w:pStyle w:val="Heading2"/>
         <w:contextualSpacing w:val="0"/>
       </w:pPr>
-      <w:bookmarkStart w:id="30" w:name="_Toc480358935"/>
+      <w:bookmarkStart w:id="36" w:name="_Toc480626848"/>
       <w:r>
         <w:t>5.1 User interfaces</w:t>
       </w:r>
-      <w:bookmarkEnd w:id="30"/>
+      <w:bookmarkEnd w:id="36"/>
       <w:r>
         <w:t xml:space="preserve">   </w:t>
       </w:r>
@@ -5499,11 +5008,11 @@
         <w:pStyle w:val="Heading2"/>
         <w:contextualSpacing w:val="0"/>
       </w:pPr>
-      <w:bookmarkStart w:id="31" w:name="_Toc480358936"/>
+      <w:bookmarkStart w:id="37" w:name="_Toc480626849"/>
       <w:r>
         <w:t>5.2 Software interfaces</w:t>
       </w:r>
-      <w:bookmarkEnd w:id="31"/>
+      <w:bookmarkEnd w:id="37"/>
       <w:r>
         <w:t xml:space="preserve">   </w:t>
       </w:r>
@@ -5518,11 +5027,11 @@
         <w:pStyle w:val="Heading2"/>
         <w:contextualSpacing w:val="0"/>
       </w:pPr>
-      <w:bookmarkStart w:id="32" w:name="_Toc480358937"/>
+      <w:bookmarkStart w:id="38" w:name="_Toc480626850"/>
       <w:r>
         <w:t>5.3 Hardware interfaces</w:t>
       </w:r>
-      <w:bookmarkEnd w:id="32"/>
+      <w:bookmarkEnd w:id="38"/>
       <w:r>
         <w:t xml:space="preserve">   </w:t>
       </w:r>
@@ -5545,19 +5054,20 @@
         <w:pStyle w:val="Heading2"/>
         <w:contextualSpacing w:val="0"/>
       </w:pPr>
-      <w:bookmarkStart w:id="33" w:name="_Toc480358938"/>
-      <w:r>
+      <w:bookmarkStart w:id="39" w:name="_Toc480626851"/>
+      <w:r>
+        <w:lastRenderedPageBreak/>
         <w:t>5.4 Communication interfaces</w:t>
       </w:r>
-      <w:bookmarkEnd w:id="33"/>
+      <w:bookmarkEnd w:id="39"/>
       <w:r>
         <w:t xml:space="preserve">   </w:t>
       </w:r>
     </w:p>
     <w:p>
-      <w:commentRangeStart w:id="34"/>
-      <w:commentRangeStart w:id="35"/>
-      <w:commentRangeStart w:id="36"/>
+      <w:commentRangeStart w:id="40"/>
+      <w:commentRangeStart w:id="41"/>
+      <w:commentRangeStart w:id="42"/>
       <w:r>
         <w:t xml:space="preserve">When requested by an Office Administrator, Hornet </w:t>
       </w:r>
@@ -5569,11 +5079,11 @@
       <w:r>
         <w:t xml:space="preserve"> shall send an email to the Office Administrator or Office Clerk allowing them to change their password.</w:t>
       </w:r>
-      <w:commentRangeEnd w:id="34"/>
-      <w:r>
-        <w:commentReference w:id="34"/>
-      </w:r>
-      <w:commentRangeEnd w:id="35"/>
+      <w:commentRangeEnd w:id="40"/>
+      <w:r>
+        <w:commentReference w:id="40"/>
+      </w:r>
+      <w:commentRangeEnd w:id="41"/>
       <w:r>
         <w:t xml:space="preserve"> (In case the password is lost or forgotten the Office Administrator has the power to send in a request for a new password. The Hornet </w:t>
       </w:r>
@@ -5598,14 +5108,14 @@
         <w:t>which allow them to change their password.)</w:t>
       </w:r>
       <w:r>
-        <w:commentReference w:id="35"/>
-      </w:r>
-      <w:commentRangeEnd w:id="36"/>
+        <w:commentReference w:id="41"/>
+      </w:r>
+      <w:commentRangeEnd w:id="42"/>
       <w:r>
         <w:rPr>
           <w:rStyle w:val="CommentReference"/>
         </w:rPr>
-        <w:commentReference w:id="36"/>
+        <w:commentReference w:id="42"/>
       </w:r>
     </w:p>
     <w:p>
@@ -5613,22 +5123,22 @@
         <w:pStyle w:val="Heading1"/>
         <w:contextualSpacing w:val="0"/>
       </w:pPr>
-      <w:bookmarkStart w:id="37" w:name="_Toc480358939"/>
+      <w:bookmarkStart w:id="43" w:name="_Toc480626852"/>
       <w:r>
         <w:t>6. Quality attributes</w:t>
       </w:r>
-      <w:bookmarkEnd w:id="37"/>
+      <w:bookmarkEnd w:id="43"/>
     </w:p>
     <w:p>
       <w:pPr>
         <w:pStyle w:val="Heading2"/>
         <w:contextualSpacing w:val="0"/>
       </w:pPr>
-      <w:bookmarkStart w:id="38" w:name="_Toc480358940"/>
+      <w:bookmarkStart w:id="44" w:name="_Toc480626853"/>
       <w:r>
         <w:t>6.1 Usability</w:t>
       </w:r>
-      <w:bookmarkEnd w:id="38"/>
+      <w:bookmarkEnd w:id="44"/>
       <w:r>
         <w:t xml:space="preserve">   </w:t>
       </w:r>
@@ -5647,7 +5157,7 @@
           <w:szCs w:val="24"/>
         </w:rPr>
       </w:pPr>
-      <w:commentRangeStart w:id="39"/>
+      <w:commentRangeStart w:id="45"/>
       <w:r>
         <w:rPr>
           <w:rFonts w:ascii="Times New Roman" w:eastAsia="Times New Roman" w:hAnsi="Times New Roman" w:cs="Times New Roman"/>
@@ -5762,11 +5272,11 @@
         <w:pStyle w:val="Heading2"/>
         <w:contextualSpacing w:val="0"/>
       </w:pPr>
-      <w:bookmarkStart w:id="40" w:name="_Toc480358941"/>
+      <w:bookmarkStart w:id="46" w:name="_Toc480626854"/>
       <w:r>
         <w:t>6.2 Performance</w:t>
       </w:r>
-      <w:bookmarkEnd w:id="40"/>
+      <w:bookmarkEnd w:id="46"/>
       <w:r>
         <w:t xml:space="preserve">   </w:t>
       </w:r>
@@ -5799,12 +5309,11 @@
         <w:pStyle w:val="Heading2"/>
         <w:contextualSpacing w:val="0"/>
       </w:pPr>
-      <w:bookmarkStart w:id="41" w:name="_Toc480358942"/>
-      <w:r>
-        <w:lastRenderedPageBreak/>
+      <w:bookmarkStart w:id="47" w:name="_Toc480626855"/>
+      <w:r>
         <w:t>6.3 Security</w:t>
       </w:r>
-      <w:bookmarkEnd w:id="41"/>
+      <w:bookmarkEnd w:id="47"/>
       <w:r>
         <w:t xml:space="preserve">   </w:t>
       </w:r>
@@ -5912,9 +5421,9 @@
         </w:rPr>
         <w:t>Office Administrators and Office Clerks shall be limited to viewing information of their own department.</w:t>
       </w:r>
-      <w:commentRangeEnd w:id="39"/>
-      <w:r>
-        <w:commentReference w:id="39"/>
+      <w:commentRangeEnd w:id="45"/>
+      <w:r>
+        <w:commentReference w:id="45"/>
       </w:r>
     </w:p>
     <w:p>
@@ -5922,11 +5431,11 @@
         <w:pStyle w:val="Heading2"/>
         <w:contextualSpacing w:val="0"/>
       </w:pPr>
-      <w:bookmarkStart w:id="42" w:name="_Toc480358943"/>
+      <w:bookmarkStart w:id="48" w:name="_Toc480626856"/>
       <w:r>
         <w:t>6.4 Safety</w:t>
       </w:r>
-      <w:bookmarkEnd w:id="42"/>
+      <w:bookmarkEnd w:id="48"/>
       <w:r>
         <w:t xml:space="preserve">   </w:t>
       </w:r>
@@ -5958,13 +5467,13 @@
         <w:pStyle w:val="Heading2"/>
         <w:contextualSpacing w:val="0"/>
       </w:pPr>
-      <w:bookmarkStart w:id="43" w:name="_l2d16y4p1szu" w:colFirst="0" w:colLast="0"/>
-      <w:bookmarkStart w:id="44" w:name="_Toc480358944"/>
-      <w:bookmarkEnd w:id="43"/>
+      <w:bookmarkStart w:id="49" w:name="_l2d16y4p1szu" w:colFirst="0" w:colLast="0"/>
+      <w:bookmarkStart w:id="50" w:name="_Toc480626857"/>
+      <w:bookmarkEnd w:id="49"/>
       <w:r>
         <w:t>6.5 Availability</w:t>
       </w:r>
-      <w:bookmarkEnd w:id="44"/>
+      <w:bookmarkEnd w:id="50"/>
       <w:r>
         <w:t xml:space="preserve">   </w:t>
       </w:r>
@@ -6017,28 +5526,29 @@
         <w:pStyle w:val="Heading2"/>
         <w:contextualSpacing w:val="0"/>
       </w:pPr>
-      <w:bookmarkStart w:id="45" w:name="_ancw5p3up10n" w:colFirst="0" w:colLast="0"/>
-      <w:bookmarkStart w:id="46" w:name="_Toc480358945"/>
-      <w:bookmarkEnd w:id="45"/>
-      <w:r>
+      <w:bookmarkStart w:id="51" w:name="_ancw5p3up10n" w:colFirst="0" w:colLast="0"/>
+      <w:bookmarkStart w:id="52" w:name="_Toc480626858"/>
+      <w:bookmarkEnd w:id="51"/>
+      <w:r>
+        <w:lastRenderedPageBreak/>
         <w:t>6.6 Robustness</w:t>
       </w:r>
-      <w:bookmarkEnd w:id="46"/>
+      <w:bookmarkEnd w:id="52"/>
       <w:r>
         <w:t xml:space="preserve">   </w:t>
       </w:r>
     </w:p>
     <w:p>
-      <w:commentRangeStart w:id="47"/>
+      <w:commentRangeStart w:id="53"/>
       <w:r>
         <w:t>Text</w:t>
       </w:r>
-      <w:commentRangeEnd w:id="47"/>
+      <w:commentRangeEnd w:id="53"/>
       <w:r>
         <w:rPr>
           <w:rStyle w:val="CommentReference"/>
         </w:rPr>
-        <w:commentReference w:id="47"/>
+        <w:commentReference w:id="53"/>
       </w:r>
       <w:r>
         <w:t xml:space="preserve"> </w:t>
@@ -6049,11 +5559,11 @@
         <w:pStyle w:val="Heading2"/>
         <w:contextualSpacing w:val="0"/>
       </w:pPr>
-      <w:bookmarkStart w:id="48" w:name="_Toc480358946"/>
+      <w:bookmarkStart w:id="54" w:name="_Toc480626859"/>
       <w:r>
         <w:t>6.x [more]</w:t>
       </w:r>
-      <w:bookmarkEnd w:id="48"/>
+      <w:bookmarkEnd w:id="54"/>
     </w:p>
     <w:p>
       <w:r>
@@ -6065,11 +5575,11 @@
         <w:pStyle w:val="Heading1"/>
         <w:contextualSpacing w:val="0"/>
       </w:pPr>
-      <w:bookmarkStart w:id="49" w:name="_Toc480358947"/>
+      <w:bookmarkStart w:id="55" w:name="_Toc480626860"/>
       <w:r>
         <w:t>7. Internationalization and localization requirements</w:t>
       </w:r>
-      <w:bookmarkEnd w:id="49"/>
+      <w:bookmarkEnd w:id="55"/>
     </w:p>
     <w:p>
       <w:r>
@@ -6087,14 +5597,13 @@
         <w:pStyle w:val="Heading1"/>
         <w:contextualSpacing w:val="0"/>
       </w:pPr>
-      <w:bookmarkStart w:id="50" w:name="_Toc480358948"/>
+      <w:bookmarkStart w:id="56" w:name="_Toc480626861"/>
       <w:r>
         <w:t>8. Other requirements</w:t>
       </w:r>
-      <w:bookmarkEnd w:id="50"/>
-    </w:p>
-    <w:p>
-      <w:bookmarkStart w:id="51" w:name="_Toc480358949"/>
+      <w:bookmarkEnd w:id="56"/>
+    </w:p>
+    <w:p>
       <w:r>
         <w:t>This area of the document is reserved for any requirements not captured in other sections. There are no other requirements at this time.</w:t>
       </w:r>
@@ -6104,11 +5613,11 @@
         <w:pStyle w:val="Heading1"/>
         <w:contextualSpacing w:val="0"/>
       </w:pPr>
-      <w:r>
-        <w:lastRenderedPageBreak/>
+      <w:bookmarkStart w:id="57" w:name="_Toc480626862"/>
+      <w:r>
         <w:t>Appendix A: Glossary</w:t>
       </w:r>
-      <w:bookmarkEnd w:id="51"/>
+      <w:bookmarkEnd w:id="57"/>
     </w:p>
     <w:p>
       <w:r>
@@ -6357,11 +5866,11 @@
         <w:pStyle w:val="Heading1"/>
         <w:contextualSpacing w:val="0"/>
       </w:pPr>
-      <w:bookmarkStart w:id="52" w:name="_Toc480358950"/>
+      <w:bookmarkStart w:id="58" w:name="_Toc480626863"/>
       <w:r>
         <w:t>Appendix B: Analysis models</w:t>
       </w:r>
-      <w:bookmarkEnd w:id="52"/>
+      <w:bookmarkEnd w:id="58"/>
     </w:p>
     <w:p>
       <w:r>
@@ -6381,7 +5890,7 @@
 
 <file path=word/comments.xml><?xml version="1.0" encoding="utf-8"?>
 <w:comments xmlns:wpc="http://schemas.microsoft.com/office/word/2010/wordprocessingCanvas" xmlns:cx="http://schemas.microsoft.com/office/drawing/2014/chartex" xmlns:cx1="http://schemas.microsoft.com/office/drawing/2015/9/8/chartex" xmlns:cx2="http://schemas.microsoft.com/office/drawing/2015/10/21/chartex" xmlns:cx3="http://schemas.microsoft.com/office/drawing/2016/5/9/chartex" xmlns:cx4="http://schemas.microsoft.com/office/drawing/2016/5/10/chartex" xmlns:cx5="http://schemas.microsoft.com/office/drawing/2016/5/11/chartex" xmlns:cx6="http://schemas.microsoft.com/office/drawing/2016/5/12/chartex" xmlns:cx7="http://schemas.microsoft.com/office/drawing/2016/5/13/chartex" xmlns:cx8="http://schemas.microsoft.com/office/drawing/2016/5/14/chartex" xmlns:mc="http://schemas.openxmlformats.org/markup-compatibility/2006" xmlns:o="urn:schemas-microsoft-com:office:office" xmlns:r="http://schemas.openxmlformats.org/officeDocument/2006/relationships" xmlns:m="http://schemas.openxmlformats.org/officeDocument/2006/math" xmlns:v="urn:schemas-microsoft-com:vml" xmlns:wp14="http://schemas.microsoft.com/office/word/2010/wordprocessingDrawing" xmlns:wp="http://schemas.openxmlformats.org/drawingml/2006/wordprocessingDrawing" xmlns:w10="urn:schemas-microsoft-com:office:word" xmlns:w="http://schemas.openxmlformats.org/wordprocessingml/2006/main" xmlns:w14="http://schemas.microsoft.com/office/word/2010/wordml" xmlns:w15="http://schemas.microsoft.com/office/word/2012/wordml" xmlns:w16se="http://schemas.microsoft.com/office/word/2015/wordml/symex" xmlns:wpg="http://schemas.microsoft.com/office/word/2010/wordprocessingGroup" xmlns:wpi="http://schemas.microsoft.com/office/word/2010/wordprocessingInk" xmlns:wne="http://schemas.microsoft.com/office/word/2006/wordml" xmlns:wps="http://schemas.microsoft.com/office/word/2010/wordprocessingShape" mc:Ignorable="w14 w15 w16se wp14">
-  <w:comment w:id="5" w:author="William D" w:date="2017-04-04T13:07:00Z" w:initials="WD">
+  <w:comment w:id="6" w:author="William D" w:date="2017-04-04T13:07:00Z" w:initials="WD">
     <w:p>
       <w:pPr>
         <w:pStyle w:val="CommentText"/>
@@ -6397,7 +5906,7 @@
       </w:r>
     </w:p>
   </w:comment>
-  <w:comment w:id="10" w:author="Will Dob" w:date="2017-03-26T23:24:00Z" w:initials="">
+  <w:comment w:id="11" w:author="Will Dob" w:date="2017-03-26T23:24:00Z" w:initials="">
     <w:p>
       <w:pPr>
         <w:widowControl w:val="0"/>
@@ -6408,7 +5917,7 @@
       </w:r>
     </w:p>
   </w:comment>
-  <w:comment w:id="11" w:author="Ron Lewis" w:date="2017-03-26T23:24:00Z" w:initials="">
+  <w:comment w:id="12" w:author="Ron Lewis" w:date="2017-03-26T23:24:00Z" w:initials="">
     <w:p>
       <w:pPr>
         <w:widowControl w:val="0"/>
@@ -6450,7 +5959,7 @@
       </w:r>
     </w:p>
   </w:comment>
-  <w:comment w:id="13" w:author="William D" w:date="2017-04-04T12:46:00Z" w:initials="WD">
+  <w:comment w:id="14" w:author="William D" w:date="2017-04-04T12:46:00Z" w:initials="WD">
     <w:p>
       <w:pPr>
         <w:pStyle w:val="CommentText"/>
@@ -6466,7 +5975,7 @@
       </w:r>
     </w:p>
   </w:comment>
-  <w:comment w:id="34" w:author="Will Dob" w:date="2017-03-26T23:30:00Z" w:initials="">
+  <w:comment w:id="40" w:author="Will Dob" w:date="2017-03-26T23:30:00Z" w:initials="">
     <w:p>
       <w:pPr>
         <w:widowControl w:val="0"/>
@@ -6477,7 +5986,7 @@
       </w:r>
     </w:p>
   </w:comment>
-  <w:comment w:id="35" w:author="Ron Lewis" w:date="2017-03-26T23:30:00Z" w:initials="">
+  <w:comment w:id="41" w:author="Ron Lewis" w:date="2017-03-26T23:30:00Z" w:initials="">
     <w:p>
       <w:pPr>
         <w:widowControl w:val="0"/>
@@ -6488,7 +5997,7 @@
       </w:r>
     </w:p>
   </w:comment>
-  <w:comment w:id="36" w:author="Marryum Jamal" w:date="2017-03-26T20:40:00Z" w:initials="MJ">
+  <w:comment w:id="42" w:author="Marryum Jamal" w:date="2017-03-26T20:40:00Z" w:initials="MJ">
     <w:p>
       <w:pPr>
         <w:pStyle w:val="CommentText"/>
@@ -6509,7 +6018,7 @@
       </w:pPr>
     </w:p>
   </w:comment>
-  <w:comment w:id="39" w:author="Omar Tapia" w:date="2017-03-13T04:26:00Z" w:initials="">
+  <w:comment w:id="45" w:author="Omar Tapia" w:date="2017-03-13T04:26:00Z" w:initials="">
     <w:p>
       <w:pPr>
         <w:widowControl w:val="0"/>
@@ -6520,7 +6029,7 @@
       </w:r>
     </w:p>
   </w:comment>
-  <w:comment w:id="47" w:author="William D" w:date="2017-04-04T13:01:00Z" w:initials="WD">
+  <w:comment w:id="53" w:author="William D" w:date="2017-04-04T13:01:00Z" w:initials="WD">
     <w:p>
       <w:pPr>
         <w:pStyle w:val="CommentText"/>
@@ -8453,7 +7962,7 @@
 </file>
 
 <file path=customXml/itemProps1.xml><?xml version="1.0" encoding="utf-8"?>
-<ds:datastoreItem xmlns:ds="http://schemas.openxmlformats.org/officeDocument/2006/customXml" ds:itemID="{704203FA-41C3-4251-B4A5-5B76F80E7B4C}">
+<ds:datastoreItem xmlns:ds="http://schemas.openxmlformats.org/officeDocument/2006/customXml" ds:itemID="{A9A86E80-62AB-443F-A625-26B80FD235A7}">
   <ds:schemaRefs>
     <ds:schemaRef ds:uri="http://schemas.openxmlformats.org/officeDocument/2006/bibliography"/>
   </ds:schemaRefs>

</xml_diff>

<commit_message>
Updated introduction, and integrated to main doc
</commit_message>
<xml_diff>
--- a/SoftwareRequirementsSpecification.docx
+++ b/SoftwareRequirementsSpecification.docx
@@ -702,130 +702,13 @@
           <w:r>
             <w:fldChar w:fldCharType="separate"/>
           </w:r>
-          <w:bookmarkStart w:id="0" w:name="_GoBack"/>
-          <w:bookmarkEnd w:id="0"/>
-          <w:r>
-            <w:rPr>
-              <w:rStyle w:val="Hyperlink"/>
-              <w:noProof/>
-            </w:rPr>
-            <w:fldChar w:fldCharType="begin"/>
-          </w:r>
-          <w:r>
-            <w:rPr>
-              <w:rStyle w:val="Hyperlink"/>
-              <w:noProof/>
-            </w:rPr>
-            <w:instrText xml:space="preserve"> </w:instrText>
-          </w:r>
-          <w:r>
-            <w:rPr>
-              <w:noProof/>
-            </w:rPr>
-            <w:instrText>HYPERLINK \l "_Toc480626823"</w:instrText>
-          </w:r>
-          <w:r>
-            <w:rPr>
-              <w:rStyle w:val="Hyperlink"/>
-              <w:noProof/>
-            </w:rPr>
-            <w:instrText xml:space="preserve"> </w:instrText>
-          </w:r>
-          <w:r>
-            <w:rPr>
-              <w:rStyle w:val="Hyperlink"/>
-              <w:noProof/>
-            </w:rPr>
-          </w:r>
-          <w:r>
-            <w:rPr>
-              <w:rStyle w:val="Hyperlink"/>
-              <w:noProof/>
-            </w:rPr>
-            <w:fldChar w:fldCharType="separate"/>
-          </w:r>
-          <w:r>
-            <w:rPr>
-              <w:rStyle w:val="Hyperlink"/>
-              <w:noProof/>
-            </w:rPr>
-            <w:t>1. Introduction</w:t>
-          </w:r>
-          <w:r>
-            <w:rPr>
-              <w:noProof/>
-              <w:webHidden/>
-            </w:rPr>
-            <w:tab/>
-          </w:r>
-          <w:r>
-            <w:rPr>
-              <w:noProof/>
-              <w:webHidden/>
-            </w:rPr>
-            <w:fldChar w:fldCharType="begin"/>
-          </w:r>
-          <w:r>
-            <w:rPr>
-              <w:noProof/>
-              <w:webHidden/>
-            </w:rPr>
-            <w:instrText xml:space="preserve"> PAGEREF _Toc480626823 \h </w:instrText>
-          </w:r>
-          <w:r>
-            <w:rPr>
-              <w:noProof/>
-              <w:webHidden/>
-            </w:rPr>
-          </w:r>
-          <w:r>
-            <w:rPr>
-              <w:noProof/>
-              <w:webHidden/>
-            </w:rPr>
-            <w:fldChar w:fldCharType="separate"/>
-          </w:r>
-          <w:r>
-            <w:rPr>
-              <w:noProof/>
-              <w:webHidden/>
-            </w:rPr>
-            <w:t>4</w:t>
-          </w:r>
-          <w:r>
-            <w:rPr>
-              <w:noProof/>
-              <w:webHidden/>
-            </w:rPr>
-            <w:fldChar w:fldCharType="end"/>
-          </w:r>
-          <w:r>
-            <w:rPr>
-              <w:rStyle w:val="Hyperlink"/>
-              <w:noProof/>
-            </w:rPr>
-            <w:fldChar w:fldCharType="end"/>
-          </w:r>
-        </w:p>
-        <w:p>
-          <w:pPr>
-            <w:pStyle w:val="TOC1"/>
-            <w:tabs>
-              <w:tab w:val="right" w:pos="9350"/>
-            </w:tabs>
-            <w:rPr>
-              <w:rFonts w:asciiTheme="minorHAnsi" w:eastAsiaTheme="minorEastAsia" w:hAnsiTheme="minorHAnsi" w:cstheme="minorBidi"/>
-              <w:noProof/>
-              <w:color w:val="auto"/>
-            </w:rPr>
-          </w:pPr>
-          <w:hyperlink w:anchor="_Toc480626824" w:history="1">
+          <w:hyperlink w:anchor="_Toc480725744" w:history="1">
             <w:r>
               <w:rPr>
                 <w:rStyle w:val="Hyperlink"/>
                 <w:noProof/>
               </w:rPr>
-              <w:t>1.1 Purpose</w:t>
+              <w:t>1. Introduction</w:t>
             </w:r>
             <w:r>
               <w:rPr>
@@ -846,7 +729,7 @@
                 <w:noProof/>
                 <w:webHidden/>
               </w:rPr>
-              <w:instrText xml:space="preserve"> PAGEREF _Toc480626824 \h </w:instrText>
+              <w:instrText xml:space="preserve"> PAGEREF _Toc480725744 \h </w:instrText>
             </w:r>
             <w:r>
               <w:rPr>
@@ -889,13 +772,13 @@
               <w:color w:val="auto"/>
             </w:rPr>
           </w:pPr>
-          <w:hyperlink w:anchor="_Toc480626825" w:history="1">
+          <w:hyperlink w:anchor="_Toc480725745" w:history="1">
             <w:r>
               <w:rPr>
                 <w:rStyle w:val="Hyperlink"/>
                 <w:noProof/>
               </w:rPr>
-              <w:t>1.2 Document conventions</w:t>
+              <w:t>1.1 Purpose</w:t>
             </w:r>
             <w:r>
               <w:rPr>
@@ -916,7 +799,7 @@
                 <w:noProof/>
                 <w:webHidden/>
               </w:rPr>
-              <w:instrText xml:space="preserve"> PAGEREF _Toc480626825 \h </w:instrText>
+              <w:instrText xml:space="preserve"> PAGEREF _Toc480725745 \h </w:instrText>
             </w:r>
             <w:r>
               <w:rPr>
@@ -959,13 +842,13 @@
               <w:color w:val="auto"/>
             </w:rPr>
           </w:pPr>
-          <w:hyperlink w:anchor="_Toc480626826" w:history="1">
+          <w:hyperlink w:anchor="_Toc480725746" w:history="1">
             <w:r>
               <w:rPr>
                 <w:rStyle w:val="Hyperlink"/>
                 <w:noProof/>
               </w:rPr>
-              <w:t>1.3 Project scope</w:t>
+              <w:t>1.2 Document conventions</w:t>
             </w:r>
             <w:r>
               <w:rPr>
@@ -986,7 +869,7 @@
                 <w:noProof/>
                 <w:webHidden/>
               </w:rPr>
-              <w:instrText xml:space="preserve"> PAGEREF _Toc480626826 \h </w:instrText>
+              <w:instrText xml:space="preserve"> PAGEREF _Toc480725746 \h </w:instrText>
             </w:r>
             <w:r>
               <w:rPr>
@@ -1029,12 +912,82 @@
               <w:color w:val="auto"/>
             </w:rPr>
           </w:pPr>
-          <w:hyperlink w:anchor="_Toc480626827" w:history="1">
+          <w:hyperlink w:anchor="_Toc480725747" w:history="1">
             <w:r>
               <w:rPr>
                 <w:rStyle w:val="Hyperlink"/>
                 <w:noProof/>
               </w:rPr>
+              <w:t>1.3 Project scope</w:t>
+            </w:r>
+            <w:r>
+              <w:rPr>
+                <w:noProof/>
+                <w:webHidden/>
+              </w:rPr>
+              <w:tab/>
+            </w:r>
+            <w:r>
+              <w:rPr>
+                <w:noProof/>
+                <w:webHidden/>
+              </w:rPr>
+              <w:fldChar w:fldCharType="begin"/>
+            </w:r>
+            <w:r>
+              <w:rPr>
+                <w:noProof/>
+                <w:webHidden/>
+              </w:rPr>
+              <w:instrText xml:space="preserve"> PAGEREF _Toc480725747 \h </w:instrText>
+            </w:r>
+            <w:r>
+              <w:rPr>
+                <w:noProof/>
+                <w:webHidden/>
+              </w:rPr>
+            </w:r>
+            <w:r>
+              <w:rPr>
+                <w:noProof/>
+                <w:webHidden/>
+              </w:rPr>
+              <w:fldChar w:fldCharType="separate"/>
+            </w:r>
+            <w:r>
+              <w:rPr>
+                <w:noProof/>
+                <w:webHidden/>
+              </w:rPr>
+              <w:t>4</w:t>
+            </w:r>
+            <w:r>
+              <w:rPr>
+                <w:noProof/>
+                <w:webHidden/>
+              </w:rPr>
+              <w:fldChar w:fldCharType="end"/>
+            </w:r>
+          </w:hyperlink>
+        </w:p>
+        <w:p>
+          <w:pPr>
+            <w:pStyle w:val="TOC2"/>
+            <w:tabs>
+              <w:tab w:val="right" w:pos="9350"/>
+            </w:tabs>
+            <w:rPr>
+              <w:rFonts w:asciiTheme="minorHAnsi" w:eastAsiaTheme="minorEastAsia" w:hAnsiTheme="minorHAnsi" w:cstheme="minorBidi"/>
+              <w:noProof/>
+              <w:color w:val="auto"/>
+            </w:rPr>
+          </w:pPr>
+          <w:hyperlink w:anchor="_Toc480725748" w:history="1">
+            <w:r>
+              <w:rPr>
+                <w:rStyle w:val="Hyperlink"/>
+                <w:noProof/>
+              </w:rPr>
               <w:t>1.4 References</w:t>
             </w:r>
             <w:r>
@@ -1056,7 +1009,7 @@
                 <w:noProof/>
                 <w:webHidden/>
               </w:rPr>
-              <w:instrText xml:space="preserve"> PAGEREF _Toc480626827 \h </w:instrText>
+              <w:instrText xml:space="preserve"> PAGEREF _Toc480725748 \h </w:instrText>
             </w:r>
             <w:r>
               <w:rPr>
@@ -1099,7 +1052,7 @@
               <w:color w:val="auto"/>
             </w:rPr>
           </w:pPr>
-          <w:hyperlink w:anchor="_Toc480626828" w:history="1">
+          <w:hyperlink w:anchor="_Toc480725749" w:history="1">
             <w:r>
               <w:rPr>
                 <w:rStyle w:val="Hyperlink"/>
@@ -1126,7 +1079,7 @@
                 <w:noProof/>
                 <w:webHidden/>
               </w:rPr>
-              <w:instrText xml:space="preserve"> PAGEREF _Toc480626828 \h </w:instrText>
+              <w:instrText xml:space="preserve"> PAGEREF _Toc480725749 \h </w:instrText>
             </w:r>
             <w:r>
               <w:rPr>
@@ -1169,7 +1122,7 @@
               <w:color w:val="auto"/>
             </w:rPr>
           </w:pPr>
-          <w:hyperlink w:anchor="_Toc480626829" w:history="1">
+          <w:hyperlink w:anchor="_Toc480725750" w:history="1">
             <w:r>
               <w:rPr>
                 <w:rStyle w:val="Hyperlink"/>
@@ -1196,7 +1149,7 @@
                 <w:noProof/>
                 <w:webHidden/>
               </w:rPr>
-              <w:instrText xml:space="preserve"> PAGEREF _Toc480626829 \h </w:instrText>
+              <w:instrText xml:space="preserve"> PAGEREF _Toc480725750 \h </w:instrText>
             </w:r>
             <w:r>
               <w:rPr>
@@ -1239,7 +1192,7 @@
               <w:color w:val="auto"/>
             </w:rPr>
           </w:pPr>
-          <w:hyperlink w:anchor="_Toc480626830" w:history="1">
+          <w:hyperlink w:anchor="_Toc480725751" w:history="1">
             <w:r>
               <w:rPr>
                 <w:rStyle w:val="Hyperlink"/>
@@ -1266,7 +1219,7 @@
                 <w:noProof/>
                 <w:webHidden/>
               </w:rPr>
-              <w:instrText xml:space="preserve"> PAGEREF _Toc480626830 \h </w:instrText>
+              <w:instrText xml:space="preserve"> PAGEREF _Toc480725751 \h </w:instrText>
             </w:r>
             <w:r>
               <w:rPr>
@@ -1309,7 +1262,7 @@
               <w:color w:val="auto"/>
             </w:rPr>
           </w:pPr>
-          <w:hyperlink w:anchor="_Toc480626831" w:history="1">
+          <w:hyperlink w:anchor="_Toc480725752" w:history="1">
             <w:r>
               <w:rPr>
                 <w:rStyle w:val="Hyperlink"/>
@@ -1336,7 +1289,7 @@
                 <w:noProof/>
                 <w:webHidden/>
               </w:rPr>
-              <w:instrText xml:space="preserve"> PAGEREF _Toc480626831 \h </w:instrText>
+              <w:instrText xml:space="preserve"> PAGEREF _Toc480725752 \h </w:instrText>
             </w:r>
             <w:r>
               <w:rPr>
@@ -1379,7 +1332,7 @@
               <w:color w:val="auto"/>
             </w:rPr>
           </w:pPr>
-          <w:hyperlink w:anchor="_Toc480626832" w:history="1">
+          <w:hyperlink w:anchor="_Toc480725753" w:history="1">
             <w:r>
               <w:rPr>
                 <w:rStyle w:val="Hyperlink"/>
@@ -1406,7 +1359,7 @@
                 <w:noProof/>
                 <w:webHidden/>
               </w:rPr>
-              <w:instrText xml:space="preserve"> PAGEREF _Toc480626832 \h </w:instrText>
+              <w:instrText xml:space="preserve"> PAGEREF _Toc480725753 \h </w:instrText>
             </w:r>
             <w:r>
               <w:rPr>
@@ -1449,7 +1402,7 @@
               <w:color w:val="auto"/>
             </w:rPr>
           </w:pPr>
-          <w:hyperlink w:anchor="_Toc480626833" w:history="1">
+          <w:hyperlink w:anchor="_Toc480725754" w:history="1">
             <w:r>
               <w:rPr>
                 <w:rStyle w:val="Hyperlink"/>
@@ -1476,7 +1429,7 @@
                 <w:noProof/>
                 <w:webHidden/>
               </w:rPr>
-              <w:instrText xml:space="preserve"> PAGEREF _Toc480626833 \h </w:instrText>
+              <w:instrText xml:space="preserve"> PAGEREF _Toc480725754 \h </w:instrText>
             </w:r>
             <w:r>
               <w:rPr>
@@ -1519,7 +1472,7 @@
               <w:color w:val="auto"/>
             </w:rPr>
           </w:pPr>
-          <w:hyperlink w:anchor="_Toc480626834" w:history="1">
+          <w:hyperlink w:anchor="_Toc480725755" w:history="1">
             <w:r>
               <w:rPr>
                 <w:rStyle w:val="Hyperlink"/>
@@ -1546,7 +1499,7 @@
                 <w:noProof/>
                 <w:webHidden/>
               </w:rPr>
-              <w:instrText xml:space="preserve"> PAGEREF _Toc480626834 \h </w:instrText>
+              <w:instrText xml:space="preserve"> PAGEREF _Toc480725755 \h </w:instrText>
             </w:r>
             <w:r>
               <w:rPr>
@@ -1589,7 +1542,7 @@
               <w:color w:val="auto"/>
             </w:rPr>
           </w:pPr>
-          <w:hyperlink w:anchor="_Toc480626835" w:history="1">
+          <w:hyperlink w:anchor="_Toc480725756" w:history="1">
             <w:r>
               <w:rPr>
                 <w:rStyle w:val="Hyperlink"/>
@@ -1616,7 +1569,7 @@
                 <w:noProof/>
                 <w:webHidden/>
               </w:rPr>
-              <w:instrText xml:space="preserve"> PAGEREF _Toc480626835 \h </w:instrText>
+              <w:instrText xml:space="preserve"> PAGEREF _Toc480725756 \h </w:instrText>
             </w:r>
             <w:r>
               <w:rPr>
@@ -1659,7 +1612,7 @@
               <w:color w:val="auto"/>
             </w:rPr>
           </w:pPr>
-          <w:hyperlink w:anchor="_Toc480626836" w:history="1">
+          <w:hyperlink w:anchor="_Toc480725757" w:history="1">
             <w:r>
               <w:rPr>
                 <w:rStyle w:val="Hyperlink"/>
@@ -1686,7 +1639,7 @@
                 <w:noProof/>
                 <w:webHidden/>
               </w:rPr>
-              <w:instrText xml:space="preserve"> PAGEREF _Toc480626836 \h </w:instrText>
+              <w:instrText xml:space="preserve"> PAGEREF _Toc480725757 \h </w:instrText>
             </w:r>
             <w:r>
               <w:rPr>
@@ -1729,7 +1682,7 @@
               <w:color w:val="auto"/>
             </w:rPr>
           </w:pPr>
-          <w:hyperlink w:anchor="_Toc480626837" w:history="1">
+          <w:hyperlink w:anchor="_Toc480725758" w:history="1">
             <w:r>
               <w:rPr>
                 <w:rStyle w:val="Hyperlink"/>
@@ -1756,7 +1709,7 @@
                 <w:noProof/>
                 <w:webHidden/>
               </w:rPr>
-              <w:instrText xml:space="preserve"> PAGEREF _Toc480626837 \h </w:instrText>
+              <w:instrText xml:space="preserve"> PAGEREF _Toc480725758 \h </w:instrText>
             </w:r>
             <w:r>
               <w:rPr>
@@ -1799,7 +1752,7 @@
               <w:color w:val="auto"/>
             </w:rPr>
           </w:pPr>
-          <w:hyperlink w:anchor="_Toc480626838" w:history="1">
+          <w:hyperlink w:anchor="_Toc480725759" w:history="1">
             <w:r>
               <w:rPr>
                 <w:rStyle w:val="Hyperlink"/>
@@ -1826,7 +1779,7 @@
                 <w:noProof/>
                 <w:webHidden/>
               </w:rPr>
-              <w:instrText xml:space="preserve"> PAGEREF _Toc480626838 \h </w:instrText>
+              <w:instrText xml:space="preserve"> PAGEREF _Toc480725759 \h </w:instrText>
             </w:r>
             <w:r>
               <w:rPr>
@@ -1869,7 +1822,7 @@
               <w:color w:val="auto"/>
             </w:rPr>
           </w:pPr>
-          <w:hyperlink w:anchor="_Toc480626839" w:history="1">
+          <w:hyperlink w:anchor="_Toc480725760" w:history="1">
             <w:r>
               <w:rPr>
                 <w:rStyle w:val="Hyperlink"/>
@@ -1896,7 +1849,7 @@
                 <w:noProof/>
                 <w:webHidden/>
               </w:rPr>
-              <w:instrText xml:space="preserve"> PAGEREF _Toc480626839 \h </w:instrText>
+              <w:instrText xml:space="preserve"> PAGEREF _Toc480725760 \h </w:instrText>
             </w:r>
             <w:r>
               <w:rPr>
@@ -1939,7 +1892,7 @@
               <w:color w:val="auto"/>
             </w:rPr>
           </w:pPr>
-          <w:hyperlink w:anchor="_Toc480626840" w:history="1">
+          <w:hyperlink w:anchor="_Toc480725761" w:history="1">
             <w:r>
               <w:rPr>
                 <w:rStyle w:val="Hyperlink"/>
@@ -1966,7 +1919,7 @@
                 <w:noProof/>
                 <w:webHidden/>
               </w:rPr>
-              <w:instrText xml:space="preserve"> PAGEREF _Toc480626840 \h </w:instrText>
+              <w:instrText xml:space="preserve"> PAGEREF _Toc480725761 \h </w:instrText>
             </w:r>
             <w:r>
               <w:rPr>
@@ -2009,7 +1962,7 @@
               <w:color w:val="auto"/>
             </w:rPr>
           </w:pPr>
-          <w:hyperlink w:anchor="_Toc480626841" w:history="1">
+          <w:hyperlink w:anchor="_Toc480725762" w:history="1">
             <w:r>
               <w:rPr>
                 <w:rStyle w:val="Hyperlink"/>
@@ -2036,7 +1989,7 @@
                 <w:noProof/>
                 <w:webHidden/>
               </w:rPr>
-              <w:instrText xml:space="preserve"> PAGEREF _Toc480626841 \h </w:instrText>
+              <w:instrText xml:space="preserve"> PAGEREF _Toc480725762 \h </w:instrText>
             </w:r>
             <w:r>
               <w:rPr>
@@ -2079,7 +2032,7 @@
               <w:color w:val="auto"/>
             </w:rPr>
           </w:pPr>
-          <w:hyperlink w:anchor="_Toc480626842" w:history="1">
+          <w:hyperlink w:anchor="_Toc480725763" w:history="1">
             <w:r>
               <w:rPr>
                 <w:rStyle w:val="Hyperlink"/>
@@ -2106,7 +2059,7 @@
                 <w:noProof/>
                 <w:webHidden/>
               </w:rPr>
-              <w:instrText xml:space="preserve"> PAGEREF _Toc480626842 \h </w:instrText>
+              <w:instrText xml:space="preserve"> PAGEREF _Toc480725763 \h </w:instrText>
             </w:r>
             <w:r>
               <w:rPr>
@@ -2149,7 +2102,7 @@
               <w:color w:val="auto"/>
             </w:rPr>
           </w:pPr>
-          <w:hyperlink w:anchor="_Toc480626843" w:history="1">
+          <w:hyperlink w:anchor="_Toc480725764" w:history="1">
             <w:r>
               <w:rPr>
                 <w:rStyle w:val="Hyperlink"/>
@@ -2176,7 +2129,7 @@
                 <w:noProof/>
                 <w:webHidden/>
               </w:rPr>
-              <w:instrText xml:space="preserve"> PAGEREF _Toc480626843 \h </w:instrText>
+              <w:instrText xml:space="preserve"> PAGEREF _Toc480725764 \h </w:instrText>
             </w:r>
             <w:r>
               <w:rPr>
@@ -2219,7 +2172,7 @@
               <w:color w:val="auto"/>
             </w:rPr>
           </w:pPr>
-          <w:hyperlink w:anchor="_Toc480626844" w:history="1">
+          <w:hyperlink w:anchor="_Toc480725765" w:history="1">
             <w:r>
               <w:rPr>
                 <w:rStyle w:val="Hyperlink"/>
@@ -2246,7 +2199,7 @@
                 <w:noProof/>
                 <w:webHidden/>
               </w:rPr>
-              <w:instrText xml:space="preserve"> PAGEREF _Toc480626844 \h </w:instrText>
+              <w:instrText xml:space="preserve"> PAGEREF _Toc480725765 \h </w:instrText>
             </w:r>
             <w:r>
               <w:rPr>
@@ -2289,7 +2242,7 @@
               <w:color w:val="auto"/>
             </w:rPr>
           </w:pPr>
-          <w:hyperlink w:anchor="_Toc480626845" w:history="1">
+          <w:hyperlink w:anchor="_Toc480725766" w:history="1">
             <w:r>
               <w:rPr>
                 <w:rStyle w:val="Hyperlink"/>
@@ -2316,7 +2269,7 @@
                 <w:noProof/>
                 <w:webHidden/>
               </w:rPr>
-              <w:instrText xml:space="preserve"> PAGEREF _Toc480626845 \h </w:instrText>
+              <w:instrText xml:space="preserve"> PAGEREF _Toc480725766 \h </w:instrText>
             </w:r>
             <w:r>
               <w:rPr>
@@ -2359,7 +2312,7 @@
               <w:color w:val="auto"/>
             </w:rPr>
           </w:pPr>
-          <w:hyperlink w:anchor="_Toc480626846" w:history="1">
+          <w:hyperlink w:anchor="_Toc480725767" w:history="1">
             <w:r>
               <w:rPr>
                 <w:rStyle w:val="Hyperlink"/>
@@ -2386,7 +2339,7 @@
                 <w:noProof/>
                 <w:webHidden/>
               </w:rPr>
-              <w:instrText xml:space="preserve"> PAGEREF _Toc480626846 \h </w:instrText>
+              <w:instrText xml:space="preserve"> PAGEREF _Toc480725767 \h </w:instrText>
             </w:r>
             <w:r>
               <w:rPr>
@@ -2429,7 +2382,7 @@
               <w:color w:val="auto"/>
             </w:rPr>
           </w:pPr>
-          <w:hyperlink w:anchor="_Toc480626847" w:history="1">
+          <w:hyperlink w:anchor="_Toc480725768" w:history="1">
             <w:r>
               <w:rPr>
                 <w:rStyle w:val="Hyperlink"/>
@@ -2456,7 +2409,7 @@
                 <w:noProof/>
                 <w:webHidden/>
               </w:rPr>
-              <w:instrText xml:space="preserve"> PAGEREF _Toc480626847 \h </w:instrText>
+              <w:instrText xml:space="preserve"> PAGEREF _Toc480725768 \h </w:instrText>
             </w:r>
             <w:r>
               <w:rPr>
@@ -2499,7 +2452,7 @@
               <w:color w:val="auto"/>
             </w:rPr>
           </w:pPr>
-          <w:hyperlink w:anchor="_Toc480626848" w:history="1">
+          <w:hyperlink w:anchor="_Toc480725769" w:history="1">
             <w:r>
               <w:rPr>
                 <w:rStyle w:val="Hyperlink"/>
@@ -2526,7 +2479,7 @@
                 <w:noProof/>
                 <w:webHidden/>
               </w:rPr>
-              <w:instrText xml:space="preserve"> PAGEREF _Toc480626848 \h </w:instrText>
+              <w:instrText xml:space="preserve"> PAGEREF _Toc480725769 \h </w:instrText>
             </w:r>
             <w:r>
               <w:rPr>
@@ -2569,7 +2522,7 @@
               <w:color w:val="auto"/>
             </w:rPr>
           </w:pPr>
-          <w:hyperlink w:anchor="_Toc480626849" w:history="1">
+          <w:hyperlink w:anchor="_Toc480725770" w:history="1">
             <w:r>
               <w:rPr>
                 <w:rStyle w:val="Hyperlink"/>
@@ -2596,7 +2549,7 @@
                 <w:noProof/>
                 <w:webHidden/>
               </w:rPr>
-              <w:instrText xml:space="preserve"> PAGEREF _Toc480626849 \h </w:instrText>
+              <w:instrText xml:space="preserve"> PAGEREF _Toc480725770 \h </w:instrText>
             </w:r>
             <w:r>
               <w:rPr>
@@ -2639,7 +2592,7 @@
               <w:color w:val="auto"/>
             </w:rPr>
           </w:pPr>
-          <w:hyperlink w:anchor="_Toc480626850" w:history="1">
+          <w:hyperlink w:anchor="_Toc480725771" w:history="1">
             <w:r>
               <w:rPr>
                 <w:rStyle w:val="Hyperlink"/>
@@ -2666,7 +2619,7 @@
                 <w:noProof/>
                 <w:webHidden/>
               </w:rPr>
-              <w:instrText xml:space="preserve"> PAGEREF _Toc480626850 \h </w:instrText>
+              <w:instrText xml:space="preserve"> PAGEREF _Toc480725771 \h </w:instrText>
             </w:r>
             <w:r>
               <w:rPr>
@@ -2709,7 +2662,7 @@
               <w:color w:val="auto"/>
             </w:rPr>
           </w:pPr>
-          <w:hyperlink w:anchor="_Toc480626851" w:history="1">
+          <w:hyperlink w:anchor="_Toc480725772" w:history="1">
             <w:r>
               <w:rPr>
                 <w:rStyle w:val="Hyperlink"/>
@@ -2736,7 +2689,7 @@
                 <w:noProof/>
                 <w:webHidden/>
               </w:rPr>
-              <w:instrText xml:space="preserve"> PAGEREF _Toc480626851 \h </w:instrText>
+              <w:instrText xml:space="preserve"> PAGEREF _Toc480725772 \h </w:instrText>
             </w:r>
             <w:r>
               <w:rPr>
@@ -2779,7 +2732,7 @@
               <w:color w:val="auto"/>
             </w:rPr>
           </w:pPr>
-          <w:hyperlink w:anchor="_Toc480626852" w:history="1">
+          <w:hyperlink w:anchor="_Toc480725773" w:history="1">
             <w:r>
               <w:rPr>
                 <w:rStyle w:val="Hyperlink"/>
@@ -2806,7 +2759,7 @@
                 <w:noProof/>
                 <w:webHidden/>
               </w:rPr>
-              <w:instrText xml:space="preserve"> PAGEREF _Toc480626852 \h </w:instrText>
+              <w:instrText xml:space="preserve"> PAGEREF _Toc480725773 \h </w:instrText>
             </w:r>
             <w:r>
               <w:rPr>
@@ -2849,7 +2802,7 @@
               <w:color w:val="auto"/>
             </w:rPr>
           </w:pPr>
-          <w:hyperlink w:anchor="_Toc480626853" w:history="1">
+          <w:hyperlink w:anchor="_Toc480725774" w:history="1">
             <w:r>
               <w:rPr>
                 <w:rStyle w:val="Hyperlink"/>
@@ -2876,7 +2829,7 @@
                 <w:noProof/>
                 <w:webHidden/>
               </w:rPr>
-              <w:instrText xml:space="preserve"> PAGEREF _Toc480626853 \h </w:instrText>
+              <w:instrText xml:space="preserve"> PAGEREF _Toc480725774 \h </w:instrText>
             </w:r>
             <w:r>
               <w:rPr>
@@ -2919,7 +2872,7 @@
               <w:color w:val="auto"/>
             </w:rPr>
           </w:pPr>
-          <w:hyperlink w:anchor="_Toc480626854" w:history="1">
+          <w:hyperlink w:anchor="_Toc480725775" w:history="1">
             <w:r>
               <w:rPr>
                 <w:rStyle w:val="Hyperlink"/>
@@ -2946,7 +2899,7 @@
                 <w:noProof/>
                 <w:webHidden/>
               </w:rPr>
-              <w:instrText xml:space="preserve"> PAGEREF _Toc480626854 \h </w:instrText>
+              <w:instrText xml:space="preserve"> PAGEREF _Toc480725775 \h </w:instrText>
             </w:r>
             <w:r>
               <w:rPr>
@@ -2989,7 +2942,7 @@
               <w:color w:val="auto"/>
             </w:rPr>
           </w:pPr>
-          <w:hyperlink w:anchor="_Toc480626855" w:history="1">
+          <w:hyperlink w:anchor="_Toc480725776" w:history="1">
             <w:r>
               <w:rPr>
                 <w:rStyle w:val="Hyperlink"/>
@@ -3016,7 +2969,7 @@
                 <w:noProof/>
                 <w:webHidden/>
               </w:rPr>
-              <w:instrText xml:space="preserve"> PAGEREF _Toc480626855 \h </w:instrText>
+              <w:instrText xml:space="preserve"> PAGEREF _Toc480725776 \h </w:instrText>
             </w:r>
             <w:r>
               <w:rPr>
@@ -3059,7 +3012,7 @@
               <w:color w:val="auto"/>
             </w:rPr>
           </w:pPr>
-          <w:hyperlink w:anchor="_Toc480626856" w:history="1">
+          <w:hyperlink w:anchor="_Toc480725777" w:history="1">
             <w:r>
               <w:rPr>
                 <w:rStyle w:val="Hyperlink"/>
@@ -3086,7 +3039,7 @@
                 <w:noProof/>
                 <w:webHidden/>
               </w:rPr>
-              <w:instrText xml:space="preserve"> PAGEREF _Toc480626856 \h </w:instrText>
+              <w:instrText xml:space="preserve"> PAGEREF _Toc480725777 \h </w:instrText>
             </w:r>
             <w:r>
               <w:rPr>
@@ -3129,7 +3082,7 @@
               <w:color w:val="auto"/>
             </w:rPr>
           </w:pPr>
-          <w:hyperlink w:anchor="_Toc480626857" w:history="1">
+          <w:hyperlink w:anchor="_Toc480725778" w:history="1">
             <w:r>
               <w:rPr>
                 <w:rStyle w:val="Hyperlink"/>
@@ -3156,7 +3109,7 @@
                 <w:noProof/>
                 <w:webHidden/>
               </w:rPr>
-              <w:instrText xml:space="preserve"> PAGEREF _Toc480626857 \h </w:instrText>
+              <w:instrText xml:space="preserve"> PAGEREF _Toc480725778 \h </w:instrText>
             </w:r>
             <w:r>
               <w:rPr>
@@ -3199,7 +3152,7 @@
               <w:color w:val="auto"/>
             </w:rPr>
           </w:pPr>
-          <w:hyperlink w:anchor="_Toc480626858" w:history="1">
+          <w:hyperlink w:anchor="_Toc480725779" w:history="1">
             <w:r>
               <w:rPr>
                 <w:rStyle w:val="Hyperlink"/>
@@ -3226,7 +3179,7 @@
                 <w:noProof/>
                 <w:webHidden/>
               </w:rPr>
-              <w:instrText xml:space="preserve"> PAGEREF _Toc480626858 \h </w:instrText>
+              <w:instrText xml:space="preserve"> PAGEREF _Toc480725779 \h </w:instrText>
             </w:r>
             <w:r>
               <w:rPr>
@@ -3269,7 +3222,7 @@
               <w:color w:val="auto"/>
             </w:rPr>
           </w:pPr>
-          <w:hyperlink w:anchor="_Toc480626859" w:history="1">
+          <w:hyperlink w:anchor="_Toc480725780" w:history="1">
             <w:r>
               <w:rPr>
                 <w:rStyle w:val="Hyperlink"/>
@@ -3296,7 +3249,7 @@
                 <w:noProof/>
                 <w:webHidden/>
               </w:rPr>
-              <w:instrText xml:space="preserve"> PAGEREF _Toc480626859 \h </w:instrText>
+              <w:instrText xml:space="preserve"> PAGEREF _Toc480725780 \h </w:instrText>
             </w:r>
             <w:r>
               <w:rPr>
@@ -3339,7 +3292,7 @@
               <w:color w:val="auto"/>
             </w:rPr>
           </w:pPr>
-          <w:hyperlink w:anchor="_Toc480626860" w:history="1">
+          <w:hyperlink w:anchor="_Toc480725781" w:history="1">
             <w:r>
               <w:rPr>
                 <w:rStyle w:val="Hyperlink"/>
@@ -3366,7 +3319,7 @@
                 <w:noProof/>
                 <w:webHidden/>
               </w:rPr>
-              <w:instrText xml:space="preserve"> PAGEREF _Toc480626860 \h </w:instrText>
+              <w:instrText xml:space="preserve"> PAGEREF _Toc480725781 \h </w:instrText>
             </w:r>
             <w:r>
               <w:rPr>
@@ -3409,7 +3362,7 @@
               <w:color w:val="auto"/>
             </w:rPr>
           </w:pPr>
-          <w:hyperlink w:anchor="_Toc480626861" w:history="1">
+          <w:hyperlink w:anchor="_Toc480725782" w:history="1">
             <w:r>
               <w:rPr>
                 <w:rStyle w:val="Hyperlink"/>
@@ -3436,7 +3389,7 @@
                 <w:noProof/>
                 <w:webHidden/>
               </w:rPr>
-              <w:instrText xml:space="preserve"> PAGEREF _Toc480626861 \h </w:instrText>
+              <w:instrText xml:space="preserve"> PAGEREF _Toc480725782 \h </w:instrText>
             </w:r>
             <w:r>
               <w:rPr>
@@ -3479,7 +3432,7 @@
               <w:color w:val="auto"/>
             </w:rPr>
           </w:pPr>
-          <w:hyperlink w:anchor="_Toc480626862" w:history="1">
+          <w:hyperlink w:anchor="_Toc480725783" w:history="1">
             <w:r>
               <w:rPr>
                 <w:rStyle w:val="Hyperlink"/>
@@ -3506,7 +3459,7 @@
                 <w:noProof/>
                 <w:webHidden/>
               </w:rPr>
-              <w:instrText xml:space="preserve"> PAGEREF _Toc480626862 \h </w:instrText>
+              <w:instrText xml:space="preserve"> PAGEREF _Toc480725783 \h </w:instrText>
             </w:r>
             <w:r>
               <w:rPr>
@@ -3549,7 +3502,7 @@
               <w:color w:val="auto"/>
             </w:rPr>
           </w:pPr>
-          <w:hyperlink w:anchor="_Toc480626863" w:history="1">
+          <w:hyperlink w:anchor="_Toc480725784" w:history="1">
             <w:r>
               <w:rPr>
                 <w:rStyle w:val="Hyperlink"/>
@@ -3576,7 +3529,7 @@
                 <w:noProof/>
                 <w:webHidden/>
               </w:rPr>
-              <w:instrText xml:space="preserve"> PAGEREF _Toc480626863 \h </w:instrText>
+              <w:instrText xml:space="preserve"> PAGEREF _Toc480725784 \h </w:instrText>
             </w:r>
             <w:r>
               <w:rPr>
@@ -3625,6 +3578,8 @@
       <w:pPr>
         <w:spacing w:line="240" w:lineRule="auto"/>
       </w:pPr>
+      <w:bookmarkStart w:id="0" w:name="_GoBack"/>
+      <w:bookmarkEnd w:id="0"/>
     </w:p>
     <w:p>
       <w:pPr>
@@ -3652,94 +3607,52 @@
         <w:spacing w:line="240" w:lineRule="auto"/>
         <w:contextualSpacing w:val="0"/>
       </w:pPr>
-      <w:bookmarkStart w:id="1" w:name="_Toc480626823"/>
+      <w:bookmarkStart w:id="1" w:name="_Toc479328030"/>
+      <w:bookmarkStart w:id="2" w:name="_Toc480725744"/>
       <w:r>
         <w:t>1. Introduction</w:t>
       </w:r>
       <w:bookmarkEnd w:id="1"/>
-    </w:p>
-    <w:p>
-      <w:pPr>
-        <w:rPr>
-          <w:sz w:val="24"/>
-          <w:szCs w:val="24"/>
-        </w:rPr>
-      </w:pPr>
-      <w:r>
-        <w:rPr>
-          <w:sz w:val="24"/>
-          <w:szCs w:val="24"/>
-        </w:rPr>
-        <w:t>The Computer Science department office makes Faculty Information Cards each semester, which are then put up outside each faculty member’s office, as well as the department office. These cards display course information, as well as office location, office hours, and contact information for the faculty member. This card is to inform students and others of availability for faculty members. Currently, the information is collected from the faculty members and then manually put into the system, by the office clerk, which then formats and prints them out individually.</w:t>
-      </w:r>
-    </w:p>
-    <w:p>
-      <w:pPr>
-        <w:pStyle w:val="Heading1"/>
-        <w:spacing w:line="240" w:lineRule="auto"/>
-        <w:contextualSpacing w:val="0"/>
-      </w:pPr>
-      <w:bookmarkStart w:id="2" w:name="_Toc480626824"/>
-      <w:r>
-        <w:t>1.1 Purpose</w:t>
-      </w:r>
       <w:bookmarkEnd w:id="2"/>
     </w:p>
     <w:p>
-      <w:pPr>
-        <w:rPr>
-          <w:sz w:val="24"/>
-          <w:szCs w:val="24"/>
-        </w:rPr>
-      </w:pPr>
-      <w:r>
-        <w:rPr>
-          <w:sz w:val="24"/>
-          <w:szCs w:val="24"/>
-        </w:rPr>
-        <w:t xml:space="preserve">This SRS describes the functional and nonfunctional requirements for software release 1.0 and expected subsequent releases of Hornet </w:t>
-      </w:r>
-      <w:proofErr w:type="spellStart"/>
-      <w:r>
-        <w:rPr>
-          <w:sz w:val="24"/>
-          <w:szCs w:val="24"/>
-        </w:rPr>
-        <w:t>CardGen</w:t>
-      </w:r>
-      <w:proofErr w:type="spellEnd"/>
-      <w:r>
-        <w:rPr>
-          <w:sz w:val="24"/>
-          <w:szCs w:val="24"/>
-        </w:rPr>
-        <w:t>.  This document is intended to be used by the members of the project team who will implement and verify the correct functioning of the system.  Unless otherwise noted, all requirements specified here are committed for release 1.0.</w:t>
-      </w:r>
+      <w:bookmarkStart w:id="3" w:name="_Toc479328031"/>
+      <w:r>
+        <w:t xml:space="preserve">The Computer Science department office makes Faculty Information Cards each semester, which are then put up outside each faculty member’s office, as well as in full outside the department office. These cards display course information taught by the professor, as well as office location, office hours, and contact information for the faculty member. This card is to inform students and others of availability for faculty members. Currently, the information is collected from the faculty members and then manually put into Microsoft Word templates by the office clerk. They are then formatted and printed out individually. </w:t>
+      </w:r>
+      <w:bookmarkEnd w:id="3"/>
     </w:p>
     <w:p>
       <w:pPr>
         <w:pStyle w:val="Heading2"/>
         <w:contextualSpacing w:val="0"/>
       </w:pPr>
-      <w:bookmarkStart w:id="3" w:name="_Toc480626825"/>
-      <w:r>
-        <w:t>1.2 Document conventions</w:t>
-      </w:r>
-      <w:bookmarkEnd w:id="3"/>
-    </w:p>
-    <w:p>
-      <w:pPr>
-        <w:rPr>
-          <w:sz w:val="24"/>
-          <w:szCs w:val="24"/>
-        </w:rPr>
-      </w:pPr>
-      <w:r>
-        <w:rPr>
-          <w:sz w:val="24"/>
-          <w:szCs w:val="24"/>
-        </w:rPr>
-        <w:t>No special typographical conventions are used in this SRS.</w:t>
+      <w:bookmarkStart w:id="4" w:name="_Toc480725745"/>
+      <w:r>
+        <w:t>1.</w:t>
+      </w:r>
+      <w:r>
+        <w:t>1</w:t>
+      </w:r>
+      <w:r>
+        <w:t xml:space="preserve"> </w:t>
+      </w:r>
+      <w:r>
+        <w:t>Purpose</w:t>
+      </w:r>
+      <w:bookmarkEnd w:id="4"/>
+    </w:p>
+    <w:p>
+      <w:r>
+        <w:t xml:space="preserve">This SRS describes the functional and nonfunctional requirements for software release 1.0 and expected subsequent releases of Hornet </w:t>
+      </w:r>
+      <w:proofErr w:type="spellStart"/>
+      <w:r>
+        <w:t>CardGen</w:t>
+      </w:r>
+      <w:proofErr w:type="spellEnd"/>
+      <w:r>
+        <w:t>.  This document is intended to be used by the members of the project team who will implement and verify the correct functioning of the system.  Unless otherwise noted, all requirements specified here are committed for release 1.0.</w:t>
       </w:r>
     </w:p>
     <w:p>
@@ -3747,47 +3660,17 @@
         <w:pStyle w:val="Heading2"/>
         <w:contextualSpacing w:val="0"/>
       </w:pPr>
-      <w:bookmarkStart w:id="4" w:name="_dojxpoiltiyh" w:colFirst="0" w:colLast="0"/>
-      <w:bookmarkStart w:id="5" w:name="_Toc480626826"/>
-      <w:bookmarkEnd w:id="4"/>
-      <w:r>
-        <w:t>1.3 Project scope</w:t>
+      <w:bookmarkStart w:id="5" w:name="_Toc479328033"/>
+      <w:bookmarkStart w:id="6" w:name="_Toc480725746"/>
+      <w:r>
+        <w:t>1.2 Document conventions</w:t>
       </w:r>
       <w:bookmarkEnd w:id="5"/>
-    </w:p>
-    <w:p>
-      <w:r>
-        <w:t xml:space="preserve">Hornet </w:t>
-      </w:r>
-      <w:proofErr w:type="spellStart"/>
-      <w:r>
-        <w:t>CardGen</w:t>
-      </w:r>
-      <w:proofErr w:type="spellEnd"/>
-      <w:r>
-        <w:t xml:space="preserve"> will permit Office Administrators and Office Clerks to create and print faculty information cards (FICs). A detailed description is available in the Hornet </w:t>
-      </w:r>
-      <w:proofErr w:type="spellStart"/>
-      <w:r>
-        <w:t>CardGen</w:t>
-      </w:r>
-      <w:proofErr w:type="spellEnd"/>
-      <w:r>
-        <w:t xml:space="preserve"> </w:t>
-      </w:r>
-      <w:commentRangeStart w:id="6"/>
-      <w:r>
-        <w:t>Vision and Scope Document [1]</w:t>
-      </w:r>
-      <w:commentRangeEnd w:id="6"/>
-      <w:r>
-        <w:rPr>
-          <w:rStyle w:val="CommentReference"/>
-        </w:rPr>
-        <w:commentReference w:id="6"/>
-      </w:r>
-      <w:r>
-        <w:t>, along with the features that are scheduled for full or partial implementation in this release.</w:t>
+      <w:bookmarkEnd w:id="6"/>
+    </w:p>
+    <w:p>
+      <w:r>
+        <w:t>No special typographical conventions are used in this SRS.</w:t>
       </w:r>
     </w:p>
     <w:p>
@@ -3795,88 +3678,81 @@
         <w:pStyle w:val="Heading2"/>
         <w:contextualSpacing w:val="0"/>
       </w:pPr>
-      <w:bookmarkStart w:id="7" w:name="_Toc480626827"/>
+      <w:bookmarkStart w:id="7" w:name="_dojxpoiltiyh" w:colFirst="0" w:colLast="0"/>
+      <w:bookmarkStart w:id="8" w:name="_Toc479328034"/>
+      <w:bookmarkStart w:id="9" w:name="_Toc480725747"/>
+      <w:bookmarkEnd w:id="7"/>
+      <w:r>
+        <w:t>1.3 Project scope</w:t>
+      </w:r>
+      <w:bookmarkEnd w:id="8"/>
+      <w:bookmarkEnd w:id="9"/>
+    </w:p>
+    <w:p>
+      <w:r>
+        <w:t xml:space="preserve">Hornet </w:t>
+      </w:r>
+      <w:proofErr w:type="spellStart"/>
+      <w:r>
+        <w:t>CardGen</w:t>
+      </w:r>
+      <w:proofErr w:type="spellEnd"/>
+      <w:r>
+        <w:t xml:space="preserve"> will permit Office Administrators and Office Clerks to create and print faculty information cards. A detailed description is available in the features that are scheduled for full or partial implementation in this release.</w:t>
+      </w:r>
+    </w:p>
+    <w:p>
+      <w:pPr>
+        <w:pStyle w:val="Heading2"/>
+        <w:contextualSpacing w:val="0"/>
+      </w:pPr>
+      <w:bookmarkStart w:id="10" w:name="_Toc479328035"/>
+      <w:bookmarkStart w:id="11" w:name="_Toc480725748"/>
       <w:r>
         <w:t>1.4 References</w:t>
       </w:r>
-      <w:bookmarkEnd w:id="7"/>
-    </w:p>
-    <w:p>
-      <w:pPr>
-        <w:rPr>
-          <w:sz w:val="24"/>
-          <w:szCs w:val="24"/>
-        </w:rPr>
-      </w:pPr>
-      <w:r>
-        <w:rPr>
-          <w:sz w:val="24"/>
-          <w:szCs w:val="24"/>
-        </w:rPr>
+      <w:bookmarkEnd w:id="10"/>
+      <w:bookmarkEnd w:id="11"/>
+    </w:p>
+    <w:p>
+      <w:r>
         <w:t xml:space="preserve">Fletter, Dale. (2017, Jan 23 - May 12). </w:t>
       </w:r>
       <w:r>
         <w:rPr>
           <w:i/>
-          <w:sz w:val="24"/>
-          <w:szCs w:val="24"/>
         </w:rPr>
         <w:t>Software Specifications and the Business Analyst: An industry’s perspective</w:t>
       </w:r>
       <w:r>
-        <w:rPr>
-          <w:sz w:val="24"/>
-          <w:szCs w:val="24"/>
-        </w:rPr>
         <w:t>. Lecture at Brighton Hall, California State University, Sacramento, CA.</w:t>
       </w:r>
     </w:p>
     <w:p>
       <w:pPr>
         <w:ind w:left="720"/>
-        <w:rPr>
-          <w:sz w:val="24"/>
-          <w:szCs w:val="24"/>
-        </w:rPr>
-      </w:pPr>
-    </w:p>
-    <w:p>
-      <w:pPr>
-        <w:rPr>
-          <w:sz w:val="24"/>
-          <w:szCs w:val="24"/>
-        </w:rPr>
-      </w:pPr>
+      </w:pPr>
+    </w:p>
+    <w:p>
       <w:proofErr w:type="spellStart"/>
       <w:r>
-        <w:rPr>
-          <w:sz w:val="24"/>
-          <w:szCs w:val="24"/>
-        </w:rPr>
         <w:t>Wiegers</w:t>
       </w:r>
       <w:proofErr w:type="spellEnd"/>
       <w:r>
-        <w:rPr>
-          <w:sz w:val="24"/>
-          <w:szCs w:val="24"/>
-        </w:rPr>
         <w:t xml:space="preserve">, Karl and Beatty, Joy. (2014, April). </w:t>
       </w:r>
       <w:r>
         <w:rPr>
           <w:i/>
-          <w:sz w:val="24"/>
-          <w:szCs w:val="24"/>
         </w:rPr>
         <w:t xml:space="preserve">Software Requirements </w:t>
       </w:r>
       <w:r>
-        <w:rPr>
-          <w:sz w:val="24"/>
-          <w:szCs w:val="24"/>
-        </w:rPr>
-        <w:t>(3rd ed.). Redmond, WA: Microsoft Press.</w:t>
+        <w:t>(3rd ed.</w:t>
+      </w:r>
+      <w:r>
+        <w:t>). Redmond, WA: Microsoft Press.</w:t>
       </w:r>
     </w:p>
     <w:p>
@@ -3884,12 +3760,12 @@
         <w:pStyle w:val="Heading1"/>
         <w:contextualSpacing w:val="0"/>
       </w:pPr>
-      <w:bookmarkStart w:id="8" w:name="_Toc480626828"/>
+      <w:bookmarkStart w:id="12" w:name="_Toc480725749"/>
       <w:r>
         <w:lastRenderedPageBreak/>
         <w:t>2. Overall description</w:t>
       </w:r>
-      <w:bookmarkEnd w:id="8"/>
+      <w:bookmarkEnd w:id="12"/>
     </w:p>
     <w:p>
       <w:pPr>
@@ -3900,7 +3776,7 @@
           <w:szCs w:val="32"/>
         </w:rPr>
       </w:pPr>
-      <w:bookmarkStart w:id="9" w:name="_Toc480626829"/>
+      <w:bookmarkStart w:id="13" w:name="_Toc480725750"/>
       <w:r>
         <w:rPr>
           <w:sz w:val="32"/>
@@ -3908,7 +3784,7 @@
         </w:rPr>
         <w:t>2.1 Product perspective</w:t>
       </w:r>
-      <w:bookmarkEnd w:id="9"/>
+      <w:bookmarkEnd w:id="13"/>
     </w:p>
     <w:p>
       <w:r>
@@ -4158,11 +4034,11 @@
         <w:pStyle w:val="Heading2"/>
         <w:contextualSpacing w:val="0"/>
       </w:pPr>
-      <w:bookmarkStart w:id="10" w:name="_Toc480626830"/>
+      <w:bookmarkStart w:id="14" w:name="_Toc480725751"/>
       <w:r>
         <w:t>2.3 Operating environment</w:t>
       </w:r>
-      <w:bookmarkEnd w:id="10"/>
+      <w:bookmarkEnd w:id="14"/>
     </w:p>
     <w:p>
       <w:pPr>
@@ -4200,8 +4076,8 @@
         </w:rPr>
         <w:t xml:space="preserve"> shall correctly operate using</w:t>
       </w:r>
-      <w:commentRangeStart w:id="11"/>
-      <w:commentRangeStart w:id="12"/>
+      <w:commentRangeStart w:id="15"/>
+      <w:commentRangeStart w:id="16"/>
       <w:r>
         <w:rPr>
           <w:sz w:val="24"/>
@@ -4209,13 +4085,13 @@
         </w:rPr>
         <w:t xml:space="preserve"> any version of the Google Chrome</w:t>
       </w:r>
-      <w:commentRangeEnd w:id="11"/>
-      <w:r>
-        <w:commentReference w:id="11"/>
-      </w:r>
-      <w:commentRangeEnd w:id="12"/>
-      <w:r>
-        <w:commentReference w:id="12"/>
+      <w:commentRangeEnd w:id="15"/>
+      <w:r>
+        <w:commentReference w:id="15"/>
+      </w:r>
+      <w:commentRangeEnd w:id="16"/>
+      <w:r>
+        <w:commentReference w:id="16"/>
       </w:r>
       <w:r>
         <w:rPr>
@@ -4267,11 +4143,11 @@
         <w:pStyle w:val="Heading2"/>
         <w:contextualSpacing w:val="0"/>
       </w:pPr>
-      <w:bookmarkStart w:id="13" w:name="_Toc480626831"/>
+      <w:bookmarkStart w:id="17" w:name="_Toc480725752"/>
       <w:r>
         <w:t>2.4 Design and implementation constraints</w:t>
       </w:r>
-      <w:bookmarkEnd w:id="13"/>
+      <w:bookmarkEnd w:id="17"/>
     </w:p>
     <w:p>
       <w:pPr>
@@ -4285,7 +4161,7 @@
           <w:szCs w:val="24"/>
         </w:rPr>
       </w:pPr>
-      <w:commentRangeStart w:id="14"/>
+      <w:commentRangeStart w:id="18"/>
       <w:r>
         <w:rPr>
           <w:sz w:val="24"/>
@@ -4313,12 +4189,12 @@
         </w:rPr>
         <w:t>All HTML code shall conform to the HTML 5.0 standard.</w:t>
       </w:r>
-      <w:commentRangeEnd w:id="14"/>
+      <w:commentRangeEnd w:id="18"/>
       <w:r>
         <w:rPr>
           <w:rStyle w:val="CommentReference"/>
         </w:rPr>
-        <w:commentReference w:id="14"/>
+        <w:commentReference w:id="18"/>
       </w:r>
     </w:p>
     <w:p>
@@ -4326,25 +4202,25 @@
         <w:pStyle w:val="Heading2"/>
         <w:contextualSpacing w:val="0"/>
       </w:pPr>
-      <w:bookmarkStart w:id="15" w:name="_Toc480626832"/>
+      <w:bookmarkStart w:id="19" w:name="_Toc480725753"/>
       <w:r>
         <w:lastRenderedPageBreak/>
         <w:t>2.5 Assumptions and dependencies</w:t>
       </w:r>
-      <w:bookmarkEnd w:id="15"/>
+      <w:bookmarkEnd w:id="19"/>
     </w:p>
     <w:p>
       <w:pPr>
         <w:pStyle w:val="Heading3"/>
         <w:contextualSpacing w:val="0"/>
       </w:pPr>
-      <w:bookmarkStart w:id="16" w:name="_d3vjy468t3ko" w:colFirst="0" w:colLast="0"/>
-      <w:bookmarkStart w:id="17" w:name="_Toc480626833"/>
-      <w:bookmarkEnd w:id="16"/>
+      <w:bookmarkStart w:id="20" w:name="_d3vjy468t3ko" w:colFirst="0" w:colLast="0"/>
+      <w:bookmarkStart w:id="21" w:name="_Toc480725754"/>
+      <w:bookmarkEnd w:id="20"/>
       <w:r>
         <w:t>Assumptions</w:t>
       </w:r>
-      <w:bookmarkEnd w:id="17"/>
+      <w:bookmarkEnd w:id="21"/>
     </w:p>
     <w:p>
       <w:pPr>
@@ -4480,13 +4356,13 @@
         <w:pStyle w:val="Heading3"/>
         <w:contextualSpacing w:val="0"/>
       </w:pPr>
-      <w:bookmarkStart w:id="18" w:name="_m28nvlu1zbp5" w:colFirst="0" w:colLast="0"/>
-      <w:bookmarkStart w:id="19" w:name="_Toc480626834"/>
-      <w:bookmarkEnd w:id="18"/>
+      <w:bookmarkStart w:id="22" w:name="_m28nvlu1zbp5" w:colFirst="0" w:colLast="0"/>
+      <w:bookmarkStart w:id="23" w:name="_Toc480725755"/>
+      <w:bookmarkEnd w:id="22"/>
       <w:r>
         <w:t>Dependencies</w:t>
       </w:r>
-      <w:bookmarkEnd w:id="19"/>
+      <w:bookmarkEnd w:id="23"/>
     </w:p>
     <w:p>
       <w:pPr>
@@ -4688,27 +4564,27 @@
         <w:pStyle w:val="Heading1"/>
         <w:contextualSpacing w:val="0"/>
       </w:pPr>
-      <w:bookmarkStart w:id="20" w:name="_Toc480626835"/>
+      <w:bookmarkStart w:id="24" w:name="_Toc480725756"/>
       <w:r>
         <w:t>3. System features</w:t>
       </w:r>
-      <w:bookmarkEnd w:id="20"/>
+      <w:bookmarkEnd w:id="24"/>
     </w:p>
     <w:p>
       <w:pPr>
         <w:pStyle w:val="Heading2"/>
         <w:contextualSpacing w:val="0"/>
       </w:pPr>
-      <w:bookmarkStart w:id="21" w:name="_Toc479328535"/>
-      <w:bookmarkStart w:id="22" w:name="_Toc480626836"/>
+      <w:bookmarkStart w:id="25" w:name="_Toc479328535"/>
+      <w:bookmarkStart w:id="26" w:name="_Toc480725757"/>
       <w:r>
         <w:t xml:space="preserve">3.1 </w:t>
       </w:r>
-      <w:bookmarkEnd w:id="21"/>
+      <w:bookmarkEnd w:id="25"/>
       <w:r>
         <w:t>Create a Semester</w:t>
       </w:r>
-      <w:bookmarkEnd w:id="22"/>
+      <w:bookmarkEnd w:id="26"/>
     </w:p>
     <w:p>
       <w:r>
@@ -4720,13 +4596,13 @@
         <w:pStyle w:val="Heading3"/>
         <w:contextualSpacing w:val="0"/>
       </w:pPr>
-      <w:bookmarkStart w:id="23" w:name="_Toc479328536"/>
-      <w:bookmarkStart w:id="24" w:name="_Toc480626837"/>
+      <w:bookmarkStart w:id="27" w:name="_Toc479328536"/>
+      <w:bookmarkStart w:id="28" w:name="_Toc480725758"/>
       <w:r>
         <w:t>3.1.1 Description</w:t>
       </w:r>
-      <w:bookmarkEnd w:id="23"/>
-      <w:bookmarkEnd w:id="24"/>
+      <w:bookmarkEnd w:id="27"/>
+      <w:bookmarkEnd w:id="28"/>
     </w:p>
     <w:p>
       <w:r>
@@ -4755,13 +4631,13 @@
         <w:pStyle w:val="Heading3"/>
         <w:contextualSpacing w:val="0"/>
       </w:pPr>
-      <w:bookmarkStart w:id="25" w:name="_Toc479328537"/>
-      <w:bookmarkStart w:id="26" w:name="_Toc480626838"/>
+      <w:bookmarkStart w:id="29" w:name="_Toc479328537"/>
+      <w:bookmarkStart w:id="30" w:name="_Toc480725759"/>
       <w:r>
         <w:t>3.1.2 Functional requirements</w:t>
       </w:r>
-      <w:bookmarkEnd w:id="25"/>
-      <w:bookmarkEnd w:id="26"/>
+      <w:bookmarkEnd w:id="29"/>
+      <w:bookmarkEnd w:id="30"/>
     </w:p>
     <w:p>
       <w:pPr>
@@ -4797,11 +4673,11 @@
       <w:r>
         <w:t xml:space="preserve"> </w:t>
       </w:r>
-      <w:bookmarkStart w:id="27" w:name="_Toc480626839"/>
+      <w:bookmarkStart w:id="31" w:name="_Toc480725760"/>
       <w:r>
         <w:t>3.2 Import Registrar Data</w:t>
       </w:r>
-      <w:bookmarkEnd w:id="27"/>
+      <w:bookmarkEnd w:id="31"/>
     </w:p>
     <w:p>
       <w:r>
@@ -4813,11 +4689,11 @@
         <w:pStyle w:val="Heading3"/>
         <w:contextualSpacing w:val="0"/>
       </w:pPr>
-      <w:bookmarkStart w:id="28" w:name="_Toc480626840"/>
+      <w:bookmarkStart w:id="32" w:name="_Toc480725761"/>
       <w:r>
         <w:t>3.2.1 Description</w:t>
       </w:r>
-      <w:bookmarkEnd w:id="28"/>
+      <w:bookmarkEnd w:id="32"/>
     </w:p>
     <w:p>
       <w:r>
@@ -4838,11 +4714,11 @@
         <w:pStyle w:val="Heading3"/>
         <w:contextualSpacing w:val="0"/>
       </w:pPr>
-      <w:bookmarkStart w:id="29" w:name="_Toc480626841"/>
+      <w:bookmarkStart w:id="33" w:name="_Toc480725762"/>
       <w:r>
         <w:t>3.2.2 Functional requirements</w:t>
       </w:r>
-      <w:bookmarkEnd w:id="29"/>
+      <w:bookmarkEnd w:id="33"/>
     </w:p>
     <w:p>
       <w:pPr>
@@ -4888,22 +4764,22 @@
         <w:pStyle w:val="Heading1"/>
         <w:contextualSpacing w:val="0"/>
       </w:pPr>
-      <w:bookmarkStart w:id="30" w:name="_Toc480626842"/>
+      <w:bookmarkStart w:id="34" w:name="_Toc480725763"/>
       <w:r>
         <w:t>4. Data requirements</w:t>
       </w:r>
-      <w:bookmarkEnd w:id="30"/>
+      <w:bookmarkEnd w:id="34"/>
     </w:p>
     <w:p>
       <w:pPr>
         <w:pStyle w:val="Heading2"/>
         <w:contextualSpacing w:val="0"/>
       </w:pPr>
-      <w:bookmarkStart w:id="31" w:name="_Toc480626843"/>
+      <w:bookmarkStart w:id="35" w:name="_Toc480725764"/>
       <w:r>
         <w:t>4.1 Logical data model</w:t>
       </w:r>
-      <w:bookmarkEnd w:id="31"/>
+      <w:bookmarkEnd w:id="35"/>
       <w:r>
         <w:t xml:space="preserve">   </w:t>
       </w:r>
@@ -4918,11 +4794,11 @@
         <w:pStyle w:val="Heading2"/>
         <w:contextualSpacing w:val="0"/>
       </w:pPr>
-      <w:bookmarkStart w:id="32" w:name="_Toc480626844"/>
+      <w:bookmarkStart w:id="36" w:name="_Toc480725765"/>
       <w:r>
         <w:t>4.2 Data dictionary</w:t>
       </w:r>
-      <w:bookmarkEnd w:id="32"/>
+      <w:bookmarkEnd w:id="36"/>
       <w:r>
         <w:t xml:space="preserve">   </w:t>
       </w:r>
@@ -4937,11 +4813,11 @@
         <w:pStyle w:val="Heading2"/>
         <w:contextualSpacing w:val="0"/>
       </w:pPr>
-      <w:bookmarkStart w:id="33" w:name="_Toc480626845"/>
+      <w:bookmarkStart w:id="37" w:name="_Toc480725766"/>
       <w:r>
         <w:t>4.3 Reports</w:t>
       </w:r>
-      <w:bookmarkEnd w:id="33"/>
+      <w:bookmarkEnd w:id="37"/>
       <w:r>
         <w:t xml:space="preserve">   </w:t>
       </w:r>
@@ -4956,11 +4832,11 @@
         <w:pStyle w:val="Heading2"/>
         <w:contextualSpacing w:val="0"/>
       </w:pPr>
-      <w:bookmarkStart w:id="34" w:name="_Toc480626846"/>
+      <w:bookmarkStart w:id="38" w:name="_Toc480725767"/>
       <w:r>
         <w:t>4.4 Data acquisition, integrity, retention, and disposal</w:t>
       </w:r>
-      <w:bookmarkEnd w:id="34"/>
+      <w:bookmarkEnd w:id="38"/>
     </w:p>
     <w:p>
       <w:r>
@@ -4972,7 +4848,7 @@
         <w:pStyle w:val="Heading1"/>
         <w:contextualSpacing w:val="0"/>
       </w:pPr>
-      <w:bookmarkStart w:id="35" w:name="_Toc480626847"/>
+      <w:bookmarkStart w:id="39" w:name="_Toc480725768"/>
       <w:r>
         <w:t xml:space="preserve">5. </w:t>
       </w:r>
@@ -4982,18 +4858,18 @@
       <w:r>
         <w:t>nterface requirements</w:t>
       </w:r>
-      <w:bookmarkEnd w:id="35"/>
+      <w:bookmarkEnd w:id="39"/>
     </w:p>
     <w:p>
       <w:pPr>
         <w:pStyle w:val="Heading2"/>
         <w:contextualSpacing w:val="0"/>
       </w:pPr>
-      <w:bookmarkStart w:id="36" w:name="_Toc480626848"/>
+      <w:bookmarkStart w:id="40" w:name="_Toc480725769"/>
       <w:r>
         <w:t>5.1 User interfaces</w:t>
       </w:r>
-      <w:bookmarkEnd w:id="36"/>
+      <w:bookmarkEnd w:id="40"/>
       <w:r>
         <w:t xml:space="preserve">   </w:t>
       </w:r>
@@ -5008,11 +4884,11 @@
         <w:pStyle w:val="Heading2"/>
         <w:contextualSpacing w:val="0"/>
       </w:pPr>
-      <w:bookmarkStart w:id="37" w:name="_Toc480626849"/>
+      <w:bookmarkStart w:id="41" w:name="_Toc480725770"/>
       <w:r>
         <w:t>5.2 Software interfaces</w:t>
       </w:r>
-      <w:bookmarkEnd w:id="37"/>
+      <w:bookmarkEnd w:id="41"/>
       <w:r>
         <w:t xml:space="preserve">   </w:t>
       </w:r>
@@ -5027,11 +4903,11 @@
         <w:pStyle w:val="Heading2"/>
         <w:contextualSpacing w:val="0"/>
       </w:pPr>
-      <w:bookmarkStart w:id="38" w:name="_Toc480626850"/>
+      <w:bookmarkStart w:id="42" w:name="_Toc480725771"/>
       <w:r>
         <w:t>5.3 Hardware interfaces</w:t>
       </w:r>
-      <w:bookmarkEnd w:id="38"/>
+      <w:bookmarkEnd w:id="42"/>
       <w:r>
         <w:t xml:space="preserve">   </w:t>
       </w:r>
@@ -5054,20 +4930,20 @@
         <w:pStyle w:val="Heading2"/>
         <w:contextualSpacing w:val="0"/>
       </w:pPr>
-      <w:bookmarkStart w:id="39" w:name="_Toc480626851"/>
+      <w:bookmarkStart w:id="43" w:name="_Toc480725772"/>
       <w:r>
         <w:lastRenderedPageBreak/>
         <w:t>5.4 Communication interfaces</w:t>
       </w:r>
-      <w:bookmarkEnd w:id="39"/>
+      <w:bookmarkEnd w:id="43"/>
       <w:r>
         <w:t xml:space="preserve">   </w:t>
       </w:r>
     </w:p>
     <w:p>
-      <w:commentRangeStart w:id="40"/>
-      <w:commentRangeStart w:id="41"/>
-      <w:commentRangeStart w:id="42"/>
+      <w:commentRangeStart w:id="44"/>
+      <w:commentRangeStart w:id="45"/>
+      <w:commentRangeStart w:id="46"/>
       <w:r>
         <w:t xml:space="preserve">When requested by an Office Administrator, Hornet </w:t>
       </w:r>
@@ -5079,11 +4955,11 @@
       <w:r>
         <w:t xml:space="preserve"> shall send an email to the Office Administrator or Office Clerk allowing them to change their password.</w:t>
       </w:r>
-      <w:commentRangeEnd w:id="40"/>
-      <w:r>
-        <w:commentReference w:id="40"/>
-      </w:r>
-      <w:commentRangeEnd w:id="41"/>
+      <w:commentRangeEnd w:id="44"/>
+      <w:r>
+        <w:commentReference w:id="44"/>
+      </w:r>
+      <w:commentRangeEnd w:id="45"/>
       <w:r>
         <w:t xml:space="preserve"> (In case the password is lost or forgotten the Office Administrator has the power to send in a request for a new password. The Hornet </w:t>
       </w:r>
@@ -5108,14 +4984,14 @@
         <w:t>which allow them to change their password.)</w:t>
       </w:r>
       <w:r>
-        <w:commentReference w:id="41"/>
-      </w:r>
-      <w:commentRangeEnd w:id="42"/>
+        <w:commentReference w:id="45"/>
+      </w:r>
+      <w:commentRangeEnd w:id="46"/>
       <w:r>
         <w:rPr>
           <w:rStyle w:val="CommentReference"/>
         </w:rPr>
-        <w:commentReference w:id="42"/>
+        <w:commentReference w:id="46"/>
       </w:r>
     </w:p>
     <w:p>
@@ -5123,22 +4999,22 @@
         <w:pStyle w:val="Heading1"/>
         <w:contextualSpacing w:val="0"/>
       </w:pPr>
-      <w:bookmarkStart w:id="43" w:name="_Toc480626852"/>
+      <w:bookmarkStart w:id="47" w:name="_Toc480725773"/>
       <w:r>
         <w:t>6. Quality attributes</w:t>
       </w:r>
-      <w:bookmarkEnd w:id="43"/>
+      <w:bookmarkEnd w:id="47"/>
     </w:p>
     <w:p>
       <w:pPr>
         <w:pStyle w:val="Heading2"/>
         <w:contextualSpacing w:val="0"/>
       </w:pPr>
-      <w:bookmarkStart w:id="44" w:name="_Toc480626853"/>
+      <w:bookmarkStart w:id="48" w:name="_Toc480725774"/>
       <w:r>
         <w:t>6.1 Usability</w:t>
       </w:r>
-      <w:bookmarkEnd w:id="44"/>
+      <w:bookmarkEnd w:id="48"/>
       <w:r>
         <w:t xml:space="preserve">   </w:t>
       </w:r>
@@ -5157,7 +5033,7 @@
           <w:szCs w:val="24"/>
         </w:rPr>
       </w:pPr>
-      <w:commentRangeStart w:id="45"/>
+      <w:commentRangeStart w:id="49"/>
       <w:r>
         <w:rPr>
           <w:rFonts w:ascii="Times New Roman" w:eastAsia="Times New Roman" w:hAnsi="Times New Roman" w:cs="Times New Roman"/>
@@ -5272,11 +5148,11 @@
         <w:pStyle w:val="Heading2"/>
         <w:contextualSpacing w:val="0"/>
       </w:pPr>
-      <w:bookmarkStart w:id="46" w:name="_Toc480626854"/>
+      <w:bookmarkStart w:id="50" w:name="_Toc480725775"/>
       <w:r>
         <w:t>6.2 Performance</w:t>
       </w:r>
-      <w:bookmarkEnd w:id="46"/>
+      <w:bookmarkEnd w:id="50"/>
       <w:r>
         <w:t xml:space="preserve">   </w:t>
       </w:r>
@@ -5309,11 +5185,11 @@
         <w:pStyle w:val="Heading2"/>
         <w:contextualSpacing w:val="0"/>
       </w:pPr>
-      <w:bookmarkStart w:id="47" w:name="_Toc480626855"/>
+      <w:bookmarkStart w:id="51" w:name="_Toc480725776"/>
       <w:r>
         <w:t>6.3 Security</w:t>
       </w:r>
-      <w:bookmarkEnd w:id="47"/>
+      <w:bookmarkEnd w:id="51"/>
       <w:r>
         <w:t xml:space="preserve">   </w:t>
       </w:r>
@@ -5421,9 +5297,9 @@
         </w:rPr>
         <w:t>Office Administrators and Office Clerks shall be limited to viewing information of their own department.</w:t>
       </w:r>
-      <w:commentRangeEnd w:id="45"/>
-      <w:r>
-        <w:commentReference w:id="45"/>
+      <w:commentRangeEnd w:id="49"/>
+      <w:r>
+        <w:commentReference w:id="49"/>
       </w:r>
     </w:p>
     <w:p>
@@ -5431,11 +5307,11 @@
         <w:pStyle w:val="Heading2"/>
         <w:contextualSpacing w:val="0"/>
       </w:pPr>
-      <w:bookmarkStart w:id="48" w:name="_Toc480626856"/>
+      <w:bookmarkStart w:id="52" w:name="_Toc480725777"/>
       <w:r>
         <w:t>6.4 Safety</w:t>
       </w:r>
-      <w:bookmarkEnd w:id="48"/>
+      <w:bookmarkEnd w:id="52"/>
       <w:r>
         <w:t xml:space="preserve">   </w:t>
       </w:r>
@@ -5467,13 +5343,13 @@
         <w:pStyle w:val="Heading2"/>
         <w:contextualSpacing w:val="0"/>
       </w:pPr>
-      <w:bookmarkStart w:id="49" w:name="_l2d16y4p1szu" w:colFirst="0" w:colLast="0"/>
-      <w:bookmarkStart w:id="50" w:name="_Toc480626857"/>
-      <w:bookmarkEnd w:id="49"/>
+      <w:bookmarkStart w:id="53" w:name="_l2d16y4p1szu" w:colFirst="0" w:colLast="0"/>
+      <w:bookmarkStart w:id="54" w:name="_Toc480725778"/>
+      <w:bookmarkEnd w:id="53"/>
       <w:r>
         <w:t>6.5 Availability</w:t>
       </w:r>
-      <w:bookmarkEnd w:id="50"/>
+      <w:bookmarkEnd w:id="54"/>
       <w:r>
         <w:t xml:space="preserve">   </w:t>
       </w:r>
@@ -5526,29 +5402,29 @@
         <w:pStyle w:val="Heading2"/>
         <w:contextualSpacing w:val="0"/>
       </w:pPr>
-      <w:bookmarkStart w:id="51" w:name="_ancw5p3up10n" w:colFirst="0" w:colLast="0"/>
-      <w:bookmarkStart w:id="52" w:name="_Toc480626858"/>
-      <w:bookmarkEnd w:id="51"/>
+      <w:bookmarkStart w:id="55" w:name="_ancw5p3up10n" w:colFirst="0" w:colLast="0"/>
+      <w:bookmarkStart w:id="56" w:name="_Toc480725779"/>
+      <w:bookmarkEnd w:id="55"/>
       <w:r>
         <w:lastRenderedPageBreak/>
         <w:t>6.6 Robustness</w:t>
       </w:r>
-      <w:bookmarkEnd w:id="52"/>
+      <w:bookmarkEnd w:id="56"/>
       <w:r>
         <w:t xml:space="preserve">   </w:t>
       </w:r>
     </w:p>
     <w:p>
-      <w:commentRangeStart w:id="53"/>
+      <w:commentRangeStart w:id="57"/>
       <w:r>
         <w:t>Text</w:t>
       </w:r>
-      <w:commentRangeEnd w:id="53"/>
+      <w:commentRangeEnd w:id="57"/>
       <w:r>
         <w:rPr>
           <w:rStyle w:val="CommentReference"/>
         </w:rPr>
-        <w:commentReference w:id="53"/>
+        <w:commentReference w:id="57"/>
       </w:r>
       <w:r>
         <w:t xml:space="preserve"> </w:t>
@@ -5559,11 +5435,11 @@
         <w:pStyle w:val="Heading2"/>
         <w:contextualSpacing w:val="0"/>
       </w:pPr>
-      <w:bookmarkStart w:id="54" w:name="_Toc480626859"/>
+      <w:bookmarkStart w:id="58" w:name="_Toc480725780"/>
       <w:r>
         <w:t>6.x [more]</w:t>
       </w:r>
-      <w:bookmarkEnd w:id="54"/>
+      <w:bookmarkEnd w:id="58"/>
     </w:p>
     <w:p>
       <w:r>
@@ -5575,11 +5451,11 @@
         <w:pStyle w:val="Heading1"/>
         <w:contextualSpacing w:val="0"/>
       </w:pPr>
-      <w:bookmarkStart w:id="55" w:name="_Toc480626860"/>
+      <w:bookmarkStart w:id="59" w:name="_Toc480725781"/>
       <w:r>
         <w:t>7. Internationalization and localization requirements</w:t>
       </w:r>
-      <w:bookmarkEnd w:id="55"/>
+      <w:bookmarkEnd w:id="59"/>
     </w:p>
     <w:p>
       <w:r>
@@ -5597,11 +5473,11 @@
         <w:pStyle w:val="Heading1"/>
         <w:contextualSpacing w:val="0"/>
       </w:pPr>
-      <w:bookmarkStart w:id="56" w:name="_Toc480626861"/>
+      <w:bookmarkStart w:id="60" w:name="_Toc480725782"/>
       <w:r>
         <w:t>8. Other requirements</w:t>
       </w:r>
-      <w:bookmarkEnd w:id="56"/>
+      <w:bookmarkEnd w:id="60"/>
     </w:p>
     <w:p>
       <w:r>
@@ -5613,11 +5489,11 @@
         <w:pStyle w:val="Heading1"/>
         <w:contextualSpacing w:val="0"/>
       </w:pPr>
-      <w:bookmarkStart w:id="57" w:name="_Toc480626862"/>
+      <w:bookmarkStart w:id="61" w:name="_Toc480725783"/>
       <w:r>
         <w:t>Appendix A: Glossary</w:t>
       </w:r>
-      <w:bookmarkEnd w:id="57"/>
+      <w:bookmarkEnd w:id="61"/>
     </w:p>
     <w:p>
       <w:r>
@@ -5866,11 +5742,11 @@
         <w:pStyle w:val="Heading1"/>
         <w:contextualSpacing w:val="0"/>
       </w:pPr>
-      <w:bookmarkStart w:id="58" w:name="_Toc480626863"/>
+      <w:bookmarkStart w:id="62" w:name="_Toc480725784"/>
       <w:r>
         <w:t>Appendix B: Analysis models</w:t>
       </w:r>
-      <w:bookmarkEnd w:id="58"/>
+      <w:bookmarkEnd w:id="62"/>
     </w:p>
     <w:p>
       <w:r>
@@ -5890,23 +5766,7 @@
 
 <file path=word/comments.xml><?xml version="1.0" encoding="utf-8"?>
 <w:comments xmlns:wpc="http://schemas.microsoft.com/office/word/2010/wordprocessingCanvas" xmlns:cx="http://schemas.microsoft.com/office/drawing/2014/chartex" xmlns:cx1="http://schemas.microsoft.com/office/drawing/2015/9/8/chartex" xmlns:cx2="http://schemas.microsoft.com/office/drawing/2015/10/21/chartex" xmlns:cx3="http://schemas.microsoft.com/office/drawing/2016/5/9/chartex" xmlns:cx4="http://schemas.microsoft.com/office/drawing/2016/5/10/chartex" xmlns:cx5="http://schemas.microsoft.com/office/drawing/2016/5/11/chartex" xmlns:cx6="http://schemas.microsoft.com/office/drawing/2016/5/12/chartex" xmlns:cx7="http://schemas.microsoft.com/office/drawing/2016/5/13/chartex" xmlns:cx8="http://schemas.microsoft.com/office/drawing/2016/5/14/chartex" xmlns:mc="http://schemas.openxmlformats.org/markup-compatibility/2006" xmlns:o="urn:schemas-microsoft-com:office:office" xmlns:r="http://schemas.openxmlformats.org/officeDocument/2006/relationships" xmlns:m="http://schemas.openxmlformats.org/officeDocument/2006/math" xmlns:v="urn:schemas-microsoft-com:vml" xmlns:wp14="http://schemas.microsoft.com/office/word/2010/wordprocessingDrawing" xmlns:wp="http://schemas.openxmlformats.org/drawingml/2006/wordprocessingDrawing" xmlns:w10="urn:schemas-microsoft-com:office:word" xmlns:w="http://schemas.openxmlformats.org/wordprocessingml/2006/main" xmlns:w14="http://schemas.microsoft.com/office/word/2010/wordml" xmlns:w15="http://schemas.microsoft.com/office/word/2012/wordml" xmlns:w16se="http://schemas.microsoft.com/office/word/2015/wordml/symex" xmlns:wpg="http://schemas.microsoft.com/office/word/2010/wordprocessingGroup" xmlns:wpi="http://schemas.microsoft.com/office/word/2010/wordprocessingInk" xmlns:wne="http://schemas.microsoft.com/office/word/2006/wordml" xmlns:wps="http://schemas.microsoft.com/office/word/2010/wordprocessingShape" mc:Ignorable="w14 w15 w16se wp14">
-  <w:comment w:id="6" w:author="William D" w:date="2017-04-04T13:07:00Z" w:initials="WD">
-    <w:p>
-      <w:pPr>
-        <w:pStyle w:val="CommentText"/>
-      </w:pPr>
-      <w:r>
-        <w:rPr>
-          <w:rStyle w:val="CommentReference"/>
-        </w:rPr>
-        <w:annotationRef/>
-      </w:r>
-      <w:r>
-        <w:t>Are we including the vision and scope document in the SRS, or maintaining as a separate document?</w:t>
-      </w:r>
-    </w:p>
-  </w:comment>
-  <w:comment w:id="11" w:author="Will Dob" w:date="2017-03-26T23:24:00Z" w:initials="">
+  <w:comment w:id="15" w:author="Will Dob" w:date="2017-03-26T23:24:00Z" w:initials="">
     <w:p>
       <w:pPr>
         <w:widowControl w:val="0"/>
@@ -5917,7 +5777,7 @@
       </w:r>
     </w:p>
   </w:comment>
-  <w:comment w:id="12" w:author="Ron Lewis" w:date="2017-03-26T23:24:00Z" w:initials="">
+  <w:comment w:id="16" w:author="Ron Lewis" w:date="2017-03-26T23:24:00Z" w:initials="">
     <w:p>
       <w:pPr>
         <w:widowControl w:val="0"/>
@@ -5959,7 +5819,7 @@
       </w:r>
     </w:p>
   </w:comment>
-  <w:comment w:id="14" w:author="William D" w:date="2017-04-04T12:46:00Z" w:initials="WD">
+  <w:comment w:id="18" w:author="William D" w:date="2017-04-04T12:46:00Z" w:initials="WD">
     <w:p>
       <w:pPr>
         <w:pStyle w:val="CommentText"/>
@@ -5975,7 +5835,7 @@
       </w:r>
     </w:p>
   </w:comment>
-  <w:comment w:id="40" w:author="Will Dob" w:date="2017-03-26T23:30:00Z" w:initials="">
+  <w:comment w:id="44" w:author="Will Dob" w:date="2017-03-26T23:30:00Z" w:initials="">
     <w:p>
       <w:pPr>
         <w:widowControl w:val="0"/>
@@ -5986,7 +5846,7 @@
       </w:r>
     </w:p>
   </w:comment>
-  <w:comment w:id="41" w:author="Ron Lewis" w:date="2017-03-26T23:30:00Z" w:initials="">
+  <w:comment w:id="45" w:author="Ron Lewis" w:date="2017-03-26T23:30:00Z" w:initials="">
     <w:p>
       <w:pPr>
         <w:widowControl w:val="0"/>
@@ -5997,7 +5857,7 @@
       </w:r>
     </w:p>
   </w:comment>
-  <w:comment w:id="42" w:author="Marryum Jamal" w:date="2017-03-26T20:40:00Z" w:initials="MJ">
+  <w:comment w:id="46" w:author="Marryum Jamal" w:date="2017-03-26T20:40:00Z" w:initials="MJ">
     <w:p>
       <w:pPr>
         <w:pStyle w:val="CommentText"/>
@@ -6018,7 +5878,7 @@
       </w:pPr>
     </w:p>
   </w:comment>
-  <w:comment w:id="45" w:author="Omar Tapia" w:date="2017-03-13T04:26:00Z" w:initials="">
+  <w:comment w:id="49" w:author="Omar Tapia" w:date="2017-03-13T04:26:00Z" w:initials="">
     <w:p>
       <w:pPr>
         <w:widowControl w:val="0"/>
@@ -6029,7 +5889,7 @@
       </w:r>
     </w:p>
   </w:comment>
-  <w:comment w:id="53" w:author="William D" w:date="2017-04-04T13:01:00Z" w:initials="WD">
+  <w:comment w:id="57" w:author="William D" w:date="2017-04-04T13:01:00Z" w:initials="WD">
     <w:p>
       <w:pPr>
         <w:pStyle w:val="CommentText"/>
@@ -6050,7 +5910,6 @@
 
 <file path=word/commentsExtended.xml><?xml version="1.0" encoding="utf-8"?>
 <w15:commentsEx xmlns:wpc="http://schemas.microsoft.com/office/word/2010/wordprocessingCanvas" xmlns:cx="http://schemas.microsoft.com/office/drawing/2014/chartex" xmlns:cx1="http://schemas.microsoft.com/office/drawing/2015/9/8/chartex" xmlns:cx2="http://schemas.microsoft.com/office/drawing/2015/10/21/chartex" xmlns:cx3="http://schemas.microsoft.com/office/drawing/2016/5/9/chartex" xmlns:cx4="http://schemas.microsoft.com/office/drawing/2016/5/10/chartex" xmlns:cx5="http://schemas.microsoft.com/office/drawing/2016/5/11/chartex" xmlns:cx6="http://schemas.microsoft.com/office/drawing/2016/5/12/chartex" xmlns:cx7="http://schemas.microsoft.com/office/drawing/2016/5/13/chartex" xmlns:cx8="http://schemas.microsoft.com/office/drawing/2016/5/14/chartex" xmlns:mc="http://schemas.openxmlformats.org/markup-compatibility/2006" xmlns:o="urn:schemas-microsoft-com:office:office" xmlns:r="http://schemas.openxmlformats.org/officeDocument/2006/relationships" xmlns:m="http://schemas.openxmlformats.org/officeDocument/2006/math" xmlns:v="urn:schemas-microsoft-com:vml" xmlns:wp14="http://schemas.microsoft.com/office/word/2010/wordprocessingDrawing" xmlns:wp="http://schemas.openxmlformats.org/drawingml/2006/wordprocessingDrawing" xmlns:w10="urn:schemas-microsoft-com:office:word" xmlns:w="http://schemas.openxmlformats.org/wordprocessingml/2006/main" xmlns:w14="http://schemas.microsoft.com/office/word/2010/wordml" xmlns:w15="http://schemas.microsoft.com/office/word/2012/wordml" xmlns:w16se="http://schemas.microsoft.com/office/word/2015/wordml/symex" xmlns:wpg="http://schemas.microsoft.com/office/word/2010/wordprocessingGroup" xmlns:wpi="http://schemas.microsoft.com/office/word/2010/wordprocessingInk" xmlns:wne="http://schemas.microsoft.com/office/word/2006/wordml" xmlns:wps="http://schemas.microsoft.com/office/word/2010/wordprocessingShape" mc:Ignorable="w14 w15 w16se wp14">
-  <w15:commentEx w15:paraId="49AFB194" w15:done="0"/>
   <w15:commentEx w15:paraId="0634208A" w15:done="0"/>
   <w15:commentEx w15:paraId="41C47C55" w15:done="0"/>
   <w15:commentEx w15:paraId="2F36F66B" w15:done="0"/>
@@ -6943,11 +6802,11 @@
 
 <file path=word/people.xml><?xml version="1.0" encoding="utf-8"?>
 <w15:people xmlns:wpc="http://schemas.microsoft.com/office/word/2010/wordprocessingCanvas" xmlns:cx="http://schemas.microsoft.com/office/drawing/2014/chartex" xmlns:cx1="http://schemas.microsoft.com/office/drawing/2015/9/8/chartex" xmlns:cx2="http://schemas.microsoft.com/office/drawing/2015/10/21/chartex" xmlns:cx3="http://schemas.microsoft.com/office/drawing/2016/5/9/chartex" xmlns:cx4="http://schemas.microsoft.com/office/drawing/2016/5/10/chartex" xmlns:cx5="http://schemas.microsoft.com/office/drawing/2016/5/11/chartex" xmlns:cx6="http://schemas.microsoft.com/office/drawing/2016/5/12/chartex" xmlns:cx7="http://schemas.microsoft.com/office/drawing/2016/5/13/chartex" xmlns:cx8="http://schemas.microsoft.com/office/drawing/2016/5/14/chartex" xmlns:mc="http://schemas.openxmlformats.org/markup-compatibility/2006" xmlns:o="urn:schemas-microsoft-com:office:office" xmlns:r="http://schemas.openxmlformats.org/officeDocument/2006/relationships" xmlns:m="http://schemas.openxmlformats.org/officeDocument/2006/math" xmlns:v="urn:schemas-microsoft-com:vml" xmlns:wp14="http://schemas.microsoft.com/office/word/2010/wordprocessingDrawing" xmlns:wp="http://schemas.openxmlformats.org/drawingml/2006/wordprocessingDrawing" xmlns:w10="urn:schemas-microsoft-com:office:word" xmlns:w="http://schemas.openxmlformats.org/wordprocessingml/2006/main" xmlns:w14="http://schemas.microsoft.com/office/word/2010/wordml" xmlns:w15="http://schemas.microsoft.com/office/word/2012/wordml" xmlns:w16se="http://schemas.microsoft.com/office/word/2015/wordml/symex" xmlns:wpg="http://schemas.microsoft.com/office/word/2010/wordprocessingGroup" xmlns:wpi="http://schemas.microsoft.com/office/word/2010/wordprocessingInk" xmlns:wne="http://schemas.microsoft.com/office/word/2006/wordml" xmlns:wps="http://schemas.microsoft.com/office/word/2010/wordprocessingShape" mc:Ignorable="w14 w15 w16se wp14">
+  <w15:person w15:author="Ron Lewis">
+    <w15:presenceInfo w15:providerId="Windows Live" w15:userId="c0475cda9de38270"/>
+  </w15:person>
   <w15:person w15:author="William D">
     <w15:presenceInfo w15:providerId="Windows Live" w15:userId="82861fdd71f42723"/>
-  </w15:person>
-  <w15:person w15:author="Ron Lewis">
-    <w15:presenceInfo w15:providerId="Windows Live" w15:userId="c0475cda9de38270"/>
   </w15:person>
   <w15:person w15:author="Marryum Jamal">
     <w15:presenceInfo w15:providerId="Windows Live" w15:userId="ca536e78036d8f5e"/>
@@ -7962,7 +7821,7 @@
 </file>
 
 <file path=customXml/itemProps1.xml><?xml version="1.0" encoding="utf-8"?>
-<ds:datastoreItem xmlns:ds="http://schemas.openxmlformats.org/officeDocument/2006/customXml" ds:itemID="{A9A86E80-62AB-443F-A625-26B80FD235A7}">
+<ds:datastoreItem xmlns:ds="http://schemas.openxmlformats.org/officeDocument/2006/customXml" ds:itemID="{7ADC1B59-CAD0-4D22-9753-30BA6DEB8D0C}">
   <ds:schemaRefs>
     <ds:schemaRef ds:uri="http://schemas.openxmlformats.org/officeDocument/2006/bibliography"/>
   </ds:schemaRefs>

</xml_diff>

<commit_message>
Updates to Section 5, and integrated to main doc Still need to finish the UI section, but wanted to commit WIP for people to see and comment on
</commit_message>
<xml_diff>
--- a/SoftwareRequirementsSpecification.docx
+++ b/SoftwareRequirementsSpecification.docx
@@ -3578,8 +3578,6 @@
       <w:pPr>
         <w:spacing w:line="240" w:lineRule="auto"/>
       </w:pPr>
-      <w:bookmarkStart w:id="0" w:name="_GoBack"/>
-      <w:bookmarkEnd w:id="0"/>
     </w:p>
     <w:p>
       <w:pPr>
@@ -3607,40 +3605,31 @@
         <w:spacing w:line="240" w:lineRule="auto"/>
         <w:contextualSpacing w:val="0"/>
       </w:pPr>
-      <w:bookmarkStart w:id="1" w:name="_Toc479328030"/>
-      <w:bookmarkStart w:id="2" w:name="_Toc480725744"/>
+      <w:bookmarkStart w:id="0" w:name="_Toc479328030"/>
+      <w:bookmarkStart w:id="1" w:name="_Toc480725744"/>
       <w:r>
         <w:t>1. Introduction</w:t>
       </w:r>
+      <w:bookmarkEnd w:id="0"/>
       <w:bookmarkEnd w:id="1"/>
+    </w:p>
+    <w:p>
+      <w:bookmarkStart w:id="2" w:name="_Toc479328031"/>
+      <w:r>
+        <w:t xml:space="preserve">The Computer Science department office makes Faculty Information Cards each semester, which are then put up outside each faculty member’s office, as well as in full outside the department office. These cards display course information taught by the professor, as well as office location, office hours, and contact information for the faculty member. This card is to inform students and others of availability for faculty members. Currently, the information is collected from the faculty members and then manually put into Microsoft Word templates by the office clerk. They are then formatted and printed out individually. </w:t>
+      </w:r>
       <w:bookmarkEnd w:id="2"/>
-    </w:p>
-    <w:p>
-      <w:bookmarkStart w:id="3" w:name="_Toc479328031"/>
-      <w:r>
-        <w:t xml:space="preserve">The Computer Science department office makes Faculty Information Cards each semester, which are then put up outside each faculty member’s office, as well as in full outside the department office. These cards display course information taught by the professor, as well as office location, office hours, and contact information for the faculty member. This card is to inform students and others of availability for faculty members. Currently, the information is collected from the faculty members and then manually put into Microsoft Word templates by the office clerk. They are then formatted and printed out individually. </w:t>
-      </w:r>
-      <w:bookmarkEnd w:id="3"/>
     </w:p>
     <w:p>
       <w:pPr>
         <w:pStyle w:val="Heading2"/>
         <w:contextualSpacing w:val="0"/>
       </w:pPr>
-      <w:bookmarkStart w:id="4" w:name="_Toc480725745"/>
-      <w:r>
-        <w:t>1.</w:t>
-      </w:r>
-      <w:r>
-        <w:t>1</w:t>
-      </w:r>
-      <w:r>
-        <w:t xml:space="preserve"> </w:t>
-      </w:r>
-      <w:r>
-        <w:t>Purpose</w:t>
-      </w:r>
-      <w:bookmarkEnd w:id="4"/>
+      <w:bookmarkStart w:id="3" w:name="_Toc480725745"/>
+      <w:r>
+        <w:t>1.1 Purpose</w:t>
+      </w:r>
+      <w:bookmarkEnd w:id="3"/>
     </w:p>
     <w:p>
       <w:r>
@@ -3660,13 +3649,13 @@
         <w:pStyle w:val="Heading2"/>
         <w:contextualSpacing w:val="0"/>
       </w:pPr>
-      <w:bookmarkStart w:id="5" w:name="_Toc479328033"/>
-      <w:bookmarkStart w:id="6" w:name="_Toc480725746"/>
+      <w:bookmarkStart w:id="4" w:name="_Toc479328033"/>
+      <w:bookmarkStart w:id="5" w:name="_Toc480725746"/>
       <w:r>
         <w:t>1.2 Document conventions</w:t>
       </w:r>
+      <w:bookmarkEnd w:id="4"/>
       <w:bookmarkEnd w:id="5"/>
-      <w:bookmarkEnd w:id="6"/>
     </w:p>
     <w:p>
       <w:r>
@@ -3678,15 +3667,15 @@
         <w:pStyle w:val="Heading2"/>
         <w:contextualSpacing w:val="0"/>
       </w:pPr>
-      <w:bookmarkStart w:id="7" w:name="_dojxpoiltiyh" w:colFirst="0" w:colLast="0"/>
-      <w:bookmarkStart w:id="8" w:name="_Toc479328034"/>
-      <w:bookmarkStart w:id="9" w:name="_Toc480725747"/>
+      <w:bookmarkStart w:id="6" w:name="_dojxpoiltiyh" w:colFirst="0" w:colLast="0"/>
+      <w:bookmarkStart w:id="7" w:name="_Toc479328034"/>
+      <w:bookmarkStart w:id="8" w:name="_Toc480725747"/>
+      <w:bookmarkEnd w:id="6"/>
+      <w:r>
+        <w:t>1.3 Project scope</w:t>
+      </w:r>
       <w:bookmarkEnd w:id="7"/>
-      <w:r>
-        <w:t>1.3 Project scope</w:t>
-      </w:r>
       <w:bookmarkEnd w:id="8"/>
-      <w:bookmarkEnd w:id="9"/>
     </w:p>
     <w:p>
       <w:r>
@@ -3706,13 +3695,13 @@
         <w:pStyle w:val="Heading2"/>
         <w:contextualSpacing w:val="0"/>
       </w:pPr>
-      <w:bookmarkStart w:id="10" w:name="_Toc479328035"/>
-      <w:bookmarkStart w:id="11" w:name="_Toc480725748"/>
+      <w:bookmarkStart w:id="9" w:name="_Toc479328035"/>
+      <w:bookmarkStart w:id="10" w:name="_Toc480725748"/>
       <w:r>
         <w:t>1.4 References</w:t>
       </w:r>
+      <w:bookmarkEnd w:id="9"/>
       <w:bookmarkEnd w:id="10"/>
-      <w:bookmarkEnd w:id="11"/>
     </w:p>
     <w:p>
       <w:r>
@@ -3760,12 +3749,12 @@
         <w:pStyle w:val="Heading1"/>
         <w:contextualSpacing w:val="0"/>
       </w:pPr>
-      <w:bookmarkStart w:id="12" w:name="_Toc480725749"/>
+      <w:bookmarkStart w:id="11" w:name="_Toc480725749"/>
       <w:r>
         <w:lastRenderedPageBreak/>
         <w:t>2. Overall description</w:t>
       </w:r>
-      <w:bookmarkEnd w:id="12"/>
+      <w:bookmarkEnd w:id="11"/>
     </w:p>
     <w:p>
       <w:pPr>
@@ -3776,7 +3765,7 @@
           <w:szCs w:val="32"/>
         </w:rPr>
       </w:pPr>
-      <w:bookmarkStart w:id="13" w:name="_Toc480725750"/>
+      <w:bookmarkStart w:id="12" w:name="_Toc480725750"/>
       <w:r>
         <w:rPr>
           <w:sz w:val="32"/>
@@ -3784,7 +3773,7 @@
         </w:rPr>
         <w:t>2.1 Product perspective</w:t>
       </w:r>
-      <w:bookmarkEnd w:id="13"/>
+      <w:bookmarkEnd w:id="12"/>
     </w:p>
     <w:p>
       <w:r>
@@ -4034,11 +4023,11 @@
         <w:pStyle w:val="Heading2"/>
         <w:contextualSpacing w:val="0"/>
       </w:pPr>
-      <w:bookmarkStart w:id="14" w:name="_Toc480725751"/>
+      <w:bookmarkStart w:id="13" w:name="_Toc480725751"/>
       <w:r>
         <w:t>2.3 Operating environment</w:t>
       </w:r>
-      <w:bookmarkEnd w:id="14"/>
+      <w:bookmarkEnd w:id="13"/>
     </w:p>
     <w:p>
       <w:pPr>
@@ -4076,8 +4065,8 @@
         </w:rPr>
         <w:t xml:space="preserve"> shall correctly operate using</w:t>
       </w:r>
+      <w:commentRangeStart w:id="14"/>
       <w:commentRangeStart w:id="15"/>
-      <w:commentRangeStart w:id="16"/>
       <w:r>
         <w:rPr>
           <w:sz w:val="24"/>
@@ -4085,13 +4074,13 @@
         </w:rPr>
         <w:t xml:space="preserve"> any version of the Google Chrome</w:t>
       </w:r>
+      <w:commentRangeEnd w:id="14"/>
+      <w:r>
+        <w:commentReference w:id="14"/>
+      </w:r>
       <w:commentRangeEnd w:id="15"/>
       <w:r>
         <w:commentReference w:id="15"/>
-      </w:r>
-      <w:commentRangeEnd w:id="16"/>
-      <w:r>
-        <w:commentReference w:id="16"/>
       </w:r>
       <w:r>
         <w:rPr>
@@ -4143,11 +4132,11 @@
         <w:pStyle w:val="Heading2"/>
         <w:contextualSpacing w:val="0"/>
       </w:pPr>
-      <w:bookmarkStart w:id="17" w:name="_Toc480725752"/>
+      <w:bookmarkStart w:id="16" w:name="_Toc480725752"/>
       <w:r>
         <w:t>2.4 Design and implementation constraints</w:t>
       </w:r>
-      <w:bookmarkEnd w:id="17"/>
+      <w:bookmarkEnd w:id="16"/>
     </w:p>
     <w:p>
       <w:pPr>
@@ -4161,7 +4150,7 @@
           <w:szCs w:val="24"/>
         </w:rPr>
       </w:pPr>
-      <w:commentRangeStart w:id="18"/>
+      <w:commentRangeStart w:id="17"/>
       <w:r>
         <w:rPr>
           <w:sz w:val="24"/>
@@ -4189,12 +4178,12 @@
         </w:rPr>
         <w:t>All HTML code shall conform to the HTML 5.0 standard.</w:t>
       </w:r>
-      <w:commentRangeEnd w:id="18"/>
+      <w:commentRangeEnd w:id="17"/>
       <w:r>
         <w:rPr>
           <w:rStyle w:val="CommentReference"/>
         </w:rPr>
-        <w:commentReference w:id="18"/>
+        <w:commentReference w:id="17"/>
       </w:r>
     </w:p>
     <w:p>
@@ -4202,25 +4191,25 @@
         <w:pStyle w:val="Heading2"/>
         <w:contextualSpacing w:val="0"/>
       </w:pPr>
-      <w:bookmarkStart w:id="19" w:name="_Toc480725753"/>
+      <w:bookmarkStart w:id="18" w:name="_Toc480725753"/>
       <w:r>
         <w:lastRenderedPageBreak/>
         <w:t>2.5 Assumptions and dependencies</w:t>
       </w:r>
-      <w:bookmarkEnd w:id="19"/>
+      <w:bookmarkEnd w:id="18"/>
     </w:p>
     <w:p>
       <w:pPr>
         <w:pStyle w:val="Heading3"/>
         <w:contextualSpacing w:val="0"/>
       </w:pPr>
-      <w:bookmarkStart w:id="20" w:name="_d3vjy468t3ko" w:colFirst="0" w:colLast="0"/>
-      <w:bookmarkStart w:id="21" w:name="_Toc480725754"/>
+      <w:bookmarkStart w:id="19" w:name="_d3vjy468t3ko" w:colFirst="0" w:colLast="0"/>
+      <w:bookmarkStart w:id="20" w:name="_Toc480725754"/>
+      <w:bookmarkEnd w:id="19"/>
+      <w:r>
+        <w:t>Assumptions</w:t>
+      </w:r>
       <w:bookmarkEnd w:id="20"/>
-      <w:r>
-        <w:t>Assumptions</w:t>
-      </w:r>
-      <w:bookmarkEnd w:id="21"/>
     </w:p>
     <w:p>
       <w:pPr>
@@ -4356,13 +4345,13 @@
         <w:pStyle w:val="Heading3"/>
         <w:contextualSpacing w:val="0"/>
       </w:pPr>
-      <w:bookmarkStart w:id="22" w:name="_m28nvlu1zbp5" w:colFirst="0" w:colLast="0"/>
-      <w:bookmarkStart w:id="23" w:name="_Toc480725755"/>
+      <w:bookmarkStart w:id="21" w:name="_m28nvlu1zbp5" w:colFirst="0" w:colLast="0"/>
+      <w:bookmarkStart w:id="22" w:name="_Toc480725755"/>
+      <w:bookmarkEnd w:id="21"/>
+      <w:r>
+        <w:t>Dependencies</w:t>
+      </w:r>
       <w:bookmarkEnd w:id="22"/>
-      <w:r>
-        <w:t>Dependencies</w:t>
-      </w:r>
-      <w:bookmarkEnd w:id="23"/>
     </w:p>
     <w:p>
       <w:pPr>
@@ -4564,27 +4553,27 @@
         <w:pStyle w:val="Heading1"/>
         <w:contextualSpacing w:val="0"/>
       </w:pPr>
-      <w:bookmarkStart w:id="24" w:name="_Toc480725756"/>
+      <w:bookmarkStart w:id="23" w:name="_Toc480725756"/>
       <w:r>
         <w:t>3. System features</w:t>
       </w:r>
-      <w:bookmarkEnd w:id="24"/>
+      <w:bookmarkEnd w:id="23"/>
     </w:p>
     <w:p>
       <w:pPr>
         <w:pStyle w:val="Heading2"/>
         <w:contextualSpacing w:val="0"/>
       </w:pPr>
-      <w:bookmarkStart w:id="25" w:name="_Toc479328535"/>
-      <w:bookmarkStart w:id="26" w:name="_Toc480725757"/>
+      <w:bookmarkStart w:id="24" w:name="_Toc479328535"/>
+      <w:bookmarkStart w:id="25" w:name="_Toc480725757"/>
       <w:r>
         <w:t xml:space="preserve">3.1 </w:t>
       </w:r>
+      <w:bookmarkEnd w:id="24"/>
+      <w:r>
+        <w:t>Create a Semester</w:t>
+      </w:r>
       <w:bookmarkEnd w:id="25"/>
-      <w:r>
-        <w:t>Create a Semester</w:t>
-      </w:r>
-      <w:bookmarkEnd w:id="26"/>
     </w:p>
     <w:p>
       <w:r>
@@ -4596,13 +4585,13 @@
         <w:pStyle w:val="Heading3"/>
         <w:contextualSpacing w:val="0"/>
       </w:pPr>
-      <w:bookmarkStart w:id="27" w:name="_Toc479328536"/>
-      <w:bookmarkStart w:id="28" w:name="_Toc480725758"/>
+      <w:bookmarkStart w:id="26" w:name="_Toc479328536"/>
+      <w:bookmarkStart w:id="27" w:name="_Toc480725758"/>
       <w:r>
         <w:t>3.1.1 Description</w:t>
       </w:r>
+      <w:bookmarkEnd w:id="26"/>
       <w:bookmarkEnd w:id="27"/>
-      <w:bookmarkEnd w:id="28"/>
     </w:p>
     <w:p>
       <w:r>
@@ -4631,13 +4620,13 @@
         <w:pStyle w:val="Heading3"/>
         <w:contextualSpacing w:val="0"/>
       </w:pPr>
-      <w:bookmarkStart w:id="29" w:name="_Toc479328537"/>
-      <w:bookmarkStart w:id="30" w:name="_Toc480725759"/>
+      <w:bookmarkStart w:id="28" w:name="_Toc479328537"/>
+      <w:bookmarkStart w:id="29" w:name="_Toc480725759"/>
       <w:r>
         <w:t>3.1.2 Functional requirements</w:t>
       </w:r>
+      <w:bookmarkEnd w:id="28"/>
       <w:bookmarkEnd w:id="29"/>
-      <w:bookmarkEnd w:id="30"/>
     </w:p>
     <w:p>
       <w:pPr>
@@ -4673,11 +4662,11 @@
       <w:r>
         <w:t xml:space="preserve"> </w:t>
       </w:r>
-      <w:bookmarkStart w:id="31" w:name="_Toc480725760"/>
+      <w:bookmarkStart w:id="30" w:name="_Toc480725760"/>
       <w:r>
         <w:t>3.2 Import Registrar Data</w:t>
       </w:r>
-      <w:bookmarkEnd w:id="31"/>
+      <w:bookmarkEnd w:id="30"/>
     </w:p>
     <w:p>
       <w:r>
@@ -4689,11 +4678,11 @@
         <w:pStyle w:val="Heading3"/>
         <w:contextualSpacing w:val="0"/>
       </w:pPr>
-      <w:bookmarkStart w:id="32" w:name="_Toc480725761"/>
+      <w:bookmarkStart w:id="31" w:name="_Toc480725761"/>
       <w:r>
         <w:t>3.2.1 Description</w:t>
       </w:r>
-      <w:bookmarkEnd w:id="32"/>
+      <w:bookmarkEnd w:id="31"/>
     </w:p>
     <w:p>
       <w:r>
@@ -4714,11 +4703,11 @@
         <w:pStyle w:val="Heading3"/>
         <w:contextualSpacing w:val="0"/>
       </w:pPr>
-      <w:bookmarkStart w:id="33" w:name="_Toc480725762"/>
+      <w:bookmarkStart w:id="32" w:name="_Toc480725762"/>
       <w:r>
         <w:t>3.2.2 Functional requirements</w:t>
       </w:r>
-      <w:bookmarkEnd w:id="33"/>
+      <w:bookmarkEnd w:id="32"/>
     </w:p>
     <w:p>
       <w:pPr>
@@ -4764,22 +4753,22 @@
         <w:pStyle w:val="Heading1"/>
         <w:contextualSpacing w:val="0"/>
       </w:pPr>
-      <w:bookmarkStart w:id="34" w:name="_Toc480725763"/>
+      <w:bookmarkStart w:id="33" w:name="_Toc480725763"/>
       <w:r>
         <w:t>4. Data requirements</w:t>
       </w:r>
-      <w:bookmarkEnd w:id="34"/>
+      <w:bookmarkEnd w:id="33"/>
     </w:p>
     <w:p>
       <w:pPr>
         <w:pStyle w:val="Heading2"/>
         <w:contextualSpacing w:val="0"/>
       </w:pPr>
-      <w:bookmarkStart w:id="35" w:name="_Toc480725764"/>
+      <w:bookmarkStart w:id="34" w:name="_Toc480725764"/>
       <w:r>
         <w:t>4.1 Logical data model</w:t>
       </w:r>
-      <w:bookmarkEnd w:id="35"/>
+      <w:bookmarkEnd w:id="34"/>
       <w:r>
         <w:t xml:space="preserve">   </w:t>
       </w:r>
@@ -4794,11 +4783,11 @@
         <w:pStyle w:val="Heading2"/>
         <w:contextualSpacing w:val="0"/>
       </w:pPr>
-      <w:bookmarkStart w:id="36" w:name="_Toc480725765"/>
+      <w:bookmarkStart w:id="35" w:name="_Toc480725765"/>
       <w:r>
         <w:t>4.2 Data dictionary</w:t>
       </w:r>
-      <w:bookmarkEnd w:id="36"/>
+      <w:bookmarkEnd w:id="35"/>
       <w:r>
         <w:t xml:space="preserve">   </w:t>
       </w:r>
@@ -4813,11 +4802,11 @@
         <w:pStyle w:val="Heading2"/>
         <w:contextualSpacing w:val="0"/>
       </w:pPr>
-      <w:bookmarkStart w:id="37" w:name="_Toc480725766"/>
+      <w:bookmarkStart w:id="36" w:name="_Toc480725766"/>
       <w:r>
         <w:t>4.3 Reports</w:t>
       </w:r>
-      <w:bookmarkEnd w:id="37"/>
+      <w:bookmarkEnd w:id="36"/>
       <w:r>
         <w:t xml:space="preserve">   </w:t>
       </w:r>
@@ -4832,11 +4821,11 @@
         <w:pStyle w:val="Heading2"/>
         <w:contextualSpacing w:val="0"/>
       </w:pPr>
-      <w:bookmarkStart w:id="38" w:name="_Toc480725767"/>
+      <w:bookmarkStart w:id="37" w:name="_Toc480725767"/>
       <w:r>
         <w:t>4.4 Data acquisition, integrity, retention, and disposal</w:t>
       </w:r>
-      <w:bookmarkEnd w:id="38"/>
+      <w:bookmarkEnd w:id="37"/>
     </w:p>
     <w:p>
       <w:r>
@@ -4848,15 +4837,10 @@
         <w:pStyle w:val="Heading1"/>
         <w:contextualSpacing w:val="0"/>
       </w:pPr>
-      <w:bookmarkStart w:id="39" w:name="_Toc480725768"/>
-      <w:r>
-        <w:t xml:space="preserve">5. </w:t>
-      </w:r>
-      <w:r>
-        <w:t>I</w:t>
-      </w:r>
-      <w:r>
-        <w:t>nterface requirements</w:t>
+      <w:bookmarkStart w:id="38" w:name="_Toc480725773"/>
+      <w:bookmarkStart w:id="39" w:name="_Toc479328555"/>
+      <w:r>
+        <w:t>5. Interface requirements</w:t>
       </w:r>
       <w:bookmarkEnd w:id="39"/>
     </w:p>
@@ -4865,7 +4849,7 @@
         <w:pStyle w:val="Heading2"/>
         <w:contextualSpacing w:val="0"/>
       </w:pPr>
-      <w:bookmarkStart w:id="40" w:name="_Toc480725769"/>
+      <w:bookmarkStart w:id="40" w:name="_Toc479328556"/>
       <w:r>
         <w:t>5.1 User interfaces</w:t>
       </w:r>
@@ -4876,15 +4860,1581 @@
     </w:p>
     <w:p>
       <w:r>
-        <w:t xml:space="preserve">Text </w:t>
-      </w:r>
-    </w:p>
+        <w:t>The table below outlines different screens that an Office Administrator or Office Clerk will see and interact with in the system. The left column contains a rough sketch of what the page might look like. The column on the right explains the page and the anticipated behaviors on that screen.</w:t>
+      </w:r>
+    </w:p>
+    <w:p/>
+    <w:p>
+      <w:r>
+        <w:t>LEGEND:</w:t>
+      </w:r>
+    </w:p>
+    <w:tbl>
+      <w:tblPr>
+        <w:tblStyle w:val="TableGrid"/>
+        <w:tblW w:w="0" w:type="auto"/>
+        <w:tblLook w:val="04A0" w:firstRow="1" w:lastRow="0" w:firstColumn="1" w:lastColumn="0" w:noHBand="0" w:noVBand="1"/>
+      </w:tblPr>
+      <w:tblGrid>
+        <w:gridCol w:w="2605"/>
+        <w:gridCol w:w="6745"/>
+      </w:tblGrid>
+      <w:tr>
+        <w:tc>
+          <w:tcPr>
+            <w:tcW w:w="2605" w:type="dxa"/>
+          </w:tcPr>
+          <w:p>
+            <w:r>
+              <w:t>[ Button Text ]</w:t>
+            </w:r>
+          </w:p>
+        </w:tc>
+        <w:tc>
+          <w:tcPr>
+            <w:tcW w:w="6745" w:type="dxa"/>
+          </w:tcPr>
+          <w:p>
+            <w:r>
+              <w:t>The square braces indicate a clickable button.</w:t>
+            </w:r>
+          </w:p>
+        </w:tc>
+      </w:tr>
+      <w:tr>
+        <w:tc>
+          <w:tcPr>
+            <w:tcW w:w="2605" w:type="dxa"/>
+          </w:tcPr>
+          <w:p>
+            <w:r>
+              <w:t>&gt;&gt; List Item &lt;&lt;</w:t>
+            </w:r>
+          </w:p>
+        </w:tc>
+        <w:tc>
+          <w:tcPr>
+            <w:tcW w:w="6745" w:type="dxa"/>
+          </w:tcPr>
+          <w:p>
+            <w:r>
+              <w:t>The double guillemets pointing inwards indicate an item in a list (what is shown will depend on data).</w:t>
+            </w:r>
+          </w:p>
+        </w:tc>
+      </w:tr>
+      <w:tr>
+        <w:tc>
+          <w:tcPr>
+            <w:tcW w:w="2605" w:type="dxa"/>
+          </w:tcPr>
+          <w:p>
+            <w:r>
+              <w:t>&lt; Header / Detail View &gt;</w:t>
+            </w:r>
+          </w:p>
+        </w:tc>
+        <w:tc>
+          <w:tcPr>
+            <w:tcW w:w="6745" w:type="dxa"/>
+          </w:tcPr>
+          <w:p>
+            <w:r>
+              <w:t xml:space="preserve">The single guillemets pointing outwards indicate a displayed field, that </w:t>
+            </w:r>
+            <w:r>
+              <w:lastRenderedPageBreak/>
+              <w:t>will be</w:t>
+            </w:r>
+          </w:p>
+        </w:tc>
+      </w:tr>
+    </w:tbl>
+    <w:p/>
+    <w:p/>
+    <w:tbl>
+      <w:tblPr>
+        <w:tblStyle w:val="TableGrid"/>
+        <w:tblW w:w="0" w:type="auto"/>
+        <w:tblLook w:val="04A0" w:firstRow="1" w:lastRow="0" w:firstColumn="1" w:lastColumn="0" w:noHBand="0" w:noVBand="1"/>
+      </w:tblPr>
+      <w:tblGrid>
+        <w:gridCol w:w="4675"/>
+        <w:gridCol w:w="4675"/>
+      </w:tblGrid>
+      <w:tr>
+        <w:tc>
+          <w:tcPr>
+            <w:tcW w:w="4675" w:type="dxa"/>
+          </w:tcPr>
+          <w:p>
+            <w:r>
+              <w:rPr>
+                <w:noProof/>
+              </w:rPr>
+              <mc:AlternateContent>
+                <mc:Choice Requires="wps">
+                  <w:drawing>
+                    <wp:anchor distT="0" distB="0" distL="114300" distR="114300" simplePos="0" relativeHeight="251661312" behindDoc="0" locked="0" layoutInCell="1" allowOverlap="1" wp14:anchorId="7C9BBFDE" wp14:editId="7E1CA4C6">
+                      <wp:simplePos x="0" y="0"/>
+                      <wp:positionH relativeFrom="column">
+                        <wp:posOffset>1376045</wp:posOffset>
+                      </wp:positionH>
+                      <wp:positionV relativeFrom="paragraph">
+                        <wp:posOffset>1312545</wp:posOffset>
+                      </wp:positionV>
+                      <wp:extent cx="876300" cy="171450"/>
+                      <wp:effectExtent l="0" t="0" r="19050" b="19050"/>
+                      <wp:wrapNone/>
+                      <wp:docPr id="2" name="Text Box 2"/>
+                      <wp:cNvGraphicFramePr/>
+                      <a:graphic xmlns:a="http://schemas.openxmlformats.org/drawingml/2006/main">
+                        <a:graphicData uri="http://schemas.microsoft.com/office/word/2010/wordprocessingShape">
+                          <wps:wsp>
+                            <wps:cNvSpPr txBox="1"/>
+                            <wps:spPr>
+                              <a:xfrm>
+                                <a:off x="0" y="0"/>
+                                <a:ext cx="876300" cy="171450"/>
+                              </a:xfrm>
+                              <a:prstGeom prst="rect">
+                                <a:avLst/>
+                              </a:prstGeom>
+                              <a:solidFill>
+                                <a:schemeClr val="lt1"/>
+                              </a:solidFill>
+                              <a:ln w="6350">
+                                <a:solidFill>
+                                  <a:prstClr val="black"/>
+                                </a:solidFill>
+                              </a:ln>
+                            </wps:spPr>
+                            <wps:txbx>
+                              <w:txbxContent>
+                                <w:p/>
+                              </w:txbxContent>
+                            </wps:txbx>
+                            <wps:bodyPr rot="0" spcFirstLastPara="0" vertOverflow="overflow" horzOverflow="overflow" vert="horz" wrap="square" lIns="91440" tIns="45720" rIns="91440" bIns="45720" numCol="1" spcCol="0" rtlCol="0" fromWordArt="0" anchor="t" anchorCtr="0" forceAA="0" compatLnSpc="1">
+                              <a:prstTxWarp prst="textNoShape">
+                                <a:avLst/>
+                              </a:prstTxWarp>
+                              <a:noAutofit/>
+                            </wps:bodyPr>
+                          </wps:wsp>
+                        </a:graphicData>
+                      </a:graphic>
+                    </wp:anchor>
+                  </w:drawing>
+                </mc:Choice>
+                <mc:Fallback>
+                  <w:pict>
+                    <v:shapetype w14:anchorId="7C9BBFDE" id="_x0000_t202" coordsize="21600,21600" o:spt="202" path="m,l,21600r21600,l21600,xe">
+                      <v:stroke joinstyle="miter"/>
+                      <v:path gradientshapeok="t" o:connecttype="rect"/>
+                    </v:shapetype>
+                    <v:shape id="Text Box 2" o:spid="_x0000_s1026" type="#_x0000_t202" style="position:absolute;margin-left:108.35pt;margin-top:103.35pt;width:69pt;height:13.5pt;z-index:251661312;visibility:visible;mso-wrap-style:square;mso-wrap-distance-left:9pt;mso-wrap-distance-top:0;mso-wrap-distance-right:9pt;mso-wrap-distance-bottom:0;mso-position-horizontal:absolute;mso-position-horizontal-relative:text;mso-position-vertical:absolute;mso-position-vertical-relative:text;v-text-anchor:top" o:gfxdata="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" fillcolor="white [3201]" strokeweight=".5pt">
+                      <v:textbox>
+                        <w:txbxContent>
+                          <w:p/>
+                        </w:txbxContent>
+                      </v:textbox>
+                    </v:shape>
+                  </w:pict>
+                </mc:Fallback>
+              </mc:AlternateContent>
+            </w:r>
+            <w:r>
+              <w:rPr>
+                <w:noProof/>
+              </w:rPr>
+              <mc:AlternateContent>
+                <mc:Choice Requires="wps">
+                  <w:drawing>
+                    <wp:anchor distT="0" distB="0" distL="114300" distR="114300" simplePos="0" relativeHeight="251660288" behindDoc="0" locked="0" layoutInCell="1" allowOverlap="1" wp14:anchorId="2BEA4D52" wp14:editId="56A51356">
+                      <wp:simplePos x="0" y="0"/>
+                      <wp:positionH relativeFrom="column">
+                        <wp:posOffset>1347470</wp:posOffset>
+                      </wp:positionH>
+                      <wp:positionV relativeFrom="paragraph">
+                        <wp:posOffset>940435</wp:posOffset>
+                      </wp:positionV>
+                      <wp:extent cx="914400" cy="180975"/>
+                      <wp:effectExtent l="0" t="0" r="19050" b="28575"/>
+                      <wp:wrapNone/>
+                      <wp:docPr id="3" name="Text Box 3"/>
+                      <wp:cNvGraphicFramePr/>
+                      <a:graphic xmlns:a="http://schemas.openxmlformats.org/drawingml/2006/main">
+                        <a:graphicData uri="http://schemas.microsoft.com/office/word/2010/wordprocessingShape">
+                          <wps:wsp>
+                            <wps:cNvSpPr txBox="1"/>
+                            <wps:spPr>
+                              <a:xfrm>
+                                <a:off x="0" y="0"/>
+                                <a:ext cx="914400" cy="180975"/>
+                              </a:xfrm>
+                              <a:prstGeom prst="rect">
+                                <a:avLst/>
+                              </a:prstGeom>
+                              <a:solidFill>
+                                <a:schemeClr val="lt1"/>
+                              </a:solidFill>
+                              <a:ln w="6350">
+                                <a:solidFill>
+                                  <a:prstClr val="black"/>
+                                </a:solidFill>
+                              </a:ln>
+                            </wps:spPr>
+                            <wps:txbx>
+                              <w:txbxContent>
+                                <w:p/>
+                              </w:txbxContent>
+                            </wps:txbx>
+                            <wps:bodyPr rot="0" spcFirstLastPara="0" vertOverflow="overflow" horzOverflow="overflow" vert="horz" wrap="square" lIns="91440" tIns="45720" rIns="91440" bIns="45720" numCol="1" spcCol="0" rtlCol="0" fromWordArt="0" anchor="t" anchorCtr="0" forceAA="0" compatLnSpc="1">
+                              <a:prstTxWarp prst="textNoShape">
+                                <a:avLst/>
+                              </a:prstTxWarp>
+                              <a:noAutofit/>
+                            </wps:bodyPr>
+                          </wps:wsp>
+                        </a:graphicData>
+                      </a:graphic>
+                      <wp14:sizeRelH relativeFrom="margin">
+                        <wp14:pctWidth>0</wp14:pctWidth>
+                      </wp14:sizeRelH>
+                      <wp14:sizeRelV relativeFrom="margin">
+                        <wp14:pctHeight>0</wp14:pctHeight>
+                      </wp14:sizeRelV>
+                    </wp:anchor>
+                  </w:drawing>
+                </mc:Choice>
+                <mc:Fallback>
+                  <w:pict>
+                    <v:shape w14:anchorId="2BEA4D52" id="Text Box 3" o:spid="_x0000_s1027" type="#_x0000_t202" style="position:absolute;margin-left:106.1pt;margin-top:74.05pt;width:1in;height:14.25pt;z-index:251660288;visibility:visible;mso-wrap-style:square;mso-width-percent:0;mso-height-percent:0;mso-wrap-distance-left:9pt;mso-wrap-distance-top:0;mso-wrap-distance-right:9pt;mso-wrap-distance-bottom:0;mso-position-horizontal:absolute;mso-position-horizontal-relative:text;mso-position-vertical:absolute;mso-position-vertical-relative:text;mso-width-percent:0;mso-height-percent:0;mso-width-relative:margin;mso-height-relative:margin;v-text-anchor:top" o:gfxdata="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" fillcolor="white [3201]" strokeweight=".5pt">
+                      <v:textbox>
+                        <w:txbxContent>
+                          <w:p/>
+                        </w:txbxContent>
+                      </v:textbox>
+                    </v:shape>
+                  </w:pict>
+                </mc:Fallback>
+              </mc:AlternateContent>
+            </w:r>
+            <w:r>
+              <w:rPr>
+                <w:noProof/>
+              </w:rPr>
+              <mc:AlternateContent>
+                <mc:Choice Requires="wps">
+                  <w:drawing>
+                    <wp:anchor distT="45720" distB="45720" distL="114300" distR="114300" simplePos="0" relativeHeight="251659264" behindDoc="0" locked="0" layoutInCell="1" allowOverlap="1" wp14:anchorId="15E3AE33" wp14:editId="5A9E99D7">
+                      <wp:simplePos x="0" y="0"/>
+                      <wp:positionH relativeFrom="column">
+                        <wp:posOffset>223520</wp:posOffset>
+                      </wp:positionH>
+                      <wp:positionV relativeFrom="paragraph">
+                        <wp:posOffset>178435</wp:posOffset>
+                      </wp:positionV>
+                      <wp:extent cx="2360930" cy="2447925"/>
+                      <wp:effectExtent l="0" t="0" r="15240" b="28575"/>
+                      <wp:wrapSquare wrapText="bothSides"/>
+                      <wp:docPr id="217" name="Text Box 2"/>
+                      <wp:cNvGraphicFramePr>
+                        <a:graphicFrameLocks xmlns:a="http://schemas.openxmlformats.org/drawingml/2006/main"/>
+                      </wp:cNvGraphicFramePr>
+                      <a:graphic xmlns:a="http://schemas.openxmlformats.org/drawingml/2006/main">
+                        <a:graphicData uri="http://schemas.microsoft.com/office/word/2010/wordprocessingShape">
+                          <wps:wsp>
+                            <wps:cNvSpPr txBox="1">
+                              <a:spLocks noChangeArrowheads="1"/>
+                            </wps:cNvSpPr>
+                            <wps:spPr bwMode="auto">
+                              <a:xfrm>
+                                <a:off x="0" y="0"/>
+                                <a:ext cx="2360930" cy="2447925"/>
+                              </a:xfrm>
+                              <a:prstGeom prst="rect">
+                                <a:avLst/>
+                              </a:prstGeom>
+                              <a:solidFill>
+                                <a:srgbClr val="FFFFFF"/>
+                              </a:solidFill>
+                              <a:ln w="9525">
+                                <a:solidFill>
+                                  <a:srgbClr val="000000"/>
+                                </a:solidFill>
+                                <a:miter lim="800000"/>
+                                <a:headEnd/>
+                                <a:tailEnd/>
+                              </a:ln>
+                            </wps:spPr>
+                            <wps:txbx>
+                              <w:txbxContent>
+                                <w:p>
+                                  <w:pPr>
+                                    <w:jc w:val="center"/>
+                                  </w:pPr>
+                                </w:p>
+                                <w:p>
+                                  <w:pPr>
+                                    <w:jc w:val="center"/>
+                                  </w:pPr>
+                                  <w:r>
+                                    <w:t xml:space="preserve">Hornet </w:t>
+                                  </w:r>
+                                  <w:proofErr w:type="spellStart"/>
+                                  <w:r>
+                                    <w:t>CardGen</w:t>
+                                  </w:r>
+                                  <w:proofErr w:type="spellEnd"/>
+                                  <w:r>
+                                    <w:t xml:space="preserve"> Login</w:t>
+                                  </w:r>
+                                </w:p>
+                                <w:p>
+                                  <w:pPr>
+                                    <w:jc w:val="center"/>
+                                  </w:pPr>
+                                </w:p>
+                                <w:p>
+                                  <w:pPr>
+                                    <w:jc w:val="center"/>
+                                  </w:pPr>
+                                </w:p>
+                                <w:p>
+                                  <w:pPr>
+                                    <w:jc w:val="center"/>
+                                  </w:pPr>
+                                  <w:r>
+                                    <w:t xml:space="preserve">Username:                     </w:t>
+                                  </w:r>
+                                  <w:r>
+                                    <w:t xml:space="preserve">  . </w:t>
+                                  </w:r>
+                                </w:p>
+                                <w:p>
+                                  <w:pPr>
+                                    <w:jc w:val="center"/>
+                                  </w:pPr>
+                                </w:p>
+                                <w:p>
+                                  <w:pPr>
+                                    <w:jc w:val="center"/>
+                                  </w:pPr>
+                                  <w:r>
+                                    <w:t>Password:                      .</w:t>
+                                  </w:r>
+                                </w:p>
+                                <w:p>
+                                  <w:pPr>
+                                    <w:jc w:val="center"/>
+                                  </w:pPr>
+                                </w:p>
+                                <w:p>
+                                  <w:pPr>
+                                    <w:jc w:val="center"/>
+                                  </w:pPr>
+                                </w:p>
+                                <w:p>
+                                  <w:pPr>
+                                    <w:jc w:val="center"/>
+                                  </w:pPr>
+                                  <w:r>
+                                    <w:t>[ Login ]</w:t>
+                                  </w:r>
+                                </w:p>
+                              </w:txbxContent>
+                            </wps:txbx>
+                            <wps:bodyPr rot="0" vert="horz" wrap="square" lIns="91440" tIns="45720" rIns="91440" bIns="45720" anchor="t" anchorCtr="0">
+                              <a:noAutofit/>
+                            </wps:bodyPr>
+                          </wps:wsp>
+                        </a:graphicData>
+                      </a:graphic>
+                      <wp14:sizeRelH relativeFrom="margin">
+                        <wp14:pctWidth>40000</wp14:pctWidth>
+                      </wp14:sizeRelH>
+                      <wp14:sizeRelV relativeFrom="margin">
+                        <wp14:pctHeight>0</wp14:pctHeight>
+                      </wp14:sizeRelV>
+                    </wp:anchor>
+                  </w:drawing>
+                </mc:Choice>
+                <mc:Fallback>
+                  <w:pict>
+                    <v:shape w14:anchorId="15E3AE33" id="_x0000_s1028" type="#_x0000_t202" style="position:absolute;margin-left:17.6pt;margin-top:14.05pt;width:185.9pt;height:192.75pt;z-index:251659264;visibility:visible;mso-wrap-style:square;mso-width-percent:400;mso-height-percent:0;mso-wrap-distance-left:9pt;mso-wrap-distance-top:3.6pt;mso-wrap-distance-right:9pt;mso-wrap-distance-bottom:3.6pt;mso-position-horizontal:absolute;mso-position-horizontal-relative:text;mso-position-vertical:absolute;mso-position-vertical-relative:text;mso-width-percent:400;mso-height-percent:0;mso-width-relative:margin;mso-height-relative:margin;v-text-anchor:top" o:gfxdata="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">
+                      <v:textbox>
+                        <w:txbxContent>
+                          <w:p>
+                            <w:pPr>
+                              <w:jc w:val="center"/>
+                            </w:pPr>
+                          </w:p>
+                          <w:p>
+                            <w:pPr>
+                              <w:jc w:val="center"/>
+                            </w:pPr>
+                            <w:r>
+                              <w:t xml:space="preserve">Hornet </w:t>
+                            </w:r>
+                            <w:proofErr w:type="spellStart"/>
+                            <w:r>
+                              <w:t>CardGen</w:t>
+                            </w:r>
+                            <w:proofErr w:type="spellEnd"/>
+                            <w:r>
+                              <w:t xml:space="preserve"> Login</w:t>
+                            </w:r>
+                          </w:p>
+                          <w:p>
+                            <w:pPr>
+                              <w:jc w:val="center"/>
+                            </w:pPr>
+                          </w:p>
+                          <w:p>
+                            <w:pPr>
+                              <w:jc w:val="center"/>
+                            </w:pPr>
+                          </w:p>
+                          <w:p>
+                            <w:pPr>
+                              <w:jc w:val="center"/>
+                            </w:pPr>
+                            <w:r>
+                              <w:t xml:space="preserve">Username:                     </w:t>
+                            </w:r>
+                            <w:r>
+                              <w:t xml:space="preserve">  . </w:t>
+                            </w:r>
+                          </w:p>
+                          <w:p>
+                            <w:pPr>
+                              <w:jc w:val="center"/>
+                            </w:pPr>
+                          </w:p>
+                          <w:p>
+                            <w:pPr>
+                              <w:jc w:val="center"/>
+                            </w:pPr>
+                            <w:r>
+                              <w:t>Password:                      .</w:t>
+                            </w:r>
+                          </w:p>
+                          <w:p>
+                            <w:pPr>
+                              <w:jc w:val="center"/>
+                            </w:pPr>
+                          </w:p>
+                          <w:p>
+                            <w:pPr>
+                              <w:jc w:val="center"/>
+                            </w:pPr>
+                          </w:p>
+                          <w:p>
+                            <w:pPr>
+                              <w:jc w:val="center"/>
+                            </w:pPr>
+                            <w:r>
+                              <w:t>[ Login ]</w:t>
+                            </w:r>
+                          </w:p>
+                        </w:txbxContent>
+                      </v:textbox>
+                      <w10:wrap type="square"/>
+                    </v:shape>
+                  </w:pict>
+                </mc:Fallback>
+              </mc:AlternateContent>
+            </w:r>
+          </w:p>
+        </w:tc>
+        <w:tc>
+          <w:tcPr>
+            <w:tcW w:w="4675" w:type="dxa"/>
+          </w:tcPr>
+          <w:p/>
+          <w:p>
+            <w:r>
+              <w:t>Log in page</w:t>
+            </w:r>
+          </w:p>
+          <w:p/>
+          <w:p>
+            <w:r>
+              <w:t>An Office Administrator or Office Clerk will use this page to log in. They should enter their username and password, and then hit the Login button.</w:t>
+            </w:r>
+          </w:p>
+          <w:p/>
+        </w:tc>
+      </w:tr>
+      <w:tr>
+        <w:tc>
+          <w:tcPr>
+            <w:tcW w:w="4675" w:type="dxa"/>
+          </w:tcPr>
+          <w:p>
+            <w:pPr>
+              <w:rPr>
+                <w:noProof/>
+              </w:rPr>
+            </w:pPr>
+            <w:r>
+              <w:rPr>
+                <w:noProof/>
+              </w:rPr>
+              <mc:AlternateContent>
+                <mc:Choice Requires="wps">
+                  <w:drawing>
+                    <wp:anchor distT="45720" distB="45720" distL="114300" distR="114300" simplePos="0" relativeHeight="251662336" behindDoc="0" locked="0" layoutInCell="1" allowOverlap="1" wp14:anchorId="1180B99B" wp14:editId="125D2363">
+                      <wp:simplePos x="0" y="0"/>
+                      <wp:positionH relativeFrom="column">
+                        <wp:align>center</wp:align>
+                      </wp:positionH>
+                      <wp:positionV relativeFrom="paragraph">
+                        <wp:posOffset>182880</wp:posOffset>
+                      </wp:positionV>
+                      <wp:extent cx="2360930" cy="1404620"/>
+                      <wp:effectExtent l="0" t="0" r="22860" b="11430"/>
+                      <wp:wrapSquare wrapText="bothSides"/>
+                      <wp:docPr id="4" name="Text Box 2"/>
+                      <wp:cNvGraphicFramePr>
+                        <a:graphicFrameLocks xmlns:a="http://schemas.openxmlformats.org/drawingml/2006/main"/>
+                      </wp:cNvGraphicFramePr>
+                      <a:graphic xmlns:a="http://schemas.openxmlformats.org/drawingml/2006/main">
+                        <a:graphicData uri="http://schemas.microsoft.com/office/word/2010/wordprocessingShape">
+                          <wps:wsp>
+                            <wps:cNvSpPr txBox="1">
+                              <a:spLocks noChangeArrowheads="1"/>
+                            </wps:cNvSpPr>
+                            <wps:spPr bwMode="auto">
+                              <a:xfrm>
+                                <a:off x="0" y="0"/>
+                                <a:ext cx="2360930" cy="1404620"/>
+                              </a:xfrm>
+                              <a:prstGeom prst="rect">
+                                <a:avLst/>
+                              </a:prstGeom>
+                              <a:solidFill>
+                                <a:srgbClr val="FFFFFF"/>
+                              </a:solidFill>
+                              <a:ln w="9525">
+                                <a:solidFill>
+                                  <a:srgbClr val="000000"/>
+                                </a:solidFill>
+                                <a:miter lim="800000"/>
+                                <a:headEnd/>
+                                <a:tailEnd/>
+                              </a:ln>
+                            </wps:spPr>
+                            <wps:txbx>
+                              <w:txbxContent>
+                                <w:p>
+                                  <w:pPr>
+                                    <w:jc w:val="center"/>
+                                  </w:pPr>
+                                  <w:r>
+                                    <w:t xml:space="preserve">Hornet </w:t>
+                                  </w:r>
+                                  <w:proofErr w:type="spellStart"/>
+                                  <w:r>
+                                    <w:t>CardGen</w:t>
+                                  </w:r>
+                                  <w:proofErr w:type="spellEnd"/>
+                                </w:p>
+                                <w:p>
+                                  <w:pPr>
+                                    <w:jc w:val="center"/>
+                                  </w:pPr>
+                                  <w:r>
+                                    <w:t>&lt;Department&gt;</w:t>
+                                  </w:r>
+                                </w:p>
+                                <w:p>
+                                  <w:pPr>
+                                    <w:jc w:val="center"/>
+                                  </w:pPr>
+                                </w:p>
+                                <w:p>
+                                  <w:pPr>
+                                    <w:jc w:val="center"/>
+                                  </w:pPr>
+                                  <w:r>
+                                    <w:t>Semester List</w:t>
+                                  </w:r>
+                                </w:p>
+                                <w:p>
+                                  <w:pPr>
+                                    <w:jc w:val="center"/>
+                                  </w:pPr>
+                                  <w:r>
+                                    <w:t>&gt;&gt; Fall 2016 &lt;&lt;</w:t>
+                                  </w:r>
+                                </w:p>
+                                <w:p>
+                                  <w:pPr>
+                                    <w:jc w:val="center"/>
+                                  </w:pPr>
+                                  <w:r>
+                                    <w:t>&gt;&gt; Spring 2017 &lt;&lt;</w:t>
+                                  </w:r>
+                                </w:p>
+                                <w:p>
+                                  <w:pPr>
+                                    <w:jc w:val="center"/>
+                                  </w:pPr>
+                                </w:p>
+                                <w:p>
+                                  <w:pPr>
+                                    <w:jc w:val="center"/>
+                                  </w:pPr>
+                                  <w:r>
+                                    <w:t xml:space="preserve">[ Add </w:t>
+                                  </w:r>
+                                  <w:r>
+                                    <w:t>Semester ]</w:t>
+                                  </w:r>
+                                </w:p>
+                                <w:p>
+                                  <w:pPr>
+                                    <w:jc w:val="center"/>
+                                  </w:pPr>
+                                </w:p>
+                                <w:p>
+                                  <w:pPr>
+                                    <w:jc w:val="center"/>
+                                  </w:pPr>
+                                  <w:r>
+                                    <w:t>[ Add Department ]</w:t>
+                                  </w:r>
+                                </w:p>
+                                <w:p>
+                                  <w:pPr>
+                                    <w:jc w:val="center"/>
+                                  </w:pPr>
+                                </w:p>
+                                <w:p>
+                                  <w:pPr>
+                                    <w:jc w:val="center"/>
+                                  </w:pPr>
+                                  <w:r>
+                                    <w:t>[ Add New User ]</w:t>
+                                  </w:r>
+                                </w:p>
+                                <w:p>
+                                  <w:pPr>
+                                    <w:jc w:val="center"/>
+                                  </w:pPr>
+                                </w:p>
+                                <w:p>
+                                  <w:pPr>
+                                    <w:jc w:val="center"/>
+                                  </w:pPr>
+                                  <w:r>
+                                    <w:t>[ View Users ]</w:t>
+                                  </w:r>
+                                </w:p>
+                                <w:p>
+                                  <w:pPr>
+                                    <w:jc w:val="center"/>
+                                  </w:pPr>
+                                  <w:r>
+                                    <w:t>[ View Departments ]</w:t>
+                                  </w:r>
+                                </w:p>
+                                <w:p>
+                                  <w:pPr>
+                                    <w:jc w:val="center"/>
+                                  </w:pPr>
+                                </w:p>
+                                <w:p>
+                                  <w:pPr>
+                                    <w:jc w:val="center"/>
+                                  </w:pPr>
+                                  <w:r>
+                                    <w:t>[ Reset my password ]</w:t>
+                                  </w:r>
+                                </w:p>
+                              </w:txbxContent>
+                            </wps:txbx>
+                            <wps:bodyPr rot="0" vert="horz" wrap="square" lIns="91440" tIns="45720" rIns="91440" bIns="45720" anchor="t" anchorCtr="0">
+                              <a:spAutoFit/>
+                            </wps:bodyPr>
+                          </wps:wsp>
+                        </a:graphicData>
+                      </a:graphic>
+                      <wp14:sizeRelH relativeFrom="margin">
+                        <wp14:pctWidth>40000</wp14:pctWidth>
+                      </wp14:sizeRelH>
+                      <wp14:sizeRelV relativeFrom="margin">
+                        <wp14:pctHeight>20000</wp14:pctHeight>
+                      </wp14:sizeRelV>
+                    </wp:anchor>
+                  </w:drawing>
+                </mc:Choice>
+                <mc:Fallback>
+                  <w:pict>
+                    <v:shape w14:anchorId="1180B99B" id="_x0000_s1029" type="#_x0000_t202" style="position:absolute;margin-left:0;margin-top:14.4pt;width:185.9pt;height:110.6pt;z-index:251662336;visibility:visible;mso-wrap-style:square;mso-width-percent:400;mso-height-percent:200;mso-wrap-distance-left:9pt;mso-wrap-distance-top:3.6pt;mso-wrap-distance-right:9pt;mso-wrap-distance-bottom:3.6pt;mso-position-horizontal:center;mso-position-horizontal-relative:text;mso-position-vertical:absolute;mso-position-vertical-relative:text;mso-width-percent:400;mso-height-percent:200;mso-width-relative:margin;mso-height-relative:margin;v-text-anchor:top" o:gfxdata="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">
+                      <v:textbox style="mso-fit-shape-to-text:t">
+                        <w:txbxContent>
+                          <w:p>
+                            <w:pPr>
+                              <w:jc w:val="center"/>
+                            </w:pPr>
+                            <w:r>
+                              <w:t xml:space="preserve">Hornet </w:t>
+                            </w:r>
+                            <w:proofErr w:type="spellStart"/>
+                            <w:r>
+                              <w:t>CardGen</w:t>
+                            </w:r>
+                            <w:proofErr w:type="spellEnd"/>
+                          </w:p>
+                          <w:p>
+                            <w:pPr>
+                              <w:jc w:val="center"/>
+                            </w:pPr>
+                            <w:r>
+                              <w:t>&lt;Department&gt;</w:t>
+                            </w:r>
+                          </w:p>
+                          <w:p>
+                            <w:pPr>
+                              <w:jc w:val="center"/>
+                            </w:pPr>
+                          </w:p>
+                          <w:p>
+                            <w:pPr>
+                              <w:jc w:val="center"/>
+                            </w:pPr>
+                            <w:r>
+                              <w:t>Semester List</w:t>
+                            </w:r>
+                          </w:p>
+                          <w:p>
+                            <w:pPr>
+                              <w:jc w:val="center"/>
+                            </w:pPr>
+                            <w:r>
+                              <w:t>&gt;&gt; Fall 2016 &lt;&lt;</w:t>
+                            </w:r>
+                          </w:p>
+                          <w:p>
+                            <w:pPr>
+                              <w:jc w:val="center"/>
+                            </w:pPr>
+                            <w:r>
+                              <w:t>&gt;&gt; Spring 2017 &lt;&lt;</w:t>
+                            </w:r>
+                          </w:p>
+                          <w:p>
+                            <w:pPr>
+                              <w:jc w:val="center"/>
+                            </w:pPr>
+                          </w:p>
+                          <w:p>
+                            <w:pPr>
+                              <w:jc w:val="center"/>
+                            </w:pPr>
+                            <w:r>
+                              <w:t xml:space="preserve">[ Add </w:t>
+                            </w:r>
+                            <w:r>
+                              <w:t>Semester ]</w:t>
+                            </w:r>
+                          </w:p>
+                          <w:p>
+                            <w:pPr>
+                              <w:jc w:val="center"/>
+                            </w:pPr>
+                          </w:p>
+                          <w:p>
+                            <w:pPr>
+                              <w:jc w:val="center"/>
+                            </w:pPr>
+                            <w:r>
+                              <w:t>[ Add Department ]</w:t>
+                            </w:r>
+                          </w:p>
+                          <w:p>
+                            <w:pPr>
+                              <w:jc w:val="center"/>
+                            </w:pPr>
+                          </w:p>
+                          <w:p>
+                            <w:pPr>
+                              <w:jc w:val="center"/>
+                            </w:pPr>
+                            <w:r>
+                              <w:t>[ Add New User ]</w:t>
+                            </w:r>
+                          </w:p>
+                          <w:p>
+                            <w:pPr>
+                              <w:jc w:val="center"/>
+                            </w:pPr>
+                          </w:p>
+                          <w:p>
+                            <w:pPr>
+                              <w:jc w:val="center"/>
+                            </w:pPr>
+                            <w:r>
+                              <w:t>[ View Users ]</w:t>
+                            </w:r>
+                          </w:p>
+                          <w:p>
+                            <w:pPr>
+                              <w:jc w:val="center"/>
+                            </w:pPr>
+                            <w:r>
+                              <w:t>[ View Departments ]</w:t>
+                            </w:r>
+                          </w:p>
+                          <w:p>
+                            <w:pPr>
+                              <w:jc w:val="center"/>
+                            </w:pPr>
+                          </w:p>
+                          <w:p>
+                            <w:pPr>
+                              <w:jc w:val="center"/>
+                            </w:pPr>
+                            <w:r>
+                              <w:t>[ Reset my password ]</w:t>
+                            </w:r>
+                          </w:p>
+                        </w:txbxContent>
+                      </v:textbox>
+                      <w10:wrap type="square"/>
+                    </v:shape>
+                  </w:pict>
+                </mc:Fallback>
+              </mc:AlternateContent>
+            </w:r>
+          </w:p>
+        </w:tc>
+        <w:tc>
+          <w:tcPr>
+            <w:tcW w:w="4675" w:type="dxa"/>
+          </w:tcPr>
+          <w:p/>
+          <w:p>
+            <w:r>
+              <w:t>Department Landing Page</w:t>
+            </w:r>
+          </w:p>
+          <w:p/>
+          <w:p>
+            <w:r>
+              <w:t>After being logged in, it should be clear which department the user is managing.</w:t>
+            </w:r>
+          </w:p>
+          <w:p/>
+          <w:p>
+            <w:r>
+              <w:t xml:space="preserve">This page shows a list of semesters. Only the two most recent semesters are shown. Clicking on a semester will take the user to that semester’s detail view. </w:t>
+            </w:r>
+          </w:p>
+          <w:p/>
+          <w:p>
+            <w:r>
+              <w:t>An Office Administrator will see options to Add a Semester, Add a Department, Add a New User, View Users, and View Departments.</w:t>
+            </w:r>
+          </w:p>
+          <w:p/>
+          <w:p>
+            <w:r>
+              <w:t>Both Office Administrators and Office Clerks will see the option to Reset their password.</w:t>
+            </w:r>
+          </w:p>
+        </w:tc>
+      </w:tr>
+      <w:tr>
+        <w:tc>
+          <w:tcPr>
+            <w:tcW w:w="4675" w:type="dxa"/>
+          </w:tcPr>
+          <w:p>
+            <w:pPr>
+              <w:jc w:val="center"/>
+              <w:rPr>
+                <w:noProof/>
+              </w:rPr>
+            </w:pPr>
+            <w:r>
+              <w:rPr>
+                <w:noProof/>
+              </w:rPr>
+              <w:lastRenderedPageBreak/>
+              <mc:AlternateContent>
+                <mc:Choice Requires="wps">
+                  <w:drawing>
+                    <wp:anchor distT="45720" distB="45720" distL="114300" distR="114300" simplePos="0" relativeHeight="251663360" behindDoc="0" locked="0" layoutInCell="1" allowOverlap="1" wp14:anchorId="1A2349A9" wp14:editId="56CD90D1">
+                      <wp:simplePos x="0" y="0"/>
+                      <wp:positionH relativeFrom="column">
+                        <wp:align>center</wp:align>
+                      </wp:positionH>
+                      <wp:positionV relativeFrom="paragraph">
+                        <wp:posOffset>184150</wp:posOffset>
+                      </wp:positionV>
+                      <wp:extent cx="2360930" cy="1404620"/>
+                      <wp:effectExtent l="0" t="0" r="22860" b="10160"/>
+                      <wp:wrapSquare wrapText="bothSides"/>
+                      <wp:docPr id="7" name="Text Box 2"/>
+                      <wp:cNvGraphicFramePr>
+                        <a:graphicFrameLocks xmlns:a="http://schemas.openxmlformats.org/drawingml/2006/main"/>
+                      </wp:cNvGraphicFramePr>
+                      <a:graphic xmlns:a="http://schemas.openxmlformats.org/drawingml/2006/main">
+                        <a:graphicData uri="http://schemas.microsoft.com/office/word/2010/wordprocessingShape">
+                          <wps:wsp>
+                            <wps:cNvSpPr txBox="1">
+                              <a:spLocks noChangeArrowheads="1"/>
+                            </wps:cNvSpPr>
+                            <wps:spPr bwMode="auto">
+                              <a:xfrm>
+                                <a:off x="0" y="0"/>
+                                <a:ext cx="2360930" cy="1404620"/>
+                              </a:xfrm>
+                              <a:prstGeom prst="rect">
+                                <a:avLst/>
+                              </a:prstGeom>
+                              <a:solidFill>
+                                <a:srgbClr val="FFFFFF"/>
+                              </a:solidFill>
+                              <a:ln w="9525">
+                                <a:solidFill>
+                                  <a:srgbClr val="000000"/>
+                                </a:solidFill>
+                                <a:miter lim="800000"/>
+                                <a:headEnd/>
+                                <a:tailEnd/>
+                              </a:ln>
+                            </wps:spPr>
+                            <wps:txbx>
+                              <w:txbxContent>
+                                <w:p>
+                                  <w:pPr>
+                                    <w:jc w:val="center"/>
+                                  </w:pPr>
+                                  <w:r>
+                                    <w:t xml:space="preserve">Hornet </w:t>
+                                  </w:r>
+                                  <w:proofErr w:type="spellStart"/>
+                                  <w:r>
+                                    <w:t>CardGen</w:t>
+                                  </w:r>
+                                  <w:proofErr w:type="spellEnd"/>
+                                </w:p>
+                                <w:p>
+                                  <w:pPr>
+                                    <w:jc w:val="center"/>
+                                  </w:pPr>
+                                  <w:r>
+                                    <w:t>&lt;Department&gt;</w:t>
+                                  </w:r>
+                                </w:p>
+                                <w:p>
+                                  <w:pPr>
+                                    <w:jc w:val="center"/>
+                                  </w:pPr>
+                                  <w:r>
+                                    <w:t>&lt;Semester&gt;</w:t>
+                                  </w:r>
+                                </w:p>
+                                <w:p>
+                                  <w:pPr>
+                                    <w:jc w:val="center"/>
+                                  </w:pPr>
+                                </w:p>
+                                <w:p>
+                                  <w:pPr>
+                                    <w:jc w:val="center"/>
+                                  </w:pPr>
+                                  <w:r>
+                                    <w:t>Not Done Faculty List</w:t>
+                                  </w:r>
+                                </w:p>
+                                <w:p>
+                                  <w:pPr>
+                                    <w:jc w:val="center"/>
+                                  </w:pPr>
+                                  <w:r>
+                                    <w:t>&gt;&gt; Dr. Buckley &lt;&lt;</w:t>
+                                  </w:r>
+                                </w:p>
+                                <w:p>
+                                  <w:pPr>
+                                    <w:jc w:val="center"/>
+                                  </w:pPr>
+                                  <w:r>
+                                    <w:t xml:space="preserve">&gt;&gt; Dr. </w:t>
+                                  </w:r>
+                                  <w:proofErr w:type="spellStart"/>
+                                  <w:r>
+                                    <w:t>Radimsky</w:t>
+                                  </w:r>
+                                  <w:proofErr w:type="spellEnd"/>
+                                  <w:r>
+                                    <w:t xml:space="preserve"> &lt;&lt;</w:t>
+                                  </w:r>
+                                </w:p>
+                                <w:p>
+                                  <w:pPr>
+                                    <w:jc w:val="center"/>
+                                  </w:pPr>
+                                  <w:r>
+                                    <w:t>&gt;&gt; more… &lt;&lt;</w:t>
+                                  </w:r>
+                                </w:p>
+                                <w:p>
+                                  <w:pPr>
+                                    <w:jc w:val="center"/>
+                                  </w:pPr>
+                                </w:p>
+                                <w:p>
+                                  <w:pPr>
+                                    <w:jc w:val="center"/>
+                                  </w:pPr>
+                                  <w:r>
+                                    <w:t>Done Faculty List</w:t>
+                                  </w:r>
+                                </w:p>
+                                <w:p>
+                                  <w:pPr>
+                                    <w:jc w:val="center"/>
+                                  </w:pPr>
+                                  <w:r>
+                                    <w:t>&gt;&gt; Dr. Gordon &lt;&lt;</w:t>
+                                  </w:r>
+                                </w:p>
+                                <w:p>
+                                  <w:pPr>
+                                    <w:jc w:val="center"/>
+                                  </w:pPr>
+                                  <w:r>
+                                    <w:t>&gt;&gt; Dr. Lee &lt;&lt;</w:t>
+                                  </w:r>
+                                </w:p>
+                                <w:p>
+                                  <w:pPr>
+                                    <w:jc w:val="center"/>
+                                  </w:pPr>
+                                  <w:r>
+                                    <w:t>&gt;&gt; more… &lt;&lt;</w:t>
+                                  </w:r>
+                                </w:p>
+                                <w:p>
+                                  <w:pPr>
+                                    <w:jc w:val="center"/>
+                                  </w:pPr>
+                                </w:p>
+                                <w:p>
+                                  <w:pPr>
+                                    <w:jc w:val="center"/>
+                                  </w:pPr>
+                                  <w:r>
+                                    <w:t>Course Section List</w:t>
+                                  </w:r>
+                                </w:p>
+                                <w:p>
+                                  <w:pPr>
+                                    <w:jc w:val="center"/>
+                                  </w:pPr>
+                                  <w:r>
+                                    <w:t>&gt;&gt; CSC 1-01 &lt;&lt;</w:t>
+                                  </w:r>
+                                </w:p>
+                                <w:p>
+                                  <w:pPr>
+                                    <w:jc w:val="center"/>
+                                  </w:pPr>
+                                  <w:r>
+                                    <w:t>&gt;&gt; CSC 10-02&lt;&lt;</w:t>
+                                  </w:r>
+                                </w:p>
+                                <w:p>
+                                  <w:pPr>
+                                    <w:jc w:val="center"/>
+                                  </w:pPr>
+                                  <w:r>
+                                    <w:t>&gt;&gt; CSC 10-01 &lt;&lt;</w:t>
+                                  </w:r>
+                                </w:p>
+                                <w:p>
+                                  <w:pPr>
+                                    <w:jc w:val="center"/>
+                                  </w:pPr>
+                                  <w:r>
+                                    <w:t>&gt;&gt; CSC 10-02 &lt;&lt;</w:t>
+                                  </w:r>
+                                </w:p>
+                                <w:p>
+                                  <w:pPr>
+                                    <w:jc w:val="center"/>
+                                  </w:pPr>
+                                  <w:r>
+                                    <w:t>&gt;&gt; CSC 10-03 &lt;&lt;</w:t>
+                                  </w:r>
+                                </w:p>
+                                <w:p>
+                                  <w:pPr>
+                                    <w:jc w:val="center"/>
+                                  </w:pPr>
+                                  <w:r>
+                                    <w:t>&gt;&gt; more… &lt;&lt;</w:t>
+                                  </w:r>
+                                </w:p>
+                                <w:p>
+                                  <w:pPr>
+                                    <w:jc w:val="center"/>
+                                  </w:pPr>
+                                </w:p>
+                                <w:p>
+                                  <w:pPr>
+                                    <w:jc w:val="center"/>
+                                  </w:pPr>
+                                  <w:r>
+                                    <w:t xml:space="preserve">[ Import Registrar </w:t>
+                                  </w:r>
+                                  <w:r>
+                                    <w:t>File ]</w:t>
+                                  </w:r>
+                                </w:p>
+                                <w:p>
+                                  <w:pPr>
+                                    <w:jc w:val="center"/>
+                                  </w:pPr>
+                                </w:p>
+                                <w:p>
+                                  <w:pPr>
+                                    <w:jc w:val="center"/>
+                                  </w:pPr>
+                                  <w:r>
+                                    <w:t>[ Add a Course Section ]</w:t>
+                                  </w:r>
+                                </w:p>
+                                <w:p>
+                                  <w:pPr>
+                                    <w:jc w:val="center"/>
+                                  </w:pPr>
+                                </w:p>
+                                <w:p>
+                                  <w:pPr>
+                                    <w:jc w:val="center"/>
+                                  </w:pPr>
+                                  <w:r>
+                                    <w:t>[ Generate Card Report ]</w:t>
+                                  </w:r>
+                                </w:p>
+                              </w:txbxContent>
+                            </wps:txbx>
+                            <wps:bodyPr rot="0" vert="horz" wrap="square" lIns="91440" tIns="45720" rIns="91440" bIns="45720" anchor="t" anchorCtr="0">
+                              <a:spAutoFit/>
+                            </wps:bodyPr>
+                          </wps:wsp>
+                        </a:graphicData>
+                      </a:graphic>
+                      <wp14:sizeRelH relativeFrom="margin">
+                        <wp14:pctWidth>40000</wp14:pctWidth>
+                      </wp14:sizeRelH>
+                      <wp14:sizeRelV relativeFrom="margin">
+                        <wp14:pctHeight>20000</wp14:pctHeight>
+                      </wp14:sizeRelV>
+                    </wp:anchor>
+                  </w:drawing>
+                </mc:Choice>
+                <mc:Fallback>
+                  <w:pict>
+                    <v:shape w14:anchorId="1A2349A9" id="_x0000_s1030" type="#_x0000_t202" style="position:absolute;left:0;text-align:left;margin-left:0;margin-top:14.5pt;width:185.9pt;height:110.6pt;z-index:251663360;visibility:visible;mso-wrap-style:square;mso-width-percent:400;mso-height-percent:200;mso-wrap-distance-left:9pt;mso-wrap-distance-top:3.6pt;mso-wrap-distance-right:9pt;mso-wrap-distance-bottom:3.6pt;mso-position-horizontal:center;mso-position-horizontal-relative:text;mso-position-vertical:absolute;mso-position-vertical-relative:text;mso-width-percent:400;mso-height-percent:200;mso-width-relative:margin;mso-height-relative:margin;v-text-anchor:top" o:gfxdata="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">
+                      <v:textbox style="mso-fit-shape-to-text:t">
+                        <w:txbxContent>
+                          <w:p>
+                            <w:pPr>
+                              <w:jc w:val="center"/>
+                            </w:pPr>
+                            <w:r>
+                              <w:t xml:space="preserve">Hornet </w:t>
+                            </w:r>
+                            <w:proofErr w:type="spellStart"/>
+                            <w:r>
+                              <w:t>CardGen</w:t>
+                            </w:r>
+                            <w:proofErr w:type="spellEnd"/>
+                          </w:p>
+                          <w:p>
+                            <w:pPr>
+                              <w:jc w:val="center"/>
+                            </w:pPr>
+                            <w:r>
+                              <w:t>&lt;Department&gt;</w:t>
+                            </w:r>
+                          </w:p>
+                          <w:p>
+                            <w:pPr>
+                              <w:jc w:val="center"/>
+                            </w:pPr>
+                            <w:r>
+                              <w:t>&lt;Semester&gt;</w:t>
+                            </w:r>
+                          </w:p>
+                          <w:p>
+                            <w:pPr>
+                              <w:jc w:val="center"/>
+                            </w:pPr>
+                          </w:p>
+                          <w:p>
+                            <w:pPr>
+                              <w:jc w:val="center"/>
+                            </w:pPr>
+                            <w:r>
+                              <w:t>Not Done Faculty List</w:t>
+                            </w:r>
+                          </w:p>
+                          <w:p>
+                            <w:pPr>
+                              <w:jc w:val="center"/>
+                            </w:pPr>
+                            <w:r>
+                              <w:t>&gt;&gt; Dr. Buckley &lt;&lt;</w:t>
+                            </w:r>
+                          </w:p>
+                          <w:p>
+                            <w:pPr>
+                              <w:jc w:val="center"/>
+                            </w:pPr>
+                            <w:r>
+                              <w:t xml:space="preserve">&gt;&gt; Dr. </w:t>
+                            </w:r>
+                            <w:proofErr w:type="spellStart"/>
+                            <w:r>
+                              <w:t>Radimsky</w:t>
+                            </w:r>
+                            <w:proofErr w:type="spellEnd"/>
+                            <w:r>
+                              <w:t xml:space="preserve"> &lt;&lt;</w:t>
+                            </w:r>
+                          </w:p>
+                          <w:p>
+                            <w:pPr>
+                              <w:jc w:val="center"/>
+                            </w:pPr>
+                            <w:r>
+                              <w:t>&gt;&gt; more… &lt;&lt;</w:t>
+                            </w:r>
+                          </w:p>
+                          <w:p>
+                            <w:pPr>
+                              <w:jc w:val="center"/>
+                            </w:pPr>
+                          </w:p>
+                          <w:p>
+                            <w:pPr>
+                              <w:jc w:val="center"/>
+                            </w:pPr>
+                            <w:r>
+                              <w:t>Done Faculty List</w:t>
+                            </w:r>
+                          </w:p>
+                          <w:p>
+                            <w:pPr>
+                              <w:jc w:val="center"/>
+                            </w:pPr>
+                            <w:r>
+                              <w:t>&gt;&gt; Dr. Gordon &lt;&lt;</w:t>
+                            </w:r>
+                          </w:p>
+                          <w:p>
+                            <w:pPr>
+                              <w:jc w:val="center"/>
+                            </w:pPr>
+                            <w:r>
+                              <w:t>&gt;&gt; Dr. Lee &lt;&lt;</w:t>
+                            </w:r>
+                          </w:p>
+                          <w:p>
+                            <w:pPr>
+                              <w:jc w:val="center"/>
+                            </w:pPr>
+                            <w:r>
+                              <w:t>&gt;&gt; more… &lt;&lt;</w:t>
+                            </w:r>
+                          </w:p>
+                          <w:p>
+                            <w:pPr>
+                              <w:jc w:val="center"/>
+                            </w:pPr>
+                          </w:p>
+                          <w:p>
+                            <w:pPr>
+                              <w:jc w:val="center"/>
+                            </w:pPr>
+                            <w:r>
+                              <w:t>Course Section List</w:t>
+                            </w:r>
+                          </w:p>
+                          <w:p>
+                            <w:pPr>
+                              <w:jc w:val="center"/>
+                            </w:pPr>
+                            <w:r>
+                              <w:t>&gt;&gt; CSC 1-01 &lt;&lt;</w:t>
+                            </w:r>
+                          </w:p>
+                          <w:p>
+                            <w:pPr>
+                              <w:jc w:val="center"/>
+                            </w:pPr>
+                            <w:r>
+                              <w:t>&gt;&gt; CSC 10-02&lt;&lt;</w:t>
+                            </w:r>
+                          </w:p>
+                          <w:p>
+                            <w:pPr>
+                              <w:jc w:val="center"/>
+                            </w:pPr>
+                            <w:r>
+                              <w:t>&gt;&gt; CSC 10-01 &lt;&lt;</w:t>
+                            </w:r>
+                          </w:p>
+                          <w:p>
+                            <w:pPr>
+                              <w:jc w:val="center"/>
+                            </w:pPr>
+                            <w:r>
+                              <w:t>&gt;&gt; CSC 10-02 &lt;&lt;</w:t>
+                            </w:r>
+                          </w:p>
+                          <w:p>
+                            <w:pPr>
+                              <w:jc w:val="center"/>
+                            </w:pPr>
+                            <w:r>
+                              <w:t>&gt;&gt; CSC 10-03 &lt;&lt;</w:t>
+                            </w:r>
+                          </w:p>
+                          <w:p>
+                            <w:pPr>
+                              <w:jc w:val="center"/>
+                            </w:pPr>
+                            <w:r>
+                              <w:t>&gt;&gt; more… &lt;&lt;</w:t>
+                            </w:r>
+                          </w:p>
+                          <w:p>
+                            <w:pPr>
+                              <w:jc w:val="center"/>
+                            </w:pPr>
+                          </w:p>
+                          <w:p>
+                            <w:pPr>
+                              <w:jc w:val="center"/>
+                            </w:pPr>
+                            <w:r>
+                              <w:t xml:space="preserve">[ Import Registrar </w:t>
+                            </w:r>
+                            <w:r>
+                              <w:t>File ]</w:t>
+                            </w:r>
+                          </w:p>
+                          <w:p>
+                            <w:pPr>
+                              <w:jc w:val="center"/>
+                            </w:pPr>
+                          </w:p>
+                          <w:p>
+                            <w:pPr>
+                              <w:jc w:val="center"/>
+                            </w:pPr>
+                            <w:r>
+                              <w:t>[ Add a Course Section ]</w:t>
+                            </w:r>
+                          </w:p>
+                          <w:p>
+                            <w:pPr>
+                              <w:jc w:val="center"/>
+                            </w:pPr>
+                          </w:p>
+                          <w:p>
+                            <w:pPr>
+                              <w:jc w:val="center"/>
+                            </w:pPr>
+                            <w:r>
+                              <w:t>[ Generate Card Report ]</w:t>
+                            </w:r>
+                          </w:p>
+                        </w:txbxContent>
+                      </v:textbox>
+                      <w10:wrap type="square"/>
+                    </v:shape>
+                  </w:pict>
+                </mc:Fallback>
+              </mc:AlternateContent>
+            </w:r>
+          </w:p>
+        </w:tc>
+        <w:tc>
+          <w:tcPr>
+            <w:tcW w:w="4675" w:type="dxa"/>
+          </w:tcPr>
+          <w:p/>
+          <w:p>
+            <w:r>
+              <w:t>Semester Detail View</w:t>
+            </w:r>
+          </w:p>
+          <w:p/>
+          <w:p>
+            <w:r>
+              <w:t>The Detail view of a semester shows the Faculty list split into two sections – those that have been marked Done, and those that are Not Done. This is to allow an Office Administrator or Office Clerk to easily see if all Office Hour details have been collected. Clicking on a professor from either list will take them to the Professor Detail View for that Semester.</w:t>
+            </w:r>
+          </w:p>
+          <w:p/>
+          <w:p>
+            <w:r>
+              <w:t>The Course Section list shows all of the course sections that are a part of this semester. Clicking one of the course sections will take them to the Course Detail And Edit Page.</w:t>
+            </w:r>
+          </w:p>
+          <w:p/>
+          <w:p>
+            <w:r>
+              <w:t>Office Administrators will see an option to Import the Registrar CSV File.</w:t>
+            </w:r>
+          </w:p>
+          <w:p/>
+          <w:p>
+            <w:r>
+              <w:t>Both Office Administrators and Office Clerks will see options to Add a Course Section and to Generate the Faculty Information Card report.</w:t>
+            </w:r>
+          </w:p>
+        </w:tc>
+      </w:tr>
+      <w:tr>
+        <w:tc>
+          <w:tcPr>
+            <w:tcW w:w="4675" w:type="dxa"/>
+          </w:tcPr>
+          <w:p>
+            <w:pPr>
+              <w:jc w:val="center"/>
+              <w:rPr>
+                <w:noProof/>
+              </w:rPr>
+            </w:pPr>
+          </w:p>
+        </w:tc>
+        <w:tc>
+          <w:tcPr>
+            <w:tcW w:w="4675" w:type="dxa"/>
+          </w:tcPr>
+          <w:p/>
+          <w:p>
+            <w:r>
+              <w:t>Professor Detail and Edit View</w:t>
+            </w:r>
+          </w:p>
+        </w:tc>
+      </w:tr>
+      <w:tr>
+        <w:tc>
+          <w:tcPr>
+            <w:tcW w:w="4675" w:type="dxa"/>
+          </w:tcPr>
+          <w:p>
+            <w:pPr>
+              <w:jc w:val="center"/>
+              <w:rPr>
+                <w:noProof/>
+              </w:rPr>
+            </w:pPr>
+          </w:p>
+        </w:tc>
+        <w:tc>
+          <w:tcPr>
+            <w:tcW w:w="4675" w:type="dxa"/>
+          </w:tcPr>
+          <w:p/>
+          <w:p>
+            <w:r>
+              <w:t>Course Detail and Edit View</w:t>
+            </w:r>
+          </w:p>
+        </w:tc>
+      </w:tr>
+      <w:tr>
+        <w:tc>
+          <w:tcPr>
+            <w:tcW w:w="4675" w:type="dxa"/>
+          </w:tcPr>
+          <w:p>
+            <w:pPr>
+              <w:jc w:val="center"/>
+              <w:rPr>
+                <w:noProof/>
+              </w:rPr>
+            </w:pPr>
+          </w:p>
+        </w:tc>
+        <w:tc>
+          <w:tcPr>
+            <w:tcW w:w="4675" w:type="dxa"/>
+          </w:tcPr>
+          <w:p/>
+          <w:p>
+            <w:r>
+              <w:t>Department List</w:t>
+            </w:r>
+          </w:p>
+        </w:tc>
+      </w:tr>
+      <w:tr>
+        <w:tc>
+          <w:tcPr>
+            <w:tcW w:w="4675" w:type="dxa"/>
+          </w:tcPr>
+          <w:p>
+            <w:pPr>
+              <w:jc w:val="center"/>
+              <w:rPr>
+                <w:noProof/>
+              </w:rPr>
+            </w:pPr>
+          </w:p>
+        </w:tc>
+        <w:tc>
+          <w:tcPr>
+            <w:tcW w:w="4675" w:type="dxa"/>
+          </w:tcPr>
+          <w:p/>
+        </w:tc>
+      </w:tr>
+      <w:tr>
+        <w:tc>
+          <w:tcPr>
+            <w:tcW w:w="4675" w:type="dxa"/>
+          </w:tcPr>
+          <w:p>
+            <w:pPr>
+              <w:jc w:val="center"/>
+              <w:rPr>
+                <w:noProof/>
+              </w:rPr>
+            </w:pPr>
+          </w:p>
+        </w:tc>
+        <w:tc>
+          <w:tcPr>
+            <w:tcW w:w="4675" w:type="dxa"/>
+          </w:tcPr>
+          <w:p/>
+        </w:tc>
+      </w:tr>
+    </w:tbl>
+    <w:p/>
     <w:p>
       <w:pPr>
         <w:pStyle w:val="Heading2"/>
         <w:contextualSpacing w:val="0"/>
       </w:pPr>
-      <w:bookmarkStart w:id="41" w:name="_Toc480725770"/>
+      <w:bookmarkStart w:id="41" w:name="_Toc479328557"/>
       <w:r>
         <w:t>5.2 Software interfaces</w:t>
       </w:r>
@@ -4895,7 +6445,27 @@
     </w:p>
     <w:p>
       <w:r>
-        <w:t>text</w:t>
+        <w:t xml:space="preserve">The only other pieces of software that Hornet </w:t>
+      </w:r>
+      <w:proofErr w:type="spellStart"/>
+      <w:r>
+        <w:t>CardGen</w:t>
+      </w:r>
+      <w:proofErr w:type="spellEnd"/>
+      <w:r>
+        <w:t xml:space="preserve"> will interface with is the Registrar’s system. An Office Administrator to log in to the Registrar system and download a CSV file with </w:t>
+      </w:r>
+      <w:r>
+        <w:lastRenderedPageBreak/>
+        <w:t xml:space="preserve">course details for their department. This CSV file is what will be uploaded and parsed by Hornet </w:t>
+      </w:r>
+      <w:proofErr w:type="spellStart"/>
+      <w:r>
+        <w:t>CardGen</w:t>
+      </w:r>
+      <w:proofErr w:type="spellEnd"/>
+      <w:r>
+        <w:t xml:space="preserve"> to populate a semester.</w:t>
       </w:r>
     </w:p>
     <w:p>
@@ -4903,7 +6473,7 @@
         <w:pStyle w:val="Heading2"/>
         <w:contextualSpacing w:val="0"/>
       </w:pPr>
-      <w:bookmarkStart w:id="42" w:name="_Toc480725771"/>
+      <w:bookmarkStart w:id="42" w:name="_Toc479328558"/>
       <w:r>
         <w:t>5.3 Hardware interfaces</w:t>
       </w:r>
@@ -4914,7 +6484,7 @@
     </w:p>
     <w:p>
       <w:r>
-        <w:t xml:space="preserve">Hornet </w:t>
+        <w:t xml:space="preserve">No Hardware is necessarily required to interact with the Hornet </w:t>
       </w:r>
       <w:proofErr w:type="spellStart"/>
       <w:r>
@@ -4922,7 +6492,15 @@
       </w:r>
       <w:proofErr w:type="spellEnd"/>
       <w:r>
-        <w:t xml:space="preserve"> shall communicate with the office printer to allow for printing FICs.</w:t>
+        <w:t xml:space="preserve"> system. Hornet </w:t>
+      </w:r>
+      <w:proofErr w:type="spellStart"/>
+      <w:r>
+        <w:t>CardGen</w:t>
+      </w:r>
+      <w:proofErr w:type="spellEnd"/>
+      <w:r>
+        <w:t xml:space="preserve"> will generate a report file that the Office Clerk or Office Admin can print on their printer of choice. That report is formatted to be printed on Avery 5689 Cardstock, although it can be printed on any paper and cut up without the perforated edges.</w:t>
       </w:r>
     </w:p>
     <w:p>
@@ -4930,9 +6508,8 @@
         <w:pStyle w:val="Heading2"/>
         <w:contextualSpacing w:val="0"/>
       </w:pPr>
-      <w:bookmarkStart w:id="43" w:name="_Toc480725772"/>
-      <w:r>
-        <w:lastRenderedPageBreak/>
+      <w:bookmarkStart w:id="43" w:name="_Toc479328559"/>
+      <w:r>
         <w:t>5.4 Communication interfaces</w:t>
       </w:r>
       <w:bookmarkEnd w:id="43"/>
@@ -4941,11 +6518,8 @@
       </w:r>
     </w:p>
     <w:p>
-      <w:commentRangeStart w:id="44"/>
-      <w:commentRangeStart w:id="45"/>
-      <w:commentRangeStart w:id="46"/>
-      <w:r>
-        <w:t xml:space="preserve">When requested by an Office Administrator, Hornet </w:t>
+      <w:r>
+        <w:t xml:space="preserve">In the case that a password has been forgotten, that user will need to contact an Office Administrator (any department) to have their password reset. The process of resetting a password includes Hornet </w:t>
       </w:r>
       <w:proofErr w:type="spellStart"/>
       <w:r>
@@ -4953,45 +6527,7 @@
       </w:r>
       <w:proofErr w:type="spellEnd"/>
       <w:r>
-        <w:t xml:space="preserve"> shall send an email to the Office Administrator or Office Clerk allowing them to change their password.</w:t>
-      </w:r>
-      <w:commentRangeEnd w:id="44"/>
-      <w:r>
-        <w:commentReference w:id="44"/>
-      </w:r>
-      <w:commentRangeEnd w:id="45"/>
-      <w:r>
-        <w:t xml:space="preserve"> (In case the password is lost or forgotten the Office Administrator has the power to send in a request for a new password. The Hornet </w:t>
-      </w:r>
-      <w:proofErr w:type="spellStart"/>
-      <w:r>
-        <w:t>CardGen</w:t>
-      </w:r>
-      <w:proofErr w:type="spellEnd"/>
-      <w:r>
-        <w:t xml:space="preserve"> in returns sends an email to the Office Administrator or Office Clerk </w:t>
-      </w:r>
-      <w:r>
-        <w:t>(or with specific steps to</w:t>
-      </w:r>
-      <w:r>
-        <w:t>)</w:t>
-      </w:r>
-      <w:r>
-        <w:t xml:space="preserve"> </w:t>
-      </w:r>
-      <w:r>
-        <w:t>which allow them to change their password.)</w:t>
-      </w:r>
-      <w:r>
-        <w:commentReference w:id="45"/>
-      </w:r>
-      <w:commentRangeEnd w:id="46"/>
-      <w:r>
-        <w:rPr>
-          <w:rStyle w:val="CommentReference"/>
-        </w:rPr>
-        <w:commentReference w:id="46"/>
+        <w:t xml:space="preserve"> creating a password reset link and emailing that link to the user that forgot their password. Clicking that link allows for a one-time password reset of their account.</w:t>
       </w:r>
     </w:p>
     <w:p>
@@ -4999,22 +6535,23 @@
         <w:pStyle w:val="Heading1"/>
         <w:contextualSpacing w:val="0"/>
       </w:pPr>
-      <w:bookmarkStart w:id="47" w:name="_Toc480725773"/>
+      <w:bookmarkStart w:id="44" w:name="_GoBack"/>
+      <w:bookmarkEnd w:id="44"/>
       <w:r>
         <w:t>6. Quality attributes</w:t>
       </w:r>
-      <w:bookmarkEnd w:id="47"/>
+      <w:bookmarkEnd w:id="38"/>
     </w:p>
     <w:p>
       <w:pPr>
         <w:pStyle w:val="Heading2"/>
         <w:contextualSpacing w:val="0"/>
       </w:pPr>
-      <w:bookmarkStart w:id="48" w:name="_Toc480725774"/>
+      <w:bookmarkStart w:id="45" w:name="_Toc480725774"/>
       <w:r>
         <w:t>6.1 Usability</w:t>
       </w:r>
-      <w:bookmarkEnd w:id="48"/>
+      <w:bookmarkEnd w:id="45"/>
       <w:r>
         <w:t xml:space="preserve">   </w:t>
       </w:r>
@@ -5033,7 +6570,7 @@
           <w:szCs w:val="24"/>
         </w:rPr>
       </w:pPr>
-      <w:commentRangeStart w:id="49"/>
+      <w:commentRangeStart w:id="46"/>
       <w:r>
         <w:rPr>
           <w:rFonts w:ascii="Times New Roman" w:eastAsia="Times New Roman" w:hAnsi="Times New Roman" w:cs="Times New Roman"/>
@@ -5148,11 +6685,11 @@
         <w:pStyle w:val="Heading2"/>
         <w:contextualSpacing w:val="0"/>
       </w:pPr>
-      <w:bookmarkStart w:id="50" w:name="_Toc480725775"/>
+      <w:bookmarkStart w:id="47" w:name="_Toc480725775"/>
       <w:r>
         <w:t>6.2 Performance</w:t>
       </w:r>
-      <w:bookmarkEnd w:id="50"/>
+      <w:bookmarkEnd w:id="47"/>
       <w:r>
         <w:t xml:space="preserve">   </w:t>
       </w:r>
@@ -5185,11 +6722,11 @@
         <w:pStyle w:val="Heading2"/>
         <w:contextualSpacing w:val="0"/>
       </w:pPr>
-      <w:bookmarkStart w:id="51" w:name="_Toc480725776"/>
+      <w:bookmarkStart w:id="48" w:name="_Toc480725776"/>
       <w:r>
         <w:t>6.3 Security</w:t>
       </w:r>
-      <w:bookmarkEnd w:id="51"/>
+      <w:bookmarkEnd w:id="48"/>
       <w:r>
         <w:t xml:space="preserve">   </w:t>
       </w:r>
@@ -5295,11 +6832,12 @@
           <w:sz w:val="24"/>
           <w:szCs w:val="24"/>
         </w:rPr>
+        <w:lastRenderedPageBreak/>
         <w:t>Office Administrators and Office Clerks shall be limited to viewing information of their own department.</w:t>
       </w:r>
-      <w:commentRangeEnd w:id="49"/>
-      <w:r>
-        <w:commentReference w:id="49"/>
+      <w:commentRangeEnd w:id="46"/>
+      <w:r>
+        <w:commentReference w:id="46"/>
       </w:r>
     </w:p>
     <w:p>
@@ -5307,11 +6845,11 @@
         <w:pStyle w:val="Heading2"/>
         <w:contextualSpacing w:val="0"/>
       </w:pPr>
-      <w:bookmarkStart w:id="52" w:name="_Toc480725777"/>
+      <w:bookmarkStart w:id="49" w:name="_Toc480725777"/>
       <w:r>
         <w:t>6.4 Safety</w:t>
       </w:r>
-      <w:bookmarkEnd w:id="52"/>
+      <w:bookmarkEnd w:id="49"/>
       <w:r>
         <w:t xml:space="preserve">   </w:t>
       </w:r>
@@ -5343,13 +6881,13 @@
         <w:pStyle w:val="Heading2"/>
         <w:contextualSpacing w:val="0"/>
       </w:pPr>
-      <w:bookmarkStart w:id="53" w:name="_l2d16y4p1szu" w:colFirst="0" w:colLast="0"/>
-      <w:bookmarkStart w:id="54" w:name="_Toc480725778"/>
-      <w:bookmarkEnd w:id="53"/>
+      <w:bookmarkStart w:id="50" w:name="_l2d16y4p1szu" w:colFirst="0" w:colLast="0"/>
+      <w:bookmarkStart w:id="51" w:name="_Toc480725778"/>
+      <w:bookmarkEnd w:id="50"/>
       <w:r>
         <w:t>6.5 Availability</w:t>
       </w:r>
-      <w:bookmarkEnd w:id="54"/>
+      <w:bookmarkEnd w:id="51"/>
       <w:r>
         <w:t xml:space="preserve">   </w:t>
       </w:r>
@@ -5402,29 +6940,28 @@
         <w:pStyle w:val="Heading2"/>
         <w:contextualSpacing w:val="0"/>
       </w:pPr>
-      <w:bookmarkStart w:id="55" w:name="_ancw5p3up10n" w:colFirst="0" w:colLast="0"/>
-      <w:bookmarkStart w:id="56" w:name="_Toc480725779"/>
-      <w:bookmarkEnd w:id="55"/>
-      <w:r>
-        <w:lastRenderedPageBreak/>
+      <w:bookmarkStart w:id="52" w:name="_ancw5p3up10n" w:colFirst="0" w:colLast="0"/>
+      <w:bookmarkStart w:id="53" w:name="_Toc480725779"/>
+      <w:bookmarkEnd w:id="52"/>
+      <w:r>
         <w:t>6.6 Robustness</w:t>
       </w:r>
-      <w:bookmarkEnd w:id="56"/>
+      <w:bookmarkEnd w:id="53"/>
       <w:r>
         <w:t xml:space="preserve">   </w:t>
       </w:r>
     </w:p>
     <w:p>
-      <w:commentRangeStart w:id="57"/>
+      <w:commentRangeStart w:id="54"/>
       <w:r>
         <w:t>Text</w:t>
       </w:r>
-      <w:commentRangeEnd w:id="57"/>
+      <w:commentRangeEnd w:id="54"/>
       <w:r>
         <w:rPr>
           <w:rStyle w:val="CommentReference"/>
         </w:rPr>
-        <w:commentReference w:id="57"/>
+        <w:commentReference w:id="54"/>
       </w:r>
       <w:r>
         <w:t xml:space="preserve"> </w:t>
@@ -5435,11 +6972,11 @@
         <w:pStyle w:val="Heading2"/>
         <w:contextualSpacing w:val="0"/>
       </w:pPr>
-      <w:bookmarkStart w:id="58" w:name="_Toc480725780"/>
+      <w:bookmarkStart w:id="55" w:name="_Toc480725780"/>
       <w:r>
         <w:t>6.x [more]</w:t>
       </w:r>
-      <w:bookmarkEnd w:id="58"/>
+      <w:bookmarkEnd w:id="55"/>
     </w:p>
     <w:p>
       <w:r>
@@ -5451,11 +6988,11 @@
         <w:pStyle w:val="Heading1"/>
         <w:contextualSpacing w:val="0"/>
       </w:pPr>
-      <w:bookmarkStart w:id="59" w:name="_Toc480725781"/>
+      <w:bookmarkStart w:id="56" w:name="_Toc480725781"/>
       <w:r>
         <w:t>7. Internationalization and localization requirements</w:t>
       </w:r>
-      <w:bookmarkEnd w:id="59"/>
+      <w:bookmarkEnd w:id="56"/>
     </w:p>
     <w:p>
       <w:r>
@@ -5473,11 +7010,11 @@
         <w:pStyle w:val="Heading1"/>
         <w:contextualSpacing w:val="0"/>
       </w:pPr>
-      <w:bookmarkStart w:id="60" w:name="_Toc480725782"/>
+      <w:bookmarkStart w:id="57" w:name="_Toc480725782"/>
       <w:r>
         <w:t>8. Other requirements</w:t>
       </w:r>
-      <w:bookmarkEnd w:id="60"/>
+      <w:bookmarkEnd w:id="57"/>
     </w:p>
     <w:p>
       <w:r>
@@ -5489,11 +7026,11 @@
         <w:pStyle w:val="Heading1"/>
         <w:contextualSpacing w:val="0"/>
       </w:pPr>
-      <w:bookmarkStart w:id="61" w:name="_Toc480725783"/>
+      <w:bookmarkStart w:id="58" w:name="_Toc480725783"/>
       <w:r>
         <w:t>Appendix A: Glossary</w:t>
       </w:r>
-      <w:bookmarkEnd w:id="61"/>
+      <w:bookmarkEnd w:id="58"/>
     </w:p>
     <w:p>
       <w:r>
@@ -5621,6 +7158,7 @@
               <w:spacing w:line="240" w:lineRule="auto"/>
             </w:pPr>
             <w:r>
+              <w:lastRenderedPageBreak/>
               <w:t>FIC(s)</w:t>
             </w:r>
           </w:p>
@@ -5742,11 +7280,11 @@
         <w:pStyle w:val="Heading1"/>
         <w:contextualSpacing w:val="0"/>
       </w:pPr>
-      <w:bookmarkStart w:id="62" w:name="_Toc480725784"/>
+      <w:bookmarkStart w:id="59" w:name="_Toc480725784"/>
       <w:r>
         <w:t>Appendix B: Analysis models</w:t>
       </w:r>
-      <w:bookmarkEnd w:id="62"/>
+      <w:bookmarkEnd w:id="59"/>
     </w:p>
     <w:p>
       <w:r>
@@ -5766,7 +7304,7 @@
 
 <file path=word/comments.xml><?xml version="1.0" encoding="utf-8"?>
 <w:comments xmlns:wpc="http://schemas.microsoft.com/office/word/2010/wordprocessingCanvas" xmlns:cx="http://schemas.microsoft.com/office/drawing/2014/chartex" xmlns:cx1="http://schemas.microsoft.com/office/drawing/2015/9/8/chartex" xmlns:cx2="http://schemas.microsoft.com/office/drawing/2015/10/21/chartex" xmlns:cx3="http://schemas.microsoft.com/office/drawing/2016/5/9/chartex" xmlns:cx4="http://schemas.microsoft.com/office/drawing/2016/5/10/chartex" xmlns:cx5="http://schemas.microsoft.com/office/drawing/2016/5/11/chartex" xmlns:cx6="http://schemas.microsoft.com/office/drawing/2016/5/12/chartex" xmlns:cx7="http://schemas.microsoft.com/office/drawing/2016/5/13/chartex" xmlns:cx8="http://schemas.microsoft.com/office/drawing/2016/5/14/chartex" xmlns:mc="http://schemas.openxmlformats.org/markup-compatibility/2006" xmlns:o="urn:schemas-microsoft-com:office:office" xmlns:r="http://schemas.openxmlformats.org/officeDocument/2006/relationships" xmlns:m="http://schemas.openxmlformats.org/officeDocument/2006/math" xmlns:v="urn:schemas-microsoft-com:vml" xmlns:wp14="http://schemas.microsoft.com/office/word/2010/wordprocessingDrawing" xmlns:wp="http://schemas.openxmlformats.org/drawingml/2006/wordprocessingDrawing" xmlns:w10="urn:schemas-microsoft-com:office:word" xmlns:w="http://schemas.openxmlformats.org/wordprocessingml/2006/main" xmlns:w14="http://schemas.microsoft.com/office/word/2010/wordml" xmlns:w15="http://schemas.microsoft.com/office/word/2012/wordml" xmlns:w16se="http://schemas.microsoft.com/office/word/2015/wordml/symex" xmlns:wpg="http://schemas.microsoft.com/office/word/2010/wordprocessingGroup" xmlns:wpi="http://schemas.microsoft.com/office/word/2010/wordprocessingInk" xmlns:wne="http://schemas.microsoft.com/office/word/2006/wordml" xmlns:wps="http://schemas.microsoft.com/office/word/2010/wordprocessingShape" mc:Ignorable="w14 w15 w16se wp14">
-  <w:comment w:id="15" w:author="Will Dob" w:date="2017-03-26T23:24:00Z" w:initials="">
+  <w:comment w:id="14" w:author="Will Dob" w:date="2017-03-26T23:24:00Z" w:initials="">
     <w:p>
       <w:pPr>
         <w:widowControl w:val="0"/>
@@ -5777,7 +7315,7 @@
       </w:r>
     </w:p>
   </w:comment>
-  <w:comment w:id="16" w:author="Ron Lewis" w:date="2017-03-26T23:24:00Z" w:initials="">
+  <w:comment w:id="15" w:author="Ron Lewis" w:date="2017-03-26T23:24:00Z" w:initials="">
     <w:p>
       <w:pPr>
         <w:widowControl w:val="0"/>
@@ -5819,7 +7357,7 @@
       </w:r>
     </w:p>
   </w:comment>
-  <w:comment w:id="18" w:author="William D" w:date="2017-04-04T12:46:00Z" w:initials="WD">
+  <w:comment w:id="17" w:author="William D" w:date="2017-04-04T12:46:00Z" w:initials="WD">
     <w:p>
       <w:pPr>
         <w:pStyle w:val="CommentText"/>
@@ -5835,61 +7373,18 @@
       </w:r>
     </w:p>
   </w:comment>
-  <w:comment w:id="44" w:author="Will Dob" w:date="2017-03-26T23:30:00Z" w:initials="">
+  <w:comment w:id="46" w:author="Omar Tapia" w:date="2017-03-13T04:26:00Z" w:initials="">
     <w:p>
       <w:pPr>
         <w:widowControl w:val="0"/>
         <w:spacing w:line="240" w:lineRule="auto"/>
       </w:pPr>
       <w:r>
-        <w:t>I think we agreed on the admin resetting a password and the system emails the person a change password link?</w:t>
+        <w:t>from Quality Attributes Doc</w:t>
       </w:r>
     </w:p>
   </w:comment>
-  <w:comment w:id="45" w:author="Ron Lewis" w:date="2017-03-26T23:30:00Z" w:initials="">
-    <w:p>
-      <w:pPr>
-        <w:widowControl w:val="0"/>
-        <w:spacing w:line="240" w:lineRule="auto"/>
-      </w:pPr>
-      <w:r>
-        <w:t>Yep. This reflects it pretty well for now. We might consider changing the wording to make it more clear exactly what the process is. I need to read the details about this section in the book.</w:t>
-      </w:r>
-    </w:p>
-  </w:comment>
-  <w:comment w:id="46" w:author="Marryum Jamal" w:date="2017-03-26T20:40:00Z" w:initials="MJ">
-    <w:p>
-      <w:pPr>
-        <w:pStyle w:val="CommentText"/>
-      </w:pPr>
-      <w:r>
-        <w:rPr>
-          <w:rStyle w:val="CommentReference"/>
-        </w:rPr>
-        <w:annotationRef/>
-      </w:r>
-      <w:r>
-        <w:t>How about the rewording in the parenthesis?</w:t>
-      </w:r>
-    </w:p>
-    <w:p>
-      <w:pPr>
-        <w:pStyle w:val="CommentText"/>
-      </w:pPr>
-    </w:p>
-  </w:comment>
-  <w:comment w:id="49" w:author="Omar Tapia" w:date="2017-03-13T04:26:00Z" w:initials="">
-    <w:p>
-      <w:pPr>
-        <w:widowControl w:val="0"/>
-        <w:spacing w:line="240" w:lineRule="auto"/>
-      </w:pPr>
-      <w:r>
-        <w:t>from Quality Attributes Doc</w:t>
-      </w:r>
-    </w:p>
-  </w:comment>
-  <w:comment w:id="57" w:author="William D" w:date="2017-04-04T13:01:00Z" w:initials="WD">
+  <w:comment w:id="54" w:author="William D" w:date="2017-04-04T13:01:00Z" w:initials="WD">
     <w:p>
       <w:pPr>
         <w:pStyle w:val="CommentText"/>
@@ -5913,9 +7408,6 @@
   <w15:commentEx w15:paraId="0634208A" w15:done="0"/>
   <w15:commentEx w15:paraId="41C47C55" w15:done="0"/>
   <w15:commentEx w15:paraId="2F36F66B" w15:done="0"/>
-  <w15:commentEx w15:paraId="29E299F4" w15:done="0"/>
-  <w15:commentEx w15:paraId="7538EDA5" w15:done="0"/>
-  <w15:commentEx w15:paraId="784D69B3" w15:paraIdParent="7538EDA5" w15:done="0"/>
   <w15:commentEx w15:paraId="2401C223" w15:done="0"/>
   <w15:commentEx w15:paraId="1E5B349F" w15:done="0"/>
 </w15:commentsEx>
@@ -6807,9 +8299,6 @@
   </w15:person>
   <w15:person w15:author="William D">
     <w15:presenceInfo w15:providerId="Windows Live" w15:userId="82861fdd71f42723"/>
-  </w15:person>
-  <w15:person w15:author="Marryum Jamal">
-    <w15:presenceInfo w15:providerId="Windows Live" w15:userId="ca536e78036d8f5e"/>
   </w15:person>
 </w15:people>
 </file>
@@ -7552,6 +9041,29 @@
       <w:szCs w:val="24"/>
     </w:rPr>
   </w:style>
+  <w:style w:type="table" w:styleId="TableGrid">
+    <w:name w:val="Table Grid"/>
+    <w:basedOn w:val="TableNormal"/>
+    <w:uiPriority w:val="39"/>
+    <w:rsid w:val="00EF3A26"/>
+    <w:pPr>
+      <w:spacing w:line="240" w:lineRule="auto"/>
+    </w:pPr>
+    <w:rPr>
+      <w:rFonts w:asciiTheme="minorHAnsi" w:eastAsiaTheme="minorHAnsi" w:hAnsiTheme="minorHAnsi" w:cstheme="minorBidi"/>
+      <w:color w:val="auto"/>
+    </w:rPr>
+    <w:tblPr>
+      <w:tblBorders>
+        <w:top w:val="single" w:sz="4" w:space="0" w:color="auto"/>
+        <w:left w:val="single" w:sz="4" w:space="0" w:color="auto"/>
+        <w:bottom w:val="single" w:sz="4" w:space="0" w:color="auto"/>
+        <w:right w:val="single" w:sz="4" w:space="0" w:color="auto"/>
+        <w:insideH w:val="single" w:sz="4" w:space="0" w:color="auto"/>
+        <w:insideV w:val="single" w:sz="4" w:space="0" w:color="auto"/>
+      </w:tblBorders>
+    </w:tblPr>
+  </w:style>
 </w:styles>
 </file>
 
@@ -7821,7 +9333,7 @@
 </file>
 
 <file path=customXml/itemProps1.xml><?xml version="1.0" encoding="utf-8"?>
-<ds:datastoreItem xmlns:ds="http://schemas.openxmlformats.org/officeDocument/2006/customXml" ds:itemID="{7ADC1B59-CAD0-4D22-9753-30BA6DEB8D0C}">
+<ds:datastoreItem xmlns:ds="http://schemas.openxmlformats.org/officeDocument/2006/customXml" ds:itemID="{22C3C9DC-CBE1-4EAC-A9B0-5D07CFCA4687}">
   <ds:schemaRefs>
     <ds:schemaRef ds:uri="http://schemas.openxmlformats.org/officeDocument/2006/bibliography"/>
   </ds:schemaRefs>

</xml_diff>